<commit_message>
write a little word about what this paper will do
</commit_message>
<xml_diff>
--- a/GraduationPaper.docx
+++ b/GraduationPaper.docx
@@ -15,20 +15,9 @@
           <w:rFonts w:hint="eastAsia"/>
         </w:rPr>
         <w:lastRenderedPageBreak/>
-        <w:t xml:space="preserve"> </w:t>
-      </w:r>
-      <w:proofErr w:type="gramStart"/>
-      <w:r>
-        <w:rPr>
-          <w:rFonts w:hint="eastAsia"/>
-        </w:rPr>
         <w:t>绪</w:t>
       </w:r>
-      <w:proofErr w:type="gramEnd"/>
-      <w:r>
-        <w:rPr>
-          <w:rFonts w:hint="eastAsia"/>
-        </w:rPr>
+      <w:r>
         <w:t xml:space="preserve">  </w:t>
       </w:r>
       <w:r>
@@ -140,14 +129,12 @@
         </w:rPr>
         <w:t>（</w:t>
       </w:r>
-      <w:proofErr w:type="gramStart"/>
       <w:r>
         <w:rPr>
           <w:rFonts w:hint="eastAsia"/>
         </w:rPr>
         <w:t>艾媒咨询</w:t>
       </w:r>
-      <w:proofErr w:type="gramEnd"/>
       <w:r>
         <w:t>）</w:t>
       </w:r>
@@ -275,13 +262,7 @@
         <w:rPr>
           <w:rFonts w:hint="eastAsia"/>
         </w:rPr>
-        <w:t>庞大的用户基础推动了</w:t>
-      </w:r>
-      <w:r>
-        <w:rPr>
-          <w:rFonts w:hint="eastAsia"/>
-        </w:rPr>
-        <w:t>手机应用程序</w:t>
+        <w:t>庞大的用户基础推动了手机应用程序</w:t>
       </w:r>
       <w:r>
         <w:rPr>
@@ -444,13 +425,7 @@
         <w:rPr>
           <w:rFonts w:hint="eastAsia"/>
         </w:rPr>
-        <w:t>这些数据</w:t>
-      </w:r>
-      <w:r>
-        <w:rPr>
-          <w:rFonts w:hint="eastAsia"/>
-        </w:rPr>
-        <w:t>通常用于软件故障排查和软件性能分析，</w:t>
+        <w:t>这些数据通常用于软件故障排查和软件性能分析，</w:t>
       </w:r>
       <w:r>
         <w:rPr>
@@ -625,13 +600,7 @@
         <w:rPr>
           <w:rFonts w:hint="eastAsia"/>
         </w:rPr>
-        <w:t>方便诊断和优化产品的缺陷。</w:t>
-      </w:r>
-      <w:r>
-        <w:rPr>
-          <w:rFonts w:hint="eastAsia"/>
-        </w:rPr>
-        <w:t>软件性能</w:t>
+        <w:t>方便诊断和优化产品的缺陷。软件性能</w:t>
       </w:r>
       <w:r>
         <w:rPr>
@@ -758,29 +727,12 @@
     <w:p>
       <w:pPr>
         <w:ind w:firstLine="420"/>
-        <w:rPr>
-          <w:rFonts w:hint="eastAsia"/>
-        </w:rPr>
-      </w:pPr>
-      <w:r>
-        <w:rPr>
-          <w:rFonts w:hint="eastAsia"/>
-        </w:rPr>
-        <w:t>因此，在微软小</w:t>
-      </w:r>
-      <w:proofErr w:type="gramStart"/>
-      <w:r>
-        <w:rPr>
-          <w:rFonts w:hint="eastAsia"/>
-        </w:rPr>
-        <w:t>娜</w:t>
-      </w:r>
-      <w:proofErr w:type="gramEnd"/>
-      <w:r>
-        <w:rPr>
-          <w:rFonts w:hint="eastAsia"/>
-        </w:rPr>
-        <w:t>产品发布之初，我们</w:t>
+      </w:pPr>
+      <w:r>
+        <w:rPr>
+          <w:rFonts w:hint="eastAsia"/>
+        </w:rPr>
+        <w:t>因此，在微软小娜产品发布之初，我们</w:t>
       </w:r>
       <w:r>
         <w:rPr>
@@ -798,16 +750,8 @@
         <w:rPr>
           <w:rFonts w:hint="eastAsia"/>
         </w:rPr>
-        <w:t>微软小</w:t>
-      </w:r>
-      <w:proofErr w:type="gramStart"/>
-      <w:r>
-        <w:rPr>
-          <w:rFonts w:hint="eastAsia"/>
-        </w:rPr>
-        <w:t>娜</w:t>
-      </w:r>
-      <w:proofErr w:type="gramEnd"/>
+        <w:t>微软小娜</w:t>
+      </w:r>
       <w:r>
         <w:rPr>
           <w:rFonts w:hint="eastAsia"/>
@@ -830,21 +774,7 @@
         <w:rPr>
           <w:rFonts w:hint="eastAsia"/>
         </w:rPr>
-        <w:t>是采用大数据处理的方法更高效更便捷的分析产品日志，为微软小</w:t>
-      </w:r>
-      <w:proofErr w:type="gramStart"/>
-      <w:r>
-        <w:rPr>
-          <w:rFonts w:hint="eastAsia"/>
-        </w:rPr>
-        <w:t>娜</w:t>
-      </w:r>
-      <w:proofErr w:type="gramEnd"/>
-      <w:r>
-        <w:rPr>
-          <w:rFonts w:hint="eastAsia"/>
-        </w:rPr>
-        <w:t>产品的发布和新功能的开发提供可以量化的性能指标，并且将这些指标实时的以可视化的方法展示给开发人员。</w:t>
+        <w:t>是采用大数据处理的方法更高效更便捷的分析产品日志，为微软小娜产品的发布和新功能的开发提供可以量化的性能指标，并且将这些指标实时的以可视化的方法展示给开发人员。</w:t>
       </w:r>
     </w:p>
     <w:p>
@@ -878,44 +808,84 @@
     </w:p>
     <w:p>
       <w:pPr>
-        <w:spacing w:beforeLines="50" w:before="156" w:line="360" w:lineRule="auto"/>
-        <w:ind w:firstLine="435"/>
-        <w:rPr>
-          <w:bCs/>
-        </w:rPr>
-      </w:pPr>
-      <w:r>
-        <w:rPr>
-          <w:rFonts w:hint="eastAsia"/>
-          <w:bCs/>
-        </w:rPr>
-        <w:t>随着互联网的迅猛发展，如今的互联网企业每天需要接受数以万计甚至百万千万的用户访问。</w:t>
-      </w:r>
-      <w:r>
-        <w:rPr>
-          <w:rFonts w:hint="eastAsia"/>
-          <w:bCs/>
+        <w:ind w:firstLine="420"/>
+      </w:pPr>
+      <w:r>
+        <w:rPr>
+          <w:rFonts w:hint="eastAsia"/>
+        </w:rPr>
+        <w:t>随着互联网的迅猛发展，如今的互联网企业每天需要</w:t>
+      </w:r>
+      <w:r>
+        <w:rPr>
+          <w:rFonts w:hint="eastAsia"/>
+        </w:rPr>
+        <w:t>处理</w:t>
+      </w:r>
+      <w:r>
+        <w:rPr>
+          <w:rFonts w:hint="eastAsia"/>
+        </w:rPr>
+        <w:t>数以万计甚至百万千万的用户访问</w:t>
+      </w:r>
+      <w:r>
+        <w:rPr>
+          <w:rFonts w:hint="eastAsia"/>
+        </w:rPr>
+        <w:t>请求</w:t>
+      </w:r>
+      <w:r>
+        <w:rPr>
+          <w:rFonts w:hint="eastAsia"/>
+        </w:rPr>
+        <w:t>。</w:t>
+      </w:r>
+      <w:r>
+        <w:rPr>
+          <w:rFonts w:hint="eastAsia"/>
         </w:rPr>
         <w:t>随着</w:t>
       </w:r>
       <w:r>
         <w:rPr>
           <w:rFonts w:hint="eastAsia"/>
-          <w:bCs/>
-        </w:rPr>
-        <w:t>系统规模的扩大和用户数量的增加，用户的日志数量更是成几何倍数增加。这种高并发大数据的日志发送接收和处理需要用到分布式软件系统</w:t>
-      </w:r>
-      <w:r>
-        <w:rPr>
-          <w:rFonts w:hint="eastAsia"/>
-          <w:bCs/>
+        </w:rPr>
+        <w:t>系统规模的扩大和用户数量的增加，用户的日志数量更是成几何倍数增加</w:t>
+      </w:r>
+      <w:r>
+        <w:rPr>
+          <w:rFonts w:hint="eastAsia"/>
+        </w:rPr>
+        <w:t>，</w:t>
+      </w:r>
+      <w:r>
+        <w:rPr>
+          <w:rFonts w:hint="eastAsia"/>
+        </w:rPr>
+        <w:t>这种高并发大数据的日志发送接收和处理需要用到分布式软件系统</w:t>
+      </w:r>
+      <w:r>
+        <w:rPr>
+          <w:rFonts w:hint="eastAsia"/>
+        </w:rPr>
+        <w:t>(Distributed Software Systems)</w:t>
+      </w:r>
+      <w:r>
+        <w:rPr>
+          <w:rFonts w:hint="eastAsia"/>
           <w:vertAlign w:val="superscript"/>
         </w:rPr>
+        <w:t xml:space="preserve"> </w:t>
+      </w:r>
+      <w:r>
+        <w:rPr>
+          <w:rFonts w:hint="eastAsia"/>
+          <w:vertAlign w:val="superscript"/>
+        </w:rPr>
         <w:t>[</w:t>
       </w:r>
       <w:r>
         <w:rPr>
-          <w:bCs/>
           <w:vertAlign w:val="superscript"/>
         </w:rPr>
         <w:t>2</w:t>
@@ -923,7 +893,6 @@
       <w:r>
         <w:rPr>
           <w:rFonts w:hint="eastAsia"/>
-          <w:bCs/>
           <w:vertAlign w:val="superscript"/>
         </w:rPr>
         <w:t>]</w:t>
@@ -931,126 +900,192 @@
       <w:r>
         <w:rPr>
           <w:rFonts w:hint="eastAsia"/>
-          <w:bCs/>
         </w:rPr>
         <w:t>。</w:t>
       </w:r>
       <w:r>
         <w:rPr>
           <w:rFonts w:hint="eastAsia"/>
-          <w:bCs/>
+        </w:rPr>
+        <w:t>分布式软件系统是在由通信网络互联的多处理机体系结构上</w:t>
+      </w:r>
+      <w:r>
+        <w:rPr>
+          <w:rFonts w:hint="eastAsia"/>
+        </w:rPr>
+        <w:t>支持分布式处理</w:t>
+      </w:r>
+      <w:r>
+        <w:rPr>
+          <w:rFonts w:hint="eastAsia"/>
+        </w:rPr>
+        <w:t>任务</w:t>
+      </w:r>
+      <w:r>
+        <w:rPr>
+          <w:rFonts w:hint="eastAsia"/>
+        </w:rPr>
+        <w:t>的软件</w:t>
+      </w:r>
+      <w:r>
+        <w:rPr>
+          <w:rFonts w:hint="eastAsia"/>
+        </w:rPr>
+        <w:t>系统。</w:t>
+      </w:r>
+      <w:r>
+        <w:rPr>
+          <w:rFonts w:hint="eastAsia"/>
         </w:rPr>
         <w:t>分布式软件系统</w:t>
       </w:r>
       <w:r>
         <w:rPr>
           <w:rFonts w:hint="eastAsia"/>
-          <w:bCs/>
-        </w:rPr>
-        <w:t>(Distributed Software Systems)</w:t>
-      </w:r>
-      <w:r>
-        <w:rPr>
-          <w:rFonts w:hint="eastAsia"/>
-          <w:bCs/>
-        </w:rPr>
-        <w:t>是支持分布式处理的软件系统</w:t>
-      </w:r>
-      <w:r>
-        <w:rPr>
-          <w:rFonts w:hint="eastAsia"/>
-          <w:bCs/>
-        </w:rPr>
-        <w:t>，</w:t>
-      </w:r>
-      <w:r>
-        <w:rPr>
-          <w:rFonts w:hint="eastAsia"/>
-          <w:bCs/>
-        </w:rPr>
-        <w:t>是在由通信网络互联的多处理机体系结构上执行任务的系统。它包括分布式操作系统、分布式程序设计语言及其编译</w:t>
-      </w:r>
-      <w:r>
-        <w:rPr>
-          <w:rFonts w:hint="eastAsia"/>
-          <w:bCs/>
-        </w:rPr>
-        <w:t>(</w:t>
-      </w:r>
-      <w:r>
-        <w:rPr>
-          <w:rFonts w:hint="eastAsia"/>
-          <w:bCs/>
-        </w:rPr>
-        <w:t>解释</w:t>
-      </w:r>
-      <w:r>
-        <w:rPr>
-          <w:rFonts w:hint="eastAsia"/>
-          <w:bCs/>
-        </w:rPr>
-        <w:t>)</w:t>
-      </w:r>
-      <w:r>
-        <w:rPr>
-          <w:rFonts w:hint="eastAsia"/>
-          <w:bCs/>
-        </w:rPr>
-        <w:t>系统、分布式文件系统和分布式数据库系统等。</w:t>
-      </w:r>
-      <w:r>
-        <w:rPr>
-          <w:rFonts w:hint="eastAsia"/>
-          <w:bCs/>
+        </w:rPr>
+        <w:t>包括分布式操作系统、分布式程序设计语言及其编译系统、分布式文件系统和分布式数据库系统等。</w:t>
+      </w:r>
+      <w:r>
+        <w:rPr>
+          <w:rFonts w:hint="eastAsia"/>
         </w:rPr>
         <w:t>在日志收集中主要使用的是分布式文件系统，</w:t>
       </w:r>
       <w:r>
         <w:rPr>
           <w:rFonts w:hint="eastAsia"/>
-          <w:bCs/>
-        </w:rPr>
-        <w:t>分布式文件系统可以有效解决数据的存储和管理难题：将固定于某个地点的某个文件系统，扩展到任意多个地点</w:t>
-      </w:r>
-      <w:r>
-        <w:rPr>
-          <w:rFonts w:hint="eastAsia"/>
-          <w:bCs/>
+        </w:rPr>
+        <w:t>分布式文件系统</w:t>
+      </w:r>
+      <w:r>
+        <w:rPr>
+          <w:rFonts w:hint="eastAsia"/>
+        </w:rPr>
+        <w:t>主要解决了</w:t>
+      </w:r>
+      <w:r>
+        <w:rPr>
+          <w:rFonts w:hint="eastAsia"/>
+        </w:rPr>
+        <w:t>数据的存储和管理</w:t>
+      </w:r>
+      <w:r>
+        <w:rPr>
+          <w:rFonts w:hint="eastAsia"/>
+        </w:rPr>
+        <w:t>问题</w:t>
+      </w:r>
+      <w:r>
+        <w:rPr>
+          <w:rFonts w:hint="eastAsia"/>
+        </w:rPr>
+        <w:t>：将</w:t>
+      </w:r>
+      <w:r>
+        <w:rPr>
+          <w:rFonts w:hint="eastAsia"/>
+        </w:rPr>
+        <w:t>原本</w:t>
+      </w:r>
+      <w:r>
+        <w:rPr>
+          <w:rFonts w:hint="eastAsia"/>
+        </w:rPr>
+        <w:t>固定</w:t>
+      </w:r>
+      <w:r>
+        <w:rPr>
+          <w:rFonts w:hint="eastAsia"/>
+        </w:rPr>
+        <w:t>在</w:t>
+      </w:r>
+      <w:r>
+        <w:rPr>
+          <w:rFonts w:hint="eastAsia"/>
+        </w:rPr>
+        <w:t>某</w:t>
+      </w:r>
+      <w:r>
+        <w:rPr>
+          <w:rFonts w:hint="eastAsia"/>
+        </w:rPr>
+        <w:t>一个</w:t>
+      </w:r>
+      <w:r>
+        <w:rPr>
+          <w:rFonts w:hint="eastAsia"/>
+        </w:rPr>
+        <w:t>地点的某</w:t>
+      </w:r>
+      <w:r>
+        <w:rPr>
+          <w:rFonts w:hint="eastAsia"/>
+        </w:rPr>
+        <w:t>一个文件系统</w:t>
+      </w:r>
+      <w:r>
+        <w:rPr>
+          <w:rFonts w:hint="eastAsia"/>
+        </w:rPr>
+        <w:t>扩展到任意多个地点</w:t>
+      </w:r>
+      <w:r>
+        <w:rPr>
+          <w:rFonts w:hint="eastAsia"/>
         </w:rPr>
         <w:t>或</w:t>
       </w:r>
       <w:r>
         <w:rPr>
           <w:rFonts w:hint="eastAsia"/>
-          <w:bCs/>
-        </w:rPr>
-        <w:t>多个文件系统，众多的节点</w:t>
-      </w:r>
-      <w:r>
-        <w:rPr>
-          <w:rFonts w:hint="eastAsia"/>
-          <w:bCs/>
-        </w:rPr>
-        <w:t>可以</w:t>
-      </w:r>
-      <w:r>
-        <w:rPr>
-          <w:rFonts w:hint="eastAsia"/>
-          <w:bCs/>
-        </w:rPr>
-        <w:t>组成一个文件系统网络。每个节点可以分布在不同的地点，通过网络进行节点间的通信和数据传输</w:t>
-      </w:r>
-      <w:r>
-        <w:rPr>
-          <w:rFonts w:hint="eastAsia"/>
-          <w:bCs/>
+        </w:rPr>
+        <w:t>多个文件系统，</w:t>
+      </w:r>
+      <w:r>
+        <w:rPr>
+          <w:rFonts w:hint="eastAsia"/>
+        </w:rPr>
+        <w:t>将这些</w:t>
+      </w:r>
+      <w:r>
+        <w:rPr>
+          <w:rFonts w:hint="eastAsia"/>
+        </w:rPr>
+        <w:t>节点组成一个</w:t>
+      </w:r>
+      <w:r>
+        <w:rPr>
+          <w:rFonts w:hint="eastAsia"/>
+        </w:rPr>
+        <w:t>方便统一管理的</w:t>
+      </w:r>
+      <w:r>
+        <w:rPr>
+          <w:rFonts w:hint="eastAsia"/>
+        </w:rPr>
+        <w:t>文件系统网络。每个节点可以分布在不同的地点，</w:t>
+      </w:r>
+      <w:r>
+        <w:rPr>
+          <w:rFonts w:hint="eastAsia"/>
+        </w:rPr>
+        <w:t>节点间</w:t>
+      </w:r>
+      <w:r>
+        <w:rPr>
+          <w:rFonts w:hint="eastAsia"/>
+        </w:rPr>
+        <w:t>通过网络进行通信和数据传输</w:t>
+      </w:r>
+      <w:r>
+        <w:rPr>
+          <w:rFonts w:hint="eastAsia"/>
           <w:vertAlign w:val="superscript"/>
         </w:rPr>
         <w:t>[</w:t>
       </w:r>
       <w:r>
         <w:rPr>
-          <w:bCs/>
           <w:vertAlign w:val="superscript"/>
         </w:rPr>
         <w:t>3</w:t>
@@ -1058,7 +1093,6 @@
       <w:r>
         <w:rPr>
           <w:rFonts w:hint="eastAsia"/>
-          <w:bCs/>
           <w:vertAlign w:val="superscript"/>
         </w:rPr>
         <w:t>]</w:t>
@@ -1066,94 +1100,206 @@
       <w:r>
         <w:rPr>
           <w:rFonts w:hint="eastAsia"/>
-          <w:bCs/>
-        </w:rPr>
-        <w:t>。人们在使用</w:t>
-      </w:r>
-      <w:r>
-        <w:rPr>
-          <w:rFonts w:hint="eastAsia"/>
-          <w:bCs/>
+        </w:rPr>
+        <w:t>。在使用</w:t>
+      </w:r>
+      <w:r>
+        <w:rPr>
+          <w:rFonts w:hint="eastAsia"/>
         </w:rPr>
         <w:t>分布式文件系统</w:t>
       </w:r>
       <w:r>
         <w:rPr>
           <w:rFonts w:hint="eastAsia"/>
-          <w:bCs/>
-        </w:rPr>
-        <w:t>时，无需关心数据是存储在哪个节点上、或者是从哪个节点从获取的，只需要像使用本地文件系统一样管理和存储文件系统中的数据。</w:t>
+        </w:rPr>
+        <w:t>时，</w:t>
+      </w:r>
+      <w:r>
+        <w:rPr>
+          <w:rFonts w:hint="eastAsia"/>
+        </w:rPr>
+        <w:t>不需要</w:t>
+      </w:r>
+      <w:r>
+        <w:rPr>
+          <w:rFonts w:hint="eastAsia"/>
+        </w:rPr>
+        <w:t>关心数据是存储在哪个节点</w:t>
+      </w:r>
+      <w:r>
+        <w:rPr>
+          <w:rFonts w:hint="eastAsia"/>
+        </w:rPr>
+        <w:t>哪个地点</w:t>
+      </w:r>
+      <w:r>
+        <w:rPr>
+          <w:rFonts w:hint="eastAsia"/>
+        </w:rPr>
+        <w:t>上、或者是从哪个节点</w:t>
+      </w:r>
+      <w:r>
+        <w:rPr>
+          <w:rFonts w:hint="eastAsia"/>
+        </w:rPr>
+        <w:t>那个地点</w:t>
+      </w:r>
+      <w:r>
+        <w:rPr>
+          <w:rFonts w:hint="eastAsia"/>
+        </w:rPr>
+        <w:t>获取的，只需要</w:t>
+      </w:r>
+      <w:r>
+        <w:rPr>
+          <w:rFonts w:hint="eastAsia"/>
+        </w:rPr>
+        <w:t>和</w:t>
+      </w:r>
+      <w:r>
+        <w:rPr>
+          <w:rFonts w:hint="eastAsia"/>
+        </w:rPr>
+        <w:t>使用本地文件系统一样管理和存储文件系统中的数据。</w:t>
       </w:r>
     </w:p>
     <w:p>
       <w:pPr>
-        <w:spacing w:beforeLines="50" w:before="156" w:line="360" w:lineRule="auto"/>
-        <w:ind w:firstLine="435"/>
-        <w:rPr>
-          <w:rFonts w:hint="eastAsia"/>
-          <w:bCs/>
-        </w:rPr>
-      </w:pPr>
-      <w:r>
-        <w:rPr>
-          <w:rFonts w:hint="eastAsia"/>
-          <w:bCs/>
-        </w:rPr>
-        <w:t>为了方便快速处理大规模并发数据，分布式日志收集系统已经得到广泛应用。其中，</w:t>
-      </w:r>
-      <w:r>
-        <w:rPr>
-          <w:rFonts w:hint="eastAsia"/>
-          <w:bCs/>
+        <w:ind w:firstLine="420"/>
+      </w:pPr>
+      <w:r>
+        <w:rPr>
+          <w:rFonts w:hint="eastAsia"/>
+        </w:rPr>
+        <w:t>为了方便快速</w:t>
+      </w:r>
+      <w:r>
+        <w:rPr>
+          <w:rFonts w:hint="eastAsia"/>
+        </w:rPr>
+        <w:t>收集</w:t>
+      </w:r>
+      <w:r>
+        <w:rPr>
+          <w:rFonts w:hint="eastAsia"/>
+        </w:rPr>
+        <w:t>处理大规模并发数据，分布式日志收集系统已经得到</w:t>
+      </w:r>
+      <w:r>
+        <w:rPr>
+          <w:rFonts w:hint="eastAsia"/>
+        </w:rPr>
+        <w:t>了</w:t>
+      </w:r>
+      <w:r>
+        <w:rPr>
+          <w:rFonts w:hint="eastAsia"/>
+        </w:rPr>
+        <w:t>广泛应用。其中，</w:t>
+      </w:r>
+      <w:r>
+        <w:rPr>
+          <w:rFonts w:hint="eastAsia"/>
         </w:rPr>
         <w:t>Scribe</w:t>
       </w:r>
       <w:r>
         <w:rPr>
           <w:rFonts w:hint="eastAsia"/>
-          <w:bCs/>
         </w:rPr>
         <w:t>是</w:t>
       </w:r>
       <w:r>
         <w:rPr>
           <w:rFonts w:hint="eastAsia"/>
-          <w:bCs/>
         </w:rPr>
         <w:t>Facebook</w:t>
       </w:r>
       <w:r>
         <w:rPr>
           <w:rFonts w:hint="eastAsia"/>
-          <w:bCs/>
-        </w:rPr>
-        <w:t>的开源日志收集处理系统，主要采用“分布式收集，统一处理”的可扩展，高容错的方案，可以从各种日志源上收集日志并将日志存储到分布式文件系统上。</w:t>
-      </w:r>
-      <w:r>
-        <w:rPr>
-          <w:rFonts w:hint="eastAsia"/>
-          <w:bCs/>
+        </w:rPr>
+        <w:t>公司</w:t>
+      </w:r>
+      <w:r>
+        <w:rPr>
+          <w:rFonts w:hint="eastAsia"/>
+        </w:rPr>
+        <w:t>的开源日志收集处理系统，主要采用“分布式收集，统一处理”的可扩展高容错的方案，从</w:t>
+      </w:r>
+      <w:r>
+        <w:rPr>
+          <w:rFonts w:hint="eastAsia"/>
+        </w:rPr>
+        <w:t>各个</w:t>
+      </w:r>
+      <w:r>
+        <w:rPr>
+          <w:rFonts w:hint="eastAsia"/>
+        </w:rPr>
+        <w:t>日志源上收集日志并将日志存储到分布式文件系统上</w:t>
+      </w:r>
+      <w:r>
+        <w:rPr>
+          <w:rFonts w:hint="eastAsia"/>
+        </w:rPr>
+        <w:t>然后再统一处理</w:t>
+      </w:r>
+      <w:r>
+        <w:rPr>
+          <w:rFonts w:hint="eastAsia"/>
+        </w:rPr>
+        <w:t>。</w:t>
+      </w:r>
+      <w:r>
+        <w:rPr>
+          <w:rFonts w:hint="eastAsia"/>
         </w:rPr>
         <w:t>Chukwa</w:t>
       </w:r>
       <w:r>
         <w:rPr>
           <w:rFonts w:hint="eastAsia"/>
-          <w:bCs/>
-        </w:rPr>
-        <w:t>是一个开源的大型分布式系统用于日志的收集和分析</w:t>
-      </w:r>
-      <w:r>
-        <w:rPr>
-          <w:rFonts w:hint="eastAsia"/>
-          <w:bCs/>
+        </w:rPr>
+        <w:t>是</w:t>
+      </w:r>
+      <w:r>
+        <w:t>Apache</w:t>
+      </w:r>
+      <w:r>
+        <w:rPr>
+          <w:rFonts w:hint="eastAsia"/>
+        </w:rPr>
+        <w:t>公司的</w:t>
+      </w:r>
+      <w:r>
+        <w:rPr>
+          <w:rFonts w:hint="eastAsia"/>
+        </w:rPr>
+        <w:t>一个开源的大型分布式系统</w:t>
+      </w:r>
+      <w:r>
+        <w:rPr>
+          <w:rFonts w:hint="eastAsia"/>
+        </w:rPr>
+        <w:t>主要</w:t>
+      </w:r>
+      <w:r>
+        <w:rPr>
+          <w:rFonts w:hint="eastAsia"/>
+        </w:rPr>
+        <w:t>用于日志的收集和分析</w:t>
+      </w:r>
+      <w:r>
+        <w:rPr>
+          <w:rFonts w:hint="eastAsia"/>
           <w:vertAlign w:val="superscript"/>
         </w:rPr>
         <w:t>[</w:t>
       </w:r>
       <w:r>
         <w:rPr>
-          <w:bCs/>
           <w:vertAlign w:val="superscript"/>
         </w:rPr>
         <w:t>4</w:t>
@@ -1161,7 +1307,6 @@
       <w:r>
         <w:rPr>
           <w:rFonts w:hint="eastAsia"/>
-          <w:bCs/>
           <w:vertAlign w:val="superscript"/>
         </w:rPr>
         <w:t>]</w:t>
@@ -1169,91 +1314,78 @@
       <w:r>
         <w:rPr>
           <w:rFonts w:hint="eastAsia"/>
-          <w:bCs/>
         </w:rPr>
         <w:t>。</w:t>
       </w:r>
       <w:r>
         <w:rPr>
           <w:rFonts w:hint="eastAsia"/>
-          <w:bCs/>
         </w:rPr>
         <w:t>Chukwa</w:t>
       </w:r>
       <w:r>
         <w:rPr>
           <w:rFonts w:hint="eastAsia"/>
-          <w:bCs/>
         </w:rPr>
         <w:t>是构建在</w:t>
       </w:r>
       <w:r>
         <w:rPr>
           <w:rFonts w:hint="eastAsia"/>
-          <w:bCs/>
         </w:rPr>
         <w:t>Hadoop</w:t>
       </w:r>
       <w:r>
         <w:rPr>
           <w:rFonts w:hint="eastAsia"/>
-          <w:bCs/>
         </w:rPr>
         <w:t>的</w:t>
       </w:r>
       <w:r>
         <w:rPr>
           <w:rFonts w:hint="eastAsia"/>
-          <w:bCs/>
         </w:rPr>
         <w:t>HDFS</w:t>
       </w:r>
       <w:r>
         <w:rPr>
           <w:rFonts w:hint="eastAsia"/>
-          <w:bCs/>
         </w:rPr>
         <w:t>和</w:t>
       </w:r>
       <w:r>
         <w:rPr>
           <w:rFonts w:hint="eastAsia"/>
-          <w:bCs/>
         </w:rPr>
         <w:t>MapReduce</w:t>
       </w:r>
       <w:r>
         <w:rPr>
           <w:rFonts w:hint="eastAsia"/>
-          <w:bCs/>
         </w:rPr>
         <w:t>框架之上的数据采集分析框架，其继承了</w:t>
       </w:r>
       <w:r>
         <w:rPr>
           <w:rFonts w:hint="eastAsia"/>
-          <w:bCs/>
         </w:rPr>
         <w:t>Hadoop</w:t>
       </w:r>
       <w:r>
         <w:rPr>
           <w:rFonts w:hint="eastAsia"/>
-          <w:bCs/>
         </w:rPr>
         <w:t>的可伸缩性和鲁棒性</w:t>
       </w:r>
       <w:r>
         <w:rPr>
           <w:rFonts w:hint="eastAsia"/>
-          <w:bCs/>
           <w:vertAlign w:val="superscript"/>
         </w:rPr>
         <w:t>[</w:t>
       </w:r>
       <w:r>
         <w:rPr>
-          <w:bCs/>
           <w:vertAlign w:val="superscript"/>
         </w:rPr>
         <w:t>5</w:t>
@@ -1261,7 +1393,6 @@
       <w:r>
         <w:rPr>
           <w:rFonts w:hint="eastAsia"/>
-          <w:bCs/>
           <w:vertAlign w:val="superscript"/>
         </w:rPr>
         <w:t>]</w:t>
@@ -1269,996 +1400,1005 @@
       <w:r>
         <w:rPr>
           <w:rFonts w:hint="eastAsia"/>
-          <w:bCs/>
-        </w:rPr>
-        <w:t>。该框架提供采集数据的</w:t>
-      </w:r>
-      <w:r>
-        <w:rPr>
-          <w:rFonts w:hint="eastAsia"/>
-          <w:bCs/>
+        </w:rPr>
+        <w:t>。该框架提供采集数据的客户端</w:t>
+      </w:r>
+      <w:r>
+        <w:rPr>
+          <w:rFonts w:hint="eastAsia"/>
+        </w:rPr>
+        <w:t>（</w:t>
+      </w:r>
+      <w:r>
+        <w:rPr>
+          <w:rFonts w:hint="eastAsia"/>
+        </w:rPr>
+        <w:t>Client</w:t>
+      </w:r>
+      <w:r>
+        <w:rPr>
+          <w:rFonts w:hint="eastAsia"/>
+        </w:rPr>
+        <w:t>）</w:t>
+      </w:r>
+      <w:r>
+        <w:rPr>
+          <w:rFonts w:hint="eastAsia"/>
+        </w:rPr>
+        <w:t>，由客户端发送数据给服务器</w:t>
+      </w:r>
+      <w:r>
+        <w:rPr>
+          <w:rFonts w:hint="eastAsia"/>
+        </w:rPr>
+        <w:t>（</w:t>
+      </w:r>
+      <w:r>
+        <w:rPr>
+          <w:rFonts w:hint="eastAsia"/>
+        </w:rPr>
+        <w:t>Server</w:t>
+      </w:r>
+      <w:r>
+        <w:rPr>
+          <w:rFonts w:hint="eastAsia"/>
+        </w:rPr>
+        <w:t>）</w:t>
+      </w:r>
+      <w:r>
+        <w:rPr>
+          <w:rFonts w:hint="eastAsia"/>
+        </w:rPr>
+        <w:t>，然后通过定期运行脚本分析数据。</w:t>
+      </w:r>
+      <w:r>
+        <w:rPr>
+          <w:rFonts w:hint="eastAsia"/>
+        </w:rPr>
+        <w:t>Flume</w:t>
+      </w:r>
+      <w:r>
+        <w:rPr>
+          <w:rFonts w:hint="eastAsia"/>
+        </w:rPr>
+        <w:t>是</w:t>
+      </w:r>
+      <w:r>
+        <w:rPr>
+          <w:rFonts w:hint="eastAsia"/>
+        </w:rPr>
+        <w:t>由</w:t>
+      </w:r>
+      <w:r>
+        <w:rPr>
+          <w:rFonts w:hint="eastAsia"/>
+        </w:rPr>
+        <w:t>Cloudera</w:t>
+      </w:r>
+      <w:r>
+        <w:rPr>
+          <w:rFonts w:hint="eastAsia"/>
+        </w:rPr>
+        <w:t>公司</w:t>
+      </w:r>
+      <w:r>
+        <w:rPr>
+          <w:rFonts w:hint="eastAsia"/>
+        </w:rPr>
+        <w:t>提供</w:t>
+      </w:r>
+      <w:r>
+        <w:rPr>
+          <w:rFonts w:hint="eastAsia"/>
         </w:rPr>
         <w:lastRenderedPageBreak/>
-        <w:t>客户端，由客户端发送数据给服务器，然后通过定期运行脚本分析数据。</w:t>
-      </w:r>
-      <w:r>
-        <w:rPr>
-          <w:rFonts w:hint="eastAsia"/>
-          <w:bCs/>
+        <w:t>的一个分布式</w:t>
+      </w:r>
+      <w:r>
+        <w:rPr>
+          <w:rFonts w:hint="eastAsia"/>
+        </w:rPr>
+        <w:t>可靠</w:t>
+      </w:r>
+      <w:r>
+        <w:rPr>
+          <w:rFonts w:hint="eastAsia"/>
+        </w:rPr>
+        <w:t>的海量日志采集、聚合和传输系统</w:t>
+      </w:r>
+      <w:r>
+        <w:rPr>
+          <w:rFonts w:hint="eastAsia"/>
+          <w:vertAlign w:val="superscript"/>
+        </w:rPr>
+        <w:t>[</w:t>
+      </w:r>
+      <w:r>
+        <w:rPr>
+          <w:vertAlign w:val="superscript"/>
+        </w:rPr>
+        <w:t>6</w:t>
+      </w:r>
+      <w:r>
+        <w:rPr>
+          <w:rFonts w:hint="eastAsia"/>
+          <w:vertAlign w:val="superscript"/>
+        </w:rPr>
+        <w:t>]</w:t>
+      </w:r>
+      <w:r>
+        <w:rPr>
+          <w:rFonts w:hint="eastAsia"/>
+        </w:rPr>
+        <w:t>。</w:t>
+      </w:r>
+      <w:r>
+        <w:rPr>
+          <w:rFonts w:hint="eastAsia"/>
         </w:rPr>
         <w:t>Flume</w:t>
       </w:r>
       <w:r>
         <w:rPr>
           <w:rFonts w:hint="eastAsia"/>
-          <w:bCs/>
-        </w:rPr>
-        <w:t>是</w:t>
-      </w:r>
-      <w:r>
-        <w:rPr>
-          <w:rFonts w:hint="eastAsia"/>
-          <w:bCs/>
-        </w:rPr>
-        <w:t>Cloudera</w:t>
-      </w:r>
-      <w:r>
-        <w:rPr>
-          <w:rFonts w:hint="eastAsia"/>
-          <w:bCs/>
-        </w:rPr>
-        <w:t>提供的一个分布式、可靠、可用的海量日志采集、聚合和传输系统</w:t>
-      </w:r>
-      <w:r>
-        <w:rPr>
-          <w:rFonts w:hint="eastAsia"/>
-          <w:bCs/>
-          <w:vertAlign w:val="superscript"/>
-        </w:rPr>
-        <w:t>[</w:t>
-      </w:r>
-      <w:r>
-        <w:rPr>
-          <w:bCs/>
-          <w:vertAlign w:val="superscript"/>
-        </w:rPr>
-        <w:t>6</w:t>
-      </w:r>
-      <w:r>
-        <w:rPr>
-          <w:rFonts w:hint="eastAsia"/>
-          <w:bCs/>
-          <w:vertAlign w:val="superscript"/>
-        </w:rPr>
-        <w:t>]</w:t>
-      </w:r>
-      <w:r>
-        <w:rPr>
-          <w:rFonts w:hint="eastAsia"/>
-          <w:bCs/>
-        </w:rPr>
-        <w:t>。</w:t>
-      </w:r>
-      <w:r>
-        <w:rPr>
-          <w:rFonts w:hint="eastAsia"/>
-          <w:bCs/>
-        </w:rPr>
-        <w:t>Flume</w:t>
-      </w:r>
-      <w:r>
-        <w:rPr>
-          <w:rFonts w:hint="eastAsia"/>
-          <w:bCs/>
-        </w:rPr>
-        <w:t>支持在日志系统中定制各类数据发送方用于收集数据，同事提供对数据进行简单处理并输出到各种数据接收方的可定制的能力。</w:t>
-      </w:r>
-      <w:r>
-        <w:rPr>
-          <w:rFonts w:hint="eastAsia"/>
-          <w:bCs/>
+        </w:rPr>
+        <w:t>支持在日志系统中定制各类数据发送方用于收集数据，</w:t>
+      </w:r>
+      <w:r>
+        <w:rPr>
+          <w:rFonts w:hint="eastAsia"/>
+        </w:rPr>
+        <w:t>同时对数据进行简单处理并且可以</w:t>
+      </w:r>
+      <w:r>
+        <w:rPr>
+          <w:rFonts w:hint="eastAsia"/>
+        </w:rPr>
+        <w:t>输出到各种数据接收方。</w:t>
+      </w:r>
+      <w:r>
+        <w:rPr>
+          <w:rFonts w:hint="eastAsia"/>
         </w:rPr>
         <w:t>Aria</w:t>
       </w:r>
       <w:r>
         <w:rPr>
           <w:rFonts w:hint="eastAsia"/>
-          <w:bCs/>
-        </w:rPr>
-        <w:t>是微软开发的</w:t>
-      </w:r>
-      <w:r>
-        <w:rPr>
-          <w:rFonts w:hint="eastAsia"/>
-          <w:bCs/>
+        </w:rPr>
+        <w:t>是微软</w:t>
+      </w:r>
+      <w:r>
+        <w:rPr>
+          <w:rFonts w:hint="eastAsia"/>
+        </w:rPr>
+        <w:t>（</w:t>
+      </w:r>
+      <w:r>
+        <w:rPr>
+          <w:rFonts w:hint="eastAsia"/>
+        </w:rPr>
+        <w:t>Microsoft</w:t>
+      </w:r>
+      <w:r>
+        <w:rPr>
+          <w:rFonts w:hint="eastAsia"/>
+        </w:rPr>
+        <w:t>）公司</w:t>
+      </w:r>
+      <w:r>
+        <w:rPr>
+          <w:rFonts w:hint="eastAsia"/>
+        </w:rPr>
+        <w:t>开发的</w:t>
+      </w:r>
+      <w:r>
+        <w:rPr>
+          <w:rFonts w:hint="eastAsia"/>
         </w:rPr>
         <w:t>Cosmos</w:t>
       </w:r>
       <w:r>
         <w:rPr>
           <w:rFonts w:hint="eastAsia"/>
-          <w:bCs/>
         </w:rPr>
         <w:t>之上的日志收集系统，作为共享数据平台的一部分，</w:t>
       </w:r>
       <w:r>
         <w:rPr>
           <w:rFonts w:hint="eastAsia"/>
-          <w:bCs/>
         </w:rPr>
         <w:t>Aria</w:t>
       </w:r>
       <w:r>
         <w:rPr>
           <w:rFonts w:hint="eastAsia"/>
-          <w:bCs/>
         </w:rPr>
         <w:t>可以支持平均每秒</w:t>
       </w:r>
       <w:r>
         <w:rPr>
           <w:rFonts w:hint="eastAsia"/>
-          <w:bCs/>
-        </w:rPr>
-        <w:t>5M</w:t>
-      </w:r>
-      <w:r>
-        <w:rPr>
-          <w:rFonts w:hint="eastAsia"/>
-          <w:bCs/>
+        </w:rPr>
+        <w:t>5</w:t>
+      </w:r>
+      <w:r>
+        <w:rPr>
+          <w:rFonts w:hint="eastAsia"/>
+        </w:rPr>
+        <w:t>百万</w:t>
+      </w:r>
+      <w:r>
+        <w:rPr>
+          <w:rFonts w:hint="eastAsia"/>
         </w:rPr>
         <w:t>次日志收集。将日志导入</w:t>
       </w:r>
       <w:r>
         <w:rPr>
           <w:rFonts w:hint="eastAsia"/>
-          <w:bCs/>
         </w:rPr>
         <w:t>Cosmos</w:t>
       </w:r>
       <w:r>
         <w:rPr>
           <w:rFonts w:hint="eastAsia"/>
-          <w:bCs/>
         </w:rPr>
         <w:t>之后，采用</w:t>
       </w:r>
       <w:r>
         <w:rPr>
           <w:rFonts w:hint="eastAsia"/>
-          <w:bCs/>
         </w:rPr>
         <w:t>Scope</w:t>
       </w:r>
       <w:r>
         <w:rPr>
           <w:rFonts w:hint="eastAsia"/>
-          <w:bCs/>
         </w:rPr>
         <w:t>脚本更加详细的计算所需数据。</w:t>
       </w:r>
       <w:r>
         <w:rPr>
           <w:rFonts w:hint="eastAsia"/>
-          <w:bCs/>
         </w:rPr>
         <w:t>Aria</w:t>
       </w:r>
       <w:r>
         <w:rPr>
           <w:rFonts w:hint="eastAsia"/>
-          <w:bCs/>
         </w:rPr>
         <w:t>支持实时多维的大数据分析，用户可以创建展示页面，展示多维立体数据并且可以实时查看原始日志。</w:t>
       </w:r>
     </w:p>
     <w:p>
       <w:pPr>
-        <w:spacing w:line="360" w:lineRule="auto"/>
-        <w:ind w:firstLine="435"/>
-        <w:rPr>
-          <w:bCs/>
-        </w:rPr>
-      </w:pPr>
-      <w:r>
-        <w:rPr>
-          <w:bCs/>
-        </w:rPr>
+        <w:ind w:firstLine="420"/>
+      </w:pPr>
+      <w:r>
         <w:t>在大型软件系统中</w:t>
       </w:r>
       <w:r>
         <w:rPr>
           <w:rFonts w:hint="eastAsia"/>
-          <w:bCs/>
         </w:rPr>
         <w:t>，</w:t>
       </w:r>
       <w:r>
-        <w:rPr>
-          <w:bCs/>
-        </w:rPr>
         <w:t>由于系统环境设置和软件规模等因素</w:t>
       </w:r>
       <w:r>
         <w:rPr>
           <w:rFonts w:hint="eastAsia"/>
-          <w:bCs/>
         </w:rPr>
         <w:t>，</w:t>
       </w:r>
       <w:r>
-        <w:rPr>
-          <w:bCs/>
-        </w:rPr>
-        <w:t>错误重现和调试都十分困难</w:t>
-      </w:r>
-      <w:r>
-        <w:rPr>
-          <w:rFonts w:hint="eastAsia"/>
-          <w:bCs/>
-        </w:rPr>
-        <w:t>。由于百万用户级别的访问量每天会产生</w:t>
-      </w:r>
-      <w:r>
-        <w:rPr>
-          <w:bCs/>
-        </w:rPr>
+        <w:t>错误</w:t>
+      </w:r>
+      <w:r>
+        <w:rPr>
+          <w:rFonts w:hint="eastAsia"/>
+        </w:rPr>
+        <w:t>（</w:t>
+      </w:r>
+      <w:r>
+        <w:rPr>
+          <w:rFonts w:hint="eastAsia"/>
+        </w:rPr>
+        <w:t>bug</w:t>
+      </w:r>
+      <w:r>
+        <w:rPr>
+          <w:rFonts w:hint="eastAsia"/>
+        </w:rPr>
+        <w:t>）</w:t>
+      </w:r>
+      <w:r>
+        <w:t>重现和调试都十分困难</w:t>
+      </w:r>
+      <w:r>
+        <w:rPr>
+          <w:rFonts w:hint="eastAsia"/>
+        </w:rPr>
+        <w:t>。</w:t>
+      </w:r>
+      <w:r>
+        <w:rPr>
+          <w:rFonts w:hint="eastAsia"/>
+        </w:rPr>
+        <w:t>百万用户级别的访问量每天会产生</w:t>
+      </w:r>
+      <w:r>
         <w:t>上百乃至上千</w:t>
       </w:r>
       <w:r>
         <w:rPr>
-          <w:bCs/>
-        </w:rPr>
-        <w:t>TB</w:t>
-      </w:r>
-      <w:r>
-        <w:rPr>
-          <w:rFonts w:hint="eastAsia"/>
-          <w:bCs/>
+          <w:rFonts w:hint="eastAsia"/>
+        </w:rPr>
+        <w:t>兆字节</w:t>
+      </w:r>
+      <w:r>
+        <w:rPr>
+          <w:rFonts w:hint="eastAsia"/>
+        </w:rPr>
+        <w:t>大小</w:t>
+      </w:r>
+      <w:r>
+        <w:rPr>
+          <w:rFonts w:hint="eastAsia"/>
         </w:rPr>
         <w:t>的日志，</w:t>
       </w:r>
       <w:r>
-        <w:rPr>
-          <w:bCs/>
-        </w:rPr>
         <w:t>为了</w:t>
       </w:r>
       <w:r>
-        <w:rPr>
-          <w:bCs/>
-        </w:rPr>
-        <w:t>能够高效快速的处理大量日志</w:t>
-      </w:r>
-      <w:r>
-        <w:rPr>
-          <w:rFonts w:hint="eastAsia"/>
-          <w:bCs/>
+        <w:t>能够高效快速的处理大量日志分布式大数据处理平台广泛应用于日志处理系统</w:t>
+      </w:r>
+      <w:r>
+        <w:rPr>
+          <w:rFonts w:hint="eastAsia"/>
+        </w:rPr>
+        <w:t>。微软主要采用</w:t>
+      </w:r>
+      <w:r>
+        <w:rPr>
+          <w:rFonts w:hint="eastAsia"/>
+        </w:rPr>
+        <w:t>Scope</w:t>
+      </w:r>
+      <w:r>
+        <w:rPr>
+          <w:rFonts w:hint="eastAsia"/>
+        </w:rPr>
+        <w:t>脚本</w:t>
+      </w:r>
+      <w:r>
+        <w:rPr>
+          <w:rFonts w:hint="eastAsia"/>
+        </w:rPr>
+        <w:t>语言</w:t>
+      </w:r>
+      <w:r>
+        <w:rPr>
+          <w:rFonts w:hint="eastAsia"/>
+        </w:rPr>
+        <w:t>对大规模用户日志进行处理。</w:t>
+      </w:r>
+      <w:r>
+        <w:rPr>
+          <w:rFonts w:hint="eastAsia"/>
+        </w:rPr>
+        <w:t>Scope</w:t>
+      </w:r>
+      <w:r>
+        <w:rPr>
+          <w:rFonts w:hint="eastAsia"/>
+        </w:rPr>
+        <w:t>语言</w:t>
+      </w:r>
+      <w:r>
+        <w:rPr>
+          <w:rFonts w:hint="eastAsia"/>
+        </w:rPr>
+        <w:t>是运行在</w:t>
+      </w:r>
+      <w:r>
+        <w:rPr>
+          <w:rFonts w:hint="eastAsia"/>
+        </w:rPr>
+        <w:t>Cosmos</w:t>
+      </w:r>
+      <w:r>
+        <w:rPr>
+          <w:rFonts w:hint="eastAsia"/>
+        </w:rPr>
+        <w:t>上的查询语言。</w:t>
+      </w:r>
+      <w:r>
+        <w:rPr>
+          <w:rFonts w:hint="eastAsia"/>
+        </w:rPr>
+        <w:t>C</w:t>
+      </w:r>
+      <w:r>
+        <w:t>osmos</w:t>
+      </w:r>
+      <w:r>
+        <w:t>是微软研发的大数据</w:t>
+      </w:r>
+      <w:r>
+        <w:rPr>
+          <w:rFonts w:hint="eastAsia"/>
+        </w:rPr>
+        <w:t>处理</w:t>
+      </w:r>
+      <w:r>
+        <w:t>平台</w:t>
+      </w:r>
+      <w:r>
+        <w:rPr>
+          <w:rFonts w:hint="eastAsia"/>
+        </w:rPr>
+        <w:t>。</w:t>
+      </w:r>
+      <w:r>
+        <w:rPr>
+          <w:rFonts w:hint="eastAsia"/>
+        </w:rPr>
+        <w:t>Cosmos</w:t>
+      </w:r>
+      <w:r>
+        <w:t>主要有以下两大基本功能</w:t>
+      </w:r>
+      <w:r>
+        <w:rPr>
+          <w:rFonts w:hint="eastAsia"/>
+        </w:rPr>
+        <w:t>：</w:t>
+      </w:r>
+      <w:r>
+        <w:rPr>
+          <w:rFonts w:hint="eastAsia"/>
+        </w:rPr>
+        <w:t>（</w:t>
+      </w:r>
+      <w:r>
+        <w:rPr>
+          <w:rFonts w:hint="eastAsia"/>
+        </w:rPr>
+        <w:t>1</w:t>
+      </w:r>
+      <w:r>
+        <w:rPr>
+          <w:rFonts w:hint="eastAsia"/>
+        </w:rPr>
+        <w:t>）</w:t>
+      </w:r>
+      <w:r>
+        <w:t>使用分布式文件系统</w:t>
+      </w:r>
+      <w:r>
+        <w:t>CFS</w:t>
+      </w:r>
+      <w:r>
+        <w:rPr>
+          <w:rFonts w:hint="eastAsia"/>
+        </w:rPr>
+        <w:t>(</w:t>
+      </w:r>
+      <w:r>
+        <w:t>Cosmos File System</w:t>
+      </w:r>
+      <w:r>
+        <w:rPr>
+          <w:rFonts w:hint="eastAsia"/>
+        </w:rPr>
+        <w:t>)</w:t>
+      </w:r>
+      <w:r>
+        <w:t>存储大量数据的功能</w:t>
+      </w:r>
+      <w:r>
+        <w:rPr>
+          <w:rFonts w:hint="eastAsia"/>
+        </w:rPr>
+        <w:t>；</w:t>
+      </w:r>
+      <w:r>
+        <w:rPr>
+          <w:rFonts w:hint="eastAsia"/>
+        </w:rPr>
+        <w:t>（</w:t>
+      </w:r>
+      <w:r>
+        <w:rPr>
+          <w:rFonts w:hint="eastAsia"/>
+        </w:rPr>
+        <w:t>2</w:t>
+      </w:r>
+      <w:r>
+        <w:rPr>
+          <w:rFonts w:hint="eastAsia"/>
+        </w:rPr>
+        <w:t>）使用</w:t>
+      </w:r>
+      <w:r>
+        <w:rPr>
+          <w:rFonts w:hint="eastAsia"/>
+        </w:rPr>
+        <w:t>Scope</w:t>
+      </w:r>
+      <w:r>
+        <w:rPr>
+          <w:rFonts w:hint="eastAsia"/>
+        </w:rPr>
+        <w:t>语言处理大数据的功能。</w:t>
+      </w:r>
+      <w:r>
+        <w:rPr>
+          <w:rFonts w:hint="eastAsia"/>
+        </w:rPr>
+        <w:t>Cosmos</w:t>
+      </w:r>
+      <w:r>
+        <w:rPr>
+          <w:rFonts w:hint="eastAsia"/>
+        </w:rPr>
+        <w:t>的只要特点如下：</w:t>
+      </w:r>
+      <w:r>
+        <w:rPr>
+          <w:rFonts w:hint="eastAsia"/>
+        </w:rPr>
+        <w:t>（</w:t>
+      </w:r>
+      <w:r>
+        <w:rPr>
+          <w:rFonts w:hint="eastAsia"/>
+        </w:rPr>
+        <w:t>1</w:t>
+      </w:r>
+      <w:r>
+        <w:rPr>
+          <w:rFonts w:hint="eastAsia"/>
+        </w:rPr>
+        <w:t>）大规模数据处理能力，</w:t>
+      </w:r>
+      <w:r>
+        <w:rPr>
+          <w:rFonts w:hint="eastAsia"/>
+        </w:rPr>
+        <w:t>Cosmos</w:t>
+      </w:r>
+      <w:r>
+        <w:rPr>
+          <w:rFonts w:hint="eastAsia"/>
+        </w:rPr>
+        <w:t>支持</w:t>
+      </w:r>
+      <w:r>
+        <w:rPr>
+          <w:rFonts w:hint="eastAsia"/>
+        </w:rPr>
+        <w:t>PB</w:t>
+      </w:r>
+      <w:r>
+        <w:rPr>
+          <w:rFonts w:hint="eastAsia"/>
+        </w:rPr>
+        <w:t>级别的数据处理和大量可信赖的计算机集群；</w:t>
+      </w:r>
+      <w:r>
+        <w:rPr>
+          <w:rFonts w:hint="eastAsia"/>
+        </w:rPr>
+        <w:t>（</w:t>
+      </w:r>
+      <w:r>
+        <w:rPr>
+          <w:rFonts w:hint="eastAsia"/>
+        </w:rPr>
+        <w:t>2</w:t>
+      </w:r>
+      <w:r>
+        <w:rPr>
+          <w:rFonts w:hint="eastAsia"/>
+        </w:rPr>
+        <w:t>）</w:t>
+      </w:r>
+      <w:r>
+        <w:rPr>
+          <w:rFonts w:hint="eastAsia"/>
+        </w:rPr>
+        <w:t>Cosmos</w:t>
+      </w:r>
+      <w:r>
+        <w:rPr>
+          <w:rFonts w:hint="eastAsia"/>
+        </w:rPr>
+        <w:t>可以使处理大数据更加容易，</w:t>
+      </w:r>
+      <w:r>
+        <w:rPr>
+          <w:rFonts w:hint="eastAsia"/>
+        </w:rPr>
+        <w:t>Scope</w:t>
+      </w:r>
+      <w:r>
+        <w:rPr>
+          <w:rFonts w:hint="eastAsia"/>
+        </w:rPr>
+        <w:t>语言简单易学，允许我们在不懂得</w:t>
+      </w:r>
+      <w:r>
+        <w:rPr>
+          <w:rFonts w:hint="eastAsia"/>
+        </w:rPr>
+        <w:t>MapReduce</w:t>
+      </w:r>
+      <w:r>
+        <w:rPr>
+          <w:rFonts w:hint="eastAsia"/>
+        </w:rPr>
+        <w:t>细节的情况下，使用简单</w:t>
+      </w:r>
+      <w:r>
+        <w:rPr>
+          <w:rFonts w:hint="eastAsia"/>
+        </w:rPr>
+        <w:t>SQL</w:t>
+      </w:r>
+      <w:r>
+        <w:rPr>
+          <w:rFonts w:hint="eastAsia"/>
+        </w:rPr>
+        <w:t>和</w:t>
+      </w:r>
+      <w:r>
+        <w:rPr>
+          <w:rFonts w:hint="eastAsia"/>
+        </w:rPr>
+        <w:t>C#</w:t>
+      </w:r>
+      <w:r>
+        <w:rPr>
+          <w:rFonts w:hint="eastAsia"/>
+        </w:rPr>
+        <w:t>知识就可以进行大数据的运算处理；</w:t>
+      </w:r>
+      <w:r>
+        <w:rPr>
+          <w:rFonts w:hint="eastAsia"/>
+        </w:rPr>
+        <w:t>（</w:t>
+      </w:r>
+      <w:r>
+        <w:rPr>
+          <w:rFonts w:hint="eastAsia"/>
+        </w:rPr>
+        <w:t>3</w:t>
+      </w:r>
+      <w:r>
+        <w:rPr>
+          <w:rFonts w:hint="eastAsia"/>
+        </w:rPr>
+        <w:t>）</w:t>
+      </w:r>
+      <w:r>
+        <w:rPr>
+          <w:rFonts w:hint="eastAsia"/>
+        </w:rPr>
+        <w:t>Cosmos</w:t>
+      </w:r>
+      <w:r>
+        <w:rPr>
+          <w:rFonts w:hint="eastAsia"/>
+        </w:rPr>
+        <w:t>也是一个共享数据系统</w:t>
+      </w:r>
+      <w:r>
+        <w:rPr>
+          <w:rFonts w:hint="eastAsia"/>
+        </w:rPr>
+        <w:t xml:space="preserve"> (</w:t>
+      </w:r>
+      <w:r>
+        <w:t>Shared Data Ecosystem)</w:t>
+      </w:r>
+      <w:r>
+        <w:rPr>
+          <w:rFonts w:hint="eastAsia"/>
         </w:rPr>
         <w:t>，</w:t>
       </w:r>
       <w:r>
-        <w:rPr>
-          <w:bCs/>
-        </w:rPr>
-        <w:t>分布式大数据处理平台广泛应用于日志处理系统</w:t>
-      </w:r>
-      <w:r>
-        <w:rPr>
-          <w:rFonts w:hint="eastAsia"/>
-          <w:bCs/>
-        </w:rPr>
-        <w:t>。微软主要采用</w:t>
-      </w:r>
-      <w:r>
-        <w:rPr>
-          <w:rFonts w:hint="eastAsia"/>
-          <w:bCs/>
-        </w:rPr>
-        <w:t>Scope</w:t>
-      </w:r>
-      <w:r>
-        <w:rPr>
-          <w:rFonts w:hint="eastAsia"/>
-          <w:bCs/>
-        </w:rPr>
-        <w:t>脚本对大规模用户日志进行处理。</w:t>
-      </w:r>
-      <w:r>
-        <w:rPr>
-          <w:rFonts w:hint="eastAsia"/>
-          <w:bCs/>
-        </w:rPr>
-        <w:t>Scope</w:t>
-      </w:r>
-      <w:r>
-        <w:rPr>
-          <w:rFonts w:hint="eastAsia"/>
-          <w:bCs/>
-        </w:rPr>
-        <w:t>是运行在</w:t>
-      </w:r>
-      <w:r>
-        <w:rPr>
-          <w:rFonts w:hint="eastAsia"/>
-          <w:bCs/>
-        </w:rPr>
-        <w:t>Cosmos</w:t>
-      </w:r>
-      <w:r>
-        <w:rPr>
-          <w:rFonts w:hint="eastAsia"/>
-          <w:bCs/>
-        </w:rPr>
-        <w:t>上的查询语言。</w:t>
-      </w:r>
-      <w:r>
-        <w:rPr>
-          <w:rFonts w:hint="eastAsia"/>
-          <w:bCs/>
-        </w:rPr>
-        <w:t>C</w:t>
-      </w:r>
-      <w:r>
-        <w:rPr>
-          <w:bCs/>
-        </w:rPr>
-        <w:t>osmos</w:t>
-      </w:r>
-      <w:r>
-        <w:rPr>
-          <w:bCs/>
-        </w:rPr>
-        <w:t>是微软研发的大数据数理平台</w:t>
-      </w:r>
-      <w:r>
-        <w:rPr>
-          <w:rFonts w:hint="eastAsia"/>
-          <w:bCs/>
-        </w:rPr>
-        <w:t>。</w:t>
-      </w:r>
-      <w:r>
-        <w:rPr>
-          <w:rFonts w:hint="eastAsia"/>
-          <w:bCs/>
-        </w:rPr>
-        <w:t>Cosmos</w:t>
-      </w:r>
-      <w:r>
-        <w:rPr>
-          <w:bCs/>
-        </w:rPr>
-        <w:t>主要有以下两大基本功能</w:t>
-      </w:r>
-      <w:r>
-        <w:rPr>
-          <w:rFonts w:hint="eastAsia"/>
-          <w:bCs/>
-        </w:rPr>
-        <w:t>：</w:t>
-      </w:r>
-      <w:r>
-        <w:rPr>
-          <w:rFonts w:hint="eastAsia"/>
-          <w:bCs/>
-        </w:rPr>
-        <w:t>1</w:t>
-      </w:r>
-      <w:r>
-        <w:rPr>
-          <w:rFonts w:hint="eastAsia"/>
-          <w:bCs/>
-        </w:rPr>
-        <w:t>）</w:t>
-      </w:r>
-      <w:r>
-        <w:rPr>
-          <w:bCs/>
-        </w:rPr>
-        <w:t>使用分布式文件系统</w:t>
-      </w:r>
-      <w:r>
-        <w:rPr>
-          <w:bCs/>
-        </w:rPr>
-        <w:t>CFS</w:t>
-      </w:r>
-      <w:r>
-        <w:rPr>
-          <w:rFonts w:hint="eastAsia"/>
-          <w:bCs/>
-        </w:rPr>
-        <w:t>(</w:t>
-      </w:r>
-      <w:r>
-        <w:rPr>
-          <w:bCs/>
-        </w:rPr>
-        <w:t>Cosmos File System</w:t>
-      </w:r>
-      <w:r>
-        <w:rPr>
-          <w:rFonts w:hint="eastAsia"/>
-          <w:bCs/>
-        </w:rPr>
-        <w:t>)</w:t>
-      </w:r>
-      <w:r>
-        <w:rPr>
-          <w:bCs/>
-        </w:rPr>
-        <w:t>存储大量数据的功能</w:t>
-      </w:r>
-      <w:r>
-        <w:rPr>
-          <w:rFonts w:hint="eastAsia"/>
-          <w:bCs/>
-        </w:rPr>
-        <w:t>；</w:t>
-      </w:r>
-      <w:r>
-        <w:rPr>
-          <w:rFonts w:hint="eastAsia"/>
-          <w:bCs/>
-        </w:rPr>
-        <w:t>2</w:t>
-      </w:r>
-      <w:r>
-        <w:rPr>
-          <w:rFonts w:hint="eastAsia"/>
-          <w:bCs/>
-        </w:rPr>
-        <w:t>）使用</w:t>
-      </w:r>
-      <w:r>
-        <w:rPr>
-          <w:rFonts w:hint="eastAsia"/>
-          <w:bCs/>
-        </w:rPr>
-        <w:t>Scope</w:t>
-      </w:r>
-      <w:r>
-        <w:rPr>
-          <w:rFonts w:hint="eastAsia"/>
-          <w:bCs/>
-        </w:rPr>
-        <w:t>语言处理大数据的功能。</w:t>
-      </w:r>
-      <w:r>
-        <w:rPr>
-          <w:rFonts w:hint="eastAsia"/>
-          <w:bCs/>
-        </w:rPr>
-        <w:t>Cosmos</w:t>
-      </w:r>
-      <w:r>
-        <w:rPr>
-          <w:rFonts w:hint="eastAsia"/>
-          <w:bCs/>
-        </w:rPr>
-        <w:t>的只要特点如下：</w:t>
-      </w:r>
-      <w:r>
-        <w:rPr>
-          <w:rFonts w:hint="eastAsia"/>
-          <w:bCs/>
-        </w:rPr>
-        <w:t>1</w:t>
-      </w:r>
-      <w:r>
-        <w:rPr>
-          <w:rFonts w:hint="eastAsia"/>
-          <w:bCs/>
-        </w:rPr>
-        <w:t>）大规模数据处理能力，</w:t>
-      </w:r>
-      <w:r>
-        <w:rPr>
-          <w:rFonts w:hint="eastAsia"/>
-          <w:bCs/>
-        </w:rPr>
-        <w:t>Cosmos</w:t>
-      </w:r>
-      <w:r>
-        <w:rPr>
-          <w:rFonts w:hint="eastAsia"/>
-          <w:bCs/>
-        </w:rPr>
-        <w:t>支持</w:t>
-      </w:r>
-      <w:r>
-        <w:rPr>
-          <w:rFonts w:hint="eastAsia"/>
-          <w:bCs/>
-        </w:rPr>
-        <w:t>PB</w:t>
-      </w:r>
-      <w:r>
-        <w:rPr>
-          <w:rFonts w:hint="eastAsia"/>
-          <w:bCs/>
-        </w:rPr>
-        <w:t>级别的数据处理和大量可信赖的计算机集群；</w:t>
-      </w:r>
-      <w:r>
-        <w:rPr>
-          <w:rFonts w:hint="eastAsia"/>
-          <w:bCs/>
-        </w:rPr>
-        <w:t>2</w:t>
-      </w:r>
-      <w:r>
-        <w:rPr>
-          <w:rFonts w:hint="eastAsia"/>
-          <w:bCs/>
-        </w:rPr>
-        <w:t>）</w:t>
-      </w:r>
-      <w:r>
-        <w:rPr>
-          <w:rFonts w:hint="eastAsia"/>
-          <w:bCs/>
-        </w:rPr>
-        <w:t>Cosmos</w:t>
-      </w:r>
-      <w:r>
-        <w:rPr>
-          <w:rFonts w:hint="eastAsia"/>
-          <w:bCs/>
-        </w:rPr>
-        <w:t>可以使处理大数据更加容易，</w:t>
-      </w:r>
-      <w:r>
-        <w:rPr>
-          <w:rFonts w:hint="eastAsia"/>
-          <w:bCs/>
-        </w:rPr>
-        <w:t>Scope</w:t>
-      </w:r>
-      <w:r>
-        <w:rPr>
-          <w:rFonts w:hint="eastAsia"/>
-          <w:bCs/>
-        </w:rPr>
-        <w:t>语言简单易学，允许我们在不懂得</w:t>
-      </w:r>
-      <w:r>
-        <w:rPr>
-          <w:rFonts w:hint="eastAsia"/>
-          <w:bCs/>
-        </w:rPr>
-        <w:t>MapReduce</w:t>
-      </w:r>
-      <w:r>
-        <w:rPr>
-          <w:rFonts w:hint="eastAsia"/>
-          <w:bCs/>
-        </w:rPr>
-        <w:t>细节的情况下，使用简单</w:t>
-      </w:r>
-      <w:r>
-        <w:rPr>
-          <w:rFonts w:hint="eastAsia"/>
-          <w:bCs/>
-        </w:rPr>
-        <w:t>SQL</w:t>
-      </w:r>
-      <w:r>
-        <w:rPr>
-          <w:rFonts w:hint="eastAsia"/>
-          <w:bCs/>
-        </w:rPr>
-        <w:t>和</w:t>
-      </w:r>
-      <w:r>
-        <w:rPr>
-          <w:rFonts w:hint="eastAsia"/>
-          <w:bCs/>
-        </w:rPr>
-        <w:t>C#</w:t>
-      </w:r>
-      <w:r>
-        <w:rPr>
-          <w:rFonts w:hint="eastAsia"/>
-          <w:bCs/>
-        </w:rPr>
-        <w:t>知识就可以进行大数据的运算处理；</w:t>
-      </w:r>
-      <w:r>
-        <w:rPr>
-          <w:rFonts w:hint="eastAsia"/>
-          <w:bCs/>
-        </w:rPr>
-        <w:t>3</w:t>
-      </w:r>
-      <w:r>
-        <w:rPr>
-          <w:rFonts w:hint="eastAsia"/>
-          <w:bCs/>
-        </w:rPr>
-        <w:t>）</w:t>
-      </w:r>
-      <w:r>
-        <w:rPr>
-          <w:rFonts w:hint="eastAsia"/>
-          <w:bCs/>
-        </w:rPr>
-        <w:t>Cosmos</w:t>
-      </w:r>
-      <w:r>
-        <w:rPr>
-          <w:rFonts w:hint="eastAsia"/>
-          <w:bCs/>
-        </w:rPr>
-        <w:t>也是一个共享数据系统</w:t>
-      </w:r>
-      <w:r>
-        <w:rPr>
-          <w:rFonts w:hint="eastAsia"/>
-          <w:bCs/>
-        </w:rPr>
-        <w:t xml:space="preserve"> (</w:t>
-      </w:r>
-      <w:r>
-        <w:rPr>
-          <w:bCs/>
-        </w:rPr>
-        <w:t>Shared Data Ecosystem)</w:t>
-      </w:r>
-      <w:r>
-        <w:rPr>
-          <w:rFonts w:hint="eastAsia"/>
-          <w:bCs/>
-        </w:rPr>
-        <w:t>，</w:t>
-      </w:r>
-      <w:r>
-        <w:rPr>
-          <w:bCs/>
-        </w:rPr>
         <w:t>在工作中</w:t>
       </w:r>
       <w:r>
         <w:rPr>
           <w:rFonts w:hint="eastAsia"/>
-          <w:bCs/>
         </w:rPr>
         <w:t>不同的组可以在系统提供的平台上相互共享数据。</w:t>
       </w:r>
     </w:p>
     <w:p>
       <w:pPr>
-        <w:spacing w:beforeLines="50" w:before="156" w:line="360" w:lineRule="auto"/>
         <w:ind w:firstLine="420"/>
-        <w:rPr>
-          <w:bCs/>
-        </w:rPr>
-      </w:pPr>
-      <w:r>
-        <w:rPr>
-          <w:rFonts w:hint="eastAsia"/>
-          <w:bCs/>
+      </w:pPr>
+      <w:r>
+        <w:rPr>
+          <w:rFonts w:hint="eastAsia"/>
         </w:rPr>
         <w:t>SQL</w:t>
       </w:r>
       <w:r>
-        <w:rPr>
-          <w:bCs/>
-        </w:rPr>
         <w:t xml:space="preserve"> </w:t>
       </w:r>
       <w:r>
         <w:rPr>
           <w:rFonts w:hint="eastAsia"/>
-          <w:bCs/>
         </w:rPr>
         <w:t>Server</w:t>
       </w:r>
       <w:r>
         <w:rPr>
           <w:rFonts w:hint="eastAsia"/>
-          <w:bCs/>
         </w:rPr>
         <w:t>是微软推出的关系型数据库，</w:t>
       </w:r>
       <w:r>
         <w:rPr>
           <w:rFonts w:hint="eastAsia"/>
-          <w:bCs/>
         </w:rPr>
         <w:t>是一个可扩展的、高性能的、为分布式客户机</w:t>
       </w:r>
       <w:r>
         <w:rPr>
           <w:rFonts w:hint="eastAsia"/>
-          <w:bCs/>
         </w:rPr>
         <w:t>/</w:t>
       </w:r>
       <w:r>
         <w:rPr>
           <w:rFonts w:hint="eastAsia"/>
-          <w:bCs/>
         </w:rPr>
         <w:t>服务器计算所设计的数据库管理系统，实现了与</w:t>
       </w:r>
       <w:r>
         <w:rPr>
           <w:rFonts w:hint="eastAsia"/>
-          <w:bCs/>
         </w:rPr>
         <w:t>Windows</w:t>
       </w:r>
       <w:r>
-        <w:rPr>
-          <w:bCs/>
-        </w:rPr>
         <w:t xml:space="preserve"> </w:t>
       </w:r>
       <w:r>
         <w:rPr>
           <w:rFonts w:hint="eastAsia"/>
-          <w:bCs/>
         </w:rPr>
         <w:t>NT</w:t>
       </w:r>
       <w:r>
         <w:rPr>
           <w:rFonts w:hint="eastAsia"/>
-          <w:bCs/>
         </w:rPr>
         <w:t>的有机结合，提供了基于事务的企业级信息管理系统方案。它最初是由</w:t>
       </w:r>
       <w:r>
         <w:rPr>
           <w:rFonts w:hint="eastAsia"/>
-          <w:bCs/>
         </w:rPr>
         <w:t>Microsoft</w:t>
       </w:r>
       <w:r>
         <w:rPr>
           <w:rFonts w:hint="eastAsia"/>
-          <w:bCs/>
         </w:rPr>
         <w:t>、</w:t>
       </w:r>
       <w:r>
         <w:rPr>
           <w:rFonts w:hint="eastAsia"/>
-          <w:bCs/>
         </w:rPr>
         <w:t>Sybase</w:t>
       </w:r>
       <w:r>
         <w:rPr>
           <w:rFonts w:hint="eastAsia"/>
-          <w:bCs/>
         </w:rPr>
         <w:t>和</w:t>
       </w:r>
       <w:r>
         <w:rPr>
           <w:rFonts w:hint="eastAsia"/>
-          <w:bCs/>
         </w:rPr>
         <w:t>Ashton-Tate</w:t>
       </w:r>
       <w:r>
         <w:rPr>
           <w:rFonts w:hint="eastAsia"/>
-          <w:bCs/>
         </w:rPr>
         <w:t>三家公司共同开发的，并于</w:t>
       </w:r>
       <w:r>
         <w:rPr>
           <w:rFonts w:hint="eastAsia"/>
-          <w:bCs/>
         </w:rPr>
         <w:t>1988</w:t>
       </w:r>
       <w:r>
         <w:rPr>
           <w:rFonts w:hint="eastAsia"/>
-          <w:bCs/>
         </w:rPr>
         <w:t>年推出了第一个</w:t>
       </w:r>
       <w:r>
         <w:rPr>
           <w:rFonts w:hint="eastAsia"/>
-          <w:bCs/>
         </w:rPr>
         <w:t>OS/2</w:t>
       </w:r>
       <w:r>
         <w:rPr>
           <w:rFonts w:hint="eastAsia"/>
-          <w:bCs/>
         </w:rPr>
         <w:t>版本。</w:t>
       </w:r>
       <w:r>
         <w:rPr>
           <w:rFonts w:hint="eastAsia"/>
-          <w:bCs/>
         </w:rPr>
         <w:t>Microsoft SQL Server</w:t>
       </w:r>
       <w:r>
         <w:rPr>
           <w:rFonts w:hint="eastAsia"/>
-          <w:bCs/>
         </w:rPr>
         <w:t>近年来不断更新版本，</w:t>
       </w:r>
       <w:r>
         <w:rPr>
           <w:rFonts w:hint="eastAsia"/>
-          <w:bCs/>
         </w:rPr>
         <w:t>1996</w:t>
       </w:r>
       <w:r>
         <w:rPr>
           <w:rFonts w:hint="eastAsia"/>
-          <w:bCs/>
         </w:rPr>
         <w:t>年，</w:t>
       </w:r>
       <w:r>
         <w:rPr>
           <w:rFonts w:hint="eastAsia"/>
-          <w:bCs/>
         </w:rPr>
         <w:t xml:space="preserve">Microsoft </w:t>
       </w:r>
       <w:r>
         <w:rPr>
           <w:rFonts w:hint="eastAsia"/>
-          <w:bCs/>
         </w:rPr>
         <w:t>推出了</w:t>
       </w:r>
       <w:r>
         <w:rPr>
           <w:rFonts w:hint="eastAsia"/>
-          <w:bCs/>
         </w:rPr>
         <w:t>SQL Server 6.5</w:t>
       </w:r>
       <w:r>
         <w:rPr>
           <w:rFonts w:hint="eastAsia"/>
-          <w:bCs/>
         </w:rPr>
         <w:t>版本；</w:t>
       </w:r>
       <w:r>
         <w:rPr>
           <w:rFonts w:hint="eastAsia"/>
-          <w:bCs/>
         </w:rPr>
         <w:t>1998</w:t>
       </w:r>
       <w:r>
         <w:rPr>
           <w:rFonts w:hint="eastAsia"/>
-          <w:bCs/>
         </w:rPr>
         <w:t>年，</w:t>
       </w:r>
       <w:r>
         <w:rPr>
           <w:rFonts w:hint="eastAsia"/>
-          <w:bCs/>
         </w:rPr>
         <w:t>SQL Server 7.0</w:t>
       </w:r>
       <w:r>
         <w:rPr>
           <w:rFonts w:hint="eastAsia"/>
-          <w:bCs/>
         </w:rPr>
         <w:t>版本和用户见面；</w:t>
       </w:r>
       <w:r>
         <w:rPr>
           <w:rFonts w:hint="eastAsia"/>
-          <w:bCs/>
         </w:rPr>
         <w:t>SQL Server 2000</w:t>
       </w:r>
       <w:r>
         <w:rPr>
           <w:rFonts w:hint="eastAsia"/>
-          <w:bCs/>
         </w:rPr>
         <w:t>是</w:t>
       </w:r>
       <w:r>
         <w:rPr>
           <w:rFonts w:hint="eastAsia"/>
-          <w:bCs/>
-        </w:rPr>
-        <w:lastRenderedPageBreak/>
+        </w:rPr>
         <w:t>Microsoft</w:t>
       </w:r>
       <w:r>
         <w:rPr>
           <w:rFonts w:hint="eastAsia"/>
-          <w:bCs/>
         </w:rPr>
         <w:t>公司于</w:t>
       </w:r>
       <w:r>
         <w:rPr>
           <w:rFonts w:hint="eastAsia"/>
-          <w:bCs/>
         </w:rPr>
         <w:t>2000</w:t>
       </w:r>
       <w:r>
         <w:rPr>
           <w:rFonts w:hint="eastAsia"/>
-          <w:bCs/>
         </w:rPr>
         <w:t>年推出，目前最新版本是</w:t>
       </w:r>
       <w:r>
         <w:rPr>
           <w:rFonts w:hint="eastAsia"/>
-          <w:bCs/>
         </w:rPr>
         <w:t>2012</w:t>
       </w:r>
       <w:r>
         <w:rPr>
           <w:rFonts w:hint="eastAsia"/>
-          <w:bCs/>
         </w:rPr>
         <w:t>年</w:t>
       </w:r>
       <w:r>
         <w:rPr>
           <w:rFonts w:hint="eastAsia"/>
-          <w:bCs/>
         </w:rPr>
         <w:t>3</w:t>
       </w:r>
       <w:r>
         <w:rPr>
           <w:rFonts w:hint="eastAsia"/>
-          <w:bCs/>
         </w:rPr>
         <w:t>月份推出的</w:t>
       </w:r>
       <w:r>
         <w:rPr>
           <w:rFonts w:hint="eastAsia"/>
-          <w:bCs/>
         </w:rPr>
         <w:t>SQL SERVER 2012</w:t>
       </w:r>
       <w:r>
         <w:rPr>
-          <w:bCs/>
           <w:vertAlign w:val="superscript"/>
         </w:rPr>
         <w:t>[</w:t>
       </w:r>
       <w:r>
         <w:rPr>
-          <w:bCs/>
           <w:vertAlign w:val="superscript"/>
         </w:rPr>
         <w:t>7</w:t>
       </w:r>
       <w:r>
         <w:rPr>
-          <w:bCs/>
           <w:vertAlign w:val="superscript"/>
         </w:rPr>
         <w:t>]</w:t>
@@ -2266,244 +2406,505 @@
       <w:r>
         <w:rPr>
           <w:rFonts w:hint="eastAsia"/>
-          <w:bCs/>
         </w:rPr>
         <w:t>。</w:t>
       </w:r>
     </w:p>
     <w:p>
-      <w:pPr>
-        <w:spacing w:beforeLines="50" w:before="156" w:line="360" w:lineRule="auto"/>
-        <w:rPr>
-          <w:bCs/>
-        </w:rPr>
-      </w:pPr>
-      <w:r>
-        <w:rPr>
-          <w:bCs/>
-        </w:rPr>
+      <w:r>
         <w:t xml:space="preserve">   </w:t>
       </w:r>
       <w:r>
-        <w:rPr>
-          <w:bCs/>
-        </w:rPr>
         <w:t>本系统网站是采用</w:t>
       </w:r>
       <w:r>
-        <w:rPr>
-          <w:bCs/>
-        </w:rPr>
         <w:t>IIS</w:t>
       </w:r>
       <w:r>
-        <w:rPr>
-          <w:bCs/>
-        </w:rPr>
         <w:t>服务部署的</w:t>
       </w:r>
       <w:r>
         <w:rPr>
           <w:rFonts w:hint="eastAsia"/>
-          <w:bCs/>
         </w:rPr>
         <w:t>，</w:t>
       </w:r>
       <w:r>
         <w:rPr>
           <w:rFonts w:hint="eastAsia"/>
-          <w:bCs/>
         </w:rPr>
         <w:t>IIS</w:t>
       </w:r>
       <w:r>
         <w:rPr>
           <w:rFonts w:hint="eastAsia"/>
-          <w:bCs/>
         </w:rPr>
         <w:t>（</w:t>
       </w:r>
       <w:r>
         <w:rPr>
           <w:rFonts w:hint="eastAsia"/>
-          <w:bCs/>
         </w:rPr>
         <w:t>Internet</w:t>
       </w:r>
       <w:r>
-        <w:rPr>
-          <w:bCs/>
-        </w:rPr>
         <w:t xml:space="preserve"> Information Services</w:t>
       </w:r>
       <w:r>
         <w:rPr>
           <w:rFonts w:hint="eastAsia"/>
-          <w:bCs/>
-        </w:rPr>
-        <w:t>，网际网路资讯服务）是由微软公司提供的基于</w:t>
-      </w:r>
-      <w:r>
-        <w:rPr>
-          <w:rFonts w:hint="eastAsia"/>
-          <w:bCs/>
+        </w:rPr>
+        <w:t>，</w:t>
+      </w:r>
+      <w:r>
+        <w:rPr>
+          <w:rFonts w:hint="eastAsia"/>
+        </w:rPr>
+        <w:t>互联网信息服务</w:t>
+      </w:r>
+      <w:r>
+        <w:rPr>
+          <w:rFonts w:hint="eastAsia"/>
+        </w:rPr>
+        <w:t>）是由微软公司提供的基于</w:t>
+      </w:r>
+      <w:r>
+        <w:rPr>
+          <w:rFonts w:hint="eastAsia"/>
         </w:rPr>
         <w:t>Microsoft</w:t>
       </w:r>
       <w:r>
-        <w:rPr>
-          <w:bCs/>
-        </w:rPr>
         <w:t xml:space="preserve"> Windows</w:t>
       </w:r>
       <w:r>
         <w:rPr>
-          <w:bCs/>
-        </w:rPr>
+          <w:rFonts w:hint="eastAsia"/>
+        </w:rPr>
+        <w:t>操作系统</w:t>
+      </w:r>
+      <w:r>
         <w:t>的互联网基本服务</w:t>
       </w:r>
       <w:r>
         <w:rPr>
           <w:rFonts w:hint="eastAsia"/>
-          <w:bCs/>
         </w:rPr>
         <w:t>。</w:t>
       </w:r>
       <w:r>
         <w:rPr>
-          <w:bCs/>
+          <w:rFonts w:hint="eastAsia"/>
         </w:rPr>
         <w:t>IIS</w:t>
       </w:r>
       <w:r>
         <w:rPr>
-          <w:bCs/>
-        </w:rPr>
-        <w:t>包括</w:t>
-      </w:r>
-      <w:r>
-        <w:rPr>
-          <w:bCs/>
-        </w:rPr>
-        <w:t>FTP/FTPS</w:t>
-      </w:r>
-      <w:r>
-        <w:rPr>
-          <w:rFonts w:hint="eastAsia"/>
-          <w:bCs/>
+          <w:rFonts w:hint="eastAsia"/>
+        </w:rPr>
+        <w:t>是一种网页服务组件，其中包括</w:t>
+      </w:r>
+      <w:r>
+        <w:t>FTP</w:t>
+      </w:r>
+      <w:r>
+        <w:rPr>
+          <w:rFonts w:hint="eastAsia"/>
+        </w:rPr>
+        <w:t>服务器</w:t>
+      </w:r>
+      <w:r>
+        <w:rPr>
+          <w:rFonts w:hint="eastAsia"/>
         </w:rPr>
         <w:t>、</w:t>
       </w:r>
       <w:r>
-        <w:rPr>
-          <w:bCs/>
-        </w:rPr>
         <w:t>NNTP</w:t>
       </w:r>
       <w:r>
         <w:rPr>
           <w:rFonts w:hint="eastAsia"/>
-          <w:bCs/>
+        </w:rPr>
+        <w:t>服务器</w:t>
+      </w:r>
+      <w:r>
+        <w:rPr>
+          <w:rFonts w:hint="eastAsia"/>
         </w:rPr>
         <w:t>、</w:t>
       </w:r>
       <w:r>
-        <w:rPr>
-          <w:bCs/>
-        </w:rPr>
         <w:t>HTTP/HTTPS</w:t>
       </w:r>
       <w:r>
         <w:rPr>
-          <w:bCs/>
-        </w:rPr>
+          <w:rFonts w:hint="eastAsia"/>
+        </w:rPr>
+        <w:t>服务器、</w:t>
+      </w:r>
+      <w:r>
+        <w:rPr>
+          <w:rFonts w:hint="eastAsia"/>
+        </w:rPr>
+        <w:t>Web</w:t>
+      </w:r>
+      <w:r>
+        <w:rPr>
+          <w:rFonts w:hint="eastAsia"/>
+        </w:rPr>
+        <w:t>服务器</w:t>
+      </w:r>
+      <w:r>
         <w:t>和</w:t>
       </w:r>
       <w:r>
-        <w:rPr>
-          <w:bCs/>
-        </w:rPr>
         <w:t>SMTP</w:t>
       </w:r>
       <w:r>
         <w:rPr>
-          <w:bCs/>
-        </w:rPr>
-        <w:t>等服务</w:t>
-      </w:r>
-      <w:r>
-        <w:rPr>
-          <w:rFonts w:hint="eastAsia"/>
-          <w:bCs/>
+          <w:rFonts w:hint="eastAsia"/>
+        </w:rPr>
+        <w:t>服务器</w:t>
+      </w:r>
+      <w:r>
+        <w:rPr>
+          <w:rFonts w:hint="eastAsia"/>
         </w:rPr>
         <w:t>，</w:t>
       </w:r>
       <w:r>
         <w:rPr>
-          <w:bCs/>
-        </w:rPr>
-        <w:t>可设置的属性包括</w:t>
-      </w:r>
-      <w:r>
-        <w:rPr>
-          <w:rFonts w:hint="eastAsia"/>
-          <w:bCs/>
-        </w:rPr>
-        <w:t>：</w:t>
-      </w:r>
-      <w:r>
-        <w:rPr>
-          <w:bCs/>
-        </w:rPr>
-        <w:t>虚拟目录及访问权限</w:t>
-      </w:r>
-      <w:r>
-        <w:rPr>
-          <w:rFonts w:hint="eastAsia"/>
-          <w:bCs/>
-        </w:rPr>
-        <w:t>、默认文档名称以</w:t>
-      </w:r>
-      <w:r>
-        <w:rPr>
-          <w:bCs/>
-        </w:rPr>
-        <w:t>及是否允许浏览目录</w:t>
-      </w:r>
-      <w:r>
-        <w:rPr>
-          <w:rFonts w:hint="eastAsia"/>
-          <w:bCs/>
+          <w:rFonts w:hint="eastAsia"/>
+        </w:rPr>
+        <w:t>分别用于文件传输、新闻</w:t>
+      </w:r>
+      <w:r>
+        <w:rPr>
+          <w:rFonts w:hint="eastAsia"/>
+        </w:rPr>
+        <w:lastRenderedPageBreak/>
+        <w:t>服务、超文本传输服务、网页浏览和邮件发送服务</w:t>
+      </w:r>
+      <w:r>
+        <w:rPr>
+          <w:rFonts w:hint="eastAsia"/>
         </w:rPr>
         <w:t>。</w:t>
+      </w:r>
+    </w:p>
+    <w:p>
+      <w:pPr>
+        <w:pStyle w:val="2"/>
+      </w:pPr>
+      <w:r>
+        <w:rPr>
+          <w:rFonts w:hint="eastAsia"/>
+        </w:rPr>
+        <w:t xml:space="preserve"> </w:t>
+      </w:r>
+      <w:r>
+        <w:rPr>
+          <w:rFonts w:hint="eastAsia"/>
+        </w:rPr>
+        <w:t>本文研究内容</w:t>
+      </w:r>
+    </w:p>
+    <w:p>
+      <w:pPr>
+        <w:ind w:firstLine="420"/>
+      </w:pPr>
+      <w:r>
+        <w:rPr>
+          <w:rFonts w:hint="eastAsia"/>
+        </w:rPr>
+        <w:t>小娜性能分析系统包括从用户操作产品产生日志开始，经过</w:t>
+      </w:r>
+      <w:r>
+        <w:rPr>
+          <w:rFonts w:hint="eastAsia"/>
+        </w:rPr>
+        <w:t>Aria</w:t>
+      </w:r>
+      <w:r>
+        <w:rPr>
+          <w:rFonts w:hint="eastAsia"/>
+        </w:rPr>
+        <w:t>收集日志并将日志导入到</w:t>
+      </w:r>
+      <w:r>
+        <w:rPr>
+          <w:rFonts w:hint="eastAsia"/>
+        </w:rPr>
+        <w:t>Cosmos</w:t>
+      </w:r>
+      <w:r>
+        <w:rPr>
+          <w:rFonts w:hint="eastAsia"/>
+        </w:rPr>
+        <w:t>分布式文件系统中，再使用</w:t>
+      </w:r>
+      <w:r>
+        <w:rPr>
+          <w:rFonts w:hint="eastAsia"/>
+        </w:rPr>
+        <w:t>Scope</w:t>
+      </w:r>
+      <w:r>
+        <w:rPr>
+          <w:rFonts w:hint="eastAsia"/>
+        </w:rPr>
+        <w:t>语言计算产品性能，最后将性能数据展示在网页上的整个日志采集及分析过程。本课题主要包含以下方面的内容：</w:t>
+      </w:r>
+    </w:p>
+    <w:p>
+      <w:pPr>
+        <w:pStyle w:val="a9"/>
+        <w:numPr>
+          <w:ilvl w:val="0"/>
+          <w:numId w:val="7"/>
+        </w:numPr>
+        <w:ind w:left="0" w:firstLineChars="0" w:firstLine="0"/>
+      </w:pPr>
+      <w:r>
+        <w:rPr>
+          <w:rFonts w:hint="eastAsia"/>
+        </w:rPr>
+        <w:t>Aria</w:t>
+      </w:r>
+      <w:r>
+        <w:rPr>
+          <w:rFonts w:hint="eastAsia"/>
+        </w:rPr>
+        <w:t>上日志的收集：日志收集主要通过</w:t>
+      </w:r>
+      <w:r>
+        <w:rPr>
+          <w:rFonts w:hint="eastAsia"/>
+        </w:rPr>
+        <w:t>Aria</w:t>
+      </w:r>
+      <w:r>
+        <w:t xml:space="preserve"> </w:t>
+      </w:r>
+      <w:r>
+        <w:rPr>
+          <w:rFonts w:hint="eastAsia"/>
+        </w:rPr>
+        <w:t>SDK</w:t>
+      </w:r>
+      <w:r>
+        <w:rPr>
+          <w:rFonts w:hint="eastAsia"/>
+        </w:rPr>
+        <w:t>实现，通过</w:t>
+      </w:r>
+      <w:r>
+        <w:t>Tenant Token</w:t>
+      </w:r>
+      <w:r>
+        <w:rPr>
+          <w:rFonts w:hint="eastAsia"/>
+        </w:rPr>
+        <w:t>将日志与小娜联系起来，日志的内容通过</w:t>
+      </w:r>
+      <w:r>
+        <w:rPr>
+          <w:rFonts w:hint="eastAsia"/>
+        </w:rPr>
+        <w:t>Key-Value</w:t>
+      </w:r>
+      <w:r>
+        <w:rPr>
+          <w:rFonts w:hint="eastAsia"/>
+        </w:rPr>
+        <w:t>的方式插入；在此方面还包含日志的设计部分，为了使日志计算更加合理，设计了一系列措施保证数据完整性和准确性。</w:t>
+      </w:r>
+    </w:p>
+    <w:p>
+      <w:pPr>
+        <w:pStyle w:val="a9"/>
+        <w:numPr>
+          <w:ilvl w:val="0"/>
+          <w:numId w:val="7"/>
+        </w:numPr>
+        <w:ind w:left="0" w:firstLineChars="0" w:firstLine="0"/>
+      </w:pPr>
+      <w:r>
+        <w:rPr>
+          <w:rFonts w:hint="eastAsia"/>
+        </w:rPr>
+        <w:t>Cosmos</w:t>
+      </w:r>
+      <w:r>
+        <w:rPr>
+          <w:rFonts w:hint="eastAsia"/>
+        </w:rPr>
+        <w:t>上日志的计算：本系统采用</w:t>
+      </w:r>
+      <w:r>
+        <w:rPr>
+          <w:rFonts w:hint="eastAsia"/>
+        </w:rPr>
+        <w:t>Scope</w:t>
+      </w:r>
+      <w:r>
+        <w:rPr>
+          <w:rFonts w:hint="eastAsia"/>
+        </w:rPr>
+        <w:t>语言进行脚本的计算，通过计算日志之间的时间差和开始到结束日志数量差分别计算产品各个功能的延迟和成功率，延迟的计算方法不是采用简单的平均值，</w:t>
+      </w:r>
+      <w:r>
+        <w:rPr>
+          <w:rFonts w:hint="eastAsia"/>
+        </w:rPr>
+        <w:t>而是采用求分位数的方法求数据最低的</w:t>
+      </w:r>
+      <w:r>
+        <w:rPr>
+          <w:rFonts w:hint="eastAsia"/>
+        </w:rPr>
+        <w:t>75%</w:t>
+      </w:r>
+      <w:r>
+        <w:rPr>
+          <w:rFonts w:hint="eastAsia"/>
+        </w:rPr>
+        <w:t>、</w:t>
+      </w:r>
+      <w:r>
+        <w:rPr>
+          <w:rFonts w:hint="eastAsia"/>
+        </w:rPr>
+        <w:t>9</w:t>
+      </w:r>
+      <w:r>
+        <w:t>0</w:t>
+      </w:r>
+      <w:r>
+        <w:rPr>
+          <w:rFonts w:hint="eastAsia"/>
+        </w:rPr>
+        <w:t>%</w:t>
+      </w:r>
+      <w:r>
+        <w:rPr>
+          <w:rFonts w:hint="eastAsia"/>
+        </w:rPr>
+        <w:t>、</w:t>
+      </w:r>
+      <w:r>
+        <w:rPr>
+          <w:rFonts w:hint="eastAsia"/>
+        </w:rPr>
+        <w:t>9</w:t>
+      </w:r>
+      <w:r>
+        <w:t>5</w:t>
+      </w:r>
+      <w:r>
+        <w:rPr>
+          <w:rFonts w:hint="eastAsia"/>
+        </w:rPr>
+        <w:t>%</w:t>
+      </w:r>
+      <w:r>
+        <w:rPr>
+          <w:rFonts w:hint="eastAsia"/>
+        </w:rPr>
+        <w:t>三个数作为延迟。</w:t>
+      </w:r>
+    </w:p>
+    <w:p>
+      <w:pPr>
+        <w:pStyle w:val="a9"/>
+        <w:numPr>
+          <w:ilvl w:val="0"/>
+          <w:numId w:val="7"/>
+        </w:numPr>
+        <w:ind w:left="0" w:firstLineChars="0" w:firstLine="0"/>
+      </w:pPr>
+      <w:r>
+        <w:rPr>
+          <w:rFonts w:hint="eastAsia"/>
+        </w:rPr>
+        <w:t>自动化工具实现：为了能自动的提交脚本并将计算结果导入到数据库中，本系统实现了定时提交脚本并导入数据，并且对提交脚本计算数据和导入数据库过程中可能出现的所有异常进行了相应处理，保证工具的健壮性和灵活性。</w:t>
+      </w:r>
+    </w:p>
+    <w:p>
+      <w:pPr>
+        <w:pStyle w:val="a9"/>
+        <w:numPr>
+          <w:ilvl w:val="0"/>
+          <w:numId w:val="7"/>
+        </w:numPr>
+        <w:ind w:left="0" w:firstLineChars="0" w:firstLine="0"/>
+        <w:rPr>
+          <w:rFonts w:hint="eastAsia"/>
+        </w:rPr>
+      </w:pPr>
+      <w:r>
+        <w:rPr>
+          <w:rFonts w:hint="eastAsia"/>
+        </w:rPr>
+        <w:t>数据库和网站实现：本系统使用</w:t>
+      </w:r>
+      <w:r>
+        <w:rPr>
+          <w:rFonts w:hint="eastAsia"/>
+        </w:rPr>
+        <w:t>SQL</w:t>
+      </w:r>
+      <w:r>
+        <w:t xml:space="preserve"> </w:t>
+      </w:r>
+      <w:r>
+        <w:rPr>
+          <w:rFonts w:hint="eastAsia"/>
+        </w:rPr>
+        <w:t>Server</w:t>
+      </w:r>
+      <w:r>
+        <w:rPr>
+          <w:rFonts w:hint="eastAsia"/>
+        </w:rPr>
+        <w:t>数据库，网站实现主要采用</w:t>
+      </w:r>
+      <w:r>
+        <w:rPr>
+          <w:rFonts w:hint="eastAsia"/>
+        </w:rPr>
+        <w:t>ASP</w:t>
+      </w:r>
+      <w:r>
+        <w:t>.NET</w:t>
+      </w:r>
+      <w:r>
+        <w:rPr>
+          <w:rFonts w:hint="eastAsia"/>
+        </w:rPr>
+        <w:t>；网站将数据库中数据已可视化的图表曲线图的方式展示出来，可以直观地看到各个功能模块的性能参数。</w:t>
       </w:r>
       <w:bookmarkStart w:id="0" w:name="_GoBack"/>
       <w:bookmarkEnd w:id="0"/>
     </w:p>
     <w:p>
       <w:pPr>
-        <w:pStyle w:val="2"/>
-      </w:pPr>
-      <w:r>
-        <w:rPr>
-          <w:rFonts w:hint="eastAsia"/>
-        </w:rPr>
-        <w:t xml:space="preserve"> </w:t>
-      </w:r>
-      <w:r>
-        <w:rPr>
-          <w:rFonts w:hint="eastAsia"/>
-        </w:rPr>
-        <w:t>本文研究内容</w:t>
-      </w:r>
+        <w:rPr>
+          <w:rFonts w:hint="eastAsia"/>
+        </w:rPr>
+      </w:pPr>
     </w:p>
     <w:p>
       <w:pPr>
         <w:pStyle w:val="2"/>
-        <w:rPr>
-          <w:rFonts w:hint="eastAsia"/>
-        </w:rPr>
-      </w:pPr>
+      </w:pPr>
+      <w:r>
+        <w:rPr>
+          <w:rFonts w:hint="eastAsia"/>
+        </w:rPr>
+        <w:t xml:space="preserve"> </w:t>
+      </w:r>
       <w:r>
         <w:rPr>
           <w:rFonts w:hint="eastAsia"/>
@@ -2511,13 +2912,7 @@
         <w:t>论文的组织安排</w:t>
       </w:r>
     </w:p>
-    <w:p>
-      <w:pPr>
-        <w:rPr>
-          <w:rFonts w:hint="eastAsia"/>
-        </w:rPr>
-      </w:pPr>
-    </w:p>
+    <w:p/>
     <w:sectPr>
       <w:pgSz w:w="11906" w:h="16838" w:code="9"/>
       <w:pgMar w:top="2155" w:right="1814" w:bottom="2155" w:left="1814" w:header="1701" w:footer="1701" w:gutter="0"/>
@@ -2581,6 +2976,95 @@
 <file path=word/numbering.xml><?xml version="1.0" encoding="utf-8"?>
 <w:numbering xmlns:wpc="http://schemas.microsoft.com/office/word/2010/wordprocessingCanvas" xmlns:cx="http://schemas.microsoft.com/office/drawing/2014/chartex" xmlns:cx1="http://schemas.microsoft.com/office/drawing/2015/9/8/chartex" xmlns:cx2="http://schemas.microsoft.com/office/drawing/2015/10/21/chartex" xmlns:mc="http://schemas.openxmlformats.org/markup-compatibility/2006" xmlns:o="urn:schemas-microsoft-com:office:office" xmlns:r="http://schemas.openxmlformats.org/officeDocument/2006/relationships" xmlns:m="http://schemas.openxmlformats.org/officeDocument/2006/math" xmlns:v="urn:schemas-microsoft-com:vml" xmlns:wp14="http://schemas.microsoft.com/office/word/2010/wordprocessingDrawing" xmlns:wp="http://schemas.openxmlformats.org/drawingml/2006/wordprocessingDrawing" xmlns:w10="urn:schemas-microsoft-com:office:word" xmlns:w="http://schemas.openxmlformats.org/wordprocessingml/2006/main" xmlns:w14="http://schemas.microsoft.com/office/word/2010/wordml" xmlns:w15="http://schemas.microsoft.com/office/word/2012/wordml" xmlns:w16se="http://schemas.microsoft.com/office/word/2015/wordml/symex" xmlns:wpg="http://schemas.microsoft.com/office/word/2010/wordprocessingGroup" xmlns:wpi="http://schemas.microsoft.com/office/word/2010/wordprocessingInk" xmlns:wne="http://schemas.microsoft.com/office/word/2006/wordml" xmlns:wps="http://schemas.microsoft.com/office/word/2010/wordprocessingShape" mc:Ignorable="w14 w15 w16se wp14">
   <w:abstractNum w:abstractNumId="0" w15:restartNumberingAfterBreak="0">
+    <w:nsid w:val="032A1D11"/>
+    <w:multiLevelType w:val="hybridMultilevel"/>
+    <w:tmpl w:val="8C38AECA"/>
+    <w:lvl w:ilvl="0" w:tplc="C39E301A">
+      <w:start w:val="1"/>
+      <w:numFmt w:val="decimal"/>
+      <w:lvlText w:val="（%1）"/>
+      <w:lvlJc w:val="left"/>
+      <w:pPr>
+        <w:ind w:left="720" w:hanging="720"/>
+      </w:pPr>
+      <w:rPr>
+        <w:rFonts w:hint="default"/>
+      </w:rPr>
+    </w:lvl>
+    <w:lvl w:ilvl="1" w:tplc="04090019" w:tentative="1">
+      <w:start w:val="1"/>
+      <w:numFmt w:val="lowerLetter"/>
+      <w:lvlText w:val="%2)"/>
+      <w:lvlJc w:val="left"/>
+      <w:pPr>
+        <w:ind w:left="840" w:hanging="420"/>
+      </w:pPr>
+    </w:lvl>
+    <w:lvl w:ilvl="2" w:tplc="0409001B" w:tentative="1">
+      <w:start w:val="1"/>
+      <w:numFmt w:val="lowerRoman"/>
+      <w:lvlText w:val="%3."/>
+      <w:lvlJc w:val="right"/>
+      <w:pPr>
+        <w:ind w:left="1260" w:hanging="420"/>
+      </w:pPr>
+    </w:lvl>
+    <w:lvl w:ilvl="3" w:tplc="0409000F" w:tentative="1">
+      <w:start w:val="1"/>
+      <w:numFmt w:val="decimal"/>
+      <w:lvlText w:val="%4."/>
+      <w:lvlJc w:val="left"/>
+      <w:pPr>
+        <w:ind w:left="1680" w:hanging="420"/>
+      </w:pPr>
+    </w:lvl>
+    <w:lvl w:ilvl="4" w:tplc="04090019" w:tentative="1">
+      <w:start w:val="1"/>
+      <w:numFmt w:val="lowerLetter"/>
+      <w:lvlText w:val="%5)"/>
+      <w:lvlJc w:val="left"/>
+      <w:pPr>
+        <w:ind w:left="2100" w:hanging="420"/>
+      </w:pPr>
+    </w:lvl>
+    <w:lvl w:ilvl="5" w:tplc="0409001B" w:tentative="1">
+      <w:start w:val="1"/>
+      <w:numFmt w:val="lowerRoman"/>
+      <w:lvlText w:val="%6."/>
+      <w:lvlJc w:val="right"/>
+      <w:pPr>
+        <w:ind w:left="2520" w:hanging="420"/>
+      </w:pPr>
+    </w:lvl>
+    <w:lvl w:ilvl="6" w:tplc="0409000F" w:tentative="1">
+      <w:start w:val="1"/>
+      <w:numFmt w:val="decimal"/>
+      <w:lvlText w:val="%7."/>
+      <w:lvlJc w:val="left"/>
+      <w:pPr>
+        <w:ind w:left="2940" w:hanging="420"/>
+      </w:pPr>
+    </w:lvl>
+    <w:lvl w:ilvl="7" w:tplc="04090019" w:tentative="1">
+      <w:start w:val="1"/>
+      <w:numFmt w:val="lowerLetter"/>
+      <w:lvlText w:val="%8)"/>
+      <w:lvlJc w:val="left"/>
+      <w:pPr>
+        <w:ind w:left="3360" w:hanging="420"/>
+      </w:pPr>
+    </w:lvl>
+    <w:lvl w:ilvl="8" w:tplc="0409001B" w:tentative="1">
+      <w:start w:val="1"/>
+      <w:numFmt w:val="lowerRoman"/>
+      <w:lvlText w:val="%9."/>
+      <w:lvlJc w:val="right"/>
+      <w:pPr>
+        <w:ind w:left="3780" w:hanging="420"/>
+      </w:pPr>
+    </w:lvl>
+  </w:abstractNum>
+  <w:abstractNum w:abstractNumId="1" w15:restartNumberingAfterBreak="0">
     <w:nsid w:val="0E975DD6"/>
     <w:multiLevelType w:val="hybridMultilevel"/>
     <w:tmpl w:val="2A6275E4"/>
@@ -2671,7 +3155,7 @@
       </w:pPr>
     </w:lvl>
   </w:abstractNum>
-  <w:abstractNum w:abstractNumId="1" w15:restartNumberingAfterBreak="0">
+  <w:abstractNum w:abstractNumId="2" w15:restartNumberingAfterBreak="0">
     <w:nsid w:val="2C7666EF"/>
     <w:multiLevelType w:val="hybridMultilevel"/>
     <w:tmpl w:val="12D60F12"/>
@@ -2762,7 +3246,93 @@
       </w:pPr>
     </w:lvl>
   </w:abstractNum>
-  <w:abstractNum w:abstractNumId="2" w15:restartNumberingAfterBreak="0">
+  <w:abstractNum w:abstractNumId="3" w15:restartNumberingAfterBreak="0">
+    <w:nsid w:val="30FE3B43"/>
+    <w:multiLevelType w:val="hybridMultilevel"/>
+    <w:tmpl w:val="7A744374"/>
+    <w:lvl w:ilvl="0" w:tplc="0409000F">
+      <w:start w:val="1"/>
+      <w:numFmt w:val="decimal"/>
+      <w:lvlText w:val="%1."/>
+      <w:lvlJc w:val="left"/>
+      <w:pPr>
+        <w:ind w:left="420" w:hanging="420"/>
+      </w:pPr>
+    </w:lvl>
+    <w:lvl w:ilvl="1" w:tplc="04090019" w:tentative="1">
+      <w:start w:val="1"/>
+      <w:numFmt w:val="lowerLetter"/>
+      <w:lvlText w:val="%2)"/>
+      <w:lvlJc w:val="left"/>
+      <w:pPr>
+        <w:ind w:left="840" w:hanging="420"/>
+      </w:pPr>
+    </w:lvl>
+    <w:lvl w:ilvl="2" w:tplc="0409001B" w:tentative="1">
+      <w:start w:val="1"/>
+      <w:numFmt w:val="lowerRoman"/>
+      <w:lvlText w:val="%3."/>
+      <w:lvlJc w:val="right"/>
+      <w:pPr>
+        <w:ind w:left="1260" w:hanging="420"/>
+      </w:pPr>
+    </w:lvl>
+    <w:lvl w:ilvl="3" w:tplc="0409000F" w:tentative="1">
+      <w:start w:val="1"/>
+      <w:numFmt w:val="decimal"/>
+      <w:lvlText w:val="%4."/>
+      <w:lvlJc w:val="left"/>
+      <w:pPr>
+        <w:ind w:left="1680" w:hanging="420"/>
+      </w:pPr>
+    </w:lvl>
+    <w:lvl w:ilvl="4" w:tplc="04090019" w:tentative="1">
+      <w:start w:val="1"/>
+      <w:numFmt w:val="lowerLetter"/>
+      <w:lvlText w:val="%5)"/>
+      <w:lvlJc w:val="left"/>
+      <w:pPr>
+        <w:ind w:left="2100" w:hanging="420"/>
+      </w:pPr>
+    </w:lvl>
+    <w:lvl w:ilvl="5" w:tplc="0409001B" w:tentative="1">
+      <w:start w:val="1"/>
+      <w:numFmt w:val="lowerRoman"/>
+      <w:lvlText w:val="%6."/>
+      <w:lvlJc w:val="right"/>
+      <w:pPr>
+        <w:ind w:left="2520" w:hanging="420"/>
+      </w:pPr>
+    </w:lvl>
+    <w:lvl w:ilvl="6" w:tplc="0409000F" w:tentative="1">
+      <w:start w:val="1"/>
+      <w:numFmt w:val="decimal"/>
+      <w:lvlText w:val="%7."/>
+      <w:lvlJc w:val="left"/>
+      <w:pPr>
+        <w:ind w:left="2940" w:hanging="420"/>
+      </w:pPr>
+    </w:lvl>
+    <w:lvl w:ilvl="7" w:tplc="04090019" w:tentative="1">
+      <w:start w:val="1"/>
+      <w:numFmt w:val="lowerLetter"/>
+      <w:lvlText w:val="%8)"/>
+      <w:lvlJc w:val="left"/>
+      <w:pPr>
+        <w:ind w:left="3360" w:hanging="420"/>
+      </w:pPr>
+    </w:lvl>
+    <w:lvl w:ilvl="8" w:tplc="0409001B" w:tentative="1">
+      <w:start w:val="1"/>
+      <w:numFmt w:val="lowerRoman"/>
+      <w:lvlText w:val="%9."/>
+      <w:lvlJc w:val="right"/>
+      <w:pPr>
+        <w:ind w:left="3780" w:hanging="420"/>
+      </w:pPr>
+    </w:lvl>
+  </w:abstractNum>
+  <w:abstractNum w:abstractNumId="4" w15:restartNumberingAfterBreak="0">
     <w:nsid w:val="42CC5859"/>
     <w:multiLevelType w:val="hybridMultilevel"/>
     <w:tmpl w:val="B1AE0772"/>
@@ -2878,7 +3448,96 @@
       </w:pPr>
     </w:lvl>
   </w:abstractNum>
-  <w:abstractNum w:abstractNumId="3" w15:restartNumberingAfterBreak="0">
+  <w:abstractNum w:abstractNumId="5" w15:restartNumberingAfterBreak="0">
+    <w:nsid w:val="63CA0825"/>
+    <w:multiLevelType w:val="hybridMultilevel"/>
+    <w:tmpl w:val="5220140A"/>
+    <w:lvl w:ilvl="0" w:tplc="40487C5C">
+      <w:start w:val="1"/>
+      <w:numFmt w:val="decimal"/>
+      <w:lvlText w:val="%1）"/>
+      <w:lvlJc w:val="left"/>
+      <w:pPr>
+        <w:ind w:left="360" w:hanging="360"/>
+      </w:pPr>
+      <w:rPr>
+        <w:rFonts w:hint="default"/>
+      </w:rPr>
+    </w:lvl>
+    <w:lvl w:ilvl="1" w:tplc="04090019" w:tentative="1">
+      <w:start w:val="1"/>
+      <w:numFmt w:val="lowerLetter"/>
+      <w:lvlText w:val="%2)"/>
+      <w:lvlJc w:val="left"/>
+      <w:pPr>
+        <w:ind w:left="840" w:hanging="420"/>
+      </w:pPr>
+    </w:lvl>
+    <w:lvl w:ilvl="2" w:tplc="0409001B" w:tentative="1">
+      <w:start w:val="1"/>
+      <w:numFmt w:val="lowerRoman"/>
+      <w:lvlText w:val="%3."/>
+      <w:lvlJc w:val="right"/>
+      <w:pPr>
+        <w:ind w:left="1260" w:hanging="420"/>
+      </w:pPr>
+    </w:lvl>
+    <w:lvl w:ilvl="3" w:tplc="0409000F" w:tentative="1">
+      <w:start w:val="1"/>
+      <w:numFmt w:val="decimal"/>
+      <w:lvlText w:val="%4."/>
+      <w:lvlJc w:val="left"/>
+      <w:pPr>
+        <w:ind w:left="1680" w:hanging="420"/>
+      </w:pPr>
+    </w:lvl>
+    <w:lvl w:ilvl="4" w:tplc="04090019" w:tentative="1">
+      <w:start w:val="1"/>
+      <w:numFmt w:val="lowerLetter"/>
+      <w:lvlText w:val="%5)"/>
+      <w:lvlJc w:val="left"/>
+      <w:pPr>
+        <w:ind w:left="2100" w:hanging="420"/>
+      </w:pPr>
+    </w:lvl>
+    <w:lvl w:ilvl="5" w:tplc="0409001B" w:tentative="1">
+      <w:start w:val="1"/>
+      <w:numFmt w:val="lowerRoman"/>
+      <w:lvlText w:val="%6."/>
+      <w:lvlJc w:val="right"/>
+      <w:pPr>
+        <w:ind w:left="2520" w:hanging="420"/>
+      </w:pPr>
+    </w:lvl>
+    <w:lvl w:ilvl="6" w:tplc="0409000F" w:tentative="1">
+      <w:start w:val="1"/>
+      <w:numFmt w:val="decimal"/>
+      <w:lvlText w:val="%7."/>
+      <w:lvlJc w:val="left"/>
+      <w:pPr>
+        <w:ind w:left="2940" w:hanging="420"/>
+      </w:pPr>
+    </w:lvl>
+    <w:lvl w:ilvl="7" w:tplc="04090019" w:tentative="1">
+      <w:start w:val="1"/>
+      <w:numFmt w:val="lowerLetter"/>
+      <w:lvlText w:val="%8)"/>
+      <w:lvlJc w:val="left"/>
+      <w:pPr>
+        <w:ind w:left="3360" w:hanging="420"/>
+      </w:pPr>
+    </w:lvl>
+    <w:lvl w:ilvl="8" w:tplc="0409001B" w:tentative="1">
+      <w:start w:val="1"/>
+      <w:numFmt w:val="lowerRoman"/>
+      <w:lvlText w:val="%9."/>
+      <w:lvlJc w:val="right"/>
+      <w:pPr>
+        <w:ind w:left="3780" w:hanging="420"/>
+      </w:pPr>
+    </w:lvl>
+  </w:abstractNum>
+  <w:abstractNum w:abstractNumId="6" w15:restartNumberingAfterBreak="0">
     <w:nsid w:val="647D67AA"/>
     <w:multiLevelType w:val="multilevel"/>
     <w:tmpl w:val="FAC620CA"/>
@@ -3001,16 +3660,25 @@
     </w:lvl>
   </w:abstractNum>
   <w:num w:numId="1">
+    <w:abstractNumId w:val="2"/>
+  </w:num>
+  <w:num w:numId="2">
     <w:abstractNumId w:val="1"/>
   </w:num>
-  <w:num w:numId="2">
-    <w:abstractNumId w:val="0"/>
-  </w:num>
   <w:num w:numId="3">
-    <w:abstractNumId w:val="2"/>
+    <w:abstractNumId w:val="4"/>
   </w:num>
   <w:num w:numId="4">
+    <w:abstractNumId w:val="6"/>
+  </w:num>
+  <w:num w:numId="5">
+    <w:abstractNumId w:val="5"/>
+  </w:num>
+  <w:num w:numId="6">
     <w:abstractNumId w:val="3"/>
+  </w:num>
+  <w:num w:numId="7">
+    <w:abstractNumId w:val="0"/>
   </w:num>
 </w:numbering>
 </file>
@@ -3135,6 +3803,7 @@
     <w:lsdException w:name="HTML Sample" w:semiHidden="1" w:unhideWhenUsed="1"/>
     <w:lsdException w:name="HTML Typewriter" w:semiHidden="1" w:unhideWhenUsed="1"/>
     <w:lsdException w:name="HTML Variable" w:semiHidden="1" w:unhideWhenUsed="1"/>
+    <w:lsdException w:name="Normal Table" w:semiHidden="1" w:unhideWhenUsed="1"/>
     <w:lsdException w:name="annotation subject" w:semiHidden="1" w:unhideWhenUsed="1"/>
     <w:lsdException w:name="No List" w:semiHidden="1" w:unhideWhenUsed="1"/>
     <w:lsdException w:name="Outline List 1" w:semiHidden="1" w:unhideWhenUsed="1"/>
@@ -3180,9 +3849,11 @@
     <w:lsdException w:name="Table Subtle 1" w:semiHidden="1" w:unhideWhenUsed="1"/>
     <w:lsdException w:name="Table Subtle 2" w:semiHidden="1" w:unhideWhenUsed="1"/>
     <w:lsdException w:name="Table Web 1" w:semiHidden="1" w:unhideWhenUsed="1"/>
+    <w:lsdException w:name="Table Web 2" w:semiHidden="1" w:unhideWhenUsed="1"/>
     <w:lsdException w:name="Table Web 3" w:semiHidden="1" w:unhideWhenUsed="1"/>
     <w:lsdException w:name="Balloon Text" w:semiHidden="1" w:unhideWhenUsed="1"/>
     <w:lsdException w:name="Table Grid" w:uiPriority="39"/>
+    <w:lsdException w:name="Table Theme" w:semiHidden="1" w:unhideWhenUsed="1"/>
     <w:lsdException w:name="Placeholder Text" w:semiHidden="1"/>
     <w:lsdException w:name="No Spacing" w:uiPriority="1" w:qFormat="1"/>
     <w:lsdException w:name="Light Shading" w:uiPriority="60"/>
@@ -3404,7 +4075,7 @@
   <w:style w:type="paragraph" w:default="1" w:styleId="a">
     <w:name w:val="Normal"/>
     <w:qFormat/>
-    <w:rsid w:val="00A02287"/>
+    <w:rsid w:val="009E0ECB"/>
     <w:pPr>
       <w:widowControl w:val="0"/>
       <w:spacing w:line="400" w:lineRule="exact"/>
@@ -3472,6 +4143,7 @@
   <w:style w:type="character" w:default="1" w:styleId="a0">
     <w:name w:val="Default Paragraph Font"/>
     <w:uiPriority w:val="1"/>
+    <w:semiHidden/>
     <w:unhideWhenUsed/>
   </w:style>
   <w:style w:type="table" w:default="1" w:styleId="a1">
@@ -3630,6 +4302,16 @@
       <w:sz w:val="18"/>
       <w:szCs w:val="18"/>
     </w:rPr>
+  </w:style>
+  <w:style w:type="paragraph" w:styleId="a9">
+    <w:name w:val="List Paragraph"/>
+    <w:basedOn w:val="a"/>
+    <w:uiPriority w:val="34"/>
+    <w:qFormat/>
+    <w:rsid w:val="001006E9"/>
+    <w:pPr>
+      <w:ind w:firstLineChars="200" w:firstLine="420"/>
+    </w:pPr>
   </w:style>
 </w:styles>
 </file>

</xml_diff>

<commit_message>
write log colloction analyse
</commit_message>
<xml_diff>
--- a/GraduationPaper.docx
+++ b/GraduationPaper.docx
@@ -14,14 +14,12 @@
         <w:lastRenderedPageBreak/>
         <w:t xml:space="preserve"> </w:t>
       </w:r>
-      <w:proofErr w:type="gramStart"/>
       <w:r>
         <w:rPr>
           <w:rFonts w:hint="eastAsia"/>
         </w:rPr>
         <w:t>绪</w:t>
       </w:r>
-      <w:proofErr w:type="gramEnd"/>
       <w:r>
         <w:t xml:space="preserve">  </w:t>
       </w:r>
@@ -134,14 +132,12 @@
         </w:rPr>
         <w:t>（</w:t>
       </w:r>
-      <w:proofErr w:type="gramStart"/>
       <w:r>
         <w:rPr>
           <w:rFonts w:hint="eastAsia"/>
         </w:rPr>
         <w:t>艾媒咨询</w:t>
       </w:r>
-      <w:proofErr w:type="gramEnd"/>
       <w:r>
         <w:t>）</w:t>
       </w:r>
@@ -546,33 +542,7 @@
         <w:rPr>
           <w:rFonts w:hint="eastAsia"/>
         </w:rPr>
-        <w:t>软件性能分析系统</w:t>
-      </w:r>
-      <w:r>
-        <w:rPr>
-          <w:rFonts w:hint="eastAsia"/>
-          <w:vertAlign w:val="superscript"/>
-        </w:rPr>
-        <w:t>[</w:t>
-      </w:r>
-      <w:r>
-        <w:rPr>
-          <w:vertAlign w:val="superscript"/>
-        </w:rPr>
-        <w:t>1</w:t>
-      </w:r>
-      <w:r>
-        <w:rPr>
-          <w:rFonts w:hint="eastAsia"/>
-          <w:vertAlign w:val="superscript"/>
-        </w:rPr>
-        <w:t>]</w:t>
-      </w:r>
-      <w:r>
-        <w:rPr>
-          <w:rFonts w:hint="eastAsia"/>
-        </w:rPr>
-        <w:t>。</w:t>
+        <w:t>软件性能分析系统。</w:t>
       </w:r>
     </w:p>
     <w:p>
@@ -739,21 +709,7 @@
         <w:rPr>
           <w:rFonts w:hint="eastAsia"/>
         </w:rPr>
-        <w:t>因此，在微软小</w:t>
-      </w:r>
-      <w:proofErr w:type="gramStart"/>
-      <w:r>
-        <w:rPr>
-          <w:rFonts w:hint="eastAsia"/>
-        </w:rPr>
-        <w:t>娜</w:t>
-      </w:r>
-      <w:proofErr w:type="gramEnd"/>
-      <w:r>
-        <w:rPr>
-          <w:rFonts w:hint="eastAsia"/>
-        </w:rPr>
-        <w:t>产品发布之初，我们</w:t>
+        <w:t>因此，在微软小娜产品发布之初，我们</w:t>
       </w:r>
       <w:r>
         <w:rPr>
@@ -771,16 +727,8 @@
         <w:rPr>
           <w:rFonts w:hint="eastAsia"/>
         </w:rPr>
-        <w:t>微软小</w:t>
-      </w:r>
-      <w:proofErr w:type="gramStart"/>
-      <w:r>
-        <w:rPr>
-          <w:rFonts w:hint="eastAsia"/>
-        </w:rPr>
-        <w:t>娜</w:t>
-      </w:r>
-      <w:proofErr w:type="gramEnd"/>
+        <w:t>微软小娜</w:t>
+      </w:r>
       <w:r>
         <w:rPr>
           <w:rFonts w:hint="eastAsia"/>
@@ -803,21 +751,7 @@
         <w:rPr>
           <w:rFonts w:hint="eastAsia"/>
         </w:rPr>
-        <w:t>是采用大数据处理的方法更高效更便捷的分析产品日志，为微软小</w:t>
-      </w:r>
-      <w:proofErr w:type="gramStart"/>
-      <w:r>
-        <w:rPr>
-          <w:rFonts w:hint="eastAsia"/>
-        </w:rPr>
-        <w:t>娜</w:t>
-      </w:r>
-      <w:proofErr w:type="gramEnd"/>
-      <w:r>
-        <w:rPr>
-          <w:rFonts w:hint="eastAsia"/>
-        </w:rPr>
-        <w:t>产品的发布和新功能的开发提供可以量化的性能指标，并且将这些指标实时的以可视化的方法展示给开发人员。</w:t>
+        <w:t>是采用大数据处理的方法更高效更便捷的分析产品日志，为微软小娜产品的发布和新功能的开发提供可以量化的性能指标，并且将这些指标实时的以可视化的方法展示给开发人员。</w:t>
       </w:r>
     </w:p>
     <w:p>
@@ -916,33 +850,6 @@
       <w:r>
         <w:rPr>
           <w:rFonts w:hint="eastAsia"/>
-          <w:vertAlign w:val="superscript"/>
-        </w:rPr>
-        <w:t xml:space="preserve"> </w:t>
-      </w:r>
-      <w:r>
-        <w:rPr>
-          <w:rFonts w:hint="eastAsia"/>
-          <w:vertAlign w:val="superscript"/>
-        </w:rPr>
-        <w:t>[</w:t>
-      </w:r>
-      <w:r>
-        <w:rPr>
-          <w:vertAlign w:val="superscript"/>
-        </w:rPr>
-        <w:t>2</w:t>
-      </w:r>
-      <w:r>
-        <w:rPr>
-          <w:rFonts w:hint="eastAsia"/>
-          <w:vertAlign w:val="superscript"/>
-        </w:rPr>
-        <w:t>]</w:t>
-      </w:r>
-      <w:r>
-        <w:rPr>
-          <w:rFonts w:hint="eastAsia"/>
         </w:rPr>
         <w:t>。</w:t>
       </w:r>
@@ -1665,14 +1572,12 @@
         </w:rPr>
         <w:t>5</w:t>
       </w:r>
-      <w:proofErr w:type="gramStart"/>
       <w:r>
         <w:rPr>
           <w:rFonts w:hint="eastAsia"/>
         </w:rPr>
         <w:t>百万</w:t>
       </w:r>
-      <w:proofErr w:type="gramEnd"/>
       <w:r>
         <w:rPr>
           <w:rFonts w:hint="eastAsia"/>
@@ -2687,21 +2592,7 @@
         <w:rPr>
           <w:rFonts w:hint="eastAsia"/>
         </w:rPr>
-        <w:t>微软小</w:t>
-      </w:r>
-      <w:proofErr w:type="gramStart"/>
-      <w:r>
-        <w:rPr>
-          <w:rFonts w:hint="eastAsia"/>
-        </w:rPr>
-        <w:t>娜</w:t>
-      </w:r>
-      <w:proofErr w:type="gramEnd"/>
-      <w:r>
-        <w:rPr>
-          <w:rFonts w:hint="eastAsia"/>
-        </w:rPr>
-        <w:t>产品所产生的</w:t>
+        <w:t>微软小娜产品所产生的</w:t>
       </w:r>
       <w:r>
         <w:rPr>
@@ -2743,21 +2634,7 @@
         <w:rPr>
           <w:rFonts w:hint="eastAsia"/>
         </w:rPr>
-        <w:t>本文的目的就是开发一套针对微软小</w:t>
-      </w:r>
-      <w:proofErr w:type="gramStart"/>
-      <w:r>
-        <w:rPr>
-          <w:rFonts w:hint="eastAsia"/>
-        </w:rPr>
-        <w:t>娜</w:t>
-      </w:r>
-      <w:proofErr w:type="gramEnd"/>
-      <w:r>
-        <w:rPr>
-          <w:rFonts w:hint="eastAsia"/>
-        </w:rPr>
-        <w:t>产品的日志性能分析系统，该系统通过使用微软公司的</w:t>
+        <w:t>本文的目的就是开发一套针对微软小娜产品的日志性能分析系统，该系统通过使用微软公司的</w:t>
       </w:r>
       <w:r>
         <w:rPr>
@@ -2847,21 +2724,7 @@
         <w:rPr>
           <w:rFonts w:hint="eastAsia"/>
         </w:rPr>
-        <w:t>小</w:t>
-      </w:r>
-      <w:proofErr w:type="gramStart"/>
-      <w:r>
-        <w:rPr>
-          <w:rFonts w:hint="eastAsia"/>
-        </w:rPr>
-        <w:t>娜</w:t>
-      </w:r>
-      <w:proofErr w:type="gramEnd"/>
-      <w:r>
-        <w:rPr>
-          <w:rFonts w:hint="eastAsia"/>
-        </w:rPr>
-        <w:t>性能分析系统包括从用户</w:t>
+        <w:t>小娜性能分析系统包括从用户</w:t>
       </w:r>
       <w:r>
         <w:rPr>
@@ -2926,7 +2789,7 @@
     </w:p>
     <w:p>
       <w:pPr>
-        <w:pStyle w:val="aa"/>
+        <w:pStyle w:val="ab"/>
         <w:ind w:firstLineChars="0"/>
       </w:pPr>
       <w:r>
@@ -3017,16 +2880,8 @@
         <w:rPr>
           <w:rFonts w:hint="eastAsia"/>
         </w:rPr>
-        <w:t>小</w:t>
-      </w:r>
-      <w:proofErr w:type="gramStart"/>
-      <w:r>
-        <w:rPr>
-          <w:rFonts w:hint="eastAsia"/>
-        </w:rPr>
-        <w:t>娜</w:t>
-      </w:r>
-      <w:proofErr w:type="gramEnd"/>
+        <w:t>小娜</w:t>
+      </w:r>
       <w:r>
         <w:rPr>
           <w:rFonts w:hint="eastAsia"/>
@@ -3103,21 +2958,7 @@
         <w:rPr>
           <w:rFonts w:hint="eastAsia"/>
         </w:rPr>
-        <w:t>和</w:t>
-      </w:r>
-      <w:proofErr w:type="gramStart"/>
-      <w:r>
-        <w:rPr>
-          <w:rFonts w:hint="eastAsia"/>
-        </w:rPr>
-        <w:t>可</w:t>
-      </w:r>
-      <w:proofErr w:type="gramEnd"/>
-      <w:r>
-        <w:rPr>
-          <w:rFonts w:hint="eastAsia"/>
-        </w:rPr>
-        <w:t>扩展性</w:t>
+        <w:t>和可扩展性</w:t>
       </w:r>
       <w:r>
         <w:rPr>
@@ -3128,7 +2969,7 @@
     </w:p>
     <w:p>
       <w:pPr>
-        <w:pStyle w:val="aa"/>
+        <w:pStyle w:val="ab"/>
         <w:ind w:firstLineChars="0"/>
       </w:pPr>
       <w:r>
@@ -3374,7 +3215,7 @@
     </w:p>
     <w:p>
       <w:pPr>
-        <w:pStyle w:val="aa"/>
+        <w:pStyle w:val="ab"/>
         <w:ind w:firstLineChars="0"/>
       </w:pPr>
       <w:r>
@@ -3464,11 +3305,8 @@
     </w:p>
     <w:p>
       <w:pPr>
-        <w:pStyle w:val="aa"/>
+        <w:pStyle w:val="ab"/>
         <w:ind w:firstLineChars="0"/>
-        <w:rPr>
-          <w:rFonts w:hint="eastAsia"/>
-        </w:rPr>
       </w:pPr>
       <w:r>
         <w:rPr>
@@ -3498,21 +3336,7 @@
         <w:rPr>
           <w:rFonts w:hint="eastAsia"/>
         </w:rPr>
-        <w:t>微软小</w:t>
-      </w:r>
-      <w:proofErr w:type="gramStart"/>
-      <w:r>
-        <w:rPr>
-          <w:rFonts w:hint="eastAsia"/>
-        </w:rPr>
-        <w:t>娜</w:t>
-      </w:r>
-      <w:proofErr w:type="gramEnd"/>
-      <w:r>
-        <w:rPr>
-          <w:rFonts w:hint="eastAsia"/>
-        </w:rPr>
-        <w:t>性能分析</w:t>
+        <w:t>微软小娜性能分析</w:t>
       </w:r>
       <w:r>
         <w:rPr>
@@ -3699,50 +3523,17 @@
     <w:p>
       <w:pPr>
         <w:ind w:firstLine="420"/>
-        <w:rPr>
-          <w:rFonts w:hint="eastAsia"/>
-        </w:rPr>
-      </w:pPr>
-      <w:r>
-        <w:rPr>
-          <w:rFonts w:hint="eastAsia"/>
-        </w:rPr>
-        <w:t>采用合理的软件开发框架和技术可以使微软小</w:t>
-      </w:r>
-      <w:proofErr w:type="gramStart"/>
-      <w:r>
-        <w:rPr>
-          <w:rFonts w:hint="eastAsia"/>
-        </w:rPr>
-        <w:t>娜</w:t>
-      </w:r>
-      <w:proofErr w:type="gramEnd"/>
-      <w:r>
-        <w:rPr>
-          <w:rFonts w:hint="eastAsia"/>
-        </w:rPr>
-        <w:t>性能分析系统结构合理且具有很高的鲁棒性和</w:t>
-      </w:r>
-      <w:proofErr w:type="gramStart"/>
-      <w:r>
-        <w:rPr>
-          <w:rFonts w:hint="eastAsia"/>
-        </w:rPr>
-        <w:t>可</w:t>
-      </w:r>
-      <w:proofErr w:type="gramEnd"/>
-      <w:r>
-        <w:rPr>
-          <w:rFonts w:hint="eastAsia"/>
-        </w:rPr>
-        <w:t>扩展性。本章主要介绍开发微软小娜分析系统时使用的几个关键技术框架。</w:t>
-      </w:r>
-      <w:bookmarkStart w:id="0" w:name="_GoBack"/>
-      <w:bookmarkEnd w:id="0"/>
+      </w:pPr>
+      <w:r>
+        <w:rPr>
+          <w:rFonts w:hint="eastAsia"/>
+        </w:rPr>
+        <w:t>采用合理的软件开发框架和技术可以使微软小娜性能分析系统结构合理且具有很高的鲁棒性和可扩展性。本章主要介绍开发微软小娜分析系统时使用的几个关键技术框架。</w:t>
+      </w:r>
     </w:p>
     <w:p>
       <w:pPr>
-        <w:pStyle w:val="a"/>
+        <w:pStyle w:val="a0"/>
       </w:pPr>
       <w:r>
         <w:t xml:space="preserve"> </w:t>
@@ -4458,7 +4249,7 @@
     </w:p>
     <w:p>
       <w:pPr>
-        <w:pStyle w:val="a"/>
+        <w:pStyle w:val="a0"/>
       </w:pPr>
       <w:r>
         <w:t xml:space="preserve"> </w:t>
@@ -4903,21 +4694,7 @@
         <w:rPr>
           <w:rFonts w:hint="eastAsia"/>
         </w:rPr>
-        <w:t>模型封装了内部的功能和数据，对于用户来说是不可见的（模型和视图相互独立），模型独立于特定的输出表示或者输入方式（模型与控制器独立），用户只能通过控制器操作模型（控制器是模型和</w:t>
-      </w:r>
-      <w:proofErr w:type="gramStart"/>
-      <w:r>
-        <w:rPr>
-          <w:rFonts w:hint="eastAsia"/>
-        </w:rPr>
-        <w:t>视图的桥</w:t>
-      </w:r>
-      <w:proofErr w:type="gramEnd"/>
-      <w:r>
-        <w:rPr>
-          <w:rFonts w:hint="eastAsia"/>
-        </w:rPr>
-        <w:t>梁）。</w:t>
+        <w:t>模型封装了内部的功能和数据，对于用户来说是不可见的（模型和视图相互独立），模型独立于特定的输出表示或者输入方式（模型与控制器独立），用户只能通过控制器操作模型（控制器是模型和视图的桥梁）。</w:t>
       </w:r>
     </w:p>
     <w:p>
@@ -4944,7 +4721,7 @@
     </w:p>
     <w:p>
       <w:pPr>
-        <w:pStyle w:val="a"/>
+        <w:pStyle w:val="a0"/>
       </w:pPr>
       <w:r>
         <w:t xml:space="preserve"> </w:t>
@@ -5218,7 +4995,13 @@
         <w:rPr>
           <w:rFonts w:hint="eastAsia"/>
         </w:rPr>
-        <w:t>游戏控制器）的支持也更加</w:t>
+        <w:t>游戏控制器）</w:t>
+      </w:r>
+      <w:r>
+        <w:rPr>
+          <w:rFonts w:hint="eastAsia"/>
+        </w:rPr>
+        <w:t>的支持也更加</w:t>
       </w:r>
       <w:r>
         <w:rPr>
@@ -5884,7 +5667,7 @@
     </w:p>
     <w:p>
       <w:pPr>
-        <w:pStyle w:val="a"/>
+        <w:pStyle w:val="a0"/>
       </w:pPr>
       <w:r>
         <w:rPr>
@@ -5943,13 +5726,7 @@
         <w:rPr>
           <w:rFonts w:hint="eastAsia"/>
         </w:rPr>
-        <w:t>数据库</w:t>
-      </w:r>
-      <w:r>
-        <w:rPr>
-          <w:rFonts w:hint="eastAsia"/>
-        </w:rPr>
-        <w:t>的</w:t>
+        <w:t>数据库的</w:t>
       </w:r>
       <w:r>
         <w:rPr>
@@ -6385,9 +6162,6 @@
     <w:p>
       <w:pPr>
         <w:ind w:firstLine="420"/>
-        <w:rPr>
-          <w:rFonts w:hint="eastAsia"/>
-        </w:rPr>
       </w:pPr>
       <w:r>
         <w:rPr>
@@ -6406,27 +6180,12 @@
         <w:rPr>
           <w:rFonts w:hint="eastAsia"/>
         </w:rPr>
-        <w:t>）</w:t>
-      </w:r>
-      <w:r>
-        <w:rPr>
-          <w:rFonts w:hint="eastAsia"/>
-        </w:rPr>
-        <w:t>关闭连接时先关闭相关</w:t>
-      </w:r>
-      <w:r>
-        <w:rPr>
-          <w:rFonts w:hint="eastAsia"/>
-        </w:rPr>
-        <w:t>用应用程序定义的事务；</w:t>
+        <w:t>）关闭连接时先关闭相关用应用程序定义的事务；</w:t>
       </w:r>
     </w:p>
     <w:p>
       <w:pPr>
         <w:ind w:firstLine="420"/>
-        <w:rPr>
-          <w:rFonts w:hint="eastAsia"/>
-        </w:rPr>
       </w:pPr>
       <w:r>
         <w:rPr>
@@ -6444,19 +6203,7 @@
         <w:rPr>
           <w:rFonts w:hint="eastAsia"/>
         </w:rPr>
-        <w:t>）</w:t>
-      </w:r>
-      <w:r>
-        <w:rPr>
-          <w:rFonts w:hint="eastAsia"/>
-        </w:rPr>
-        <w:t>确保并维持</w:t>
-      </w:r>
-      <w:r>
-        <w:rPr>
-          <w:rFonts w:hint="eastAsia"/>
-        </w:rPr>
-        <w:t>数据库连接池中至少有一个打开的连接；</w:t>
+        <w:t>）确保并维持数据库连接池中至少有一个打开的连接；</w:t>
       </w:r>
     </w:p>
     <w:p>
@@ -6479,13 +6226,7 @@
         <w:rPr>
           <w:rFonts w:hint="eastAsia"/>
         </w:rPr>
-        <w:t>）</w:t>
-      </w:r>
-      <w:r>
-        <w:rPr>
-          <w:rFonts w:hint="eastAsia"/>
-        </w:rPr>
-        <w:t>尽力避免池碎片的产生</w:t>
+        <w:t>）尽力避免池碎片的产生</w:t>
       </w:r>
       <w:r>
         <w:rPr>
@@ -6502,7 +6243,7 @@
     </w:p>
     <w:p>
       <w:pPr>
-        <w:pStyle w:val="a"/>
+        <w:pStyle w:val="a0"/>
       </w:pPr>
       <w:r>
         <w:rPr>
@@ -6520,29 +6261,12 @@
     <w:p>
       <w:pPr>
         <w:ind w:firstLine="420"/>
-        <w:rPr>
-          <w:rFonts w:hint="eastAsia"/>
-        </w:rPr>
-      </w:pPr>
-      <w:r>
-        <w:rPr>
-          <w:rFonts w:hint="eastAsia"/>
-        </w:rPr>
-        <w:t>本章主要介绍微软小</w:t>
-      </w:r>
-      <w:proofErr w:type="gramStart"/>
-      <w:r>
-        <w:rPr>
-          <w:rFonts w:hint="eastAsia"/>
-        </w:rPr>
-        <w:t>娜</w:t>
-      </w:r>
-      <w:proofErr w:type="gramEnd"/>
-      <w:r>
-        <w:rPr>
-          <w:rFonts w:hint="eastAsia"/>
-        </w:rPr>
-        <w:t>性能分析系统的设计开发实现过程中，所使用的关键技术框架及其特点，包括</w:t>
+      </w:pPr>
+      <w:r>
+        <w:rPr>
+          <w:rFonts w:hint="eastAsia"/>
+        </w:rPr>
+        <w:t>本章主要介绍微软小娜性能分析系统的设计开发实现过程中，所使用的关键技术框架及其特点，包括</w:t>
       </w:r>
       <w:r>
         <w:rPr>
@@ -6566,13 +6290,7 @@
         <w:rPr>
           <w:rFonts w:hint="eastAsia"/>
         </w:rPr>
-        <w:t>脚本语言</w:t>
-      </w:r>
-      <w:r>
-        <w:rPr>
-          <w:rFonts w:hint="eastAsia"/>
-        </w:rPr>
-        <w:t>、</w:t>
+        <w:t>脚本语言、</w:t>
       </w:r>
       <w:r>
         <w:rPr>
@@ -6593,13 +6311,7 @@
         <w:rPr>
           <w:rFonts w:hint="eastAsia"/>
         </w:rPr>
-        <w:t>框架</w:t>
-      </w:r>
-      <w:r>
-        <w:rPr>
-          <w:rFonts w:hint="eastAsia"/>
-        </w:rPr>
-        <w:t>、</w:t>
+        <w:t>框架、</w:t>
       </w:r>
       <w:r>
         <w:rPr>
@@ -6611,7 +6323,7 @@
         <w:rPr>
           <w:rFonts w:hint="eastAsia"/>
         </w:rPr>
-        <w:t xml:space="preserve"> Windows </w:t>
+        <w:t>Windows</w:t>
       </w:r>
       <w:r>
         <w:rPr>
@@ -6623,25 +6335,7 @@
         <w:rPr>
           <w:rFonts w:hint="eastAsia"/>
         </w:rPr>
-        <w:t>应用</w:t>
-      </w:r>
-      <w:r>
-        <w:rPr>
-          <w:rFonts w:hint="eastAsia"/>
-        </w:rPr>
-        <w:t>、</w:t>
-      </w:r>
-      <w:r>
-        <w:rPr>
-          <w:rFonts w:hint="eastAsia"/>
-        </w:rPr>
-        <w:t>数据库连接池</w:t>
-      </w:r>
-      <w:r>
-        <w:rPr>
-          <w:rFonts w:hint="eastAsia"/>
-        </w:rPr>
-        <w:t>等。</w:t>
+        <w:t>应用、数据库连接池等。</w:t>
       </w:r>
       <w:r>
         <w:rPr>
@@ -6671,13 +6365,7 @@
         <w:rPr>
           <w:rFonts w:hint="eastAsia"/>
         </w:rPr>
-        <w:t>脚本语言</w:t>
-      </w:r>
-      <w:r>
-        <w:rPr>
-          <w:rFonts w:hint="eastAsia"/>
-        </w:rPr>
-        <w:t>能够方便高效的计算大规模日志数据；采用</w:t>
+        <w:t>脚本语言能够方便高效的计算大规模日志数据；采用</w:t>
       </w:r>
       <w:r>
         <w:rPr>
@@ -6698,13 +6386,7 @@
         <w:rPr>
           <w:rFonts w:hint="eastAsia"/>
         </w:rPr>
-        <w:t>框架</w:t>
-      </w:r>
-      <w:r>
-        <w:rPr>
-          <w:rFonts w:hint="eastAsia"/>
-        </w:rPr>
-        <w:t>搭建网站可以使程序容易维护，增强程序可扩展性，能够进行单元测试，保证功能的实现；采用</w:t>
+        <w:t>框架搭建网站可以使程序容易维护，增强程序可扩展性，能够进行单元测试，保证功能的实现；采用</w:t>
       </w:r>
       <w:r>
         <w:rPr>
@@ -6716,7 +6398,7 @@
         <w:rPr>
           <w:rFonts w:hint="eastAsia"/>
         </w:rPr>
-        <w:t xml:space="preserve"> Windows </w:t>
+        <w:t>Windows</w:t>
       </w:r>
       <w:r>
         <w:rPr>
@@ -6728,13 +6410,7 @@
         <w:rPr>
           <w:rFonts w:hint="eastAsia"/>
         </w:rPr>
-        <w:t>应用</w:t>
-      </w:r>
-      <w:r>
-        <w:rPr>
-          <w:rFonts w:hint="eastAsia"/>
-        </w:rPr>
-        <w:t>可以开发一套适用所有</w:t>
+        <w:t>应用可以开发一套适用所有</w:t>
       </w:r>
       <w:r>
         <w:rPr>
@@ -6794,22 +6470,1513 @@
         <w:rPr>
           <w:rFonts w:hint="eastAsia"/>
         </w:rPr>
-        <w:t>。接下来对微软小</w:t>
-      </w:r>
-      <w:proofErr w:type="gramStart"/>
-      <w:r>
-        <w:rPr>
-          <w:rFonts w:hint="eastAsia"/>
-        </w:rPr>
-        <w:t>娜</w:t>
-      </w:r>
-      <w:proofErr w:type="gramEnd"/>
-      <w:r>
-        <w:rPr>
-          <w:rFonts w:hint="eastAsia"/>
-        </w:rPr>
-        <w:t>性能分析系统的需求进行分析。</w:t>
-      </w:r>
+        <w:t>。接下来对微软小娜性能分析系统的需求进行分析。</w:t>
+      </w:r>
+    </w:p>
+    <w:p>
+      <w:pPr>
+        <w:widowControl/>
+        <w:spacing w:line="240" w:lineRule="auto"/>
+        <w:jc w:val="left"/>
+      </w:pPr>
+      <w:r>
+        <w:br w:type="page"/>
+      </w:r>
+    </w:p>
+    <w:p>
+      <w:pPr>
+        <w:pStyle w:val="1"/>
+      </w:pPr>
+      <w:r>
+        <w:lastRenderedPageBreak/>
+        <w:t xml:space="preserve"> </w:t>
+      </w:r>
+      <w:r>
+        <w:rPr>
+          <w:rFonts w:hint="eastAsia"/>
+        </w:rPr>
+        <w:t>微软小娜性能分析系统需求分析</w:t>
+      </w:r>
+    </w:p>
+    <w:p>
+      <w:pPr>
+        <w:ind w:firstLine="420"/>
+      </w:pPr>
+      <w:r>
+        <w:rPr>
+          <w:rFonts w:hint="eastAsia"/>
+        </w:rPr>
+        <w:t>详细梳理微软小娜性能分析系统内部流程，能够全面地指出微软小娜性能分析系统的需求；有针对地梳理系统的业务处理模块，能够归纳总结出系统的功能性需求，基于对系统性能提升的考虑，可以对非功能性需求提出要求。</w:t>
+      </w:r>
+      <w:r>
+        <w:rPr>
+          <w:rFonts w:hint="eastAsia"/>
+        </w:rPr>
+        <w:t>小娜性能分析系统主要由</w:t>
+      </w:r>
+      <w:r>
+        <w:rPr>
+          <w:rFonts w:hint="eastAsia"/>
+        </w:rPr>
+        <w:t>Aria</w:t>
+      </w:r>
+      <w:r>
+        <w:rPr>
+          <w:rFonts w:hint="eastAsia"/>
+        </w:rPr>
+        <w:t>上日志的收集、</w:t>
+      </w:r>
+      <w:r>
+        <w:rPr>
+          <w:rFonts w:hint="eastAsia"/>
+        </w:rPr>
+        <w:t>Cosmos</w:t>
+      </w:r>
+      <w:r>
+        <w:rPr>
+          <w:rFonts w:hint="eastAsia"/>
+        </w:rPr>
+        <w:t>上日志的计算、自动化工具实现、数据库和网站实现</w:t>
+      </w:r>
+      <w:r>
+        <w:rPr>
+          <w:rFonts w:hint="eastAsia"/>
+        </w:rPr>
+        <w:t>4</w:t>
+      </w:r>
+      <w:r>
+        <w:rPr>
+          <w:rFonts w:hint="eastAsia"/>
+        </w:rPr>
+        <w:t>个模块组成，下面将详细针对每一模块实现其需求分析。</w:t>
+      </w:r>
+    </w:p>
+    <w:p>
+      <w:pPr>
+        <w:pStyle w:val="a"/>
+      </w:pPr>
+      <w:r>
+        <w:rPr>
+          <w:rFonts w:hint="eastAsia"/>
+        </w:rPr>
+        <w:t xml:space="preserve"> </w:t>
+      </w:r>
+      <w:r>
+        <w:rPr>
+          <w:rFonts w:hint="eastAsia"/>
+        </w:rPr>
+        <w:t>日志收集需求分析</w:t>
+      </w:r>
+    </w:p>
+    <w:p>
+      <w:pPr>
+        <w:ind w:firstLine="420"/>
+      </w:pPr>
+      <w:r>
+        <w:rPr>
+          <w:rFonts w:hint="eastAsia"/>
+        </w:rPr>
+        <w:t>微软小娜性能分析系统的第一步就是获取用户操作数据和产品运行数据，即日志的收集。当用户操作产品时，我们希望记录</w:t>
+      </w:r>
+      <w:r>
+        <w:rPr>
+          <w:rFonts w:hint="eastAsia"/>
+        </w:rPr>
+        <w:t>产品的版本号，产品的应用平台，</w:t>
+      </w:r>
+      <w:r>
+        <w:rPr>
+          <w:rFonts w:hint="eastAsia"/>
+        </w:rPr>
+        <w:t>用户操作的具体功能，用户操作的准确时间，用户所在地区，用户使用的语言以及区分日志的编码字段等关键信息。</w:t>
+      </w:r>
+      <w:r>
+        <w:rPr>
+          <w:rFonts w:hint="eastAsia"/>
+        </w:rPr>
+        <w:t>根据日志收集的需求设计日志结构如下表所示：</w:t>
+      </w:r>
+    </w:p>
+    <w:tbl>
+      <w:tblPr>
+        <w:tblW w:w="0" w:type="auto"/>
+        <w:jc w:val="center"/>
+        <w:tblBorders>
+          <w:top w:val="single" w:sz="4" w:space="0" w:color="auto"/>
+          <w:left w:val="single" w:sz="4" w:space="0" w:color="auto"/>
+          <w:bottom w:val="single" w:sz="4" w:space="0" w:color="auto"/>
+          <w:right w:val="single" w:sz="4" w:space="0" w:color="auto"/>
+          <w:insideH w:val="single" w:sz="4" w:space="0" w:color="auto"/>
+          <w:insideV w:val="single" w:sz="4" w:space="0" w:color="auto"/>
+        </w:tblBorders>
+        <w:tblLook w:val="04A0" w:firstRow="1" w:lastRow="0" w:firstColumn="1" w:lastColumn="0" w:noHBand="0" w:noVBand="1"/>
+      </w:tblPr>
+      <w:tblGrid>
+        <w:gridCol w:w="2023"/>
+        <w:gridCol w:w="4351"/>
+      </w:tblGrid>
+      <w:tr>
+        <w:trPr>
+          <w:trHeight w:val="510"/>
+          <w:jc w:val="center"/>
+        </w:trPr>
+        <w:tc>
+          <w:tcPr>
+            <w:tcW w:w="2023" w:type="dxa"/>
+            <w:shd w:val="clear" w:color="auto" w:fill="auto"/>
+          </w:tcPr>
+          <w:p>
+            <w:pPr>
+              <w:spacing w:beforeLines="50" w:before="156" w:line="276" w:lineRule="auto"/>
+              <w:jc w:val="center"/>
+              <w:rPr>
+                <w:noProof/>
+              </w:rPr>
+            </w:pPr>
+            <w:r>
+              <w:rPr>
+                <w:noProof/>
+              </w:rPr>
+              <w:t>属性</w:t>
+            </w:r>
+          </w:p>
+        </w:tc>
+        <w:tc>
+          <w:tcPr>
+            <w:tcW w:w="4351" w:type="dxa"/>
+            <w:shd w:val="clear" w:color="auto" w:fill="auto"/>
+          </w:tcPr>
+          <w:p>
+            <w:pPr>
+              <w:spacing w:beforeLines="50" w:before="156" w:line="276" w:lineRule="auto"/>
+              <w:jc w:val="center"/>
+              <w:rPr>
+                <w:noProof/>
+              </w:rPr>
+            </w:pPr>
+            <w:r>
+              <w:rPr>
+                <w:noProof/>
+              </w:rPr>
+              <w:t>值</w:t>
+            </w:r>
+          </w:p>
+        </w:tc>
+      </w:tr>
+      <w:tr>
+        <w:trPr>
+          <w:jc w:val="center"/>
+        </w:trPr>
+        <w:tc>
+          <w:tcPr>
+            <w:tcW w:w="2023" w:type="dxa"/>
+            <w:shd w:val="clear" w:color="auto" w:fill="auto"/>
+          </w:tcPr>
+          <w:p>
+            <w:pPr>
+              <w:spacing w:beforeLines="50" w:before="156" w:line="276" w:lineRule="auto"/>
+              <w:jc w:val="center"/>
+              <w:rPr>
+                <w:noProof/>
+              </w:rPr>
+            </w:pPr>
+            <w:r>
+              <w:rPr>
+                <w:noProof/>
+              </w:rPr>
+              <w:t>Event</w:t>
+            </w:r>
+            <w:r>
+              <w:rPr>
+                <w:noProof/>
+              </w:rPr>
+              <w:t xml:space="preserve"> </w:t>
+            </w:r>
+            <w:r>
+              <w:rPr>
+                <w:noProof/>
+              </w:rPr>
+              <w:t>Name</w:t>
+            </w:r>
+          </w:p>
+        </w:tc>
+        <w:tc>
+          <w:tcPr>
+            <w:tcW w:w="4351" w:type="dxa"/>
+            <w:shd w:val="clear" w:color="auto" w:fill="auto"/>
+          </w:tcPr>
+          <w:p>
+            <w:pPr>
+              <w:spacing w:beforeLines="50" w:before="156" w:line="276" w:lineRule="auto"/>
+              <w:jc w:val="center"/>
+              <w:rPr>
+                <w:noProof/>
+              </w:rPr>
+            </w:pPr>
+            <w:r>
+              <w:rPr>
+                <w:rFonts w:hint="eastAsia"/>
+                <w:bCs/>
+              </w:rPr>
+              <w:t>CoA</w:t>
+            </w:r>
+            <w:r>
+              <w:rPr>
+                <w:bCs/>
+              </w:rPr>
+              <w:t xml:space="preserve"> </w:t>
+            </w:r>
+            <w:r>
+              <w:rPr>
+                <w:bCs/>
+              </w:rPr>
+              <w:t>App</w:t>
+            </w:r>
+            <w:r>
+              <w:rPr>
+                <w:bCs/>
+              </w:rPr>
+              <w:t xml:space="preserve"> </w:t>
+            </w:r>
+            <w:r>
+              <w:rPr>
+                <w:bCs/>
+              </w:rPr>
+              <w:t>Load</w:t>
+            </w:r>
+          </w:p>
+        </w:tc>
+      </w:tr>
+      <w:tr>
+        <w:trPr>
+          <w:jc w:val="center"/>
+        </w:trPr>
+        <w:tc>
+          <w:tcPr>
+            <w:tcW w:w="2023" w:type="dxa"/>
+            <w:shd w:val="clear" w:color="auto" w:fill="auto"/>
+          </w:tcPr>
+          <w:p>
+            <w:pPr>
+              <w:spacing w:beforeLines="50" w:before="156" w:line="276" w:lineRule="auto"/>
+              <w:jc w:val="center"/>
+              <w:rPr>
+                <w:noProof/>
+              </w:rPr>
+            </w:pPr>
+            <w:r>
+              <w:rPr>
+                <w:noProof/>
+              </w:rPr>
+              <w:t>Impression</w:t>
+            </w:r>
+            <w:r>
+              <w:rPr>
+                <w:noProof/>
+              </w:rPr>
+              <w:t xml:space="preserve"> </w:t>
+            </w:r>
+            <w:r>
+              <w:rPr>
+                <w:noProof/>
+              </w:rPr>
+              <w:t>ID</w:t>
+            </w:r>
+          </w:p>
+        </w:tc>
+        <w:tc>
+          <w:tcPr>
+            <w:tcW w:w="4351" w:type="dxa"/>
+            <w:shd w:val="clear" w:color="auto" w:fill="auto"/>
+          </w:tcPr>
+          <w:p>
+            <w:pPr>
+              <w:spacing w:beforeLines="50" w:before="156" w:line="276" w:lineRule="auto"/>
+              <w:rPr>
+                <w:noProof/>
+              </w:rPr>
+            </w:pPr>
+            <w:r>
+              <w:rPr>
+                <w:noProof/>
+              </w:rPr>
+              <w:t>17b84a2c-e4e7-4925-8ab3-9c24d5ebd368</w:t>
+            </w:r>
+          </w:p>
+        </w:tc>
+      </w:tr>
+      <w:tr>
+        <w:trPr>
+          <w:jc w:val="center"/>
+        </w:trPr>
+        <w:tc>
+          <w:tcPr>
+            <w:tcW w:w="2023" w:type="dxa"/>
+            <w:shd w:val="clear" w:color="auto" w:fill="auto"/>
+          </w:tcPr>
+          <w:p>
+            <w:pPr>
+              <w:spacing w:beforeLines="50" w:before="156" w:line="276" w:lineRule="auto"/>
+              <w:jc w:val="center"/>
+              <w:rPr>
+                <w:noProof/>
+              </w:rPr>
+            </w:pPr>
+            <w:r>
+              <w:rPr>
+                <w:rFonts w:hint="eastAsia"/>
+                <w:noProof/>
+              </w:rPr>
+              <w:t>App</w:t>
+            </w:r>
+            <w:r>
+              <w:rPr>
+                <w:noProof/>
+              </w:rPr>
+              <w:t xml:space="preserve"> </w:t>
+            </w:r>
+            <w:r>
+              <w:rPr>
+                <w:rFonts w:hint="eastAsia"/>
+                <w:noProof/>
+              </w:rPr>
+              <w:t>Version</w:t>
+            </w:r>
+          </w:p>
+        </w:tc>
+        <w:tc>
+          <w:tcPr>
+            <w:tcW w:w="4351" w:type="dxa"/>
+            <w:shd w:val="clear" w:color="auto" w:fill="auto"/>
+          </w:tcPr>
+          <w:p>
+            <w:pPr>
+              <w:spacing w:beforeLines="50" w:before="156" w:line="276" w:lineRule="auto"/>
+              <w:jc w:val="center"/>
+              <w:rPr>
+                <w:noProof/>
+              </w:rPr>
+            </w:pPr>
+            <w:r>
+              <w:rPr>
+                <w:noProof/>
+              </w:rPr>
+              <w:t>1.0.0.662</w:t>
+            </w:r>
+          </w:p>
+        </w:tc>
+      </w:tr>
+      <w:tr>
+        <w:trPr>
+          <w:jc w:val="center"/>
+        </w:trPr>
+        <w:tc>
+          <w:tcPr>
+            <w:tcW w:w="2023" w:type="dxa"/>
+            <w:shd w:val="clear" w:color="auto" w:fill="auto"/>
+          </w:tcPr>
+          <w:p>
+            <w:pPr>
+              <w:spacing w:beforeLines="50" w:before="156" w:line="276" w:lineRule="auto"/>
+              <w:jc w:val="center"/>
+              <w:rPr>
+                <w:noProof/>
+              </w:rPr>
+            </w:pPr>
+            <w:r>
+              <w:rPr>
+                <w:rFonts w:hint="eastAsia"/>
+                <w:noProof/>
+              </w:rPr>
+              <w:t>OS</w:t>
+            </w:r>
+            <w:r>
+              <w:rPr>
+                <w:noProof/>
+              </w:rPr>
+              <w:t xml:space="preserve"> </w:t>
+            </w:r>
+            <w:r>
+              <w:rPr>
+                <w:rFonts w:hint="eastAsia"/>
+                <w:noProof/>
+              </w:rPr>
+              <w:t>Version</w:t>
+            </w:r>
+          </w:p>
+        </w:tc>
+        <w:tc>
+          <w:tcPr>
+            <w:tcW w:w="4351" w:type="dxa"/>
+            <w:shd w:val="clear" w:color="auto" w:fill="auto"/>
+          </w:tcPr>
+          <w:p>
+            <w:pPr>
+              <w:spacing w:beforeLines="50" w:before="156" w:line="276" w:lineRule="auto"/>
+              <w:jc w:val="center"/>
+              <w:rPr>
+                <w:noProof/>
+              </w:rPr>
+            </w:pPr>
+            <w:r>
+              <w:rPr>
+                <w:rFonts w:hint="eastAsia"/>
+                <w:noProof/>
+              </w:rPr>
+              <w:t>Android 4.4.4</w:t>
+            </w:r>
+          </w:p>
+        </w:tc>
+      </w:tr>
+      <w:tr>
+        <w:trPr>
+          <w:jc w:val="center"/>
+        </w:trPr>
+        <w:tc>
+          <w:tcPr>
+            <w:tcW w:w="2023" w:type="dxa"/>
+            <w:shd w:val="clear" w:color="auto" w:fill="auto"/>
+          </w:tcPr>
+          <w:p>
+            <w:pPr>
+              <w:spacing w:beforeLines="50" w:before="156" w:line="276" w:lineRule="auto"/>
+              <w:jc w:val="center"/>
+              <w:rPr>
+                <w:noProof/>
+              </w:rPr>
+            </w:pPr>
+            <w:r>
+              <w:rPr>
+                <w:noProof/>
+              </w:rPr>
+              <w:t>Time</w:t>
+            </w:r>
+            <w:r>
+              <w:rPr>
+                <w:noProof/>
+              </w:rPr>
+              <w:t xml:space="preserve"> </w:t>
+            </w:r>
+            <w:r>
+              <w:rPr>
+                <w:noProof/>
+              </w:rPr>
+              <w:t>Stamp</w:t>
+            </w:r>
+          </w:p>
+        </w:tc>
+        <w:tc>
+          <w:tcPr>
+            <w:tcW w:w="4351" w:type="dxa"/>
+            <w:shd w:val="clear" w:color="auto" w:fill="auto"/>
+          </w:tcPr>
+          <w:p>
+            <w:pPr>
+              <w:spacing w:beforeLines="50" w:before="156" w:line="276" w:lineRule="auto"/>
+              <w:jc w:val="center"/>
+              <w:rPr>
+                <w:noProof/>
+              </w:rPr>
+            </w:pPr>
+            <w:r>
+              <w:rPr>
+                <w:noProof/>
+              </w:rPr>
+              <w:t>188469142</w:t>
+            </w:r>
+          </w:p>
+        </w:tc>
+      </w:tr>
+      <w:tr>
+        <w:trPr>
+          <w:jc w:val="center"/>
+        </w:trPr>
+        <w:tc>
+          <w:tcPr>
+            <w:tcW w:w="2023" w:type="dxa"/>
+            <w:shd w:val="clear" w:color="auto" w:fill="auto"/>
+          </w:tcPr>
+          <w:p>
+            <w:pPr>
+              <w:spacing w:beforeLines="50" w:before="156" w:line="276" w:lineRule="auto"/>
+              <w:jc w:val="center"/>
+              <w:rPr>
+                <w:noProof/>
+              </w:rPr>
+            </w:pPr>
+            <w:r>
+              <w:rPr>
+                <w:noProof/>
+              </w:rPr>
+              <w:t>Language</w:t>
+            </w:r>
+          </w:p>
+        </w:tc>
+        <w:tc>
+          <w:tcPr>
+            <w:tcW w:w="4351" w:type="dxa"/>
+            <w:shd w:val="clear" w:color="auto" w:fill="auto"/>
+          </w:tcPr>
+          <w:p>
+            <w:pPr>
+              <w:spacing w:beforeLines="50" w:before="156" w:line="276" w:lineRule="auto"/>
+              <w:jc w:val="center"/>
+              <w:rPr>
+                <w:noProof/>
+              </w:rPr>
+            </w:pPr>
+            <w:r>
+              <w:rPr>
+                <w:rFonts w:hint="eastAsia"/>
+                <w:bCs/>
+              </w:rPr>
+              <w:t>En-US</w:t>
+            </w:r>
+          </w:p>
+        </w:tc>
+      </w:tr>
+      <w:tr>
+        <w:trPr>
+          <w:jc w:val="center"/>
+        </w:trPr>
+        <w:tc>
+          <w:tcPr>
+            <w:tcW w:w="2023" w:type="dxa"/>
+            <w:shd w:val="clear" w:color="auto" w:fill="auto"/>
+          </w:tcPr>
+          <w:p>
+            <w:pPr>
+              <w:spacing w:beforeLines="50" w:before="156" w:line="276" w:lineRule="auto"/>
+              <w:jc w:val="center"/>
+              <w:rPr>
+                <w:noProof/>
+              </w:rPr>
+            </w:pPr>
+            <w:r>
+              <w:rPr>
+                <w:noProof/>
+              </w:rPr>
+              <w:t>Key</w:t>
+            </w:r>
+          </w:p>
+        </w:tc>
+        <w:tc>
+          <w:tcPr>
+            <w:tcW w:w="4351" w:type="dxa"/>
+            <w:shd w:val="clear" w:color="auto" w:fill="auto"/>
+          </w:tcPr>
+          <w:p>
+            <w:pPr>
+              <w:spacing w:beforeLines="50" w:before="156" w:line="276" w:lineRule="auto"/>
+              <w:jc w:val="center"/>
+              <w:rPr>
+                <w:noProof/>
+              </w:rPr>
+            </w:pPr>
+            <w:r>
+              <w:rPr>
+                <w:noProof/>
+              </w:rPr>
+              <w:t>Value</w:t>
+            </w:r>
+          </w:p>
+        </w:tc>
+      </w:tr>
+      <w:tr>
+        <w:trPr>
+          <w:jc w:val="center"/>
+        </w:trPr>
+        <w:tc>
+          <w:tcPr>
+            <w:tcW w:w="2023" w:type="dxa"/>
+            <w:shd w:val="clear" w:color="auto" w:fill="auto"/>
+          </w:tcPr>
+          <w:p>
+            <w:pPr>
+              <w:spacing w:beforeLines="50" w:before="156" w:line="276" w:lineRule="auto"/>
+              <w:jc w:val="center"/>
+              <w:rPr>
+                <w:noProof/>
+              </w:rPr>
+            </w:pPr>
+            <w:r>
+              <w:rPr>
+                <w:noProof/>
+              </w:rPr>
+              <w:t>…</w:t>
+            </w:r>
+          </w:p>
+        </w:tc>
+        <w:tc>
+          <w:tcPr>
+            <w:tcW w:w="4351" w:type="dxa"/>
+            <w:shd w:val="clear" w:color="auto" w:fill="auto"/>
+          </w:tcPr>
+          <w:p>
+            <w:pPr>
+              <w:spacing w:beforeLines="50" w:before="156" w:line="276" w:lineRule="auto"/>
+              <w:jc w:val="center"/>
+              <w:rPr>
+                <w:noProof/>
+              </w:rPr>
+            </w:pPr>
+            <w:r>
+              <w:rPr>
+                <w:noProof/>
+              </w:rPr>
+              <w:t>…</w:t>
+            </w:r>
+          </w:p>
+        </w:tc>
+      </w:tr>
+      <w:tr>
+        <w:trPr>
+          <w:jc w:val="center"/>
+        </w:trPr>
+        <w:tc>
+          <w:tcPr>
+            <w:tcW w:w="2023" w:type="dxa"/>
+            <w:shd w:val="clear" w:color="auto" w:fill="auto"/>
+          </w:tcPr>
+          <w:p>
+            <w:pPr>
+              <w:spacing w:beforeLines="50" w:before="156" w:line="276" w:lineRule="auto"/>
+              <w:jc w:val="center"/>
+              <w:rPr>
+                <w:noProof/>
+              </w:rPr>
+            </w:pPr>
+            <w:r>
+              <w:rPr>
+                <w:noProof/>
+              </w:rPr>
+              <w:t>Key</w:t>
+            </w:r>
+          </w:p>
+        </w:tc>
+        <w:tc>
+          <w:tcPr>
+            <w:tcW w:w="4351" w:type="dxa"/>
+            <w:shd w:val="clear" w:color="auto" w:fill="auto"/>
+          </w:tcPr>
+          <w:p>
+            <w:pPr>
+              <w:spacing w:beforeLines="50" w:before="156" w:line="276" w:lineRule="auto"/>
+              <w:jc w:val="center"/>
+              <w:rPr>
+                <w:noProof/>
+              </w:rPr>
+            </w:pPr>
+            <w:r>
+              <w:rPr>
+                <w:noProof/>
+              </w:rPr>
+              <w:t>Value</w:t>
+            </w:r>
+          </w:p>
+        </w:tc>
+      </w:tr>
+    </w:tbl>
+    <w:p>
+      <w:r>
+        <w:rPr>
+          <w:rFonts w:hint="eastAsia"/>
+        </w:rPr>
+        <w:t>其中每个字段的含义如下：</w:t>
+      </w:r>
+    </w:p>
+    <w:p>
+      <w:pPr>
+        <w:ind w:firstLine="420"/>
+      </w:pPr>
+      <w:r>
+        <w:rPr>
+          <w:rFonts w:hint="eastAsia"/>
+        </w:rPr>
+        <w:t>Event</w:t>
+      </w:r>
+      <w:r>
+        <w:t xml:space="preserve"> </w:t>
+      </w:r>
+      <w:r>
+        <w:rPr>
+          <w:rFonts w:hint="eastAsia"/>
+        </w:rPr>
+        <w:t>Name</w:t>
+      </w:r>
+      <w:r>
+        <w:rPr>
+          <w:rFonts w:hint="eastAsia"/>
+        </w:rPr>
+        <w:t>:</w:t>
+      </w:r>
+      <w:r>
+        <w:rPr>
+          <w:rFonts w:hint="eastAsia"/>
+        </w:rPr>
+        <w:t>该字段主要为区分产品中不同模块不同功能的日志，例如产品初始加载日志的</w:t>
+      </w:r>
+      <w:r>
+        <w:rPr>
+          <w:rFonts w:hint="eastAsia"/>
+        </w:rPr>
+        <w:t>Even</w:t>
+      </w:r>
+      <w:r>
+        <w:rPr>
+          <w:rFonts w:hint="eastAsia"/>
+        </w:rPr>
+        <w:t>t</w:t>
+      </w:r>
+      <w:r>
+        <w:t xml:space="preserve"> </w:t>
+      </w:r>
+      <w:r>
+        <w:rPr>
+          <w:rFonts w:hint="eastAsia"/>
+        </w:rPr>
+        <w:t>Name</w:t>
+      </w:r>
+      <w:r>
+        <w:rPr>
+          <w:rFonts w:hint="eastAsia"/>
+        </w:rPr>
+        <w:t>可以设为</w:t>
+      </w:r>
+      <w:r>
+        <w:rPr>
+          <w:rFonts w:hint="eastAsia"/>
+        </w:rPr>
+        <w:t>CoA</w:t>
+      </w:r>
+      <w:r>
+        <w:t xml:space="preserve"> </w:t>
+      </w:r>
+      <w:r>
+        <w:rPr>
+          <w:rFonts w:hint="eastAsia"/>
+        </w:rPr>
+        <w:t>App</w:t>
+      </w:r>
+      <w:r>
+        <w:t xml:space="preserve"> </w:t>
+      </w:r>
+      <w:r>
+        <w:t>Load</w:t>
+      </w:r>
+      <w:r>
+        <w:rPr>
+          <w:rFonts w:hint="eastAsia"/>
+        </w:rPr>
+        <w:t>，闹钟模块日志该字段可为</w:t>
+      </w:r>
+      <w:r>
+        <w:rPr>
+          <w:rFonts w:hint="eastAsia"/>
+        </w:rPr>
+        <w:t>CoA</w:t>
+      </w:r>
+      <w:r>
+        <w:t xml:space="preserve"> </w:t>
+      </w:r>
+      <w:r>
+        <w:rPr>
+          <w:rFonts w:hint="eastAsia"/>
+        </w:rPr>
+        <w:t>Alarm</w:t>
+      </w:r>
+      <w:r>
+        <w:rPr>
+          <w:rFonts w:hint="eastAsia"/>
+        </w:rPr>
+        <w:t>。</w:t>
+      </w:r>
+    </w:p>
+    <w:p>
+      <w:pPr>
+        <w:ind w:firstLine="420"/>
+        <w:rPr>
+          <w:bCs/>
+        </w:rPr>
+      </w:pPr>
+      <w:r>
+        <w:rPr>
+          <w:rFonts w:hint="eastAsia"/>
+        </w:rPr>
+        <w:lastRenderedPageBreak/>
+        <w:t>Impression</w:t>
+      </w:r>
+      <w:r>
+        <w:t xml:space="preserve"> </w:t>
+      </w:r>
+      <w:r>
+        <w:rPr>
+          <w:rFonts w:hint="eastAsia"/>
+        </w:rPr>
+        <w:t>ID:</w:t>
+      </w:r>
+      <w:r>
+        <w:rPr>
+          <w:rFonts w:hint="eastAsia"/>
+        </w:rPr>
+        <w:t>该字段为日志序列号，主要是为区分不同用户不同操作的日志数据，便于性能数据的计算，</w:t>
+      </w:r>
+      <w:r>
+        <w:rPr>
+          <w:rFonts w:hint="eastAsia"/>
+          <w:bCs/>
+        </w:rPr>
+        <w:t>例如</w:t>
+      </w:r>
+      <w:r>
+        <w:rPr>
+          <w:rFonts w:hint="eastAsia"/>
+          <w:bCs/>
+        </w:rPr>
+        <w:t>要计算</w:t>
+      </w:r>
+      <w:r>
+        <w:rPr>
+          <w:rFonts w:hint="eastAsia"/>
+          <w:bCs/>
+        </w:rPr>
+        <w:t>产品加载</w:t>
+      </w:r>
+      <w:r>
+        <w:rPr>
+          <w:rFonts w:hint="eastAsia"/>
+          <w:bCs/>
+        </w:rPr>
+        <w:t>的时间延迟就需要</w:t>
+      </w:r>
+      <w:r>
+        <w:rPr>
+          <w:rFonts w:hint="eastAsia"/>
+          <w:bCs/>
+        </w:rPr>
+        <w:t>Impression</w:t>
+      </w:r>
+      <w:r>
+        <w:rPr>
+          <w:bCs/>
+        </w:rPr>
+        <w:t xml:space="preserve"> </w:t>
+      </w:r>
+      <w:r>
+        <w:rPr>
+          <w:rFonts w:hint="eastAsia"/>
+          <w:bCs/>
+        </w:rPr>
+        <w:t>ID</w:t>
+      </w:r>
+      <w:r>
+        <w:rPr>
+          <w:rFonts w:hint="eastAsia"/>
+          <w:bCs/>
+        </w:rPr>
+        <w:t>相同</w:t>
+      </w:r>
+      <w:r>
+        <w:rPr>
+          <w:rFonts w:hint="eastAsia"/>
+          <w:bCs/>
+        </w:rPr>
+        <w:t>的</w:t>
+      </w:r>
+      <w:r>
+        <w:rPr>
+          <w:rFonts w:hint="eastAsia"/>
+          <w:bCs/>
+        </w:rPr>
+        <w:t>开始</w:t>
+      </w:r>
+      <w:r>
+        <w:rPr>
+          <w:rFonts w:hint="eastAsia"/>
+          <w:bCs/>
+        </w:rPr>
+        <w:t>日志与结束日志，通过</w:t>
+      </w:r>
+      <w:r>
+        <w:rPr>
+          <w:rFonts w:hint="eastAsia"/>
+          <w:bCs/>
+        </w:rPr>
+        <w:t>这两条日志的时间差</w:t>
+      </w:r>
+      <w:r>
+        <w:rPr>
+          <w:rFonts w:hint="eastAsia"/>
+          <w:bCs/>
+        </w:rPr>
+        <w:t>计算出产品加载的时间。</w:t>
+      </w:r>
+      <w:r>
+        <w:rPr>
+          <w:rFonts w:hint="eastAsia"/>
+          <w:bCs/>
+        </w:rPr>
+        <w:t>Impression</w:t>
+      </w:r>
+      <w:r>
+        <w:rPr>
+          <w:bCs/>
+        </w:rPr>
+        <w:t xml:space="preserve"> </w:t>
+      </w:r>
+      <w:r>
+        <w:rPr>
+          <w:rFonts w:hint="eastAsia"/>
+          <w:bCs/>
+        </w:rPr>
+        <w:t>ID</w:t>
+      </w:r>
+      <w:r>
+        <w:rPr>
+          <w:rFonts w:hint="eastAsia"/>
+          <w:bCs/>
+        </w:rPr>
+        <w:t>的编码采用</w:t>
+      </w:r>
+      <w:r>
+        <w:rPr>
+          <w:rFonts w:hint="eastAsia"/>
+          <w:bCs/>
+        </w:rPr>
+        <w:t>UUID</w:t>
+      </w:r>
+      <w:r>
+        <w:rPr>
+          <w:rFonts w:hint="eastAsia"/>
+        </w:rPr>
+        <w:t>（</w:t>
+      </w:r>
+      <w:r>
+        <w:rPr>
+          <w:bCs/>
+        </w:rPr>
+        <w:t>Universally Unique Identifier</w:t>
+      </w:r>
+      <w:r>
+        <w:rPr>
+          <w:rFonts w:hint="eastAsia"/>
+        </w:rPr>
+        <w:t>）</w:t>
+      </w:r>
+      <w:r>
+        <w:rPr>
+          <w:rFonts w:hint="eastAsia"/>
+          <w:bCs/>
+        </w:rPr>
+        <w:t>标准，其目的是使所有日志都有唯一辨识的资讯，可以保证生成的唯一性。</w:t>
+      </w:r>
+    </w:p>
+    <w:p>
+      <w:pPr>
+        <w:ind w:firstLine="420"/>
+        <w:rPr>
+          <w:bCs/>
+        </w:rPr>
+      </w:pPr>
+      <w:r>
+        <w:rPr>
+          <w:rFonts w:hint="eastAsia"/>
+          <w:bCs/>
+        </w:rPr>
+        <w:t>App</w:t>
+      </w:r>
+      <w:r>
+        <w:rPr>
+          <w:bCs/>
+        </w:rPr>
+        <w:t xml:space="preserve"> </w:t>
+      </w:r>
+      <w:r>
+        <w:rPr>
+          <w:bCs/>
+        </w:rPr>
+        <w:t>Version</w:t>
+      </w:r>
+      <w:r>
+        <w:rPr>
+          <w:rFonts w:hint="eastAsia"/>
+        </w:rPr>
+        <w:t>：</w:t>
+      </w:r>
+      <w:r>
+        <w:rPr>
+          <w:rFonts w:hint="eastAsia"/>
+          <w:bCs/>
+        </w:rPr>
+        <w:t>该字段记录</w:t>
+      </w:r>
+      <w:r>
+        <w:rPr>
+          <w:rFonts w:hint="eastAsia"/>
+          <w:bCs/>
+        </w:rPr>
+        <w:t>当前</w:t>
+      </w:r>
+      <w:r>
+        <w:rPr>
+          <w:rFonts w:hint="eastAsia"/>
+          <w:bCs/>
+        </w:rPr>
+        <w:t>操作发生时产品的版本号，主要目的是区分不同版本产品性能，进行纵向对比。</w:t>
+      </w:r>
+    </w:p>
+    <w:p>
+      <w:pPr>
+        <w:ind w:firstLine="420"/>
+        <w:rPr>
+          <w:noProof/>
+        </w:rPr>
+      </w:pPr>
+      <w:r>
+        <w:rPr>
+          <w:rFonts w:hint="eastAsia"/>
+          <w:bCs/>
+        </w:rPr>
+        <w:t>O</w:t>
+      </w:r>
+      <w:r>
+        <w:rPr>
+          <w:rFonts w:hint="eastAsia"/>
+          <w:bCs/>
+        </w:rPr>
+        <w:t>S</w:t>
+      </w:r>
+      <w:r>
+        <w:rPr>
+          <w:bCs/>
+        </w:rPr>
+        <w:t xml:space="preserve"> </w:t>
+      </w:r>
+      <w:r>
+        <w:rPr>
+          <w:rFonts w:hint="eastAsia"/>
+          <w:bCs/>
+        </w:rPr>
+        <w:t>Version</w:t>
+      </w:r>
+      <w:r>
+        <w:rPr>
+          <w:rFonts w:hint="eastAsia"/>
+        </w:rPr>
+        <w:t>：</w:t>
+      </w:r>
+      <w:r>
+        <w:rPr>
+          <w:rFonts w:hint="eastAsia"/>
+          <w:bCs/>
+        </w:rPr>
+        <w:t>该字段记录当前操作发生时手机系统的版本号，如</w:t>
+      </w:r>
+      <w:r>
+        <w:rPr>
+          <w:rFonts w:hint="eastAsia"/>
+          <w:noProof/>
+        </w:rPr>
+        <w:t>Android 4.4.4</w:t>
+      </w:r>
+      <w:r>
+        <w:rPr>
+          <w:rFonts w:hint="eastAsia"/>
+          <w:noProof/>
+        </w:rPr>
+        <w:t>，主要目的是对比不同手机系统之间的性能差异。</w:t>
+      </w:r>
+    </w:p>
+    <w:p>
+      <w:pPr>
+        <w:ind w:firstLine="420"/>
+      </w:pPr>
+      <w:r>
+        <w:t>Time</w:t>
+      </w:r>
+      <w:r>
+        <w:t xml:space="preserve"> </w:t>
+      </w:r>
+      <w:r>
+        <w:t>Stamp</w:t>
+      </w:r>
+      <w:r>
+        <w:rPr>
+          <w:rFonts w:hint="eastAsia"/>
+        </w:rPr>
+        <w:t>：</w:t>
+      </w:r>
+      <w:r>
+        <w:rPr>
+          <w:rFonts w:hint="eastAsia"/>
+        </w:rPr>
+        <w:t>该</w:t>
+      </w:r>
+      <w:r>
+        <w:rPr>
+          <w:rFonts w:hint="eastAsia"/>
+        </w:rPr>
+        <w:t>字段记录</w:t>
+      </w:r>
+      <w:r>
+        <w:rPr>
+          <w:rFonts w:hint="eastAsia"/>
+        </w:rPr>
+        <w:t>当前日志的生成</w:t>
+      </w:r>
+      <w:r>
+        <w:rPr>
+          <w:rFonts w:hint="eastAsia"/>
+        </w:rPr>
+        <w:t>时间，用来计算产品模块或功能的延迟，精确到毫秒。在此</w:t>
+      </w:r>
+      <w:r>
+        <w:t>Time</w:t>
+      </w:r>
+      <w:r>
+        <w:t xml:space="preserve"> </w:t>
+      </w:r>
+      <w:r>
+        <w:t>Stamp</w:t>
+      </w:r>
+      <w:r>
+        <w:rPr>
+          <w:rFonts w:hint="eastAsia"/>
+        </w:rPr>
+        <w:t>是指格林尼治时间</w:t>
+      </w:r>
+      <w:r>
+        <w:t>1970</w:t>
+      </w:r>
+      <w:r>
+        <w:rPr>
+          <w:rFonts w:hint="eastAsia"/>
+        </w:rPr>
+        <w:t>年</w:t>
+      </w:r>
+      <w:r>
+        <w:t>01</w:t>
+      </w:r>
+      <w:r>
+        <w:rPr>
+          <w:rFonts w:hint="eastAsia"/>
+        </w:rPr>
+        <w:t>月</w:t>
+      </w:r>
+      <w:r>
+        <w:t>01</w:t>
+      </w:r>
+      <w:r>
+        <w:rPr>
+          <w:rFonts w:hint="eastAsia"/>
+        </w:rPr>
+        <w:t>日</w:t>
+      </w:r>
+      <w:r>
+        <w:t>00</w:t>
+      </w:r>
+      <w:r>
+        <w:rPr>
+          <w:rFonts w:hint="eastAsia"/>
+        </w:rPr>
+        <w:t>时</w:t>
+      </w:r>
+      <w:r>
+        <w:t>00</w:t>
+      </w:r>
+      <w:r>
+        <w:rPr>
+          <w:rFonts w:hint="eastAsia"/>
+        </w:rPr>
+        <w:t>分</w:t>
+      </w:r>
+      <w:r>
+        <w:t>00</w:t>
+      </w:r>
+      <w:r>
+        <w:rPr>
+          <w:rFonts w:hint="eastAsia"/>
+        </w:rPr>
+        <w:t>秒起至现在的总毫秒数。</w:t>
+      </w:r>
+    </w:p>
+    <w:p>
+      <w:pPr>
+        <w:ind w:firstLine="420"/>
+      </w:pPr>
+      <w:r>
+        <w:t>Language</w:t>
+      </w:r>
+      <w:r>
+        <w:rPr>
+          <w:rFonts w:hint="eastAsia"/>
+        </w:rPr>
+        <w:t>：</w:t>
+      </w:r>
+      <w:r>
+        <w:rPr>
+          <w:rFonts w:hint="eastAsia"/>
+        </w:rPr>
+        <w:t>该</w:t>
+      </w:r>
+      <w:r>
+        <w:rPr>
+          <w:rFonts w:hint="eastAsia"/>
+        </w:rPr>
+        <w:t>字段存放用户使用的语言和</w:t>
+      </w:r>
+      <w:r>
+        <w:rPr>
+          <w:rFonts w:hint="eastAsia"/>
+        </w:rPr>
+        <w:t>所在</w:t>
+      </w:r>
+      <w:r>
+        <w:rPr>
+          <w:rFonts w:hint="eastAsia"/>
+        </w:rPr>
+        <w:t>地区，主要的字段值为：</w:t>
+      </w:r>
+      <w:r>
+        <w:t>En-US</w:t>
+      </w:r>
+      <w:r>
+        <w:rPr>
+          <w:rFonts w:hint="eastAsia"/>
+        </w:rPr>
+        <w:t>（英语</w:t>
+      </w:r>
+      <w:r>
+        <w:t>-</w:t>
+      </w:r>
+      <w:r>
+        <w:rPr>
+          <w:rFonts w:hint="eastAsia"/>
+        </w:rPr>
+        <w:t>美国）、</w:t>
+      </w:r>
+      <w:r>
+        <w:t>En-IN</w:t>
+      </w:r>
+      <w:r>
+        <w:rPr>
+          <w:rFonts w:hint="eastAsia"/>
+        </w:rPr>
+        <w:t>（英语</w:t>
+      </w:r>
+      <w:r>
+        <w:t>-</w:t>
+      </w:r>
+      <w:r>
+        <w:rPr>
+          <w:rFonts w:hint="eastAsia"/>
+        </w:rPr>
+        <w:t>印度）、</w:t>
+      </w:r>
+      <w:r>
+        <w:t>Zh-CN</w:t>
+      </w:r>
+      <w:r>
+        <w:rPr>
+          <w:rFonts w:hint="eastAsia"/>
+        </w:rPr>
+        <w:t>（汉语</w:t>
+      </w:r>
+      <w:r>
+        <w:t>-</w:t>
+      </w:r>
+      <w:r>
+        <w:rPr>
+          <w:rFonts w:hint="eastAsia"/>
+        </w:rPr>
+        <w:t>中国）、</w:t>
+      </w:r>
+      <w:r>
+        <w:t>Ja-JP</w:t>
+      </w:r>
+      <w:r>
+        <w:rPr>
+          <w:rFonts w:hint="eastAsia"/>
+        </w:rPr>
+        <w:t>（日语</w:t>
+      </w:r>
+      <w:r>
+        <w:t>-</w:t>
+      </w:r>
+      <w:r>
+        <w:rPr>
+          <w:rFonts w:hint="eastAsia"/>
+        </w:rPr>
+        <w:t>日本）。</w:t>
+      </w:r>
+    </w:p>
+    <w:p>
+      <w:pPr>
+        <w:ind w:firstLine="420"/>
+      </w:pPr>
+      <w:r>
+        <w:t>Key-Value</w:t>
+      </w:r>
+      <w:r>
+        <w:rPr>
+          <w:rFonts w:hint="eastAsia"/>
+        </w:rPr>
+        <w:t>：该</w:t>
+      </w:r>
+      <w:r>
+        <w:rPr>
+          <w:rFonts w:hint="eastAsia"/>
+        </w:rPr>
+        <w:t>字段存放开发人员</w:t>
+      </w:r>
+      <w:r>
+        <w:rPr>
+          <w:rFonts w:hint="eastAsia"/>
+        </w:rPr>
+        <w:t>为各个模块</w:t>
+      </w:r>
+      <w:r>
+        <w:rPr>
+          <w:rFonts w:hint="eastAsia"/>
+        </w:rPr>
+        <w:t>定制的</w:t>
+      </w:r>
+      <w:r>
+        <w:rPr>
+          <w:rFonts w:hint="eastAsia"/>
+        </w:rPr>
+        <w:t>参数</w:t>
+      </w:r>
+      <w:r>
+        <w:rPr>
+          <w:rFonts w:hint="eastAsia"/>
+        </w:rPr>
+        <w:t>，这些数据以</w:t>
+      </w:r>
+      <w:r>
+        <w:t>Key-Value</w:t>
+      </w:r>
+      <w:r>
+        <w:rPr>
+          <w:rFonts w:hint="eastAsia"/>
+        </w:rPr>
+        <w:t>的方式存放，可以细分</w:t>
+      </w:r>
+      <w:r>
+        <w:rPr>
+          <w:rFonts w:hint="eastAsia"/>
+        </w:rPr>
+        <w:t>产品</w:t>
+      </w:r>
+      <w:r>
+        <w:rPr>
+          <w:rFonts w:hint="eastAsia"/>
+        </w:rPr>
+        <w:t>的子</w:t>
+      </w:r>
+      <w:r>
+        <w:rPr>
+          <w:rFonts w:hint="eastAsia"/>
+        </w:rPr>
+        <w:t>功能</w:t>
+      </w:r>
+      <w:r>
+        <w:rPr>
+          <w:rFonts w:hint="eastAsia"/>
+        </w:rPr>
+        <w:t>，更加精确的计算各个子功能的性能参数</w:t>
+      </w:r>
+      <w:r>
+        <w:rPr>
+          <w:rFonts w:hint="eastAsia"/>
+        </w:rPr>
+        <w:t>。</w:t>
+      </w:r>
+    </w:p>
+    <w:p>
+      <w:pPr>
+        <w:ind w:firstLine="420"/>
+        <w:rPr>
+          <w:rFonts w:hint="eastAsia"/>
+        </w:rPr>
+      </w:pPr>
+      <w:r>
+        <w:rPr>
+          <w:rFonts w:hint="eastAsia"/>
+        </w:rPr>
+        <w:t>整理好日志的基本格式之后，需要对日志的发送和收集储存进行分析。用户的日志收集采用</w:t>
+      </w:r>
+      <w:r>
+        <w:rPr>
+          <w:rFonts w:hint="eastAsia"/>
+        </w:rPr>
+        <w:t>Aria</w:t>
+      </w:r>
+      <w:r>
+        <w:rPr>
+          <w:rFonts w:hint="eastAsia"/>
+        </w:rPr>
+        <w:t>平台实现，通过在客户端加入</w:t>
+      </w:r>
+      <w:r>
+        <w:rPr>
+          <w:rFonts w:hint="eastAsia"/>
+        </w:rPr>
+        <w:t>Aria</w:t>
+      </w:r>
+      <w:r>
+        <w:t xml:space="preserve"> S</w:t>
+      </w:r>
+      <w:r>
+        <w:rPr>
+          <w:rFonts w:hint="eastAsia"/>
+        </w:rPr>
+        <w:t>DK</w:t>
+      </w:r>
+      <w:r>
+        <w:rPr>
+          <w:rFonts w:hint="eastAsia"/>
+        </w:rPr>
+        <w:t>，客户端可以主动发送数据到</w:t>
+      </w:r>
+      <w:r>
+        <w:rPr>
+          <w:rFonts w:hint="eastAsia"/>
+        </w:rPr>
+        <w:t>Aria</w:t>
+      </w:r>
+      <w:r>
+        <w:rPr>
+          <w:rFonts w:hint="eastAsia"/>
+        </w:rPr>
+        <w:t>服务器，然后</w:t>
+      </w:r>
+      <w:r>
+        <w:rPr>
+          <w:rFonts w:hint="eastAsia"/>
+        </w:rPr>
+        <w:t>Aria</w:t>
+      </w:r>
+      <w:r>
+        <w:rPr>
+          <w:rFonts w:hint="eastAsia"/>
+        </w:rPr>
+        <w:t>服务器将各个产品的日志数据进行整理，并把微软小娜的日志数据储存在</w:t>
+      </w:r>
+      <w:r>
+        <w:rPr>
+          <w:rFonts w:hint="eastAsia"/>
+        </w:rPr>
+        <w:t>Cosmos</w:t>
+      </w:r>
+      <w:r>
+        <w:rPr>
+          <w:rFonts w:hint="eastAsia"/>
+        </w:rPr>
+        <w:t>分布式文件系统中。</w:t>
+      </w:r>
+      <w:bookmarkStart w:id="0" w:name="_GoBack"/>
+      <w:bookmarkEnd w:id="0"/>
     </w:p>
     <w:sectPr>
       <w:pgSz w:w="11906" w:h="16838" w:code="9"/>
@@ -6874,6 +8041,96 @@
 <file path=word/numbering.xml><?xml version="1.0" encoding="utf-8"?>
 <w:numbering xmlns:wpc="http://schemas.microsoft.com/office/word/2010/wordprocessingCanvas" xmlns:cx="http://schemas.microsoft.com/office/drawing/2014/chartex" xmlns:cx1="http://schemas.microsoft.com/office/drawing/2015/9/8/chartex" xmlns:cx2="http://schemas.microsoft.com/office/drawing/2015/10/21/chartex" xmlns:mc="http://schemas.openxmlformats.org/markup-compatibility/2006" xmlns:o="urn:schemas-microsoft-com:office:office" xmlns:r="http://schemas.openxmlformats.org/officeDocument/2006/relationships" xmlns:m="http://schemas.openxmlformats.org/officeDocument/2006/math" xmlns:v="urn:schemas-microsoft-com:vml" xmlns:wp14="http://schemas.microsoft.com/office/word/2010/wordprocessingDrawing" xmlns:wp="http://schemas.openxmlformats.org/drawingml/2006/wordprocessingDrawing" xmlns:w10="urn:schemas-microsoft-com:office:word" xmlns:w="http://schemas.openxmlformats.org/wordprocessingml/2006/main" xmlns:w14="http://schemas.microsoft.com/office/word/2010/wordml" xmlns:w15="http://schemas.microsoft.com/office/word/2012/wordml" xmlns:w16se="http://schemas.microsoft.com/office/word/2015/wordml/symex" xmlns:wpg="http://schemas.microsoft.com/office/word/2010/wordprocessingGroup" xmlns:wpi="http://schemas.microsoft.com/office/word/2010/wordprocessingInk" xmlns:wne="http://schemas.microsoft.com/office/word/2006/wordml" xmlns:wps="http://schemas.microsoft.com/office/word/2010/wordprocessingShape" mc:Ignorable="w14 w15 w16se wp14">
   <w:abstractNum w:abstractNumId="0" w15:restartNumberingAfterBreak="0">
+    <w:nsid w:val="016C2E41"/>
+    <w:multiLevelType w:val="hybridMultilevel"/>
+    <w:tmpl w:val="7B8AF854"/>
+    <w:lvl w:ilvl="0" w:tplc="1C60FB02">
+      <w:start w:val="1"/>
+      <w:numFmt w:val="decimal"/>
+      <w:pStyle w:val="a"/>
+      <w:lvlText w:val="3.%1"/>
+      <w:lvlJc w:val="left"/>
+      <w:pPr>
+        <w:ind w:left="420" w:hanging="420"/>
+      </w:pPr>
+      <w:rPr>
+        <w:rFonts w:hint="eastAsia"/>
+      </w:rPr>
+    </w:lvl>
+    <w:lvl w:ilvl="1" w:tplc="04090019" w:tentative="1">
+      <w:start w:val="1"/>
+      <w:numFmt w:val="lowerLetter"/>
+      <w:lvlText w:val="%2)"/>
+      <w:lvlJc w:val="left"/>
+      <w:pPr>
+        <w:ind w:left="840" w:hanging="420"/>
+      </w:pPr>
+    </w:lvl>
+    <w:lvl w:ilvl="2" w:tplc="0409001B" w:tentative="1">
+      <w:start w:val="1"/>
+      <w:numFmt w:val="lowerRoman"/>
+      <w:lvlText w:val="%3."/>
+      <w:lvlJc w:val="right"/>
+      <w:pPr>
+        <w:ind w:left="1260" w:hanging="420"/>
+      </w:pPr>
+    </w:lvl>
+    <w:lvl w:ilvl="3" w:tplc="0409000F" w:tentative="1">
+      <w:start w:val="1"/>
+      <w:numFmt w:val="decimal"/>
+      <w:lvlText w:val="%4."/>
+      <w:lvlJc w:val="left"/>
+      <w:pPr>
+        <w:ind w:left="1680" w:hanging="420"/>
+      </w:pPr>
+    </w:lvl>
+    <w:lvl w:ilvl="4" w:tplc="04090019" w:tentative="1">
+      <w:start w:val="1"/>
+      <w:numFmt w:val="lowerLetter"/>
+      <w:lvlText w:val="%5)"/>
+      <w:lvlJc w:val="left"/>
+      <w:pPr>
+        <w:ind w:left="2100" w:hanging="420"/>
+      </w:pPr>
+    </w:lvl>
+    <w:lvl w:ilvl="5" w:tplc="0409001B" w:tentative="1">
+      <w:start w:val="1"/>
+      <w:numFmt w:val="lowerRoman"/>
+      <w:lvlText w:val="%6."/>
+      <w:lvlJc w:val="right"/>
+      <w:pPr>
+        <w:ind w:left="2520" w:hanging="420"/>
+      </w:pPr>
+    </w:lvl>
+    <w:lvl w:ilvl="6" w:tplc="0409000F" w:tentative="1">
+      <w:start w:val="1"/>
+      <w:numFmt w:val="decimal"/>
+      <w:lvlText w:val="%7."/>
+      <w:lvlJc w:val="left"/>
+      <w:pPr>
+        <w:ind w:left="2940" w:hanging="420"/>
+      </w:pPr>
+    </w:lvl>
+    <w:lvl w:ilvl="7" w:tplc="04090019" w:tentative="1">
+      <w:start w:val="1"/>
+      <w:numFmt w:val="lowerLetter"/>
+      <w:lvlText w:val="%8)"/>
+      <w:lvlJc w:val="left"/>
+      <w:pPr>
+        <w:ind w:left="3360" w:hanging="420"/>
+      </w:pPr>
+    </w:lvl>
+    <w:lvl w:ilvl="8" w:tplc="0409001B" w:tentative="1">
+      <w:start w:val="1"/>
+      <w:numFmt w:val="lowerRoman"/>
+      <w:lvlText w:val="%9."/>
+      <w:lvlJc w:val="right"/>
+      <w:pPr>
+        <w:ind w:left="3780" w:hanging="420"/>
+      </w:pPr>
+    </w:lvl>
+  </w:abstractNum>
+  <w:abstractNum w:abstractNumId="1" w15:restartNumberingAfterBreak="0">
     <w:nsid w:val="032A1D11"/>
     <w:multiLevelType w:val="hybridMultilevel"/>
     <w:tmpl w:val="8C38AECA"/>
@@ -6962,7 +8219,7 @@
       </w:pPr>
     </w:lvl>
   </w:abstractNum>
-  <w:abstractNum w:abstractNumId="1" w15:restartNumberingAfterBreak="0">
+  <w:abstractNum w:abstractNumId="2" w15:restartNumberingAfterBreak="0">
     <w:nsid w:val="0E975DD6"/>
     <w:multiLevelType w:val="hybridMultilevel"/>
     <w:tmpl w:val="6C845F06"/>
@@ -7053,7 +8310,7 @@
       </w:pPr>
     </w:lvl>
   </w:abstractNum>
-  <w:abstractNum w:abstractNumId="2" w15:restartNumberingAfterBreak="0">
+  <w:abstractNum w:abstractNumId="3" w15:restartNumberingAfterBreak="0">
     <w:nsid w:val="2C7666EF"/>
     <w:multiLevelType w:val="hybridMultilevel"/>
     <w:tmpl w:val="442E2C7A"/>
@@ -7166,7 +8423,7 @@
       </w:pPr>
     </w:lvl>
   </w:abstractNum>
-  <w:abstractNum w:abstractNumId="3" w15:restartNumberingAfterBreak="0">
+  <w:abstractNum w:abstractNumId="4" w15:restartNumberingAfterBreak="0">
     <w:nsid w:val="2CF603C8"/>
     <w:multiLevelType w:val="hybridMultilevel"/>
     <w:tmpl w:val="494E8E46"/>
@@ -7255,7 +8512,7 @@
       </w:pPr>
     </w:lvl>
   </w:abstractNum>
-  <w:abstractNum w:abstractNumId="4" w15:restartNumberingAfterBreak="0">
+  <w:abstractNum w:abstractNumId="5" w15:restartNumberingAfterBreak="0">
     <w:nsid w:val="30FE3B43"/>
     <w:multiLevelType w:val="hybridMultilevel"/>
     <w:tmpl w:val="7A744374"/>
@@ -7341,14 +8598,14 @@
       </w:pPr>
     </w:lvl>
   </w:abstractNum>
-  <w:abstractNum w:abstractNumId="5" w15:restartNumberingAfterBreak="0">
+  <w:abstractNum w:abstractNumId="6" w15:restartNumberingAfterBreak="0">
     <w:nsid w:val="3C9A2DA6"/>
     <w:multiLevelType w:val="hybridMultilevel"/>
     <w:tmpl w:val="3516EA92"/>
     <w:lvl w:ilvl="0" w:tplc="0F78E232">
       <w:start w:val="1"/>
       <w:numFmt w:val="decimal"/>
-      <w:pStyle w:val="a"/>
+      <w:pStyle w:val="a0"/>
       <w:lvlText w:val="2.%1"/>
       <w:lvlJc w:val="left"/>
       <w:pPr>
@@ -7454,7 +8711,7 @@
       </w:pPr>
     </w:lvl>
   </w:abstractNum>
-  <w:abstractNum w:abstractNumId="6" w15:restartNumberingAfterBreak="0">
+  <w:abstractNum w:abstractNumId="7" w15:restartNumberingAfterBreak="0">
     <w:nsid w:val="3EC967DB"/>
     <w:multiLevelType w:val="hybridMultilevel"/>
     <w:tmpl w:val="170ECFA0"/>
@@ -7597,7 +8854,7 @@
       </w:pPr>
     </w:lvl>
   </w:abstractNum>
-  <w:abstractNum w:abstractNumId="7" w15:restartNumberingAfterBreak="0">
+  <w:abstractNum w:abstractNumId="8" w15:restartNumberingAfterBreak="0">
     <w:nsid w:val="42CC5859"/>
     <w:multiLevelType w:val="hybridMultilevel"/>
     <w:tmpl w:val="B1AE0772"/>
@@ -7713,7 +8970,7 @@
       </w:pPr>
     </w:lvl>
   </w:abstractNum>
-  <w:abstractNum w:abstractNumId="8" w15:restartNumberingAfterBreak="0">
+  <w:abstractNum w:abstractNumId="9" w15:restartNumberingAfterBreak="0">
     <w:nsid w:val="63CA0825"/>
     <w:multiLevelType w:val="hybridMultilevel"/>
     <w:tmpl w:val="5220140A"/>
@@ -7802,7 +9059,7 @@
       </w:pPr>
     </w:lvl>
   </w:abstractNum>
-  <w:abstractNum w:abstractNumId="9" w15:restartNumberingAfterBreak="0">
+  <w:abstractNum w:abstractNumId="10" w15:restartNumberingAfterBreak="0">
     <w:nsid w:val="647D67AA"/>
     <w:multiLevelType w:val="multilevel"/>
     <w:tmpl w:val="FAC620CA"/>
@@ -7925,34 +9182,37 @@
     </w:lvl>
   </w:abstractNum>
   <w:num w:numId="1">
+    <w:abstractNumId w:val="3"/>
+  </w:num>
+  <w:num w:numId="2">
     <w:abstractNumId w:val="2"/>
   </w:num>
-  <w:num w:numId="2">
+  <w:num w:numId="3">
+    <w:abstractNumId w:val="8"/>
+  </w:num>
+  <w:num w:numId="4">
+    <w:abstractNumId w:val="10"/>
+  </w:num>
+  <w:num w:numId="5">
+    <w:abstractNumId w:val="9"/>
+  </w:num>
+  <w:num w:numId="6">
+    <w:abstractNumId w:val="5"/>
+  </w:num>
+  <w:num w:numId="7">
     <w:abstractNumId w:val="1"/>
   </w:num>
-  <w:num w:numId="3">
+  <w:num w:numId="8">
     <w:abstractNumId w:val="7"/>
   </w:num>
-  <w:num w:numId="4">
-    <w:abstractNumId w:val="9"/>
+  <w:num w:numId="9">
+    <w:abstractNumId w:val="6"/>
   </w:num>
-  <w:num w:numId="5">
-    <w:abstractNumId w:val="8"/>
-  </w:num>
-  <w:num w:numId="6">
+  <w:num w:numId="10">
     <w:abstractNumId w:val="4"/>
   </w:num>
-  <w:num w:numId="7">
+  <w:num w:numId="11">
     <w:abstractNumId w:val="0"/>
-  </w:num>
-  <w:num w:numId="8">
-    <w:abstractNumId w:val="6"/>
-  </w:num>
-  <w:num w:numId="9">
-    <w:abstractNumId w:val="5"/>
-  </w:num>
-  <w:num w:numId="10">
-    <w:abstractNumId w:val="3"/>
   </w:num>
 </w:numbering>
 </file>
@@ -7975,7 +9235,7 @@
     <w:lsdException w:name="Normal" w:uiPriority="0" w:qFormat="1"/>
     <w:lsdException w:name="heading 1" w:uiPriority="9" w:qFormat="1"/>
     <w:lsdException w:name="heading 2" w:semiHidden="1" w:uiPriority="9" w:unhideWhenUsed="1" w:qFormat="1"/>
-    <w:lsdException w:name="heading 3" w:semiHidden="1" w:uiPriority="9" w:unhideWhenUsed="1" w:qFormat="1"/>
+    <w:lsdException w:name="heading 3" w:semiHidden="1" w:uiPriority="9" w:unhideWhenUsed="1"/>
     <w:lsdException w:name="heading 4" w:semiHidden="1" w:uiPriority="9" w:unhideWhenUsed="1" w:qFormat="1"/>
     <w:lsdException w:name="heading 5" w:semiHidden="1" w:uiPriority="9" w:unhideWhenUsed="1" w:qFormat="1"/>
     <w:lsdException w:name="heading 6" w:semiHidden="1" w:uiPriority="9" w:unhideWhenUsed="1" w:qFormat="1"/>
@@ -8129,7 +9389,7 @@
     <w:lsdException w:name="Table Grid" w:uiPriority="39"/>
     <w:lsdException w:name="Table Theme" w:semiHidden="1" w:unhideWhenUsed="1"/>
     <w:lsdException w:name="Placeholder Text" w:semiHidden="1"/>
-    <w:lsdException w:name="No Spacing" w:uiPriority="1" w:qFormat="1"/>
+    <w:lsdException w:name="No Spacing" w:uiPriority="1"/>
     <w:lsdException w:name="Light Shading" w:uiPriority="60"/>
     <w:lsdException w:name="Light List" w:uiPriority="61"/>
     <w:lsdException w:name="Light Grid" w:uiPriority="62"/>
@@ -8346,7 +9606,7 @@
     <w:lsdException w:name="Mention" w:semiHidden="1" w:unhideWhenUsed="1"/>
     <w:lsdException w:name="Smart Hyperlink" w:semiHidden="1" w:unhideWhenUsed="1"/>
   </w:latentStyles>
-  <w:style w:type="paragraph" w:default="1" w:styleId="a0">
+  <w:style w:type="paragraph" w:default="1" w:styleId="a1">
     <w:name w:val="Normal"/>
     <w:qFormat/>
     <w:rsid w:val="009E0ECB"/>
@@ -8363,8 +9623,8 @@
   <w:style w:type="paragraph" w:styleId="1">
     <w:name w:val="heading 1"/>
     <w:aliases w:val="大标题"/>
-    <w:basedOn w:val="a0"/>
-    <w:next w:val="a0"/>
+    <w:basedOn w:val="a1"/>
+    <w:next w:val="a1"/>
     <w:link w:val="10"/>
     <w:uiPriority w:val="9"/>
     <w:qFormat/>
@@ -8391,8 +9651,8 @@
   <w:style w:type="paragraph" w:styleId="2">
     <w:name w:val="heading 2"/>
     <w:aliases w:val="一级节标题"/>
-    <w:basedOn w:val="a0"/>
-    <w:next w:val="a0"/>
+    <w:basedOn w:val="a1"/>
+    <w:next w:val="a1"/>
     <w:link w:val="20"/>
     <w:uiPriority w:val="9"/>
     <w:unhideWhenUsed/>
@@ -8416,13 +9676,13 @@
       <w:szCs w:val="32"/>
     </w:rPr>
   </w:style>
-  <w:style w:type="character" w:default="1" w:styleId="a1">
+  <w:style w:type="character" w:default="1" w:styleId="a2">
     <w:name w:val="Default Paragraph Font"/>
     <w:uiPriority w:val="1"/>
     <w:semiHidden/>
     <w:unhideWhenUsed/>
   </w:style>
-  <w:style w:type="table" w:default="1" w:styleId="a2">
+  <w:style w:type="table" w:default="1" w:styleId="a3">
     <w:name w:val="Normal Table"/>
     <w:uiPriority w:val="99"/>
     <w:semiHidden/>
@@ -8437,16 +9697,16 @@
       </w:tblCellMar>
     </w:tblPr>
   </w:style>
-  <w:style w:type="numbering" w:default="1" w:styleId="a3">
+  <w:style w:type="numbering" w:default="1" w:styleId="a4">
     <w:name w:val="No List"/>
     <w:uiPriority w:val="99"/>
     <w:semiHidden/>
     <w:unhideWhenUsed/>
   </w:style>
-  <w:style w:type="paragraph" w:styleId="a4">
+  <w:style w:type="paragraph" w:styleId="a5">
     <w:name w:val="header"/>
-    <w:basedOn w:val="a0"/>
-    <w:link w:val="a5"/>
+    <w:basedOn w:val="a1"/>
+    <w:link w:val="a6"/>
     <w:uiPriority w:val="99"/>
     <w:unhideWhenUsed/>
     <w:rsid w:val="00C62F44"/>
@@ -8466,10 +9726,10 @@
       <w:szCs w:val="18"/>
     </w:rPr>
   </w:style>
-  <w:style w:type="character" w:customStyle="1" w:styleId="a5">
+  <w:style w:type="character" w:customStyle="1" w:styleId="a6">
     <w:name w:val="页眉 字符"/>
-    <w:basedOn w:val="a1"/>
-    <w:link w:val="a4"/>
+    <w:basedOn w:val="a2"/>
+    <w:link w:val="a5"/>
     <w:uiPriority w:val="99"/>
     <w:rsid w:val="00C62F44"/>
     <w:rPr>
@@ -8477,10 +9737,10 @@
       <w:szCs w:val="18"/>
     </w:rPr>
   </w:style>
-  <w:style w:type="paragraph" w:styleId="a6">
+  <w:style w:type="paragraph" w:styleId="a7">
     <w:name w:val="footer"/>
-    <w:basedOn w:val="a0"/>
-    <w:link w:val="a7"/>
+    <w:basedOn w:val="a1"/>
+    <w:link w:val="a8"/>
     <w:uiPriority w:val="99"/>
     <w:unhideWhenUsed/>
     <w:rsid w:val="00C62F44"/>
@@ -8497,10 +9757,10 @@
       <w:szCs w:val="18"/>
     </w:rPr>
   </w:style>
-  <w:style w:type="character" w:customStyle="1" w:styleId="a7">
+  <w:style w:type="character" w:customStyle="1" w:styleId="a8">
     <w:name w:val="页脚 字符"/>
-    <w:basedOn w:val="a1"/>
-    <w:link w:val="a6"/>
+    <w:basedOn w:val="a2"/>
+    <w:link w:val="a7"/>
     <w:uiPriority w:val="99"/>
     <w:rsid w:val="00C62F44"/>
     <w:rPr>
@@ -8510,7 +9770,7 @@
   </w:style>
   <w:style w:type="paragraph" w:customStyle="1" w:styleId="CharChar1">
     <w:name w:val="Char Char1"/>
-    <w:basedOn w:val="a0"/>
+    <w:basedOn w:val="a1"/>
     <w:autoRedefine/>
     <w:rsid w:val="00C62F44"/>
     <w:pPr>
@@ -8528,7 +9788,7 @@
   <w:style w:type="character" w:customStyle="1" w:styleId="10">
     <w:name w:val="标题 1 字符"/>
     <w:aliases w:val="大标题 字符"/>
-    <w:basedOn w:val="a1"/>
+    <w:basedOn w:val="a2"/>
     <w:link w:val="1"/>
     <w:uiPriority w:val="9"/>
     <w:rsid w:val="00053733"/>
@@ -8544,7 +9804,7 @@
   <w:style w:type="character" w:customStyle="1" w:styleId="20">
     <w:name w:val="标题 2 字符"/>
     <w:aliases w:val="一级节标题 字符"/>
-    <w:basedOn w:val="a1"/>
+    <w:basedOn w:val="a2"/>
     <w:link w:val="2"/>
     <w:uiPriority w:val="9"/>
     <w:rsid w:val="00A96E64"/>
@@ -8556,10 +9816,10 @@
       <w:szCs w:val="32"/>
     </w:rPr>
   </w:style>
-  <w:style w:type="paragraph" w:styleId="a8">
+  <w:style w:type="paragraph" w:styleId="a9">
     <w:name w:val="Balloon Text"/>
-    <w:basedOn w:val="a0"/>
-    <w:link w:val="a9"/>
+    <w:basedOn w:val="a1"/>
+    <w:link w:val="aa"/>
     <w:uiPriority w:val="99"/>
     <w:semiHidden/>
     <w:unhideWhenUsed/>
@@ -8569,10 +9829,10 @@
       <w:szCs w:val="18"/>
     </w:rPr>
   </w:style>
-  <w:style w:type="character" w:customStyle="1" w:styleId="a9">
+  <w:style w:type="character" w:customStyle="1" w:styleId="aa">
     <w:name w:val="批注框文本 字符"/>
-    <w:basedOn w:val="a1"/>
-    <w:link w:val="a8"/>
+    <w:basedOn w:val="a2"/>
+    <w:link w:val="a9"/>
     <w:uiPriority w:val="99"/>
     <w:semiHidden/>
     <w:rsid w:val="0018197B"/>
@@ -8581,9 +9841,9 @@
       <w:szCs w:val="18"/>
     </w:rPr>
   </w:style>
-  <w:style w:type="paragraph" w:styleId="aa">
+  <w:style w:type="paragraph" w:styleId="ab">
     <w:name w:val="List Paragraph"/>
-    <w:basedOn w:val="a0"/>
+    <w:basedOn w:val="a1"/>
     <w:uiPriority w:val="34"/>
     <w:qFormat/>
     <w:rsid w:val="001006E9"/>
@@ -8591,12 +9851,12 @@
       <w:ind w:firstLineChars="200" w:firstLine="420"/>
     </w:pPr>
   </w:style>
-  <w:style w:type="paragraph" w:styleId="a">
+  <w:style w:type="paragraph" w:styleId="a0">
     <w:name w:val="Title"/>
     <w:aliases w:val="第二章一级节标题"/>
-    <w:basedOn w:val="a0"/>
-    <w:next w:val="a0"/>
-    <w:link w:val="ab"/>
+    <w:basedOn w:val="a1"/>
+    <w:next w:val="a1"/>
+    <w:link w:val="ac"/>
     <w:uiPriority w:val="10"/>
     <w:qFormat/>
     <w:rsid w:val="008B6749"/>
@@ -8615,11 +9875,11 @@
       <w:szCs w:val="32"/>
     </w:rPr>
   </w:style>
-  <w:style w:type="character" w:customStyle="1" w:styleId="ab">
+  <w:style w:type="character" w:customStyle="1" w:styleId="ac">
     <w:name w:val="标题 字符"/>
     <w:aliases w:val="第二章一级节标题 字符"/>
-    <w:basedOn w:val="a1"/>
-    <w:link w:val="a"/>
+    <w:basedOn w:val="a2"/>
+    <w:link w:val="a0"/>
     <w:uiPriority w:val="10"/>
     <w:rsid w:val="008B6749"/>
     <w:rPr>
@@ -8630,14 +9890,55 @@
       <w:szCs w:val="32"/>
     </w:rPr>
   </w:style>
-  <w:style w:type="character" w:styleId="ac">
+  <w:style w:type="character" w:styleId="ad">
     <w:name w:val="Placeholder Text"/>
-    <w:basedOn w:val="a1"/>
+    <w:basedOn w:val="a2"/>
     <w:uiPriority w:val="99"/>
     <w:semiHidden/>
     <w:rsid w:val="00F21B6D"/>
     <w:rPr>
       <w:color w:val="808080"/>
+    </w:rPr>
+  </w:style>
+  <w:style w:type="paragraph" w:styleId="a">
+    <w:name w:val="Subtitle"/>
+    <w:aliases w:val="第三章第一节标题"/>
+    <w:basedOn w:val="a1"/>
+    <w:next w:val="a1"/>
+    <w:link w:val="ae"/>
+    <w:uiPriority w:val="11"/>
+    <w:qFormat/>
+    <w:rsid w:val="003C6824"/>
+    <w:pPr>
+      <w:numPr>
+        <w:numId w:val="11"/>
+      </w:numPr>
+      <w:spacing w:before="240" w:after="60"/>
+      <w:outlineLvl w:val="1"/>
+    </w:pPr>
+    <w:rPr>
+      <w:rFonts w:asciiTheme="minorHAnsi" w:eastAsia="黑体" w:hAnsiTheme="minorHAnsi"/>
+      <w:b/>
+      <w:bCs/>
+      <w:kern w:val="28"/>
+      <w:sz w:val="28"/>
+      <w:szCs w:val="32"/>
+    </w:rPr>
+  </w:style>
+  <w:style w:type="character" w:customStyle="1" w:styleId="ae">
+    <w:name w:val="副标题 字符"/>
+    <w:aliases w:val="第三章第一节标题 字符"/>
+    <w:basedOn w:val="a2"/>
+    <w:link w:val="a"/>
+    <w:uiPriority w:val="11"/>
+    <w:rsid w:val="003C6824"/>
+    <w:rPr>
+      <w:rFonts w:eastAsia="黑体"/>
+      <w:b/>
+      <w:bCs/>
+      <w:kern w:val="28"/>
+      <w:sz w:val="28"/>
+      <w:szCs w:val="32"/>
     </w:rPr>
   </w:style>
 </w:styles>

</xml_diff>

<commit_message>
change some system analyse
</commit_message>
<xml_diff>
--- a/GraduationPaper.docx
+++ b/GraduationPaper.docx
@@ -14,14 +14,12 @@
         <w:lastRenderedPageBreak/>
         <w:t xml:space="preserve"> </w:t>
       </w:r>
-      <w:proofErr w:type="gramStart"/>
       <w:r>
         <w:rPr>
           <w:rFonts w:hint="eastAsia"/>
         </w:rPr>
         <w:t>绪</w:t>
       </w:r>
-      <w:proofErr w:type="gramEnd"/>
       <w:r>
         <w:t xml:space="preserve">  </w:t>
       </w:r>
@@ -122,19 +120,11 @@
       <w:r>
         <w:t>根据</w:t>
       </w:r>
-      <w:proofErr w:type="spellStart"/>
-      <w:r>
-        <w:rPr>
-          <w:rFonts w:hint="eastAsia"/>
-        </w:rPr>
-        <w:t>iiMedia</w:t>
-      </w:r>
-      <w:proofErr w:type="spellEnd"/>
-      <w:r>
-        <w:rPr>
-          <w:rFonts w:hint="eastAsia"/>
-        </w:rPr>
-        <w:t xml:space="preserve"> Research</w:t>
+      <w:r>
+        <w:rPr>
+          <w:rFonts w:hint="eastAsia"/>
+        </w:rPr>
+        <w:t>iiMedia Research</w:t>
       </w:r>
       <w:r>
         <w:rPr>
@@ -142,14 +132,12 @@
         </w:rPr>
         <w:t>（</w:t>
       </w:r>
-      <w:proofErr w:type="gramStart"/>
       <w:r>
         <w:rPr>
           <w:rFonts w:hint="eastAsia"/>
         </w:rPr>
         <w:t>艾媒咨询</w:t>
       </w:r>
-      <w:proofErr w:type="gramEnd"/>
       <w:r>
         <w:t>）</w:t>
       </w:r>
@@ -721,21 +709,7 @@
         <w:rPr>
           <w:rFonts w:hint="eastAsia"/>
         </w:rPr>
-        <w:t>因此，在微软小</w:t>
-      </w:r>
-      <w:proofErr w:type="gramStart"/>
-      <w:r>
-        <w:rPr>
-          <w:rFonts w:hint="eastAsia"/>
-        </w:rPr>
-        <w:t>娜</w:t>
-      </w:r>
-      <w:proofErr w:type="gramEnd"/>
-      <w:r>
-        <w:rPr>
-          <w:rFonts w:hint="eastAsia"/>
-        </w:rPr>
-        <w:t>产品发布之初，我们</w:t>
+        <w:t>因此，在微软小娜产品发布之初，我们</w:t>
       </w:r>
       <w:r>
         <w:rPr>
@@ -753,16 +727,8 @@
         <w:rPr>
           <w:rFonts w:hint="eastAsia"/>
         </w:rPr>
-        <w:t>微软小</w:t>
-      </w:r>
-      <w:proofErr w:type="gramStart"/>
-      <w:r>
-        <w:rPr>
-          <w:rFonts w:hint="eastAsia"/>
-        </w:rPr>
-        <w:t>娜</w:t>
-      </w:r>
-      <w:proofErr w:type="gramEnd"/>
+        <w:t>微软小娜</w:t>
+      </w:r>
       <w:r>
         <w:rPr>
           <w:rFonts w:hint="eastAsia"/>
@@ -785,21 +751,7 @@
         <w:rPr>
           <w:rFonts w:hint="eastAsia"/>
         </w:rPr>
-        <w:t>是采用大数据处理的方法更高效更便捷的分析产品日志，为微软小</w:t>
-      </w:r>
-      <w:proofErr w:type="gramStart"/>
-      <w:r>
-        <w:rPr>
-          <w:rFonts w:hint="eastAsia"/>
-        </w:rPr>
-        <w:t>娜</w:t>
-      </w:r>
-      <w:proofErr w:type="gramEnd"/>
-      <w:r>
-        <w:rPr>
-          <w:rFonts w:hint="eastAsia"/>
-        </w:rPr>
-        <w:t>产品的发布和新功能的开发提供可以量化的性能指标，并且将这些指标实时的以可视化的方法展示给开发人员。</w:t>
+        <w:t>是采用大数据处理的方法更高效更便捷的分析产品日志，为微软小娜产品的发布和新功能的开发提供可以量化的性能指标，并且将这些指标实时的以可视化的方法展示给开发人员。</w:t>
       </w:r>
     </w:p>
     <w:p>
@@ -1250,14 +1202,12 @@
         </w:rPr>
         <w:t>。</w:t>
       </w:r>
-      <w:proofErr w:type="spellStart"/>
       <w:r>
         <w:rPr>
           <w:rFonts w:hint="eastAsia"/>
         </w:rPr>
         <w:t>Chukwa</w:t>
       </w:r>
-      <w:proofErr w:type="spellEnd"/>
       <w:r>
         <w:rPr>
           <w:rFonts w:hint="eastAsia"/>
@@ -1317,14 +1267,12 @@
         </w:rPr>
         <w:t>。</w:t>
       </w:r>
-      <w:proofErr w:type="spellStart"/>
       <w:r>
         <w:rPr>
           <w:rFonts w:hint="eastAsia"/>
         </w:rPr>
         <w:t>Chukwa</w:t>
       </w:r>
-      <w:proofErr w:type="spellEnd"/>
       <w:r>
         <w:rPr>
           <w:rFonts w:hint="eastAsia"/>
@@ -1624,14 +1572,12 @@
         </w:rPr>
         <w:t>5</w:t>
       </w:r>
-      <w:proofErr w:type="gramStart"/>
       <w:r>
         <w:rPr>
           <w:rFonts w:hint="eastAsia"/>
         </w:rPr>
         <w:t>百万</w:t>
       </w:r>
-      <w:proofErr w:type="gramEnd"/>
       <w:r>
         <w:rPr>
           <w:rFonts w:hint="eastAsia"/>
@@ -2646,21 +2592,7 @@
         <w:rPr>
           <w:rFonts w:hint="eastAsia"/>
         </w:rPr>
-        <w:t>微软小</w:t>
-      </w:r>
-      <w:proofErr w:type="gramStart"/>
-      <w:r>
-        <w:rPr>
-          <w:rFonts w:hint="eastAsia"/>
-        </w:rPr>
-        <w:t>娜</w:t>
-      </w:r>
-      <w:proofErr w:type="gramEnd"/>
-      <w:r>
-        <w:rPr>
-          <w:rFonts w:hint="eastAsia"/>
-        </w:rPr>
-        <w:t>产品所产生的</w:t>
+        <w:t>微软小娜产品所产生的</w:t>
       </w:r>
       <w:r>
         <w:rPr>
@@ -2702,21 +2634,7 @@
         <w:rPr>
           <w:rFonts w:hint="eastAsia"/>
         </w:rPr>
-        <w:t>本文的目的就是开发一套针对微软小</w:t>
-      </w:r>
-      <w:proofErr w:type="gramStart"/>
-      <w:r>
-        <w:rPr>
-          <w:rFonts w:hint="eastAsia"/>
-        </w:rPr>
-        <w:t>娜</w:t>
-      </w:r>
-      <w:proofErr w:type="gramEnd"/>
-      <w:r>
-        <w:rPr>
-          <w:rFonts w:hint="eastAsia"/>
-        </w:rPr>
-        <w:t>产品的日志性能分析系统，该系统通过使用微软公司的</w:t>
+        <w:t>本文的目的就是开发一套针对微软小娜产品的日志性能分析系统，该系统通过使用微软公司的</w:t>
       </w:r>
       <w:r>
         <w:rPr>
@@ -2806,21 +2724,7 @@
         <w:rPr>
           <w:rFonts w:hint="eastAsia"/>
         </w:rPr>
-        <w:t>小</w:t>
-      </w:r>
-      <w:proofErr w:type="gramStart"/>
-      <w:r>
-        <w:rPr>
-          <w:rFonts w:hint="eastAsia"/>
-        </w:rPr>
-        <w:t>娜</w:t>
-      </w:r>
-      <w:proofErr w:type="gramEnd"/>
-      <w:r>
-        <w:rPr>
-          <w:rFonts w:hint="eastAsia"/>
-        </w:rPr>
-        <w:t>性能分析系统包括从用户</w:t>
+        <w:t>小娜性能分析系统包括从用户</w:t>
       </w:r>
       <w:r>
         <w:rPr>
@@ -2976,16 +2880,8 @@
         <w:rPr>
           <w:rFonts w:hint="eastAsia"/>
         </w:rPr>
-        <w:t>小</w:t>
-      </w:r>
-      <w:proofErr w:type="gramStart"/>
-      <w:r>
-        <w:rPr>
-          <w:rFonts w:hint="eastAsia"/>
-        </w:rPr>
-        <w:t>娜</w:t>
-      </w:r>
-      <w:proofErr w:type="gramEnd"/>
+        <w:t>小娜</w:t>
+      </w:r>
       <w:r>
         <w:rPr>
           <w:rFonts w:hint="eastAsia"/>
@@ -3062,21 +2958,7 @@
         <w:rPr>
           <w:rFonts w:hint="eastAsia"/>
         </w:rPr>
-        <w:t>和</w:t>
-      </w:r>
-      <w:proofErr w:type="gramStart"/>
-      <w:r>
-        <w:rPr>
-          <w:rFonts w:hint="eastAsia"/>
-        </w:rPr>
-        <w:t>可</w:t>
-      </w:r>
-      <w:proofErr w:type="gramEnd"/>
-      <w:r>
-        <w:rPr>
-          <w:rFonts w:hint="eastAsia"/>
-        </w:rPr>
-        <w:t>扩展性</w:t>
+        <w:t>和可扩展性</w:t>
       </w:r>
       <w:r>
         <w:rPr>
@@ -3454,21 +3336,7 @@
         <w:rPr>
           <w:rFonts w:hint="eastAsia"/>
         </w:rPr>
-        <w:t>微软小</w:t>
-      </w:r>
-      <w:proofErr w:type="gramStart"/>
-      <w:r>
-        <w:rPr>
-          <w:rFonts w:hint="eastAsia"/>
-        </w:rPr>
-        <w:t>娜</w:t>
-      </w:r>
-      <w:proofErr w:type="gramEnd"/>
-      <w:r>
-        <w:rPr>
-          <w:rFonts w:hint="eastAsia"/>
-        </w:rPr>
-        <w:t>性能分析</w:t>
+        <w:t>微软小娜性能分析</w:t>
       </w:r>
       <w:r>
         <w:rPr>
@@ -3660,49 +3528,7 @@
         <w:rPr>
           <w:rFonts w:hint="eastAsia"/>
         </w:rPr>
-        <w:t>采用合理的软件开发框架和技术可以使微软小</w:t>
-      </w:r>
-      <w:proofErr w:type="gramStart"/>
-      <w:r>
-        <w:rPr>
-          <w:rFonts w:hint="eastAsia"/>
-        </w:rPr>
-        <w:t>娜</w:t>
-      </w:r>
-      <w:proofErr w:type="gramEnd"/>
-      <w:r>
-        <w:rPr>
-          <w:rFonts w:hint="eastAsia"/>
-        </w:rPr>
-        <w:t>性能分析系统结构合理且具有很高的鲁棒性和</w:t>
-      </w:r>
-      <w:proofErr w:type="gramStart"/>
-      <w:r>
-        <w:rPr>
-          <w:rFonts w:hint="eastAsia"/>
-        </w:rPr>
-        <w:t>可</w:t>
-      </w:r>
-      <w:proofErr w:type="gramEnd"/>
-      <w:r>
-        <w:rPr>
-          <w:rFonts w:hint="eastAsia"/>
-        </w:rPr>
-        <w:t>扩展性。本章主要介绍开发微软小</w:t>
-      </w:r>
-      <w:proofErr w:type="gramStart"/>
-      <w:r>
-        <w:rPr>
-          <w:rFonts w:hint="eastAsia"/>
-        </w:rPr>
-        <w:t>娜</w:t>
-      </w:r>
-      <w:proofErr w:type="gramEnd"/>
-      <w:r>
-        <w:rPr>
-          <w:rFonts w:hint="eastAsia"/>
-        </w:rPr>
-        <w:t>分析系统时使用的几个关键技术框架。</w:t>
+        <w:t>采用合理的软件开发框架和技术可以使微软小娜性能分析系统结构合理且具有很高的鲁棒性和可扩展性。本章主要介绍开发微软小娜分析系统时使用的几个关键技术框架。</w:t>
       </w:r>
     </w:p>
     <w:p>
@@ -4868,21 +4694,7 @@
         <w:rPr>
           <w:rFonts w:hint="eastAsia"/>
         </w:rPr>
-        <w:t>模型封装了内部的功能和数据，对于用户来说是不可见的（模型和视图相互独立），模型独立于特定的输出表示或者输入方式（模型与控制器独立），用户只能通过控制器操作模型（控制器是模型和</w:t>
-      </w:r>
-      <w:proofErr w:type="gramStart"/>
-      <w:r>
-        <w:rPr>
-          <w:rFonts w:hint="eastAsia"/>
-        </w:rPr>
-        <w:t>视图的桥</w:t>
-      </w:r>
-      <w:proofErr w:type="gramEnd"/>
-      <w:r>
-        <w:rPr>
-          <w:rFonts w:hint="eastAsia"/>
-        </w:rPr>
-        <w:t>梁）。</w:t>
+        <w:t>模型封装了内部的功能和数据，对于用户来说是不可见的（模型和视图相互独立），模型独立于特定的输出表示或者输入方式（模型与控制器独立），用户只能通过控制器操作模型（控制器是模型和视图的桥梁）。</w:t>
       </w:r>
     </w:p>
     <w:p>
@@ -5297,14 +5109,12 @@
         </w:rPr>
         <w:t>应用使用</w:t>
       </w:r>
-      <w:proofErr w:type="spellStart"/>
       <w:r>
         <w:rPr>
           <w:rFonts w:hint="eastAsia"/>
         </w:rPr>
         <w:t>AppX</w:t>
       </w:r>
-      <w:proofErr w:type="spellEnd"/>
       <w:r>
         <w:rPr>
           <w:rFonts w:hint="eastAsia"/>
@@ -6287,21 +6097,7 @@
         <w:rPr>
           <w:rFonts w:hint="eastAsia"/>
         </w:rPr>
-        <w:t>高效的使用数据库连接</w:t>
-      </w:r>
-      <w:proofErr w:type="gramStart"/>
-      <w:r>
-        <w:rPr>
-          <w:rFonts w:hint="eastAsia"/>
-        </w:rPr>
-        <w:t>池一般</w:t>
-      </w:r>
-      <w:proofErr w:type="gramEnd"/>
-      <w:r>
-        <w:rPr>
-          <w:rFonts w:hint="eastAsia"/>
-        </w:rPr>
-        <w:t>需要遵循以下几个原则：</w:t>
+        <w:t>高效的使用数据库连接池一般需要遵循以下几个原则：</w:t>
       </w:r>
     </w:p>
     <w:p>
@@ -6470,21 +6266,7 @@
         <w:rPr>
           <w:rFonts w:hint="eastAsia"/>
         </w:rPr>
-        <w:t>本章主要介绍微软小</w:t>
-      </w:r>
-      <w:proofErr w:type="gramStart"/>
-      <w:r>
-        <w:rPr>
-          <w:rFonts w:hint="eastAsia"/>
-        </w:rPr>
-        <w:t>娜</w:t>
-      </w:r>
-      <w:proofErr w:type="gramEnd"/>
-      <w:r>
-        <w:rPr>
-          <w:rFonts w:hint="eastAsia"/>
-        </w:rPr>
-        <w:t>性能分析系统的设计开发实现过程中，所使用的关键技术框架及其特点，包括</w:t>
+        <w:t>本章主要介绍微软小娜性能分析系统的设计开发实现过程中，所使用的关键技术框架及其特点，包括</w:t>
       </w:r>
       <w:r>
         <w:rPr>
@@ -6688,21 +6470,7 @@
         <w:rPr>
           <w:rFonts w:hint="eastAsia"/>
         </w:rPr>
-        <w:t>。接下来对微软小</w:t>
-      </w:r>
-      <w:proofErr w:type="gramStart"/>
-      <w:r>
-        <w:rPr>
-          <w:rFonts w:hint="eastAsia"/>
-        </w:rPr>
-        <w:t>娜</w:t>
-      </w:r>
-      <w:proofErr w:type="gramEnd"/>
-      <w:r>
-        <w:rPr>
-          <w:rFonts w:hint="eastAsia"/>
-        </w:rPr>
-        <w:t>性能分析系统的需求进行分析。</w:t>
+        <w:t>。接下来对微软小娜性能分析系统的需求进行分析。</w:t>
       </w:r>
     </w:p>
     <w:p>
@@ -6727,21 +6495,7 @@
         <w:rPr>
           <w:rFonts w:hint="eastAsia"/>
         </w:rPr>
-        <w:t>微软小</w:t>
-      </w:r>
-      <w:proofErr w:type="gramStart"/>
-      <w:r>
-        <w:rPr>
-          <w:rFonts w:hint="eastAsia"/>
-        </w:rPr>
-        <w:t>娜</w:t>
-      </w:r>
-      <w:proofErr w:type="gramEnd"/>
-      <w:r>
-        <w:rPr>
-          <w:rFonts w:hint="eastAsia"/>
-        </w:rPr>
-        <w:t>性能分析系统需求分析</w:t>
+        <w:t>微软小娜性能分析系统需求分析</w:t>
       </w:r>
     </w:p>
     <w:p>
@@ -6752,55 +6506,61 @@
         <w:rPr>
           <w:rFonts w:hint="eastAsia"/>
         </w:rPr>
-        <w:t>详细梳理微软小</w:t>
-      </w:r>
-      <w:proofErr w:type="gramStart"/>
-      <w:r>
-        <w:rPr>
-          <w:rFonts w:hint="eastAsia"/>
-        </w:rPr>
-        <w:t>娜</w:t>
-      </w:r>
-      <w:proofErr w:type="gramEnd"/>
-      <w:r>
-        <w:rPr>
-          <w:rFonts w:hint="eastAsia"/>
-        </w:rPr>
-        <w:t>性能分析系统内部流程，能够全面地指出微软小</w:t>
-      </w:r>
-      <w:proofErr w:type="gramStart"/>
-      <w:r>
-        <w:rPr>
-          <w:rFonts w:hint="eastAsia"/>
-        </w:rPr>
-        <w:t>娜</w:t>
-      </w:r>
-      <w:proofErr w:type="gramEnd"/>
-      <w:r>
-        <w:rPr>
-          <w:rFonts w:hint="eastAsia"/>
-        </w:rPr>
-        <w:t>性能分析系统的需求；有针对地梳理系统的业务处理模块，能够归纳总结出系统的功能性需求，基于对系统性能提升的考虑，可以对非功能性需求提出要求。</w:t>
-      </w:r>
-      <w:r>
-        <w:rPr>
-          <w:rFonts w:hint="eastAsia"/>
-        </w:rPr>
-        <w:t>小</w:t>
-      </w:r>
-      <w:proofErr w:type="gramStart"/>
-      <w:r>
-        <w:rPr>
-          <w:rFonts w:hint="eastAsia"/>
-        </w:rPr>
-        <w:t>娜</w:t>
-      </w:r>
-      <w:proofErr w:type="gramEnd"/>
-      <w:r>
-        <w:rPr>
-          <w:rFonts w:hint="eastAsia"/>
-        </w:rPr>
-        <w:t>性能分析系统主要由</w:t>
+        <w:t>详细梳理微软小娜性能分析系统</w:t>
+      </w:r>
+      <w:r>
+        <w:rPr>
+          <w:rFonts w:hint="eastAsia"/>
+        </w:rPr>
+        <w:t>的</w:t>
+      </w:r>
+      <w:r>
+        <w:rPr>
+          <w:rFonts w:hint="eastAsia"/>
+        </w:rPr>
+        <w:t>内部流程，能够全面地指出微软小娜性能分析系统的</w:t>
+      </w:r>
+      <w:r>
+        <w:rPr>
+          <w:rFonts w:hint="eastAsia"/>
+        </w:rPr>
+        <w:t>具体</w:t>
+      </w:r>
+      <w:r>
+        <w:rPr>
+          <w:rFonts w:hint="eastAsia"/>
+        </w:rPr>
+        <w:t>需求；有</w:t>
+      </w:r>
+      <w:r>
+        <w:rPr>
+          <w:rFonts w:hint="eastAsia"/>
+        </w:rPr>
+        <w:t>针对性</w:t>
+      </w:r>
+      <w:r>
+        <w:rPr>
+          <w:rFonts w:hint="eastAsia"/>
+        </w:rPr>
+        <w:t>地梳理系统的业务处理模块，能够归纳总结出系统的功</w:t>
+      </w:r>
+      <w:r>
+        <w:rPr>
+          <w:rFonts w:hint="eastAsia"/>
+        </w:rPr>
+        <w:t>能性需求，基于对系统性能提升的考虑，可以对非功能性需求提出要求。根据微软小娜性能分析系统的主要功能将该系统分为</w:t>
+      </w:r>
+      <w:r>
+        <w:rPr>
+          <w:rFonts w:hint="eastAsia"/>
+        </w:rPr>
+        <w:t>4</w:t>
+      </w:r>
+      <w:r>
+        <w:rPr>
+          <w:rFonts w:hint="eastAsia"/>
+        </w:rPr>
+        <w:t>个模块包括</w:t>
       </w:r>
       <w:r>
         <w:rPr>
@@ -6824,19 +6584,7 @@
         <w:rPr>
           <w:rFonts w:hint="eastAsia"/>
         </w:rPr>
-        <w:t>上日志的计算、自动化工具实现、数据库和网站实现</w:t>
-      </w:r>
-      <w:r>
-        <w:rPr>
-          <w:rFonts w:hint="eastAsia"/>
-        </w:rPr>
-        <w:t>4</w:t>
-      </w:r>
-      <w:r>
-        <w:rPr>
-          <w:rFonts w:hint="eastAsia"/>
-        </w:rPr>
-        <w:t>个模块组成，下面将详细针对每一模块实现其需求分析。</w:t>
+        <w:t>上日志的计算、自动化工具实现、数据库和网站实现，下面将详细针对每一模块实现其需求分析。</w:t>
       </w:r>
     </w:p>
     <w:p>
@@ -6864,21 +6612,31 @@
         <w:rPr>
           <w:rFonts w:hint="eastAsia"/>
         </w:rPr>
-        <w:t>微软小</w:t>
-      </w:r>
-      <w:proofErr w:type="gramStart"/>
-      <w:r>
-        <w:rPr>
-          <w:rFonts w:hint="eastAsia"/>
-        </w:rPr>
-        <w:t>娜</w:t>
-      </w:r>
-      <w:proofErr w:type="gramEnd"/>
-      <w:r>
-        <w:rPr>
-          <w:rFonts w:hint="eastAsia"/>
-        </w:rPr>
-        <w:t>性能分析系统的第一步就是获取用户操作数据和产品运行数据，即日志的收集。当用户操作产品时，我们希望记录</w:t>
+        <w:t>微软小娜性能分析系统的第一步就是获取用户操作数据和产品运行数据，</w:t>
+      </w:r>
+      <w:r>
+        <w:rPr>
+          <w:rFonts w:hint="eastAsia"/>
+        </w:rPr>
+        <w:t>获取产品客户端的日志，</w:t>
+      </w:r>
+      <w:r>
+        <w:rPr>
+          <w:rFonts w:hint="eastAsia"/>
+        </w:rPr>
+        <w:t>即日志的收集。当用户操作产品时，</w:t>
+      </w:r>
+      <w:r>
+        <w:rPr>
+          <w:rFonts w:hint="eastAsia"/>
+        </w:rPr>
+        <w:t>开发人员</w:t>
+      </w:r>
+      <w:r>
+        <w:rPr>
+          <w:rFonts w:hint="eastAsia"/>
+        </w:rPr>
+        <w:t>希望记录</w:t>
       </w:r>
       <w:r>
         <w:rPr>
@@ -7165,6 +6923,13 @@
               </w:rPr>
               <w:t>1.0.0.662</w:t>
             </w:r>
+            <w:r>
+              <w:rPr>
+                <w:rFonts w:hint="eastAsia"/>
+                <w:noProof/>
+              </w:rPr>
+              <w:t>-release</w:t>
+            </w:r>
           </w:p>
         </w:tc>
       </w:tr>
@@ -7327,21 +7092,12 @@
                 <w:noProof/>
               </w:rPr>
             </w:pPr>
-            <w:proofErr w:type="spellStart"/>
             <w:r>
               <w:rPr>
                 <w:rFonts w:hint="eastAsia"/>
                 <w:bCs/>
               </w:rPr>
-              <w:t>En</w:t>
-            </w:r>
-            <w:proofErr w:type="spellEnd"/>
-            <w:r>
-              <w:rPr>
-                <w:rFonts w:hint="eastAsia"/>
-                <w:bCs/>
-              </w:rPr>
-              <w:t>-US</w:t>
+              <w:t>En-US</w:t>
             </w:r>
           </w:p>
         </w:tc>
@@ -7525,7 +7281,19 @@
         <w:rPr>
           <w:rFonts w:hint="eastAsia"/>
         </w:rPr>
-        <w:t>该字段主要为区分产品中不同模块不同功能的日志，例如产品初始加载日志的</w:t>
+        <w:t>该字段主要为区分产品中不同模块不同功能的日志</w:t>
+      </w:r>
+      <w:r>
+        <w:rPr>
+          <w:rFonts w:hint="eastAsia"/>
+        </w:rPr>
+        <w:t>，目的是使日志的计算更加方便。</w:t>
+      </w:r>
+      <w:r>
+        <w:rPr>
+          <w:rFonts w:hint="eastAsia"/>
+        </w:rPr>
+        <w:t>产品初始加载日志的</w:t>
       </w:r>
       <w:r>
         <w:rPr>
@@ -7579,7 +7347,14 @@
         <w:rPr>
           <w:rFonts w:hint="eastAsia"/>
         </w:rPr>
-        <w:t>，闹钟模块日志该字段可为</w:t>
+        <w:t>，</w:t>
+      </w:r>
+      <w:r>
+        <w:rPr>
+          <w:rFonts w:hint="eastAsia"/>
+        </w:rPr>
+        <w:lastRenderedPageBreak/>
+        <w:t>闹钟模块日志该字段可为</w:t>
       </w:r>
       <w:r>
         <w:rPr>
@@ -7614,7 +7389,6 @@
         <w:rPr>
           <w:rFonts w:hint="eastAsia"/>
         </w:rPr>
-        <w:lastRenderedPageBreak/>
         <w:t>Impression</w:t>
       </w:r>
       <w:r>
@@ -7630,7 +7404,40 @@
         <w:rPr>
           <w:rFonts w:hint="eastAsia"/>
         </w:rPr>
-        <w:t>该字段为日志序列号，主要是为区分不同用户不同操作的日志数据，便于性能数据的计算，</w:t>
+        <w:t>该字段为日志序列号，主要是为区分不同用户不同操作的日志数据，便于性能数据的计算</w:t>
+      </w:r>
+      <w:r>
+        <w:rPr>
+          <w:rFonts w:hint="eastAsia"/>
+        </w:rPr>
+        <w:t>，如果两条日志的</w:t>
+      </w:r>
+      <w:r>
+        <w:rPr>
+          <w:rFonts w:hint="eastAsia"/>
+        </w:rPr>
+        <w:t>Impression</w:t>
+      </w:r>
+      <w:r>
+        <w:t xml:space="preserve"> I</w:t>
+      </w:r>
+      <w:r>
+        <w:rPr>
+          <w:rFonts w:hint="eastAsia"/>
+        </w:rPr>
+        <w:t>D</w:t>
+      </w:r>
+      <w:r>
+        <w:rPr>
+          <w:rFonts w:hint="eastAsia"/>
+        </w:rPr>
+        <w:t>相同那么就表示这两条日志发生在同一客户端</w:t>
+      </w:r>
+      <w:r>
+        <w:rPr>
+          <w:rFonts w:hint="eastAsia"/>
+        </w:rPr>
+        <w:t>。</w:t>
       </w:r>
       <w:r>
         <w:rPr>
@@ -7644,6 +7451,13 @@
           <w:rFonts w:hint="eastAsia"/>
           <w:bCs/>
         </w:rPr>
+        <w:t>在数据集中获得</w:t>
+      </w:r>
+      <w:r>
+        <w:rPr>
+          <w:rFonts w:hint="eastAsia"/>
+          <w:bCs/>
+        </w:rPr>
         <w:t>Impression</w:t>
       </w:r>
       <w:r>
@@ -7671,13 +7485,34 @@
           <w:rFonts w:hint="eastAsia"/>
           <w:bCs/>
         </w:rPr>
-        <w:t>开始日志与结束日志，通过</w:t>
+        <w:t>产品加载</w:t>
       </w:r>
       <w:r>
         <w:rPr>
           <w:rFonts w:hint="eastAsia"/>
           <w:bCs/>
         </w:rPr>
+        <w:t>开始日志与</w:t>
+      </w:r>
+      <w:r>
+        <w:rPr>
+          <w:rFonts w:hint="eastAsia"/>
+          <w:bCs/>
+        </w:rPr>
+        <w:t>加载</w:t>
+      </w:r>
+      <w:r>
+        <w:rPr>
+          <w:rFonts w:hint="eastAsia"/>
+          <w:bCs/>
+        </w:rPr>
+        <w:t>结束日志，通过</w:t>
+      </w:r>
+      <w:r>
+        <w:rPr>
+          <w:rFonts w:hint="eastAsia"/>
+          <w:bCs/>
+        </w:rPr>
         <w:t>这两条日志的时间差</w:t>
       </w:r>
       <w:r>
@@ -7685,13 +7520,34 @@
           <w:rFonts w:hint="eastAsia"/>
           <w:bCs/>
         </w:rPr>
-        <w:t>计算出产品加载的时间。</w:t>
+        <w:t>就可以</w:t>
       </w:r>
       <w:r>
         <w:rPr>
           <w:rFonts w:hint="eastAsia"/>
           <w:bCs/>
         </w:rPr>
+        <w:t>计算出</w:t>
+      </w:r>
+      <w:r>
+        <w:rPr>
+          <w:rFonts w:hint="eastAsia"/>
+          <w:bCs/>
+        </w:rPr>
+        <w:t>该用户使用产品时产品</w:t>
+      </w:r>
+      <w:r>
+        <w:rPr>
+          <w:rFonts w:hint="eastAsia"/>
+          <w:bCs/>
+        </w:rPr>
+        <w:t>加载的时间。</w:t>
+      </w:r>
+      <w:r>
+        <w:rPr>
+          <w:rFonts w:hint="eastAsia"/>
+          <w:bCs/>
+        </w:rPr>
         <w:t>Impression</w:t>
       </w:r>
       <w:r>
@@ -7712,13 +7568,27 @@
           <w:rFonts w:hint="eastAsia"/>
           <w:bCs/>
         </w:rPr>
-        <w:t>的编码采用</w:t>
+        <w:t>的编码</w:t>
       </w:r>
       <w:r>
         <w:rPr>
           <w:rFonts w:hint="eastAsia"/>
           <w:bCs/>
         </w:rPr>
+        <w:t>可以</w:t>
+      </w:r>
+      <w:r>
+        <w:rPr>
+          <w:rFonts w:hint="eastAsia"/>
+          <w:bCs/>
+        </w:rPr>
+        <w:t>采用</w:t>
+      </w:r>
+      <w:r>
+        <w:rPr>
+          <w:rFonts w:hint="eastAsia"/>
+          <w:bCs/>
+        </w:rPr>
         <w:t>UUID</w:t>
       </w:r>
       <w:r>
@@ -7744,7 +7614,42 @@
           <w:rFonts w:hint="eastAsia"/>
           <w:bCs/>
         </w:rPr>
-        <w:t>标准，其目的是使所有日志都有唯一辨识的资讯，可以保证生成的唯一性。</w:t>
+        <w:t>标准，其目的是使所有日志都有唯一辨识的资讯，</w:t>
+      </w:r>
+      <w:r>
+        <w:rPr>
+          <w:rFonts w:hint="eastAsia"/>
+          <w:bCs/>
+        </w:rPr>
+        <w:t>UUID</w:t>
+      </w:r>
+      <w:r>
+        <w:rPr>
+          <w:rFonts w:hint="eastAsia"/>
+          <w:bCs/>
+        </w:rPr>
+        <w:t>标准</w:t>
+      </w:r>
+      <w:r>
+        <w:rPr>
+          <w:rFonts w:hint="eastAsia"/>
+          <w:bCs/>
+        </w:rPr>
+        <w:t>可以保证</w:t>
+      </w:r>
+      <w:r>
+        <w:rPr>
+          <w:rFonts w:hint="eastAsia"/>
+          <w:bCs/>
+        </w:rPr>
+        <w:t>编码</w:t>
+      </w:r>
+      <w:r>
+        <w:rPr>
+          <w:rFonts w:hint="eastAsia"/>
+          <w:bCs/>
+        </w:rPr>
+        <w:t>的唯一性。</w:t>
       </w:r>
     </w:p>
     <w:p>
@@ -7800,6 +7705,128 @@
         </w:rPr>
         <w:t>操作发生时产品的版本号，主要目的是区分不同版本产品性能，进行纵向对比。</w:t>
       </w:r>
+      <w:r>
+        <w:rPr>
+          <w:rFonts w:hint="eastAsia"/>
+        </w:rPr>
+        <w:t>版本号</w:t>
+      </w:r>
+      <w:r>
+        <w:rPr>
+          <w:rFonts w:hint="eastAsia"/>
+        </w:rPr>
+        <w:t>的具体规定为正式</w:t>
+      </w:r>
+      <w:r>
+        <w:rPr>
+          <w:rFonts w:hint="eastAsia"/>
+        </w:rPr>
+        <w:t>版本以</w:t>
+      </w:r>
+      <w:r>
+        <w:rPr>
+          <w:rFonts w:hint="eastAsia"/>
+        </w:rPr>
+        <w:t>-release</w:t>
+      </w:r>
+      <w:r>
+        <w:rPr>
+          <w:rFonts w:hint="eastAsia"/>
+        </w:rPr>
+        <w:t>结尾，</w:t>
+      </w:r>
+      <w:r>
+        <w:rPr>
+          <w:rFonts w:hint="eastAsia"/>
+        </w:rPr>
+        <w:t>测试版以</w:t>
+      </w:r>
+      <w:r>
+        <w:rPr>
+          <w:rFonts w:hint="eastAsia"/>
+        </w:rPr>
+        <w:t>-dev</w:t>
+      </w:r>
+      <w:r>
+        <w:rPr>
+          <w:rFonts w:hint="eastAsia"/>
+        </w:rPr>
+        <w:t>结尾，</w:t>
+      </w:r>
+      <w:r>
+        <w:rPr>
+          <w:rFonts w:hint="eastAsia"/>
+        </w:rPr>
+        <w:t>微软小娜产品的</w:t>
+      </w:r>
+      <w:r>
+        <w:rPr>
+          <w:rFonts w:hint="eastAsia"/>
+        </w:rPr>
+        <w:t>版本号码由</w:t>
+      </w:r>
+      <w:r>
+        <w:rPr>
+          <w:rFonts w:hint="eastAsia"/>
+        </w:rPr>
+        <w:t>4</w:t>
+      </w:r>
+      <w:r>
+        <w:rPr>
+          <w:rFonts w:hint="eastAsia"/>
+        </w:rPr>
+        <w:t>个十进制数</w:t>
+      </w:r>
+      <w:r>
+        <w:rPr>
+          <w:rFonts w:hint="eastAsia"/>
+        </w:rPr>
+        <w:t>组成</w:t>
+      </w:r>
+      <w:r>
+        <w:rPr>
+          <w:rFonts w:hint="eastAsia"/>
+        </w:rPr>
+        <w:t>，</w:t>
+      </w:r>
+      <w:r>
+        <w:rPr>
+          <w:rFonts w:hint="eastAsia"/>
+        </w:rPr>
+        <w:t>数之间以点号分隔</w:t>
+      </w:r>
+      <w:r>
+        <w:rPr>
+          <w:rFonts w:hint="eastAsia"/>
+        </w:rPr>
+        <w:t>，</w:t>
+      </w:r>
+      <w:r>
+        <w:rPr>
+          <w:rFonts w:hint="eastAsia"/>
+        </w:rPr>
+        <w:t>如</w:t>
+      </w:r>
+      <w:r>
+        <w:rPr>
+          <w:noProof/>
+        </w:rPr>
+        <w:t>1.0.0.662</w:t>
+      </w:r>
+      <w:r>
+        <w:rPr>
+          <w:rFonts w:hint="eastAsia"/>
+          <w:noProof/>
+        </w:rPr>
+        <w:t>-release</w:t>
+      </w:r>
+      <w:r>
+        <w:rPr>
+          <w:rFonts w:hint="eastAsia"/>
+          <w:noProof/>
+        </w:rPr>
+        <w:t>。</w:t>
+      </w:r>
     </w:p>
     <w:p>
       <w:pPr>
@@ -7860,7 +7887,21 @@
           <w:rFonts w:hint="eastAsia"/>
           <w:noProof/>
         </w:rPr>
-        <w:t>，主要目的是对比不同手机系统之间的性能差异。</w:t>
+        <w:t>，主要目的是对比不同手机系统之间的性能差异</w:t>
+      </w:r>
+      <w:r>
+        <w:rPr>
+          <w:rFonts w:hint="eastAsia"/>
+          <w:noProof/>
+        </w:rPr>
+        <w:t>，使开发人员可以针对某一操作系统进行测试优化</w:t>
+      </w:r>
+      <w:r>
+        <w:rPr>
+          <w:rFonts w:hint="eastAsia"/>
+          <w:noProof/>
+        </w:rPr>
+        <w:t>。</w:t>
       </w:r>
     </w:p>
     <w:p>
@@ -8013,13 +8054,8 @@
         </w:rPr>
         <w:t>地区，主要的字段值为：</w:t>
       </w:r>
-      <w:proofErr w:type="spellStart"/>
-      <w:r>
-        <w:t>En</w:t>
-      </w:r>
-      <w:proofErr w:type="spellEnd"/>
-      <w:r>
-        <w:t>-US</w:t>
+      <w:r>
+        <w:t>En-US</w:t>
       </w:r>
       <w:r>
         <w:rPr>
@@ -8036,13 +8072,8 @@
         </w:rPr>
         <w:t>美国）、</w:t>
       </w:r>
-      <w:proofErr w:type="spellStart"/>
-      <w:r>
-        <w:t>En</w:t>
-      </w:r>
-      <w:proofErr w:type="spellEnd"/>
-      <w:r>
-        <w:t>-IN</w:t>
+      <w:r>
+        <w:t>En-IN</w:t>
       </w:r>
       <w:r>
         <w:rPr>
@@ -8059,13 +8090,8 @@
         </w:rPr>
         <w:t>印度）、</w:t>
       </w:r>
-      <w:proofErr w:type="spellStart"/>
-      <w:r>
-        <w:t>Zh</w:t>
-      </w:r>
-      <w:proofErr w:type="spellEnd"/>
-      <w:r>
-        <w:t>-CN</w:t>
+      <w:r>
+        <w:t>Zh-CN</w:t>
       </w:r>
       <w:r>
         <w:rPr>
@@ -8204,6 +8230,12 @@
         <w:rPr>
           <w:rFonts w:hint="eastAsia"/>
         </w:rPr>
+        <w:t>分布式日志收集</w:t>
+      </w:r>
+      <w:r>
+        <w:rPr>
+          <w:rFonts w:hint="eastAsia"/>
+        </w:rPr>
         <w:t>平台实现，通过在客户端加入</w:t>
       </w:r>
       <w:r>
@@ -8225,7 +8257,31 @@
         <w:rPr>
           <w:rFonts w:hint="eastAsia"/>
         </w:rPr>
-        <w:t>，客户端可以主动发送数据到</w:t>
+        <w:t>，客户端</w:t>
+      </w:r>
+      <w:r>
+        <w:rPr>
+          <w:rFonts w:hint="eastAsia"/>
+        </w:rPr>
+        <w:t>就</w:t>
+      </w:r>
+      <w:r>
+        <w:rPr>
+          <w:rFonts w:hint="eastAsia"/>
+        </w:rPr>
+        <w:t>可以主动发送</w:t>
+      </w:r>
+      <w:r>
+        <w:rPr>
+          <w:rFonts w:hint="eastAsia"/>
+        </w:rPr>
+        <w:t>用户日志</w:t>
+      </w:r>
+      <w:r>
+        <w:rPr>
+          <w:rFonts w:hint="eastAsia"/>
+        </w:rPr>
+        <w:t>到</w:t>
       </w:r>
       <w:r>
         <w:rPr>
@@ -8249,21 +8305,7 @@
         <w:rPr>
           <w:rFonts w:hint="eastAsia"/>
         </w:rPr>
-        <w:t>服务器将各个产品的日志数据进行整理，并把微软小</w:t>
-      </w:r>
-      <w:proofErr w:type="gramStart"/>
-      <w:r>
-        <w:rPr>
-          <w:rFonts w:hint="eastAsia"/>
-        </w:rPr>
-        <w:t>娜</w:t>
-      </w:r>
-      <w:proofErr w:type="gramEnd"/>
-      <w:r>
-        <w:rPr>
-          <w:rFonts w:hint="eastAsia"/>
-        </w:rPr>
-        <w:t>的日志数据储存在</w:t>
+        <w:t>服务器将各个产品的日志数据进行整理，并把微软小娜的日志数据储存在</w:t>
       </w:r>
       <w:r>
         <w:rPr>
@@ -8275,7 +8317,19 @@
         <w:rPr>
           <w:rFonts w:hint="eastAsia"/>
         </w:rPr>
-        <w:t>分布式文件系统中。</w:t>
+        <w:t>分布式文件系统中</w:t>
+      </w:r>
+      <w:r>
+        <w:rPr>
+          <w:rFonts w:hint="eastAsia"/>
+        </w:rPr>
+        <w:t>供下一步计算使用</w:t>
+      </w:r>
+      <w:r>
+        <w:rPr>
+          <w:rFonts w:hint="eastAsia"/>
+        </w:rPr>
+        <w:t>。</w:t>
       </w:r>
     </w:p>
     <w:p>
@@ -8303,21 +8357,32 @@
         <w:rPr>
           <w:rFonts w:hint="eastAsia"/>
         </w:rPr>
-        <w:t>在整个性能分析系统中，</w:t>
-      </w:r>
-      <w:proofErr w:type="gramStart"/>
-      <w:r>
-        <w:rPr>
-          <w:rFonts w:hint="eastAsia"/>
-        </w:rPr>
-        <w:t>最</w:t>
-      </w:r>
-      <w:proofErr w:type="gramEnd"/>
-      <w:r>
-        <w:rPr>
-          <w:rFonts w:hint="eastAsia"/>
-        </w:rPr>
-        <w:t>关键的模块就是日志计算模块，因为计算的准确度直接关系到性能数据的准确度，是整个项目的核心模块。</w:t>
+        <w:t>在整个性能分析系统中，最关键</w:t>
+      </w:r>
+      <w:r>
+        <w:rPr>
+          <w:rFonts w:hint="eastAsia"/>
+        </w:rPr>
+        <w:t>最重要</w:t>
+      </w:r>
+      <w:r>
+        <w:rPr>
+          <w:rFonts w:hint="eastAsia"/>
+        </w:rPr>
+        <w:t>的模块就是日志计算模块，因为</w:t>
+      </w:r>
+      <w:r>
+        <w:rPr>
+          <w:rFonts w:hint="eastAsia"/>
+        </w:rPr>
+        <w:t>日志</w:t>
+      </w:r>
+      <w:r>
+        <w:rPr>
+          <w:rFonts w:hint="eastAsia"/>
+        </w:rPr>
+        <w:lastRenderedPageBreak/>
+        <w:t>计算的准确度直接关系到性能数据的准确度，是整个项目的核心模块。</w:t>
       </w:r>
     </w:p>
     <w:p>
@@ -8331,21 +8396,7 @@
         <w:rPr>
           <w:rFonts w:hint="eastAsia"/>
         </w:rPr>
-        <w:t>微软小</w:t>
-      </w:r>
-      <w:proofErr w:type="gramStart"/>
-      <w:r>
-        <w:rPr>
-          <w:rFonts w:hint="eastAsia"/>
-        </w:rPr>
-        <w:t>娜</w:t>
-      </w:r>
-      <w:proofErr w:type="gramEnd"/>
-      <w:r>
-        <w:rPr>
-          <w:rFonts w:hint="eastAsia"/>
-        </w:rPr>
-        <w:t>性能分析系统主要负责分析客户端的数据，需要计算不同版本号、不同地区</w:t>
+        <w:t>微软小娜性能分析系统主要负责分析客户端的数据，需要计算不同版本号、不同地区</w:t>
       </w:r>
       <w:r>
         <w:rPr>
@@ -8357,6 +8408,12 @@
         <w:rPr>
           <w:rFonts w:hint="eastAsia"/>
         </w:rPr>
+        <w:t>、不同功能模块</w:t>
+      </w:r>
+      <w:r>
+        <w:rPr>
+          <w:rFonts w:hint="eastAsia"/>
+        </w:rPr>
         <w:t>的性能数据</w:t>
       </w:r>
       <w:r>
@@ -8405,16 +8462,8 @@
         <w:rPr>
           <w:rFonts w:hint="eastAsia"/>
         </w:rPr>
-        <w:t>-</w:t>
-      </w:r>
-      <w:proofErr w:type="spellStart"/>
-      <w:r>
-        <w:rPr>
-          <w:rFonts w:hint="eastAsia"/>
-        </w:rPr>
-        <w:t>rd</w:t>
-      </w:r>
-      <w:proofErr w:type="spellEnd"/>
+        <w:t>-rd</w:t>
+      </w:r>
       <w:r>
         <w:rPr>
           <w:rFonts w:hint="eastAsia"/>
@@ -8450,15 +8499,35 @@
           <w:rFonts w:hint="eastAsia"/>
           <w:noProof/>
         </w:rPr>
-        <w:t>，随着发布版本增加</w:t>
-      </w:r>
-      <w:r>
-        <w:rPr>
-          <w:rFonts w:hint="eastAsia"/>
-          <w:noProof/>
-        </w:rPr>
-        <w:lastRenderedPageBreak/>
-        <w:t>版本号会逐渐增大；不同的网络主要是指网络运营商和网络制式的区分，在中国大陆地区网络运行商主要有中国移动、中国联通和中国电信，在美国网络运营商有</w:t>
+        <w:t>，随着发布版本增加版本号会逐渐增大；不同的网络主要是指网络运营商和网络制式的区分，在中国大陆地区网络运行商主要有中国移动、中国联通和中国电信，在美国</w:t>
+      </w:r>
+      <w:r>
+        <w:rPr>
+          <w:rFonts w:hint="eastAsia"/>
+          <w:noProof/>
+        </w:rPr>
+        <w:t>和欧洲</w:t>
+      </w:r>
+      <w:r>
+        <w:rPr>
+          <w:rFonts w:hint="eastAsia"/>
+          <w:noProof/>
+        </w:rPr>
+        <w:t>网络运营商</w:t>
+      </w:r>
+      <w:r>
+        <w:rPr>
+          <w:rFonts w:hint="eastAsia"/>
+          <w:noProof/>
+        </w:rPr>
+        <w:t>主要</w:t>
+      </w:r>
+      <w:r>
+        <w:rPr>
+          <w:rFonts w:hint="eastAsia"/>
+          <w:noProof/>
+        </w:rPr>
+        <w:t>有</w:t>
       </w:r>
       <w:r>
         <w:rPr>
@@ -8675,7 +8744,21 @@
           <w:rFonts w:hint="eastAsia"/>
           <w:noProof/>
         </w:rPr>
-        <w:t>，计算性能数据时，会根据网络制式将其划分为</w:t>
+        <w:t>，计算性能数据时，</w:t>
+      </w:r>
+      <w:r>
+        <w:rPr>
+          <w:rFonts w:hint="eastAsia"/>
+          <w:noProof/>
+        </w:rPr>
+        <w:t>系统</w:t>
+      </w:r>
+      <w:r>
+        <w:rPr>
+          <w:rFonts w:hint="eastAsia"/>
+          <w:noProof/>
+        </w:rPr>
+        <w:t>会根据网络制式将其划分为</w:t>
       </w:r>
       <w:r>
         <w:rPr>
@@ -8738,14 +8821,98 @@
           <w:rFonts w:hint="eastAsia"/>
           <w:noProof/>
         </w:rPr>
-        <w:t>网络；</w:t>
-      </w:r>
-      <w:r>
-        <w:rPr>
-          <w:rFonts w:hint="eastAsia"/>
-          <w:noProof/>
-        </w:rPr>
-        <w:t>因为各个地区的语言和习惯不同，产品会根据不同地区做出一些相应的调整，现在需要计算地区有美国、印度、日本和中国</w:t>
+        <w:t>网络</w:t>
+      </w:r>
+      <w:r>
+        <w:rPr>
+          <w:rFonts w:hint="eastAsia"/>
+          <w:noProof/>
+        </w:rPr>
+        <w:t>，以便于计算</w:t>
+      </w:r>
+      <w:r>
+        <w:rPr>
+          <w:rFonts w:hint="eastAsia"/>
+          <w:noProof/>
+        </w:rPr>
+        <w:t>；</w:t>
+      </w:r>
+      <w:r>
+        <w:rPr>
+          <w:rFonts w:hint="eastAsia"/>
+          <w:noProof/>
+        </w:rPr>
+        <w:t>因为各个地区的语言和习惯不同，</w:t>
+      </w:r>
+      <w:r>
+        <w:rPr>
+          <w:rFonts w:hint="eastAsia"/>
+          <w:noProof/>
+        </w:rPr>
+        <w:t>微软小娜</w:t>
+      </w:r>
+      <w:r>
+        <w:rPr>
+          <w:rFonts w:hint="eastAsia"/>
+          <w:noProof/>
+        </w:rPr>
+        <w:t>产品会根据</w:t>
+      </w:r>
+      <w:r>
+        <w:rPr>
+          <w:rFonts w:hint="eastAsia"/>
+          <w:noProof/>
+        </w:rPr>
+        <w:t>地区</w:t>
+      </w:r>
+      <w:r>
+        <w:rPr>
+          <w:rFonts w:hint="eastAsia"/>
+          <w:noProof/>
+        </w:rPr>
+        <w:t>不同</w:t>
+      </w:r>
+      <w:r>
+        <w:rPr>
+          <w:rFonts w:hint="eastAsia"/>
+          <w:noProof/>
+        </w:rPr>
+        <w:t>对产品</w:t>
+      </w:r>
+      <w:r>
+        <w:rPr>
+          <w:rFonts w:hint="eastAsia"/>
+          <w:noProof/>
+        </w:rPr>
+        <w:t>做出一些</w:t>
+      </w:r>
+      <w:r>
+        <w:rPr>
+          <w:rFonts w:hint="eastAsia"/>
+          <w:noProof/>
+        </w:rPr>
+        <w:t>功能上</w:t>
+      </w:r>
+      <w:r>
+        <w:rPr>
+          <w:rFonts w:hint="eastAsia"/>
+          <w:noProof/>
+        </w:rPr>
+        <w:t>的调整，</w:t>
+      </w:r>
+      <w:r>
+        <w:rPr>
+          <w:rFonts w:hint="eastAsia"/>
+          <w:noProof/>
+        </w:rPr>
+        <w:t>因此需要对不同的地区分别计算产品性能，</w:t>
+      </w:r>
+      <w:r>
+        <w:rPr>
+          <w:rFonts w:hint="eastAsia"/>
+          <w:noProof/>
+        </w:rPr>
+        <w:t>现在需要计算地区有美国、印度、日本和中国</w:t>
       </w:r>
       <w:r>
         <w:rPr>
@@ -8766,7 +8933,14 @@
           <w:rFonts w:hint="eastAsia"/>
           <w:noProof/>
         </w:rPr>
-        <w:t>地方；在操作系统上我们主要区分</w:t>
+        <w:t>地方；在操作系统上系统</w:t>
+      </w:r>
+      <w:r>
+        <w:rPr>
+          <w:rFonts w:hint="eastAsia"/>
+          <w:noProof/>
+        </w:rPr>
+        <w:t>主要区分</w:t>
       </w:r>
       <w:r>
         <w:rPr>
@@ -8794,7 +8968,14 @@
           <w:rFonts w:hint="eastAsia"/>
           <w:noProof/>
         </w:rPr>
-        <w:t>，后面可能会加上</w:t>
+        <w:t>，后面可能会</w:t>
+      </w:r>
+      <w:r>
+        <w:rPr>
+          <w:rFonts w:hint="eastAsia"/>
+          <w:noProof/>
+        </w:rPr>
+        <w:t>有</w:t>
       </w:r>
       <w:r>
         <w:rPr>
@@ -8808,7 +8989,21 @@
           <w:rFonts w:hint="eastAsia"/>
           <w:noProof/>
         </w:rPr>
-        <w:t>等其他操作系统。</w:t>
+        <w:t>等其他操作系统</w:t>
+      </w:r>
+      <w:r>
+        <w:rPr>
+          <w:rFonts w:hint="eastAsia"/>
+          <w:noProof/>
+        </w:rPr>
+        <w:t>的需求</w:t>
+      </w:r>
+      <w:r>
+        <w:rPr>
+          <w:rFonts w:hint="eastAsia"/>
+          <w:noProof/>
+        </w:rPr>
+        <w:t>。</w:t>
       </w:r>
     </w:p>
     <w:p>
@@ -8823,13 +9018,102 @@
           <w:rFonts w:hint="eastAsia"/>
           <w:noProof/>
         </w:rPr>
-        <w:t>微软小娜性能分析系统有两大主要指标：成功率和延迟时间。成功率是指每个功能模块没有没异常情况中断，正常运行到结束的概率；延迟时间是指用户每个模块从开始到结束的时间，需要精确到毫秒，最关键的是</w:t>
-      </w:r>
-      <w:r>
-        <w:rPr>
-          <w:rFonts w:hint="eastAsia"/>
-        </w:rPr>
-        <w:t>模块延迟时间不应该简单是每个用户延迟时间的平均值，</w:t>
+        <w:t>微软小娜性能分析系统有两大主要</w:t>
+      </w:r>
+      <w:r>
+        <w:rPr>
+          <w:rFonts w:hint="eastAsia"/>
+          <w:noProof/>
+        </w:rPr>
+        <w:t>性能指标：成功率和延迟时间。成功率是指每个功能模块在</w:t>
+      </w:r>
+      <w:r>
+        <w:rPr>
+          <w:rFonts w:hint="eastAsia"/>
+          <w:noProof/>
+        </w:rPr>
+        <w:t>没异常情况</w:t>
+      </w:r>
+      <w:r>
+        <w:rPr>
+          <w:rFonts w:hint="eastAsia"/>
+          <w:noProof/>
+        </w:rPr>
+        <w:t>下</w:t>
+      </w:r>
+      <w:r>
+        <w:rPr>
+          <w:rFonts w:hint="eastAsia"/>
+          <w:noProof/>
+        </w:rPr>
+        <w:t>正常运行到</w:t>
+      </w:r>
+      <w:r>
+        <w:rPr>
+          <w:rFonts w:hint="eastAsia"/>
+          <w:noProof/>
+        </w:rPr>
+        <w:t>结束的概率；延迟时间是指产品的</w:t>
+      </w:r>
+      <w:r>
+        <w:rPr>
+          <w:rFonts w:hint="eastAsia"/>
+          <w:noProof/>
+        </w:rPr>
+        <w:t>每个</w:t>
+      </w:r>
+      <w:r>
+        <w:rPr>
+          <w:rFonts w:hint="eastAsia"/>
+          <w:noProof/>
+        </w:rPr>
+        <w:t>功能</w:t>
+      </w:r>
+      <w:r>
+        <w:rPr>
+          <w:rFonts w:hint="eastAsia"/>
+          <w:noProof/>
+        </w:rPr>
+        <w:t>模块从开始</w:t>
+      </w:r>
+      <w:r>
+        <w:rPr>
+          <w:rFonts w:hint="eastAsia"/>
+          <w:noProof/>
+        </w:rPr>
+        <w:t>加载</w:t>
+      </w:r>
+      <w:r>
+        <w:rPr>
+          <w:rFonts w:hint="eastAsia"/>
+          <w:noProof/>
+        </w:rPr>
+        <w:t>到结束的时间，需要精确到毫秒，最关键的是</w:t>
+      </w:r>
+      <w:r>
+        <w:rPr>
+          <w:rFonts w:hint="eastAsia"/>
+          <w:noProof/>
+        </w:rPr>
+        <w:t>功能</w:t>
+      </w:r>
+      <w:r>
+        <w:rPr>
+          <w:rFonts w:hint="eastAsia"/>
+        </w:rPr>
+        <w:t>模块</w:t>
+      </w:r>
+      <w:r>
+        <w:rPr>
+          <w:rFonts w:hint="eastAsia"/>
+        </w:rPr>
+        <w:t>的延迟时间不应该简单是</w:t>
+      </w:r>
+      <w:r>
+        <w:rPr>
+          <w:rFonts w:hint="eastAsia"/>
+        </w:rPr>
+        <w:t>每个用户延迟时间的平均值，</w:t>
       </w:r>
       <w:r>
         <w:rPr>
@@ -8907,7 +9191,31 @@
         <w:rPr>
           <w:rFonts w:hint="eastAsia"/>
         </w:rPr>
-        <w:t>，这样可以最小的较少误差（假设第</w:t>
+        <w:t>，</w:t>
+      </w:r>
+      <w:r>
+        <w:rPr>
+          <w:rFonts w:hint="eastAsia"/>
+        </w:rPr>
+        <w:t>因为求平均值的方法可能会引入较大误差，使用这种计算方法</w:t>
+      </w:r>
+      <w:r>
+        <w:rPr>
+          <w:rFonts w:hint="eastAsia"/>
+        </w:rPr>
+        <w:t>可以</w:t>
+      </w:r>
+      <w:r>
+        <w:rPr>
+          <w:rFonts w:hint="eastAsia"/>
+        </w:rPr>
+        <w:t>降低延迟时间的</w:t>
+      </w:r>
+      <w:r>
+        <w:rPr>
+          <w:rFonts w:hint="eastAsia"/>
+        </w:rPr>
+        <w:t>误差（假设第</w:t>
       </w:r>
       <w:r>
         <w:rPr>
@@ -9007,16 +9315,73 @@
       </w:r>
       <w:r>
         <w:rPr>
-          <w:noProof/>
-        </w:rPr>
-        <w:t>SR</w:t>
-      </w:r>
-      <w:r>
-        <w:rPr>
-          <w:rFonts w:hint="eastAsia"/>
-          <w:noProof/>
-        </w:rPr>
-        <w:t>模块识别完全部的文字的过程，需要计算语音识别的成功率以及延迟时间，如果用户主动取消了语音识别，也认为语音识别失败。</w:t>
+          <w:rFonts w:hint="eastAsia"/>
+          <w:noProof/>
+        </w:rPr>
+        <w:t>语音识别模块识别完全部</w:t>
+      </w:r>
+      <w:r>
+        <w:rPr>
+          <w:rFonts w:hint="eastAsia"/>
+          <w:noProof/>
+        </w:rPr>
+        <w:t>文字的过程，需要计算语音识别</w:t>
+      </w:r>
+      <w:r>
+        <w:rPr>
+          <w:rFonts w:hint="eastAsia"/>
+          <w:noProof/>
+        </w:rPr>
+        <w:t>模块</w:t>
+      </w:r>
+      <w:r>
+        <w:rPr>
+          <w:rFonts w:hint="eastAsia"/>
+          <w:noProof/>
+        </w:rPr>
+        <w:t>的成功率</w:t>
+      </w:r>
+      <w:r>
+        <w:rPr>
+          <w:rFonts w:hint="eastAsia"/>
+          <w:noProof/>
+        </w:rPr>
+        <w:t>及其</w:t>
+      </w:r>
+      <w:r>
+        <w:rPr>
+          <w:rFonts w:hint="eastAsia"/>
+          <w:noProof/>
+        </w:rPr>
+        <w:t>延迟时间，如果用户主动取消了语音识别</w:t>
+      </w:r>
+      <w:r>
+        <w:rPr>
+          <w:rFonts w:hint="eastAsia"/>
+          <w:noProof/>
+        </w:rPr>
+        <w:t>操作</w:t>
+      </w:r>
+      <w:r>
+        <w:rPr>
+          <w:rFonts w:hint="eastAsia"/>
+          <w:noProof/>
+        </w:rPr>
+        <w:t>，也认为语音识别</w:t>
+      </w:r>
+      <w:r>
+        <w:rPr>
+          <w:rFonts w:hint="eastAsia"/>
+          <w:noProof/>
+        </w:rPr>
+        <w:t>模块</w:t>
+      </w:r>
+      <w:r>
+        <w:rPr>
+          <w:rFonts w:hint="eastAsia"/>
+          <w:noProof/>
+        </w:rPr>
+        <w:t>失败。</w:t>
       </w:r>
     </w:p>
     <w:p>
@@ -9154,14 +9519,50 @@
           <w:rFonts w:hint="eastAsia"/>
           <w:noProof/>
         </w:rPr>
-        <w:t>成功率以及延迟时间</w:t>
-      </w:r>
-      <w:r>
-        <w:rPr>
-          <w:rFonts w:hint="eastAsia"/>
-          <w:noProof/>
-        </w:rPr>
-        <w:t>，如果用户主动取消了语义理解，也认为语义理解失败</w:t>
+        <w:t>成功率</w:t>
+      </w:r>
+      <w:r>
+        <w:rPr>
+          <w:rFonts w:hint="eastAsia"/>
+          <w:noProof/>
+        </w:rPr>
+        <w:lastRenderedPageBreak/>
+        <w:t>以及延迟时间</w:t>
+      </w:r>
+      <w:r>
+        <w:rPr>
+          <w:rFonts w:hint="eastAsia"/>
+          <w:noProof/>
+        </w:rPr>
+        <w:t>，如果用户主动取消了语义理解</w:t>
+      </w:r>
+      <w:r>
+        <w:rPr>
+          <w:rFonts w:hint="eastAsia"/>
+          <w:noProof/>
+        </w:rPr>
+        <w:t>操作</w:t>
+      </w:r>
+      <w:r>
+        <w:rPr>
+          <w:rFonts w:hint="eastAsia"/>
+          <w:noProof/>
+        </w:rPr>
+        <w:t>，也认为语义理解</w:t>
+      </w:r>
+      <w:r>
+        <w:rPr>
+          <w:rFonts w:hint="eastAsia"/>
+          <w:noProof/>
+        </w:rPr>
+        <w:t>模块</w:t>
+      </w:r>
+      <w:r>
+        <w:rPr>
+          <w:rFonts w:hint="eastAsia"/>
+          <w:noProof/>
+        </w:rPr>
+        <w:t>失败</w:t>
       </w:r>
       <w:r>
         <w:rPr>
@@ -9243,7 +9644,35 @@
           <w:rFonts w:hint="eastAsia"/>
           <w:noProof/>
         </w:rPr>
-        <w:t>，如果用户主动取消了页面加载，也认为页面加载失败</w:t>
+        <w:t>，如果用户主动取消了页面加载</w:t>
+      </w:r>
+      <w:r>
+        <w:rPr>
+          <w:rFonts w:hint="eastAsia"/>
+          <w:noProof/>
+        </w:rPr>
+        <w:t>操作</w:t>
+      </w:r>
+      <w:r>
+        <w:rPr>
+          <w:rFonts w:hint="eastAsia"/>
+          <w:noProof/>
+        </w:rPr>
+        <w:t>，也认为页面加载</w:t>
+      </w:r>
+      <w:r>
+        <w:rPr>
+          <w:rFonts w:hint="eastAsia"/>
+          <w:noProof/>
+        </w:rPr>
+        <w:t>模块</w:t>
+      </w:r>
+      <w:r>
+        <w:rPr>
+          <w:rFonts w:hint="eastAsia"/>
+          <w:noProof/>
+        </w:rPr>
+        <w:t>失败</w:t>
       </w:r>
       <w:r>
         <w:rPr>
@@ -9313,7 +9742,35 @@
           <w:rFonts w:hint="eastAsia"/>
           <w:noProof/>
         </w:rPr>
-        <w:t>，如果用户主动取消了产品启动，也认为产品启动失败</w:t>
+        <w:t>，如果用户主动取消了产品启动</w:t>
+      </w:r>
+      <w:r>
+        <w:rPr>
+          <w:rFonts w:hint="eastAsia"/>
+          <w:noProof/>
+        </w:rPr>
+        <w:t>操作</w:t>
+      </w:r>
+      <w:r>
+        <w:rPr>
+          <w:rFonts w:hint="eastAsia"/>
+          <w:noProof/>
+        </w:rPr>
+        <w:t>，也认为产品启动</w:t>
+      </w:r>
+      <w:r>
+        <w:rPr>
+          <w:rFonts w:hint="eastAsia"/>
+          <w:noProof/>
+        </w:rPr>
+        <w:t>模块</w:t>
+      </w:r>
+      <w:r>
+        <w:rPr>
+          <w:rFonts w:hint="eastAsia"/>
+          <w:noProof/>
+        </w:rPr>
+        <w:t>失败</w:t>
       </w:r>
       <w:r>
         <w:rPr>
@@ -9354,7 +9811,21 @@
           <w:rFonts w:hint="eastAsia"/>
           <w:noProof/>
         </w:rPr>
-        <w:t>）：每天的</w:t>
+        <w:t>）：</w:t>
+      </w:r>
+      <w:r>
+        <w:rPr>
+          <w:rFonts w:hint="eastAsia"/>
+          <w:noProof/>
+        </w:rPr>
+        <w:t>指微软小娜</w:t>
+      </w:r>
+      <w:r>
+        <w:rPr>
+          <w:rFonts w:hint="eastAsia"/>
+          <w:noProof/>
+        </w:rPr>
+        <w:t>每天的</w:t>
       </w:r>
       <w:r>
         <w:rPr>
@@ -9375,7 +9846,21 @@
           <w:rFonts w:hint="eastAsia"/>
           <w:noProof/>
         </w:rPr>
-        <w:t>，计算每天</w:t>
+        <w:t>，</w:t>
+      </w:r>
+      <w:r>
+        <w:rPr>
+          <w:rFonts w:hint="eastAsia"/>
+          <w:noProof/>
+        </w:rPr>
+        <w:t>需要</w:t>
+      </w:r>
+      <w:r>
+        <w:rPr>
+          <w:rFonts w:hint="eastAsia"/>
+          <w:noProof/>
+        </w:rPr>
+        <w:t>计算每天</w:t>
       </w:r>
       <w:r>
         <w:rPr>
@@ -9389,7 +9874,28 @@
           <w:rFonts w:hint="eastAsia"/>
           <w:noProof/>
         </w:rPr>
-        <w:t>小娜产品及各个功能、各个模块的</w:t>
+        <w:t>小娜产品</w:t>
+      </w:r>
+      <w:r>
+        <w:rPr>
+          <w:rFonts w:hint="eastAsia"/>
+          <w:noProof/>
+        </w:rPr>
+        <w:t>总体</w:t>
+      </w:r>
+      <w:r>
+        <w:rPr>
+          <w:rFonts w:hint="eastAsia"/>
+          <w:noProof/>
+        </w:rPr>
+        <w:t>及各个功能、各个模块的</w:t>
+      </w:r>
+      <w:r>
+        <w:rPr>
+          <w:rFonts w:hint="eastAsia"/>
+          <w:noProof/>
+        </w:rPr>
+        <w:t>分别</w:t>
       </w:r>
       <w:r>
         <w:rPr>
@@ -9410,7 +9916,14 @@
           <w:rFonts w:hint="eastAsia"/>
           <w:noProof/>
         </w:rPr>
-        <w:t>，也包括每日新用户数量已经新用户次日存留率</w:t>
+        <w:t>，也包括每日新用户数量已经新用户次日存留</w:t>
+      </w:r>
+      <w:r>
+        <w:rPr>
+          <w:rFonts w:hint="eastAsia"/>
+          <w:noProof/>
+        </w:rPr>
+        <w:t>用户量</w:t>
       </w:r>
       <w:r>
         <w:rPr>
@@ -9428,6 +9941,423 @@
         <w:rPr>
           <w:rFonts w:hint="eastAsia"/>
         </w:rPr>
+        <w:t xml:space="preserve"> </w:t>
+      </w:r>
+      <w:r>
+        <w:rPr>
+          <w:rFonts w:hint="eastAsia"/>
+        </w:rPr>
+        <w:t>自动化工具需求分析</w:t>
+      </w:r>
+    </w:p>
+    <w:p>
+      <w:pPr>
+        <w:ind w:firstLine="420"/>
+      </w:pPr>
+      <w:r>
+        <w:rPr>
+          <w:rFonts w:hint="eastAsia"/>
+        </w:rPr>
+        <w:t>实现自动化工具的目的是</w:t>
+      </w:r>
+      <w:r>
+        <w:rPr>
+          <w:rFonts w:hint="eastAsia"/>
+        </w:rPr>
+        <w:t>自动化工具可以</w:t>
+      </w:r>
+      <w:r>
+        <w:rPr>
+          <w:rFonts w:hint="eastAsia"/>
+        </w:rPr>
+        <w:t>每天定时提交脚本并</w:t>
+      </w:r>
+      <w:r>
+        <w:rPr>
+          <w:rFonts w:hint="eastAsia"/>
+        </w:rPr>
+        <w:t>自动将已经</w:t>
+      </w:r>
+      <w:r>
+        <w:rPr>
+          <w:rFonts w:hint="eastAsia"/>
+        </w:rPr>
+        <w:t>计算</w:t>
+      </w:r>
+      <w:r>
+        <w:rPr>
+          <w:rFonts w:hint="eastAsia"/>
+        </w:rPr>
+        <w:t>的性能数据</w:t>
+      </w:r>
+      <w:r>
+        <w:rPr>
+          <w:rFonts w:hint="eastAsia"/>
+        </w:rPr>
+        <w:t>导入</w:t>
+      </w:r>
+      <w:r>
+        <w:rPr>
+          <w:rFonts w:hint="eastAsia"/>
+        </w:rPr>
+        <w:t>到</w:t>
+      </w:r>
+      <w:r>
+        <w:rPr>
+          <w:rFonts w:hint="eastAsia"/>
+        </w:rPr>
+        <w:t>数据库</w:t>
+      </w:r>
+      <w:r>
+        <w:rPr>
+          <w:rFonts w:hint="eastAsia"/>
+        </w:rPr>
+        <w:t>中，因此该工具主要有定时提交脚本和将</w:t>
+      </w:r>
+      <w:r>
+        <w:rPr>
+          <w:rFonts w:hint="eastAsia"/>
+        </w:rPr>
+        <w:t>性能数据</w:t>
+      </w:r>
+      <w:r>
+        <w:rPr>
+          <w:rFonts w:hint="eastAsia"/>
+        </w:rPr>
+        <w:t>导入到数据库</w:t>
+      </w:r>
+      <w:r>
+        <w:rPr>
+          <w:rFonts w:hint="eastAsia"/>
+        </w:rPr>
+        <w:t>这两大需求</w:t>
+      </w:r>
+      <w:r>
+        <w:rPr>
+          <w:rFonts w:hint="eastAsia"/>
+        </w:rPr>
+        <w:t>。</w:t>
+      </w:r>
+      <w:r>
+        <w:rPr>
+          <w:rFonts w:hint="eastAsia"/>
+        </w:rPr>
+        <w:t>Cosmos</w:t>
+      </w:r>
+      <w:r>
+        <w:rPr>
+          <w:rFonts w:hint="eastAsia"/>
+        </w:rPr>
+        <w:t>分布式文件系统中的日志数据会有延迟时间，一般的延迟时间为</w:t>
+      </w:r>
+      <w:r>
+        <w:rPr>
+          <w:rFonts w:hint="eastAsia"/>
+        </w:rPr>
+        <w:t>2</w:t>
+      </w:r>
+      <w:r>
+        <w:rPr>
+          <w:rFonts w:hint="eastAsia"/>
+        </w:rPr>
+        <w:t>天，但是也</w:t>
+      </w:r>
+      <w:r>
+        <w:rPr>
+          <w:rFonts w:hint="eastAsia"/>
+        </w:rPr>
+        <w:t>可能</w:t>
+      </w:r>
+      <w:r>
+        <w:rPr>
+          <w:rFonts w:hint="eastAsia"/>
+        </w:rPr>
+        <w:t>会有更多天数的延迟，因此自动化工具需要记录</w:t>
+      </w:r>
+      <w:r>
+        <w:rPr>
+          <w:rFonts w:hint="eastAsia"/>
+        </w:rPr>
+        <w:t>两个日期，分别是</w:t>
+      </w:r>
+      <w:r>
+        <w:rPr>
+          <w:rFonts w:hint="eastAsia"/>
+        </w:rPr>
+        <w:t>已经</w:t>
+      </w:r>
+      <w:r>
+        <w:rPr>
+          <w:rFonts w:hint="eastAsia"/>
+        </w:rPr>
+        <w:t>将脚本提交的日期</w:t>
+      </w:r>
+      <w:r>
+        <w:rPr>
+          <w:rFonts w:hint="eastAsia"/>
+        </w:rPr>
+        <w:t>，和已经将</w:t>
+      </w:r>
+      <w:r>
+        <w:rPr>
+          <w:rFonts w:hint="eastAsia"/>
+        </w:rPr>
+        <w:t>性能数据</w:t>
+      </w:r>
+      <w:r>
+        <w:rPr>
+          <w:rFonts w:hint="eastAsia"/>
+        </w:rPr>
+        <w:t>导入到数据库的日期</w:t>
+      </w:r>
+      <w:r>
+        <w:rPr>
+          <w:rFonts w:hint="eastAsia"/>
+        </w:rPr>
+        <w:t>。这样做的目的是防止重复计算降低系统性能，</w:t>
+      </w:r>
+      <w:r>
+        <w:rPr>
+          <w:rFonts w:hint="eastAsia"/>
+        </w:rPr>
+        <w:t>防止重复数据导入数据库</w:t>
+      </w:r>
+      <w:r>
+        <w:rPr>
+          <w:rFonts w:hint="eastAsia"/>
+        </w:rPr>
+        <w:t>。</w:t>
+      </w:r>
+      <w:r>
+        <w:rPr>
+          <w:rFonts w:hint="eastAsia"/>
+        </w:rPr>
+        <w:t>系统每次运行之前，需要检查之前脚本的提交日志和导入数据的日志，以便重新提交延迟的产品日志</w:t>
+      </w:r>
+      <w:r>
+        <w:rPr>
+          <w:rFonts w:hint="eastAsia"/>
+        </w:rPr>
+        <w:t>。</w:t>
+      </w:r>
+      <w:r>
+        <w:rPr>
+          <w:rFonts w:hint="eastAsia"/>
+        </w:rPr>
+        <w:t>此外</w:t>
+      </w:r>
+      <w:r>
+        <w:rPr>
+          <w:rFonts w:hint="eastAsia"/>
+        </w:rPr>
+        <w:t>还可能会有某一天</w:t>
+      </w:r>
+      <w:r>
+        <w:rPr>
+          <w:rFonts w:hint="eastAsia"/>
+        </w:rPr>
+        <w:t>或一段时间</w:t>
+      </w:r>
+      <w:r>
+        <w:rPr>
+          <w:rFonts w:hint="eastAsia"/>
+        </w:rPr>
+        <w:t>的</w:t>
+      </w:r>
+      <w:r>
+        <w:rPr>
+          <w:rFonts w:hint="eastAsia"/>
+        </w:rPr>
+        <w:t>性能</w:t>
+      </w:r>
+      <w:r>
+        <w:rPr>
+          <w:rFonts w:hint="eastAsia"/>
+        </w:rPr>
+        <w:t>数据因为日志问题需要重新计算，自动化工具需要有对指定日期</w:t>
+      </w:r>
+      <w:r>
+        <w:rPr>
+          <w:rFonts w:hint="eastAsia"/>
+        </w:rPr>
+        <w:t>或指定时间段的数据</w:t>
+      </w:r>
+      <w:r>
+        <w:rPr>
+          <w:rFonts w:hint="eastAsia"/>
+        </w:rPr>
+        <w:t>进行重新计算，并把已经导入数据库的数据删除。</w:t>
+      </w:r>
+    </w:p>
+    <w:p>
+      <w:pPr>
+        <w:ind w:firstLine="420"/>
+      </w:pPr>
+      <w:r>
+        <w:rPr>
+          <w:rFonts w:hint="eastAsia"/>
+        </w:rPr>
+        <w:t>自动化工具应该可以简单的被应用于其他程序，因此需要有动态配置脚本优先级、脚本路径、数据下载路径以及数据库名称以及表名称的功能。除此之外，自动化工具还应该每天定时自动运行，</w:t>
+      </w:r>
+      <w:r>
+        <w:rPr>
+          <w:rFonts w:hint="eastAsia"/>
+        </w:rPr>
+        <w:t>这样可以最大程度上</w:t>
+      </w:r>
+      <w:r>
+        <w:rPr>
+          <w:rFonts w:hint="eastAsia"/>
+        </w:rPr>
+        <w:t>节约</w:t>
+      </w:r>
+      <w:r>
+        <w:rPr>
+          <w:rFonts w:hint="eastAsia"/>
+        </w:rPr>
+        <w:t>开发人员的时间</w:t>
+      </w:r>
+      <w:r>
+        <w:rPr>
+          <w:rFonts w:hint="eastAsia"/>
+        </w:rPr>
+        <w:t>。最重要的是自动化工具需要</w:t>
+      </w:r>
+      <w:r>
+        <w:rPr>
+          <w:rFonts w:hint="eastAsia"/>
+        </w:rPr>
+        <w:t>具有</w:t>
+      </w:r>
+      <w:r>
+        <w:rPr>
+          <w:rFonts w:hint="eastAsia"/>
+        </w:rPr>
+        <w:t>异常处理</w:t>
+      </w:r>
+      <w:r>
+        <w:rPr>
+          <w:rFonts w:hint="eastAsia"/>
+        </w:rPr>
+        <w:t>、上下文恢复的</w:t>
+      </w:r>
+      <w:r>
+        <w:rPr>
+          <w:rFonts w:hint="eastAsia"/>
+        </w:rPr>
+        <w:t>功能，因为在提交脚本时可能会由于超时，脚本编译错误，源文件源目录不存在等问题出现异常，</w:t>
+      </w:r>
+      <w:r>
+        <w:rPr>
+          <w:rFonts w:hint="eastAsia"/>
+        </w:rPr>
+        <w:t>这时</w:t>
+      </w:r>
+      <w:r>
+        <w:rPr>
+          <w:rFonts w:hint="eastAsia"/>
+        </w:rPr>
+        <w:t>应该把所有情况恢复到工具未运行的情况，并需要记录异常</w:t>
+      </w:r>
+      <w:r>
+        <w:rPr>
+          <w:rFonts w:hint="eastAsia"/>
+        </w:rPr>
+        <w:t>日志</w:t>
+      </w:r>
+      <w:r>
+        <w:rPr>
+          <w:rFonts w:hint="eastAsia"/>
+        </w:rPr>
+        <w:t>，特别的，当数据导入数据库发生异常时，自动化工具需要将已经导入的部分数据删除，并记录异常日志。</w:t>
+      </w:r>
+      <w:r>
+        <w:rPr>
+          <w:rFonts w:hint="eastAsia"/>
+        </w:rPr>
+        <w:t>当</w:t>
+      </w:r>
+      <w:r>
+        <w:rPr>
+          <w:rFonts w:hint="eastAsia"/>
+        </w:rPr>
+        <w:t>有异常发生时，自动化工具应该有</w:t>
+      </w:r>
+      <w:r>
+        <w:rPr>
+          <w:rFonts w:hint="eastAsia"/>
+        </w:rPr>
+        <w:t>自动</w:t>
+      </w:r>
+      <w:r>
+        <w:rPr>
+          <w:rFonts w:hint="eastAsia"/>
+        </w:rPr>
+        <w:t>提醒开发人员的功能，可以使开发人员</w:t>
+      </w:r>
+      <w:r>
+        <w:rPr>
+          <w:rFonts w:hint="eastAsia"/>
+        </w:rPr>
+        <w:t>快速</w:t>
+      </w:r>
+      <w:r>
+        <w:rPr>
+          <w:rFonts w:hint="eastAsia"/>
+        </w:rPr>
+        <w:t>收到异常</w:t>
+      </w:r>
+      <w:r>
+        <w:rPr>
+          <w:rFonts w:hint="eastAsia"/>
+        </w:rPr>
+        <w:t>日志</w:t>
+      </w:r>
+      <w:r>
+        <w:rPr>
+          <w:rFonts w:hint="eastAsia"/>
+        </w:rPr>
+        <w:t>或错误记录，以便</w:t>
+      </w:r>
+      <w:r>
+        <w:rPr>
+          <w:rFonts w:hint="eastAsia"/>
+        </w:rPr>
+        <w:t>快速发现</w:t>
+      </w:r>
+      <w:r>
+        <w:rPr>
+          <w:rFonts w:hint="eastAsia"/>
+        </w:rPr>
+        <w:t>问题</w:t>
+      </w:r>
+      <w:r>
+        <w:rPr>
+          <w:rFonts w:hint="eastAsia"/>
+        </w:rPr>
+        <w:t>解决</w:t>
+      </w:r>
+      <w:r>
+        <w:rPr>
+          <w:rFonts w:hint="eastAsia"/>
+        </w:rPr>
+        <w:t>问题</w:t>
+      </w:r>
+      <w:r>
+        <w:rPr>
+          <w:rFonts w:hint="eastAsia"/>
+        </w:rPr>
+        <w:t>。</w:t>
+      </w:r>
+    </w:p>
+    <w:p>
+      <w:pPr>
+        <w:pStyle w:val="a"/>
+      </w:pPr>
+      <w:r>
+        <w:rPr>
+          <w:rFonts w:hint="eastAsia"/>
+        </w:rPr>
         <w:lastRenderedPageBreak/>
         <w:t xml:space="preserve"> </w:t>
       </w:r>
@@ -9435,7 +10365,7 @@
         <w:rPr>
           <w:rFonts w:hint="eastAsia"/>
         </w:rPr>
-        <w:t>自动化工具需求分析</w:t>
+        <w:t>数据库和和网站的需求分析</w:t>
       </w:r>
     </w:p>
     <w:p>
@@ -9446,79 +10376,43 @@
         <w:rPr>
           <w:rFonts w:hint="eastAsia"/>
         </w:rPr>
-        <w:t>实现自动化工具的目的是</w:t>
-      </w:r>
-      <w:r>
-        <w:rPr>
-          <w:rFonts w:hint="eastAsia"/>
-        </w:rPr>
-        <w:t>为了每天定时提交脚本并计算结果导入</w:t>
-      </w:r>
-      <w:r>
-        <w:rPr>
-          <w:rFonts w:hint="eastAsia"/>
-        </w:rPr>
-        <w:t>到</w:t>
-      </w:r>
-      <w:r>
-        <w:rPr>
-          <w:rFonts w:hint="eastAsia"/>
-        </w:rPr>
-        <w:t>数据库</w:t>
-      </w:r>
-      <w:r>
-        <w:rPr>
-          <w:rFonts w:hint="eastAsia"/>
-        </w:rPr>
-        <w:t>中，因此该工具主要有两大需求：定时提交脚本和将结果导入到数据库。</w:t>
-      </w:r>
-      <w:r>
-        <w:rPr>
-          <w:rFonts w:hint="eastAsia"/>
-        </w:rPr>
-        <w:t>Cosmos</w:t>
-      </w:r>
-      <w:r>
-        <w:rPr>
-          <w:rFonts w:hint="eastAsia"/>
-        </w:rPr>
-        <w:t>分布式文件系统中的日志数据会有延迟时间，一般的延迟时间为</w:t>
-      </w:r>
-      <w:r>
-        <w:rPr>
-          <w:rFonts w:hint="eastAsia"/>
-        </w:rPr>
-        <w:t>2</w:t>
-      </w:r>
-      <w:r>
-        <w:rPr>
-          <w:rFonts w:hint="eastAsia"/>
-        </w:rPr>
-        <w:t>天，但是也会有更多天数的延迟，因此自动化工具需要记录已经计算的日期，和已经将结果导入到数据库的日期，防止重复计算降低系统性能，也防止重复数据导入数据库</w:t>
-      </w:r>
-      <w:r>
-        <w:rPr>
-          <w:rFonts w:hint="eastAsia"/>
-        </w:rPr>
-        <w:t>，系统每次运行之前，需要检查之前脚本的提交日志和导入数据的日志，以便重新提交延迟的产品日志</w:t>
-      </w:r>
-      <w:r>
-        <w:rPr>
-          <w:rFonts w:hint="eastAsia"/>
-        </w:rPr>
-        <w:t>。</w:t>
-      </w:r>
-      <w:r>
-        <w:rPr>
-          <w:rFonts w:hint="eastAsia"/>
-        </w:rPr>
-        <w:t>此外</w:t>
-      </w:r>
-      <w:r>
-        <w:rPr>
-          <w:rFonts w:hint="eastAsia"/>
-        </w:rPr>
-        <w:t>还可能会有某一天的数据因为日志问题需要重新计算，自动化工具需要有对指定日期进行重新计算，并把已经导入数据库的数据删除的功能。</w:t>
+        <w:t>计算</w:t>
+      </w:r>
+      <w:r>
+        <w:rPr>
+          <w:rFonts w:hint="eastAsia"/>
+        </w:rPr>
+        <w:t>出的</w:t>
+      </w:r>
+      <w:r>
+        <w:rPr>
+          <w:rFonts w:hint="eastAsia"/>
+        </w:rPr>
+        <w:t>产品性能数据都会被保存在数据库中</w:t>
+      </w:r>
+      <w:r>
+        <w:rPr>
+          <w:rFonts w:hint="eastAsia"/>
+        </w:rPr>
+        <w:t>以供网站读取</w:t>
+      </w:r>
+      <w:r>
+        <w:rPr>
+          <w:rFonts w:hint="eastAsia"/>
+        </w:rPr>
+        <w:t>，因此在数据库的需求分析阶段需要确定基本的表结构，</w:t>
+      </w:r>
+      <w:r>
+        <w:rPr>
+          <w:rFonts w:hint="eastAsia"/>
+        </w:rPr>
+        <w:t>数据库主要存储的数据可以分为三类：</w:t>
+      </w:r>
+      <w:r>
+        <w:rPr>
+          <w:rFonts w:hint="eastAsia"/>
+        </w:rPr>
+        <w:t>功能的成功率、功能的延迟时间和功能的使用人数。</w:t>
       </w:r>
     </w:p>
     <w:p>
@@ -9529,961 +10423,787 @@
         <w:rPr>
           <w:rFonts w:hint="eastAsia"/>
         </w:rPr>
-        <w:t>自动化工具应该可以简单的被应用于其他程序，因此需要有动态配置脚本优先级、脚本路径、数据下载路径以及数据库名称以及表名称的功能。除此之外，自动化工具还应该每天定时自动运行，</w:t>
-      </w:r>
-      <w:r>
-        <w:rPr>
-          <w:rFonts w:hint="eastAsia"/>
-        </w:rPr>
-        <w:t>这样可以最大程度上</w:t>
-      </w:r>
-      <w:r>
-        <w:rPr>
-          <w:rFonts w:hint="eastAsia"/>
-        </w:rPr>
-        <w:t>节约</w:t>
-      </w:r>
-      <w:r>
-        <w:rPr>
-          <w:rFonts w:hint="eastAsia"/>
-        </w:rPr>
-        <w:t>开发人员的时间</w:t>
-      </w:r>
-      <w:r>
-        <w:rPr>
-          <w:rFonts w:hint="eastAsia"/>
-        </w:rPr>
-        <w:t>。最重要的是自动化工具需要</w:t>
-      </w:r>
-      <w:r>
-        <w:rPr>
-          <w:rFonts w:hint="eastAsia"/>
-        </w:rPr>
-        <w:t>具有</w:t>
-      </w:r>
-      <w:r>
-        <w:rPr>
-          <w:rFonts w:hint="eastAsia"/>
-        </w:rPr>
-        <w:t>异常处理</w:t>
-      </w:r>
-      <w:r>
-        <w:rPr>
-          <w:rFonts w:hint="eastAsia"/>
-        </w:rPr>
-        <w:t>、上下文恢复的</w:t>
-      </w:r>
-      <w:r>
-        <w:rPr>
-          <w:rFonts w:hint="eastAsia"/>
-        </w:rPr>
-        <w:t>功能，因为在提交脚本时可能会由于超时，脚本编译错误，源文件源目录不存在等问题出现异常，</w:t>
-      </w:r>
-      <w:r>
-        <w:rPr>
-          <w:rFonts w:hint="eastAsia"/>
-        </w:rPr>
-        <w:t>这时</w:t>
-      </w:r>
-      <w:r>
-        <w:rPr>
-          <w:rFonts w:hint="eastAsia"/>
-        </w:rPr>
-        <w:t>应该把所有情况恢复到工具未运行的情况，并需要记录异常</w:t>
-      </w:r>
-      <w:r>
-        <w:rPr>
-          <w:rFonts w:hint="eastAsia"/>
-        </w:rPr>
-        <w:t>日志</w:t>
-      </w:r>
-      <w:r>
-        <w:rPr>
-          <w:rFonts w:hint="eastAsia"/>
-        </w:rPr>
-        <w:t>，特别的，当数据导入数据库发生异常时，自动化工具需要将已经导入的部分数据删除，并记录异常日志。</w:t>
-      </w:r>
-      <w:r>
-        <w:rPr>
-          <w:rFonts w:hint="eastAsia"/>
-        </w:rPr>
-        <w:t>当</w:t>
-      </w:r>
-      <w:r>
-        <w:rPr>
-          <w:rFonts w:hint="eastAsia"/>
-        </w:rPr>
-        <w:t>有异常发生时，自动化工具应该有</w:t>
-      </w:r>
-      <w:r>
-        <w:rPr>
-          <w:rFonts w:hint="eastAsia"/>
-        </w:rPr>
-        <w:t>自动</w:t>
-      </w:r>
-      <w:r>
-        <w:rPr>
-          <w:rFonts w:hint="eastAsia"/>
-        </w:rPr>
-        <w:t>提醒开发人员的功能，可以使开发人员</w:t>
-      </w:r>
-      <w:r>
-        <w:rPr>
-          <w:rFonts w:hint="eastAsia"/>
-        </w:rPr>
-        <w:t>快速</w:t>
-      </w:r>
-      <w:r>
-        <w:rPr>
-          <w:rFonts w:hint="eastAsia"/>
-        </w:rPr>
-        <w:t>收到异常</w:t>
-      </w:r>
-      <w:r>
-        <w:rPr>
-          <w:rFonts w:hint="eastAsia"/>
-        </w:rPr>
-        <w:t>日志</w:t>
-      </w:r>
-      <w:r>
-        <w:rPr>
-          <w:rFonts w:hint="eastAsia"/>
-        </w:rPr>
-        <w:t>或错误记录，以便</w:t>
-      </w:r>
-      <w:r>
-        <w:rPr>
-          <w:rFonts w:hint="eastAsia"/>
-        </w:rPr>
-        <w:t>快速发现</w:t>
-      </w:r>
-      <w:r>
-        <w:rPr>
-          <w:rFonts w:hint="eastAsia"/>
-        </w:rPr>
-        <w:t>问题</w:t>
-      </w:r>
-      <w:r>
-        <w:rPr>
-          <w:rFonts w:hint="eastAsia"/>
-        </w:rPr>
-        <w:t>解决</w:t>
-      </w:r>
-      <w:r>
-        <w:rPr>
-          <w:rFonts w:hint="eastAsia"/>
-        </w:rPr>
-        <w:t>问题</w:t>
-      </w:r>
-      <w:r>
-        <w:rPr>
-          <w:rFonts w:hint="eastAsia"/>
-        </w:rPr>
-        <w:t>。</w:t>
+        <w:t>在</w:t>
+      </w:r>
+      <w:r>
+        <w:rPr>
+          <w:rFonts w:hint="eastAsia"/>
+        </w:rPr>
+        <w:t>数据库</w:t>
+      </w:r>
+      <w:r>
+        <w:rPr>
+          <w:rFonts w:hint="eastAsia"/>
+        </w:rPr>
+        <w:t>保存</w:t>
+      </w:r>
+      <w:r>
+        <w:rPr>
+          <w:rFonts w:hint="eastAsia"/>
+        </w:rPr>
+        <w:t>产品</w:t>
+      </w:r>
+      <w:r>
+        <w:rPr>
+          <w:rFonts w:hint="eastAsia"/>
+        </w:rPr>
+        <w:t>功能的成功率时，需要存储</w:t>
+      </w:r>
+      <w:r>
+        <w:rPr>
+          <w:rFonts w:hint="eastAsia"/>
+        </w:rPr>
+        <w:t>日志的产生时间（精确到天），</w:t>
+      </w:r>
+      <w:r>
+        <w:rPr>
+          <w:rFonts w:hint="eastAsia"/>
+        </w:rPr>
+        <w:t>功能的名称，功能的子名称，产品的版本号，手机的网络状况，手机的系统版本号</w:t>
+      </w:r>
+      <w:r>
+        <w:rPr>
+          <w:rFonts w:hint="eastAsia"/>
+        </w:rPr>
+        <w:t>，</w:t>
+      </w:r>
+      <w:r>
+        <w:rPr>
+          <w:rFonts w:hint="eastAsia"/>
+        </w:rPr>
+        <w:t>用户的语言和地区，以及功能的使用次数，功能被成功使用的次数和功能的成功率。在讨论延迟时间的需求时需要定义几个指标</w:t>
+      </w:r>
+      <w:r>
+        <w:rPr>
+          <w:rFonts w:hint="eastAsia"/>
+        </w:rPr>
+        <w:t>PLT75</w:t>
+      </w:r>
+      <w:r>
+        <w:rPr>
+          <w:rFonts w:hint="eastAsia"/>
+        </w:rPr>
+        <w:t>、</w:t>
+      </w:r>
+      <w:r>
+        <w:rPr>
+          <w:rFonts w:hint="eastAsia"/>
+        </w:rPr>
+        <w:t>PLT90</w:t>
+      </w:r>
+      <w:r>
+        <w:rPr>
+          <w:rFonts w:hint="eastAsia"/>
+        </w:rPr>
+        <w:t>、</w:t>
+      </w:r>
+      <w:r>
+        <w:rPr>
+          <w:rFonts w:hint="eastAsia"/>
+        </w:rPr>
+        <w:t>PLT95</w:t>
+      </w:r>
+      <w:r>
+        <w:rPr>
+          <w:rFonts w:hint="eastAsia"/>
+        </w:rPr>
+        <w:t>，</w:t>
+      </w:r>
+      <w:r>
+        <w:rPr>
+          <w:rFonts w:hint="eastAsia"/>
+        </w:rPr>
+        <w:t>PLT75</w:t>
+      </w:r>
+      <w:r>
+        <w:rPr>
+          <w:rFonts w:hint="eastAsia"/>
+        </w:rPr>
+        <w:t>、</w:t>
+      </w:r>
+      <w:r>
+        <w:rPr>
+          <w:rFonts w:hint="eastAsia"/>
+        </w:rPr>
+        <w:t>PLT90</w:t>
+      </w:r>
+      <w:r>
+        <w:rPr>
+          <w:rFonts w:hint="eastAsia"/>
+        </w:rPr>
+        <w:t>、</w:t>
+      </w:r>
+      <w:r>
+        <w:rPr>
+          <w:rFonts w:hint="eastAsia"/>
+        </w:rPr>
+        <w:t>PLT95</w:t>
+      </w:r>
+      <w:r>
+        <w:rPr>
+          <w:rFonts w:hint="eastAsia"/>
+        </w:rPr>
+        <w:t>的含义是假设</w:t>
+      </w:r>
+      <w:r>
+        <w:rPr>
+          <w:rFonts w:hint="eastAsia"/>
+        </w:rPr>
+        <w:t>PLT75</w:t>
+      </w:r>
+      <w:r>
+        <w:rPr>
+          <w:rFonts w:hint="eastAsia"/>
+        </w:rPr>
+        <w:t>等于</w:t>
+      </w:r>
+      <w:r>
+        <w:rPr>
+          <w:rFonts w:hint="eastAsia"/>
+        </w:rPr>
+        <w:t>2000</w:t>
+      </w:r>
+      <w:r>
+        <w:rPr>
+          <w:rFonts w:hint="eastAsia"/>
+        </w:rPr>
+        <w:t>毫秒，表示有</w:t>
+      </w:r>
+      <w:r>
+        <w:rPr>
+          <w:rFonts w:hint="eastAsia"/>
+        </w:rPr>
+        <w:t>75%</w:t>
+      </w:r>
+      <w:r>
+        <w:rPr>
+          <w:rFonts w:hint="eastAsia"/>
+        </w:rPr>
+        <w:t>的用户的延迟时间小于</w:t>
+      </w:r>
+      <w:r>
+        <w:rPr>
+          <w:rFonts w:hint="eastAsia"/>
+        </w:rPr>
+        <w:t>2000</w:t>
+      </w:r>
+      <w:r>
+        <w:rPr>
+          <w:rFonts w:hint="eastAsia"/>
+        </w:rPr>
+        <w:t>毫秒，其计算方法是将每个用户的延迟时间从小到大排序，取第</w:t>
+      </w:r>
+      <w:r>
+        <w:rPr>
+          <w:rFonts w:hint="eastAsia"/>
+        </w:rPr>
+        <w:t>75</w:t>
+      </w:r>
+      <w:r>
+        <w:rPr>
+          <w:rFonts w:hint="eastAsia"/>
+        </w:rPr>
+        <w:t>个、第</w:t>
+      </w:r>
+      <w:r>
+        <w:rPr>
+          <w:rFonts w:hint="eastAsia"/>
+        </w:rPr>
+        <w:t>90</w:t>
+      </w:r>
+      <w:r>
+        <w:rPr>
+          <w:rFonts w:hint="eastAsia"/>
+        </w:rPr>
+        <w:t>个和第</w:t>
+      </w:r>
+      <w:r>
+        <w:rPr>
+          <w:rFonts w:hint="eastAsia"/>
+        </w:rPr>
+        <w:t>95</w:t>
+      </w:r>
+      <w:r>
+        <w:rPr>
+          <w:rFonts w:hint="eastAsia"/>
+        </w:rPr>
+        <w:t>个百分位数</w:t>
+      </w:r>
+      <w:r>
+        <w:rPr>
+          <w:rFonts w:hint="eastAsia"/>
+        </w:rPr>
+        <w:t>即为</w:t>
+      </w:r>
+      <w:r>
+        <w:rPr>
+          <w:rFonts w:hint="eastAsia"/>
+        </w:rPr>
+        <w:t>PLT75</w:t>
+      </w:r>
+      <w:r>
+        <w:rPr>
+          <w:rFonts w:hint="eastAsia"/>
+        </w:rPr>
+        <w:t>、</w:t>
+      </w:r>
+      <w:r>
+        <w:rPr>
+          <w:rFonts w:hint="eastAsia"/>
+        </w:rPr>
+        <w:t>PLT90</w:t>
+      </w:r>
+      <w:r>
+        <w:rPr>
+          <w:rFonts w:hint="eastAsia"/>
+        </w:rPr>
+        <w:t>和</w:t>
+      </w:r>
+      <w:r>
+        <w:rPr>
+          <w:rFonts w:hint="eastAsia"/>
+        </w:rPr>
+        <w:t>PLT95</w:t>
+      </w:r>
+      <w:r>
+        <w:rPr>
+          <w:rFonts w:hint="eastAsia"/>
+        </w:rPr>
+        <w:t>的值。</w:t>
+      </w:r>
+      <w:r>
+        <w:rPr>
+          <w:rFonts w:hint="eastAsia"/>
+        </w:rPr>
+        <w:t>在数据库保存产品功能的延迟时间时，需要存储</w:t>
+      </w:r>
+      <w:r>
+        <w:rPr>
+          <w:rFonts w:hint="eastAsia"/>
+        </w:rPr>
+        <w:t>日志的产生时间（精确到天），</w:t>
+      </w:r>
+      <w:r>
+        <w:rPr>
+          <w:rFonts w:hint="eastAsia"/>
+        </w:rPr>
+        <w:t>功能的名称，功能的子名称，产品的版本号，手机的网络状况，手机的系统版本号</w:t>
+      </w:r>
+      <w:r>
+        <w:rPr>
+          <w:rFonts w:hint="eastAsia"/>
+        </w:rPr>
+        <w:t>，</w:t>
+      </w:r>
+      <w:r>
+        <w:rPr>
+          <w:rFonts w:hint="eastAsia"/>
+        </w:rPr>
+        <w:t>用户的语言和地区，功能的使用次数以及</w:t>
+      </w:r>
+      <w:r>
+        <w:rPr>
+          <w:rFonts w:hint="eastAsia"/>
+        </w:rPr>
+        <w:t>PLT75</w:t>
+      </w:r>
+      <w:r>
+        <w:rPr>
+          <w:rFonts w:hint="eastAsia"/>
+        </w:rPr>
+        <w:t>、</w:t>
+      </w:r>
+      <w:r>
+        <w:rPr>
+          <w:rFonts w:hint="eastAsia"/>
+        </w:rPr>
+        <w:t>PLT90</w:t>
+      </w:r>
+      <w:r>
+        <w:rPr>
+          <w:rFonts w:hint="eastAsia"/>
+        </w:rPr>
+        <w:t>和</w:t>
+      </w:r>
+      <w:r>
+        <w:rPr>
+          <w:rFonts w:hint="eastAsia"/>
+        </w:rPr>
+        <w:t>PLT95</w:t>
+      </w:r>
+      <w:r>
+        <w:rPr>
+          <w:rFonts w:hint="eastAsia"/>
+        </w:rPr>
+        <w:t>的值。</w:t>
+      </w:r>
+      <w:r>
+        <w:rPr>
+          <w:rFonts w:hint="eastAsia"/>
+        </w:rPr>
+        <w:t>在存储功能的使用人数时，需要存储日志的产生时间（精确到天），产品的使用人数，产品当天的新用户，产品昨天的新用户在今天的使用人数，除此之外还要存储各个功能模块的使用人数，此功能当天的新用户，此功能昨天的新用户在今天的使用人数。</w:t>
       </w:r>
     </w:p>
     <w:p>
       <w:pPr>
-        <w:pStyle w:val="a"/>
-      </w:pPr>
-      <w:r>
-        <w:rPr>
-          <w:rFonts w:hint="eastAsia"/>
-        </w:rPr>
-        <w:t xml:space="preserve"> </w:t>
-      </w:r>
-      <w:r>
-        <w:rPr>
-          <w:rFonts w:hint="eastAsia"/>
-        </w:rPr>
-        <w:t>数据库和和网站的需求分析</w:t>
+        <w:ind w:firstLine="420"/>
+      </w:pPr>
+      <w:r>
+        <w:rPr>
+          <w:rFonts w:hint="eastAsia"/>
+        </w:rPr>
+        <w:t>网站功能性需求为：用户可以查询每天的</w:t>
+      </w:r>
+      <w:r>
+        <w:rPr>
+          <w:rFonts w:hint="eastAsia"/>
+        </w:rPr>
+        <w:t>产品性能</w:t>
+      </w:r>
+      <w:r>
+        <w:rPr>
+          <w:rFonts w:hint="eastAsia"/>
+        </w:rPr>
+        <w:t>数据，用户可以选择</w:t>
+      </w:r>
+      <w:r>
+        <w:rPr>
+          <w:rFonts w:hint="eastAsia"/>
+        </w:rPr>
+        <w:t>不同的</w:t>
+      </w:r>
+      <w:r>
+        <w:rPr>
+          <w:rFonts w:hint="eastAsia"/>
+        </w:rPr>
+        <w:t>网络数据（</w:t>
+      </w:r>
+      <w:r>
+        <w:rPr>
+          <w:rFonts w:hint="eastAsia"/>
+        </w:rPr>
+        <w:t>Wi-Fi/4G/3G/2G</w:t>
+      </w:r>
+      <w:r>
+        <w:rPr>
+          <w:rFonts w:hint="eastAsia"/>
+        </w:rPr>
+        <w:t>）、</w:t>
+      </w:r>
+      <w:r>
+        <w:rPr>
+          <w:rFonts w:hint="eastAsia"/>
+        </w:rPr>
+        <w:t>不同的</w:t>
+      </w:r>
+      <w:r>
+        <w:rPr>
+          <w:rFonts w:hint="eastAsia"/>
+        </w:rPr>
+        <w:t>产品发布</w:t>
+      </w:r>
+      <w:r>
+        <w:rPr>
+          <w:rFonts w:hint="eastAsia"/>
+        </w:rPr>
+        <w:t>市场（</w:t>
+      </w:r>
+      <w:r>
+        <w:rPr>
+          <w:rFonts w:hint="eastAsia"/>
+        </w:rPr>
+        <w:t>Zh-CN/En-US/En-IN/Ja-JP</w:t>
+      </w:r>
+      <w:r>
+        <w:rPr>
+          <w:rFonts w:hint="eastAsia"/>
+        </w:rPr>
+        <w:t>）、</w:t>
+      </w:r>
+      <w:r>
+        <w:rPr>
+          <w:rFonts w:hint="eastAsia"/>
+        </w:rPr>
+        <w:t>不同的</w:t>
+      </w:r>
+      <w:r>
+        <w:rPr>
+          <w:rFonts w:hint="eastAsia"/>
+        </w:rPr>
+        <w:t>产品</w:t>
+      </w:r>
+      <w:r>
+        <w:rPr>
+          <w:rFonts w:hint="eastAsia"/>
+        </w:rPr>
+        <w:t>系统</w:t>
+      </w:r>
+      <w:r>
+        <w:rPr>
+          <w:rFonts w:hint="eastAsia"/>
+        </w:rPr>
+        <w:t>平台（</w:t>
+      </w:r>
+      <w:r>
+        <w:rPr>
+          <w:rFonts w:hint="eastAsia"/>
+        </w:rPr>
+        <w:t>Android/iOS</w:t>
+      </w:r>
+      <w:r>
+        <w:rPr>
+          <w:rFonts w:hint="eastAsia"/>
+        </w:rPr>
+        <w:t>）</w:t>
+      </w:r>
+      <w:r>
+        <w:rPr>
+          <w:rFonts w:hint="eastAsia"/>
+        </w:rPr>
+        <w:t>查看</w:t>
+      </w:r>
+      <w:r>
+        <w:rPr>
+          <w:rFonts w:hint="eastAsia"/>
+        </w:rPr>
+        <w:t>相关</w:t>
+      </w:r>
+      <w:r>
+        <w:rPr>
+          <w:rFonts w:hint="eastAsia"/>
+        </w:rPr>
+        <w:t>功能模块的性能</w:t>
+      </w:r>
+      <w:r>
+        <w:rPr>
+          <w:rFonts w:hint="eastAsia"/>
+        </w:rPr>
+        <w:t>数据，用户可以指定</w:t>
+      </w:r>
+      <w:r>
+        <w:rPr>
+          <w:rFonts w:hint="eastAsia"/>
+        </w:rPr>
+        <w:t>功能模块</w:t>
+      </w:r>
+      <w:r>
+        <w:rPr>
+          <w:rFonts w:hint="eastAsia"/>
+        </w:rPr>
+        <w:t>查看</w:t>
+      </w:r>
+      <w:r>
+        <w:rPr>
+          <w:rFonts w:hint="eastAsia"/>
+        </w:rPr>
+        <w:t>其几个月</w:t>
+      </w:r>
+      <w:r>
+        <w:rPr>
+          <w:rFonts w:hint="eastAsia"/>
+        </w:rPr>
+        <w:t>之内的</w:t>
+      </w:r>
+      <w:r>
+        <w:rPr>
+          <w:rFonts w:hint="eastAsia"/>
+        </w:rPr>
+        <w:t>性能变化</w:t>
+      </w:r>
+      <w:r>
+        <w:rPr>
+          <w:rFonts w:hint="eastAsia"/>
+        </w:rPr>
+        <w:t>趋势图。</w:t>
+      </w:r>
+      <w:r>
+        <w:rPr>
+          <w:rFonts w:hint="eastAsia"/>
+        </w:rPr>
+        <w:t>根据数据库存储的三类数据</w:t>
+      </w:r>
+      <w:r>
+        <w:rPr>
+          <w:rFonts w:hint="eastAsia"/>
+        </w:rPr>
+        <w:t>：</w:t>
+      </w:r>
+      <w:r>
+        <w:rPr>
+          <w:rFonts w:hint="eastAsia"/>
+        </w:rPr>
+        <w:t>功能的成功率、功能的延迟时间和功能的</w:t>
+      </w:r>
+      <w:r>
+        <w:rPr>
+          <w:rFonts w:hint="eastAsia"/>
+        </w:rPr>
+        <w:t>活跃用户量。</w:t>
+      </w:r>
+      <w:r>
+        <w:rPr>
+          <w:rFonts w:hint="eastAsia"/>
+        </w:rPr>
+        <w:t>网页需要划分为三个区域，分别展示</w:t>
+      </w:r>
+      <w:r>
+        <w:rPr>
+          <w:rFonts w:hint="eastAsia"/>
+        </w:rPr>
+        <w:t>功能模块的</w:t>
+      </w:r>
+      <w:r>
+        <w:rPr>
+          <w:rFonts w:hint="eastAsia"/>
+        </w:rPr>
+        <w:t>成功率、延迟时间和活跃用户量。</w:t>
+      </w:r>
+      <w:r>
+        <w:rPr>
+          <w:rFonts w:hint="eastAsia"/>
+        </w:rPr>
+        <w:t>网站需要</w:t>
+      </w:r>
+      <w:r>
+        <w:rPr>
+          <w:rFonts w:hint="eastAsia"/>
+        </w:rPr>
+        <w:t>根据成功率和延迟的数据大小对数据标注不同的颜色，以求更直观的看出产品</w:t>
+      </w:r>
+      <w:r>
+        <w:rPr>
+          <w:rFonts w:hint="eastAsia"/>
+        </w:rPr>
+        <w:t>各个功能模块的</w:t>
+      </w:r>
+      <w:r>
+        <w:rPr>
+          <w:rFonts w:hint="eastAsia"/>
+        </w:rPr>
+        <w:t>性能</w:t>
+      </w:r>
+      <w:r>
+        <w:rPr>
+          <w:rFonts w:hint="eastAsia"/>
+        </w:rPr>
+        <w:t>，具体标准为当成功率高于</w:t>
+      </w:r>
+      <w:r>
+        <w:rPr>
+          <w:rFonts w:hint="eastAsia"/>
+        </w:rPr>
+        <w:t>99%</w:t>
+      </w:r>
+      <w:r>
+        <w:rPr>
+          <w:rFonts w:hint="eastAsia"/>
+        </w:rPr>
+        <w:t>时标</w:t>
+      </w:r>
+      <w:r>
+        <w:rPr>
+          <w:rFonts w:hint="eastAsia"/>
+        </w:rPr>
+        <w:t>为</w:t>
+      </w:r>
+      <w:r>
+        <w:rPr>
+          <w:rFonts w:hint="eastAsia"/>
+        </w:rPr>
+        <w:t>绿色，</w:t>
+      </w:r>
+      <w:r>
+        <w:rPr>
+          <w:rFonts w:hint="eastAsia"/>
+        </w:rPr>
+        <w:t>当</w:t>
+      </w:r>
+      <w:r>
+        <w:rPr>
+          <w:rFonts w:hint="eastAsia"/>
+        </w:rPr>
+        <w:t>成功率高于</w:t>
+      </w:r>
+      <w:r>
+        <w:rPr>
+          <w:rFonts w:hint="eastAsia"/>
+        </w:rPr>
+        <w:t>90%</w:t>
+      </w:r>
+      <w:r>
+        <w:rPr>
+          <w:rFonts w:hint="eastAsia"/>
+        </w:rPr>
+        <w:t>时标</w:t>
+      </w:r>
+      <w:r>
+        <w:rPr>
+          <w:rFonts w:hint="eastAsia"/>
+        </w:rPr>
+        <w:t>为</w:t>
+      </w:r>
+      <w:r>
+        <w:rPr>
+          <w:rFonts w:hint="eastAsia"/>
+        </w:rPr>
+        <w:t>黄色，</w:t>
+      </w:r>
+      <w:r>
+        <w:rPr>
+          <w:rFonts w:hint="eastAsia"/>
+        </w:rPr>
+        <w:t>当</w:t>
+      </w:r>
+      <w:r>
+        <w:rPr>
+          <w:rFonts w:hint="eastAsia"/>
+        </w:rPr>
+        <w:t>成功率低于</w:t>
+      </w:r>
+      <w:r>
+        <w:rPr>
+          <w:rFonts w:hint="eastAsia"/>
+        </w:rPr>
+        <w:t>90%</w:t>
+      </w:r>
+      <w:r>
+        <w:rPr>
+          <w:rFonts w:hint="eastAsia"/>
+        </w:rPr>
+        <w:t>时标</w:t>
+      </w:r>
+      <w:r>
+        <w:rPr>
+          <w:rFonts w:hint="eastAsia"/>
+        </w:rPr>
+        <w:t>为</w:t>
+      </w:r>
+      <w:r>
+        <w:rPr>
+          <w:rFonts w:hint="eastAsia"/>
+        </w:rPr>
+        <w:t>红色</w:t>
+      </w:r>
+      <w:r>
+        <w:rPr>
+          <w:rFonts w:hint="eastAsia"/>
+        </w:rPr>
+        <w:t>；当延迟时间小于</w:t>
+      </w:r>
+      <w:r>
+        <w:rPr>
+          <w:rFonts w:hint="eastAsia"/>
+        </w:rPr>
+        <w:t>1500</w:t>
+      </w:r>
+      <w:r>
+        <w:rPr>
+          <w:rFonts w:hint="eastAsia"/>
+        </w:rPr>
+        <w:t>毫秒时标</w:t>
+      </w:r>
+      <w:r>
+        <w:rPr>
+          <w:rFonts w:hint="eastAsia"/>
+        </w:rPr>
+        <w:t>为</w:t>
+      </w:r>
+      <w:r>
+        <w:rPr>
+          <w:rFonts w:hint="eastAsia"/>
+        </w:rPr>
+        <w:t>绿色，当延迟时间小于</w:t>
+      </w:r>
+      <w:r>
+        <w:rPr>
+          <w:rFonts w:hint="eastAsia"/>
+        </w:rPr>
+        <w:t>2500</w:t>
+      </w:r>
+      <w:r>
+        <w:rPr>
+          <w:rFonts w:hint="eastAsia"/>
+        </w:rPr>
+        <w:t>毫秒时标</w:t>
+      </w:r>
+      <w:r>
+        <w:rPr>
+          <w:rFonts w:hint="eastAsia"/>
+        </w:rPr>
+        <w:t>为</w:t>
+      </w:r>
+      <w:r>
+        <w:rPr>
+          <w:rFonts w:hint="eastAsia"/>
+        </w:rPr>
+        <w:t>黄色，当延迟时间大于</w:t>
+      </w:r>
+      <w:r>
+        <w:rPr>
+          <w:rFonts w:hint="eastAsia"/>
+        </w:rPr>
+        <w:t>2500</w:t>
+      </w:r>
+      <w:r>
+        <w:rPr>
+          <w:rFonts w:hint="eastAsia"/>
+        </w:rPr>
+        <w:t>毫秒时标</w:t>
+      </w:r>
+      <w:r>
+        <w:rPr>
+          <w:rFonts w:hint="eastAsia"/>
+        </w:rPr>
+        <w:t>为</w:t>
+      </w:r>
+      <w:r>
+        <w:rPr>
+          <w:rFonts w:hint="eastAsia"/>
+        </w:rPr>
+        <w:t>红色</w:t>
+      </w:r>
+      <w:r>
+        <w:rPr>
+          <w:rFonts w:hint="eastAsia"/>
+        </w:rPr>
+        <w:t>。</w:t>
+      </w:r>
+      <w:r>
+        <w:rPr>
+          <w:rFonts w:hint="eastAsia"/>
+        </w:rPr>
+        <w:t>绿色数据表示该功能模块运行良好，黄色数据表示该功能模块性能需要注意，红色表示该模块性能出现较大问题，当某个模块的性能参数出现较大问题时，网站应该又给开发该功能的开发人员邮件提醒的功能。</w:t>
+      </w:r>
+      <w:r>
+        <w:rPr>
+          <w:rFonts w:hint="eastAsia"/>
+        </w:rPr>
+        <w:t>为了纵向比较产品的性</w:t>
+      </w:r>
+      <w:r>
+        <w:rPr>
+          <w:rFonts w:hint="eastAsia"/>
+        </w:rPr>
+        <w:lastRenderedPageBreak/>
+        <w:t>能，当用户点击任何一个数据时，网站需要展示相同功能，相同的语言和地区，相同的手机系统，相同的网络状况下此数据两个月以来变化的趋势图。</w:t>
+      </w:r>
+      <w:r>
+        <w:rPr>
+          <w:rFonts w:hint="eastAsia"/>
+        </w:rPr>
+        <w:t>对于每个大功能模块的成功率和延迟，需要画出饼状图展示每个子功能模块的成功率和延迟时间；对于每个功能模块的失败原因进行分析，统计不同失败原因导致功能失败的次数，并画出饼状图。</w:t>
+      </w:r>
+      <w:r>
+        <w:rPr>
+          <w:rFonts w:hint="eastAsia"/>
+        </w:rPr>
+        <w:t>网站的用例图如下：</w:t>
       </w:r>
     </w:p>
     <w:p>
       <w:pPr>
-        <w:ind w:firstLine="420"/>
-      </w:pPr>
-      <w:r>
-        <w:rPr>
-          <w:rFonts w:hint="eastAsia"/>
-        </w:rPr>
-        <w:t>计算</w:t>
-      </w:r>
-      <w:r>
-        <w:rPr>
-          <w:rFonts w:hint="eastAsia"/>
-        </w:rPr>
-        <w:t>出的</w:t>
-      </w:r>
-      <w:r>
-        <w:rPr>
-          <w:rFonts w:hint="eastAsia"/>
-        </w:rPr>
-        <w:t>产品性能数据都会被保存在数据库中</w:t>
-      </w:r>
-      <w:r>
-        <w:rPr>
-          <w:rFonts w:hint="eastAsia"/>
-        </w:rPr>
-        <w:t>以供网站读取</w:t>
-      </w:r>
-      <w:r>
-        <w:rPr>
-          <w:rFonts w:hint="eastAsia"/>
-        </w:rPr>
-        <w:t>，因此在数据库的需求分析阶段需要确定基本的表结构，</w:t>
-      </w:r>
-      <w:r>
-        <w:rPr>
-          <w:rFonts w:hint="eastAsia"/>
-        </w:rPr>
-        <w:t>数据库主要存储的数据可以分为三类：</w:t>
-      </w:r>
-      <w:r>
-        <w:rPr>
-          <w:rFonts w:hint="eastAsia"/>
-        </w:rPr>
-        <w:t>功能的成功率、功能的延迟时间和功能的使用人数。</w:t>
-      </w:r>
-    </w:p>
-    <w:p>
-      <w:pPr>
-        <w:ind w:firstLine="420"/>
-      </w:pPr>
-      <w:r>
-        <w:rPr>
-          <w:rFonts w:hint="eastAsia"/>
-        </w:rPr>
-        <w:t>在</w:t>
-      </w:r>
-      <w:r>
-        <w:rPr>
-          <w:rFonts w:hint="eastAsia"/>
-        </w:rPr>
-        <w:t>数据库</w:t>
-      </w:r>
-      <w:r>
-        <w:rPr>
-          <w:rFonts w:hint="eastAsia"/>
-        </w:rPr>
-        <w:t>保存</w:t>
-      </w:r>
-      <w:r>
-        <w:rPr>
-          <w:rFonts w:hint="eastAsia"/>
-        </w:rPr>
-        <w:t>产品</w:t>
-      </w:r>
-      <w:r>
-        <w:rPr>
-          <w:rFonts w:hint="eastAsia"/>
-        </w:rPr>
-        <w:t>功能的成功率时，需要存储</w:t>
-      </w:r>
-      <w:r>
-        <w:rPr>
-          <w:rFonts w:hint="eastAsia"/>
-        </w:rPr>
-        <w:t>日志的产生时间（精确到天），</w:t>
-      </w:r>
-      <w:r>
-        <w:rPr>
-          <w:rFonts w:hint="eastAsia"/>
-        </w:rPr>
-        <w:t>功能的名称，功能的子名称，产品的版本号，手机的网络状况，手机的系统版本号</w:t>
-      </w:r>
-      <w:r>
-        <w:rPr>
-          <w:rFonts w:hint="eastAsia"/>
-        </w:rPr>
-        <w:t>，</w:t>
-      </w:r>
-      <w:r>
-        <w:rPr>
-          <w:rFonts w:hint="eastAsia"/>
-        </w:rPr>
-        <w:t>用户的语言和地区，以及功能的使用次数，功能被成功使用的次数和功能的成功率。在讨论延迟时间的需求时需要定义几个指标</w:t>
-      </w:r>
-      <w:r>
-        <w:rPr>
-          <w:rFonts w:hint="eastAsia"/>
-        </w:rPr>
-        <w:t>PLT75</w:t>
-      </w:r>
-      <w:r>
-        <w:rPr>
-          <w:rFonts w:hint="eastAsia"/>
-        </w:rPr>
-        <w:t>、</w:t>
-      </w:r>
-      <w:r>
-        <w:rPr>
-          <w:rFonts w:hint="eastAsia"/>
-        </w:rPr>
-        <w:t>PLT90</w:t>
-      </w:r>
-      <w:r>
-        <w:rPr>
-          <w:rFonts w:hint="eastAsia"/>
-        </w:rPr>
-        <w:t>、</w:t>
-      </w:r>
-      <w:r>
-        <w:rPr>
-          <w:rFonts w:hint="eastAsia"/>
-        </w:rPr>
-        <w:t>PLT95</w:t>
-      </w:r>
-      <w:r>
-        <w:rPr>
-          <w:rFonts w:hint="eastAsia"/>
-        </w:rPr>
-        <w:t>，</w:t>
-      </w:r>
-      <w:r>
-        <w:rPr>
-          <w:rFonts w:hint="eastAsia"/>
-        </w:rPr>
-        <w:t>PLT75</w:t>
-      </w:r>
-      <w:r>
-        <w:rPr>
-          <w:rFonts w:hint="eastAsia"/>
-        </w:rPr>
-        <w:t>、</w:t>
-      </w:r>
-      <w:r>
-        <w:rPr>
-          <w:rFonts w:hint="eastAsia"/>
-        </w:rPr>
-        <w:t>PLT90</w:t>
-      </w:r>
-      <w:r>
-        <w:rPr>
-          <w:rFonts w:hint="eastAsia"/>
-        </w:rPr>
-        <w:t>、</w:t>
-      </w:r>
-      <w:r>
-        <w:rPr>
-          <w:rFonts w:hint="eastAsia"/>
-        </w:rPr>
-        <w:t>PLT95</w:t>
-      </w:r>
-      <w:r>
-        <w:rPr>
-          <w:rFonts w:hint="eastAsia"/>
-        </w:rPr>
-        <w:t>的含义是</w:t>
-      </w:r>
-      <w:r>
-        <w:rPr>
-          <w:rFonts w:hint="eastAsia"/>
-        </w:rPr>
-        <w:t>假设</w:t>
-      </w:r>
-      <w:r>
-        <w:rPr>
-          <w:rFonts w:hint="eastAsia"/>
-        </w:rPr>
-        <w:t>PLT75</w:t>
-      </w:r>
-      <w:r>
-        <w:rPr>
-          <w:rFonts w:hint="eastAsia"/>
-        </w:rPr>
-        <w:t>等于</w:t>
-      </w:r>
-      <w:r>
-        <w:rPr>
-          <w:rFonts w:hint="eastAsia"/>
-        </w:rPr>
-        <w:t>2000</w:t>
-      </w:r>
-      <w:r>
-        <w:rPr>
-          <w:rFonts w:hint="eastAsia"/>
-        </w:rPr>
-        <w:t>毫秒，表示有</w:t>
-      </w:r>
-      <w:r>
-        <w:rPr>
-          <w:rFonts w:hint="eastAsia"/>
-        </w:rPr>
-        <w:t>75%</w:t>
-      </w:r>
-      <w:r>
-        <w:rPr>
-          <w:rFonts w:hint="eastAsia"/>
-        </w:rPr>
-        <w:t>的用户的延迟时间小于</w:t>
-      </w:r>
-      <w:r>
-        <w:rPr>
-          <w:rFonts w:hint="eastAsia"/>
-        </w:rPr>
-        <w:t>2000</w:t>
-      </w:r>
-      <w:r>
-        <w:rPr>
-          <w:rFonts w:hint="eastAsia"/>
-        </w:rPr>
-        <w:t>毫秒</w:t>
-      </w:r>
-      <w:r>
-        <w:rPr>
-          <w:rFonts w:hint="eastAsia"/>
-        </w:rPr>
-        <w:t>，其计算方法是</w:t>
-      </w:r>
-      <w:r>
-        <w:rPr>
-          <w:rFonts w:hint="eastAsia"/>
-        </w:rPr>
-        <w:t>将每个用户的延迟时间从小到大排序，取第</w:t>
-      </w:r>
-      <w:r>
-        <w:rPr>
-          <w:rFonts w:hint="eastAsia"/>
-        </w:rPr>
-        <w:t>75</w:t>
-      </w:r>
-      <w:r>
-        <w:rPr>
-          <w:rFonts w:hint="eastAsia"/>
-        </w:rPr>
-        <w:t>个、第</w:t>
-      </w:r>
-      <w:r>
-        <w:rPr>
-          <w:rFonts w:hint="eastAsia"/>
-        </w:rPr>
-        <w:t>90</w:t>
-      </w:r>
-      <w:r>
-        <w:rPr>
-          <w:rFonts w:hint="eastAsia"/>
-        </w:rPr>
-        <w:t>个和第</w:t>
-      </w:r>
-      <w:r>
-        <w:rPr>
-          <w:rFonts w:hint="eastAsia"/>
-        </w:rPr>
-        <w:t>95</w:t>
-      </w:r>
-      <w:r>
-        <w:rPr>
-          <w:rFonts w:hint="eastAsia"/>
-        </w:rPr>
-        <w:t>个百分位数</w:t>
-      </w:r>
-      <w:r>
-        <w:rPr>
-          <w:rFonts w:hint="eastAsia"/>
-        </w:rPr>
-        <w:t>即为</w:t>
-      </w:r>
-      <w:r>
-        <w:rPr>
-          <w:rFonts w:hint="eastAsia"/>
-        </w:rPr>
-        <w:t>PLT75</w:t>
-      </w:r>
-      <w:r>
-        <w:rPr>
-          <w:rFonts w:hint="eastAsia"/>
-        </w:rPr>
-        <w:t>、</w:t>
-      </w:r>
-      <w:r>
-        <w:rPr>
-          <w:rFonts w:hint="eastAsia"/>
-        </w:rPr>
-        <w:t>PLT90</w:t>
-      </w:r>
-      <w:r>
-        <w:rPr>
-          <w:rFonts w:hint="eastAsia"/>
-        </w:rPr>
-        <w:t>和</w:t>
-      </w:r>
-      <w:r>
-        <w:rPr>
-          <w:rFonts w:hint="eastAsia"/>
-        </w:rPr>
-        <w:t>PLT95</w:t>
-      </w:r>
-      <w:r>
-        <w:rPr>
-          <w:rFonts w:hint="eastAsia"/>
-        </w:rPr>
-        <w:t>的值。</w:t>
-      </w:r>
-      <w:r>
-        <w:rPr>
-          <w:rFonts w:hint="eastAsia"/>
-        </w:rPr>
-        <w:lastRenderedPageBreak/>
-        <w:t>在数据库保存产品功能的</w:t>
-      </w:r>
-      <w:r>
-        <w:rPr>
-          <w:rFonts w:hint="eastAsia"/>
-        </w:rPr>
-        <w:t>延迟时间</w:t>
-      </w:r>
-      <w:r>
-        <w:rPr>
-          <w:rFonts w:hint="eastAsia"/>
-        </w:rPr>
-        <w:t>时，需要存储</w:t>
-      </w:r>
-      <w:r>
-        <w:rPr>
-          <w:rFonts w:hint="eastAsia"/>
-        </w:rPr>
-        <w:t>日志的产生时间（精确到天），</w:t>
-      </w:r>
-      <w:r>
-        <w:rPr>
-          <w:rFonts w:hint="eastAsia"/>
-        </w:rPr>
-        <w:t>功能的名称，功能的子名称，产品的版本号，手机的网络状况，手机的系统版本号</w:t>
-      </w:r>
-      <w:r>
-        <w:rPr>
-          <w:rFonts w:hint="eastAsia"/>
-        </w:rPr>
-        <w:t>，</w:t>
-      </w:r>
-      <w:r>
-        <w:rPr>
-          <w:rFonts w:hint="eastAsia"/>
-        </w:rPr>
-        <w:t>用户的语言和地区，功能</w:t>
-      </w:r>
-      <w:r>
-        <w:rPr>
-          <w:rFonts w:hint="eastAsia"/>
-        </w:rPr>
-        <w:t>的使用次数以及</w:t>
-      </w:r>
-      <w:r>
-        <w:rPr>
-          <w:rFonts w:hint="eastAsia"/>
-        </w:rPr>
-        <w:t>PLT75</w:t>
-      </w:r>
-      <w:r>
-        <w:rPr>
-          <w:rFonts w:hint="eastAsia"/>
-        </w:rPr>
-        <w:t>、</w:t>
-      </w:r>
-      <w:r>
-        <w:rPr>
-          <w:rFonts w:hint="eastAsia"/>
-        </w:rPr>
-        <w:t>PLT90</w:t>
-      </w:r>
-      <w:r>
-        <w:rPr>
-          <w:rFonts w:hint="eastAsia"/>
-        </w:rPr>
-        <w:t>和</w:t>
-      </w:r>
-      <w:r>
-        <w:rPr>
-          <w:rFonts w:hint="eastAsia"/>
-        </w:rPr>
-        <w:t>PLT95</w:t>
-      </w:r>
-      <w:r>
-        <w:rPr>
-          <w:rFonts w:hint="eastAsia"/>
-        </w:rPr>
-        <w:t>的值。</w:t>
-      </w:r>
-      <w:r>
-        <w:rPr>
-          <w:rFonts w:hint="eastAsia"/>
-        </w:rPr>
-        <w:t>在存储功能的使用人数时，需要存储</w:t>
-      </w:r>
-      <w:r>
-        <w:rPr>
-          <w:rFonts w:hint="eastAsia"/>
-        </w:rPr>
-        <w:t>日志的产生时间（精确到天），</w:t>
-      </w:r>
-      <w:r>
-        <w:rPr>
-          <w:rFonts w:hint="eastAsia"/>
-        </w:rPr>
-        <w:t>产品的使用人数，产品当天的新用户，产品昨天的新用户在今天的使用人数，除此之外还要存储各个功能模块的使用人数，此功能</w:t>
-      </w:r>
-      <w:r>
-        <w:rPr>
-          <w:rFonts w:hint="eastAsia"/>
-        </w:rPr>
-        <w:t>当天的新用户，</w:t>
-      </w:r>
-      <w:r>
-        <w:rPr>
-          <w:rFonts w:hint="eastAsia"/>
-        </w:rPr>
-        <w:t>此功能</w:t>
-      </w:r>
-      <w:r>
-        <w:rPr>
-          <w:rFonts w:hint="eastAsia"/>
-        </w:rPr>
-        <w:t>昨天的新用户在今天的使用人数</w:t>
-      </w:r>
-      <w:r>
-        <w:rPr>
-          <w:rFonts w:hint="eastAsia"/>
-        </w:rPr>
-        <w:t>。</w:t>
-      </w:r>
-    </w:p>
-    <w:p>
-      <w:pPr>
-        <w:ind w:firstLine="420"/>
-      </w:pPr>
-      <w:r>
-        <w:rPr>
-          <w:rFonts w:hint="eastAsia"/>
-        </w:rPr>
-        <w:t>网站功能性需求为：用户可以查询每天的</w:t>
-      </w:r>
-      <w:r>
-        <w:rPr>
-          <w:rFonts w:hint="eastAsia"/>
-        </w:rPr>
-        <w:t>产品性能</w:t>
-      </w:r>
-      <w:r>
-        <w:rPr>
-          <w:rFonts w:hint="eastAsia"/>
-        </w:rPr>
-        <w:t>数据，用户可以选择网络数据（</w:t>
-      </w:r>
-      <w:r>
-        <w:rPr>
-          <w:rFonts w:hint="eastAsia"/>
-        </w:rPr>
-        <w:t>Wi-Fi/4G/3G/2G</w:t>
-      </w:r>
-      <w:r>
-        <w:rPr>
-          <w:rFonts w:hint="eastAsia"/>
-        </w:rPr>
-        <w:t>）、</w:t>
-      </w:r>
-      <w:r>
-        <w:rPr>
-          <w:rFonts w:hint="eastAsia"/>
-        </w:rPr>
-        <w:t>产品发布</w:t>
-      </w:r>
-      <w:r>
-        <w:rPr>
-          <w:rFonts w:hint="eastAsia"/>
-        </w:rPr>
-        <w:t>市场（</w:t>
-      </w:r>
-      <w:proofErr w:type="spellStart"/>
-      <w:r>
-        <w:rPr>
-          <w:rFonts w:hint="eastAsia"/>
-        </w:rPr>
-        <w:t>Zh</w:t>
-      </w:r>
-      <w:proofErr w:type="spellEnd"/>
-      <w:r>
-        <w:rPr>
-          <w:rFonts w:hint="eastAsia"/>
-        </w:rPr>
-        <w:t>-CN/</w:t>
-      </w:r>
-      <w:proofErr w:type="spellStart"/>
-      <w:r>
-        <w:rPr>
-          <w:rFonts w:hint="eastAsia"/>
-        </w:rPr>
-        <w:t>En</w:t>
-      </w:r>
-      <w:proofErr w:type="spellEnd"/>
-      <w:r>
-        <w:rPr>
-          <w:rFonts w:hint="eastAsia"/>
-        </w:rPr>
-        <w:t>-US/</w:t>
-      </w:r>
-      <w:proofErr w:type="spellStart"/>
-      <w:r>
-        <w:rPr>
-          <w:rFonts w:hint="eastAsia"/>
-        </w:rPr>
-        <w:t>En</w:t>
-      </w:r>
-      <w:proofErr w:type="spellEnd"/>
-      <w:r>
-        <w:rPr>
-          <w:rFonts w:hint="eastAsia"/>
-        </w:rPr>
-        <w:t>-IN/Ja-JP</w:t>
-      </w:r>
-      <w:r>
-        <w:rPr>
-          <w:rFonts w:hint="eastAsia"/>
-        </w:rPr>
-        <w:t>）、产品</w:t>
-      </w:r>
-      <w:r>
-        <w:rPr>
-          <w:rFonts w:hint="eastAsia"/>
-        </w:rPr>
-        <w:t>系统</w:t>
-      </w:r>
-      <w:r>
-        <w:rPr>
-          <w:rFonts w:hint="eastAsia"/>
-        </w:rPr>
-        <w:t>平台（</w:t>
-      </w:r>
-      <w:r>
-        <w:rPr>
-          <w:rFonts w:hint="eastAsia"/>
-        </w:rPr>
-        <w:t>Android/iOS</w:t>
-      </w:r>
-      <w:r>
-        <w:rPr>
-          <w:rFonts w:hint="eastAsia"/>
-        </w:rPr>
-        <w:t>）</w:t>
-      </w:r>
-      <w:r>
-        <w:rPr>
-          <w:rFonts w:hint="eastAsia"/>
-        </w:rPr>
-        <w:t>查看</w:t>
-      </w:r>
-      <w:r>
-        <w:rPr>
-          <w:rFonts w:hint="eastAsia"/>
-        </w:rPr>
-        <w:t>相关</w:t>
-      </w:r>
-      <w:r>
-        <w:rPr>
-          <w:rFonts w:hint="eastAsia"/>
-        </w:rPr>
-        <w:t>数据，用户可以指定数据查看</w:t>
-      </w:r>
-      <w:r>
-        <w:rPr>
-          <w:rFonts w:hint="eastAsia"/>
-        </w:rPr>
-        <w:t>2</w:t>
-      </w:r>
-      <w:r>
-        <w:rPr>
-          <w:rFonts w:hint="eastAsia"/>
-        </w:rPr>
-        <w:t>个月之内的数据趋势图。</w:t>
-      </w:r>
-      <w:r>
-        <w:rPr>
-          <w:rFonts w:hint="eastAsia"/>
-        </w:rPr>
-        <w:t>根据数据库存储的三类数据</w:t>
-      </w:r>
-      <w:r>
-        <w:rPr>
-          <w:rFonts w:hint="eastAsia"/>
-        </w:rPr>
-        <w:t>功能的成功率、功能的延迟时间和功能的使用人数</w:t>
-      </w:r>
-      <w:r>
-        <w:rPr>
-          <w:rFonts w:hint="eastAsia"/>
-        </w:rPr>
-        <w:t>，网页需要划分为三个区域，分别展示成功率、延迟时间和活跃用户量。根据成功率和延迟的数据大小对数据标注不同的颜色，以求更直观的看出产品性能</w:t>
-      </w:r>
-      <w:r>
-        <w:rPr>
-          <w:rFonts w:hint="eastAsia"/>
-        </w:rPr>
-        <w:t>，具体标准为当成功率高于</w:t>
-      </w:r>
-      <w:r>
-        <w:rPr>
-          <w:rFonts w:hint="eastAsia"/>
-        </w:rPr>
-        <w:t>99%</w:t>
-      </w:r>
-      <w:r>
-        <w:rPr>
-          <w:rFonts w:hint="eastAsia"/>
-        </w:rPr>
-        <w:t>时标绿色，</w:t>
-      </w:r>
-      <w:r>
-        <w:rPr>
-          <w:rFonts w:hint="eastAsia"/>
-        </w:rPr>
-        <w:t>当</w:t>
-      </w:r>
-      <w:r>
-        <w:rPr>
-          <w:rFonts w:hint="eastAsia"/>
-        </w:rPr>
-        <w:t>成功率高于</w:t>
-      </w:r>
-      <w:r>
-        <w:rPr>
-          <w:rFonts w:hint="eastAsia"/>
-        </w:rPr>
-        <w:t>90%</w:t>
-      </w:r>
-      <w:r>
-        <w:rPr>
-          <w:rFonts w:hint="eastAsia"/>
-        </w:rPr>
-        <w:t>时标黄色，</w:t>
-      </w:r>
-      <w:r>
-        <w:rPr>
-          <w:rFonts w:hint="eastAsia"/>
-        </w:rPr>
-        <w:t>当</w:t>
-      </w:r>
-      <w:r>
-        <w:rPr>
-          <w:rFonts w:hint="eastAsia"/>
-        </w:rPr>
-        <w:t>成功率低于</w:t>
-      </w:r>
-      <w:r>
-        <w:rPr>
-          <w:rFonts w:hint="eastAsia"/>
-        </w:rPr>
-        <w:t>90%</w:t>
-      </w:r>
-      <w:r>
-        <w:rPr>
-          <w:rFonts w:hint="eastAsia"/>
-        </w:rPr>
-        <w:t>时标红色</w:t>
-      </w:r>
-      <w:r>
-        <w:rPr>
-          <w:rFonts w:hint="eastAsia"/>
-        </w:rPr>
-        <w:t>；当延迟时间小于</w:t>
-      </w:r>
-      <w:r>
-        <w:rPr>
-          <w:rFonts w:hint="eastAsia"/>
-        </w:rPr>
-        <w:t>1500</w:t>
-      </w:r>
-      <w:r>
-        <w:rPr>
-          <w:rFonts w:hint="eastAsia"/>
-        </w:rPr>
-        <w:t>毫秒时标绿色，</w:t>
-      </w:r>
-      <w:r>
-        <w:rPr>
-          <w:rFonts w:hint="eastAsia"/>
-        </w:rPr>
-        <w:t>当</w:t>
-      </w:r>
-      <w:r>
-        <w:rPr>
-          <w:rFonts w:hint="eastAsia"/>
-        </w:rPr>
-        <w:t>延迟时间小于</w:t>
-      </w:r>
-      <w:r>
-        <w:rPr>
-          <w:rFonts w:hint="eastAsia"/>
-        </w:rPr>
-        <w:t>2500</w:t>
-      </w:r>
-      <w:r>
-        <w:rPr>
-          <w:rFonts w:hint="eastAsia"/>
-        </w:rPr>
-        <w:t>毫秒时标黄色，当延迟时间大于</w:t>
-      </w:r>
-      <w:r>
-        <w:rPr>
-          <w:rFonts w:hint="eastAsia"/>
-        </w:rPr>
-        <w:t>2500</w:t>
-      </w:r>
-      <w:r>
-        <w:rPr>
-          <w:rFonts w:hint="eastAsia"/>
-        </w:rPr>
-        <w:t>毫秒时标红色</w:t>
-      </w:r>
-      <w:r>
-        <w:rPr>
-          <w:rFonts w:hint="eastAsia"/>
-        </w:rPr>
-        <w:t>。为了纵向比较产品的性能，当用户点击任何一个数据时，网站需要展示相同功能，</w:t>
-      </w:r>
-      <w:r>
-        <w:rPr>
-          <w:rFonts w:hint="eastAsia"/>
-        </w:rPr>
-        <w:t>相同的语言和地区</w:t>
-      </w:r>
-      <w:r>
-        <w:rPr>
-          <w:rFonts w:hint="eastAsia"/>
-        </w:rPr>
-        <w:t>，相同的手机系统，相同的网络状况下此数据两个月以来变化的趋势图。</w:t>
-      </w:r>
-      <w:r>
-        <w:rPr>
-          <w:rFonts w:hint="eastAsia"/>
-        </w:rPr>
-        <w:t>对于每个大功能模块的成功率和延迟，需要画出饼状图展示每个子功能模块的</w:t>
-      </w:r>
-      <w:r>
-        <w:rPr>
-          <w:rFonts w:hint="eastAsia"/>
-        </w:rPr>
-        <w:t>成功率和</w:t>
-      </w:r>
-      <w:r>
-        <w:rPr>
-          <w:rFonts w:hint="eastAsia"/>
-        </w:rPr>
-        <w:t>延迟时间；对于每个功能模块的失败原因进行分析，统计不同失败原因导致功能失败的次数，并画出饼状图。</w:t>
-      </w:r>
-      <w:r>
-        <w:rPr>
-          <w:rFonts w:hint="eastAsia"/>
-        </w:rPr>
-        <w:t>网站的用例图如下：</w:t>
-      </w:r>
-    </w:p>
-    <w:p>
-      <w:pPr>
         <w:spacing w:line="240" w:lineRule="auto"/>
         <w:jc w:val="center"/>
-        <w:rPr>
-          <w:rFonts w:hint="eastAsia"/>
-        </w:rPr>
       </w:pPr>
       <w:r>
         <w:rPr>
@@ -10491,7 +11211,6 @@
           <w:bCs/>
           <w:noProof/>
         </w:rPr>
-        <w:lastRenderedPageBreak/>
         <w:drawing>
           <wp:inline distT="0" distB="0" distL="0" distR="0">
             <wp:extent cx="4649470" cy="3847465"/>
@@ -10558,6 +11277,8 @@
         </w:rPr>
         <w:t>非功能性需求</w:t>
       </w:r>
+      <w:bookmarkStart w:id="0" w:name="_GoBack"/>
+      <w:bookmarkEnd w:id="0"/>
     </w:p>
     <w:p>
       <w:pPr>
@@ -10567,21 +11288,19 @@
         <w:rPr>
           <w:rFonts w:hint="eastAsia"/>
         </w:rPr>
-        <w:t>微软小</w:t>
-      </w:r>
-      <w:proofErr w:type="gramStart"/>
-      <w:r>
-        <w:rPr>
-          <w:rFonts w:hint="eastAsia"/>
-        </w:rPr>
-        <w:t>娜</w:t>
-      </w:r>
-      <w:proofErr w:type="gramEnd"/>
-      <w:r>
-        <w:rPr>
-          <w:rFonts w:hint="eastAsia"/>
-        </w:rPr>
-        <w:t>性能分析系统的非功能性需求主要包括两个方面：性能需求和扩展性需求。性能表示整个分析系统应支持</w:t>
+        <w:t>微软小娜性能分析系统的非功能性需求主要包括两个方面：性能需求和扩展性需求。</w:t>
+      </w:r>
+      <w:r>
+        <w:rPr>
+          <w:rFonts w:hint="eastAsia"/>
+        </w:rPr>
+        <w:t>因为开发人员要关注当前版本产品的性能情况，因此需要</w:t>
+      </w:r>
+      <w:r>
+        <w:rPr>
+          <w:rFonts w:hint="eastAsia"/>
+        </w:rPr>
+        <w:t>整个分析系统应支持</w:t>
       </w:r>
       <m:oMath>
         <m:r>
@@ -10598,7 +11317,31 @@
         <w:rPr>
           <w:rFonts w:hint="eastAsia"/>
         </w:rPr>
-        <w:t>小时不间断工作，用户的原始日志应该永久保存，分布式文件系统中产品的性能数据应保存</w:t>
+        <w:t>小时不间断工作</w:t>
+      </w:r>
+      <w:r>
+        <w:rPr>
+          <w:rFonts w:hint="eastAsia"/>
+        </w:rPr>
+        <w:t>；如果发现产品性能下降，开发人员需要查看用户的原始日志发现问题，因此</w:t>
+      </w:r>
+      <w:r>
+        <w:rPr>
+          <w:rFonts w:hint="eastAsia"/>
+        </w:rPr>
+        <w:t>用户的原始日志应该永久保存</w:t>
+      </w:r>
+      <w:r>
+        <w:rPr>
+          <w:rFonts w:hint="eastAsia"/>
+        </w:rPr>
+        <w:t>；</w:t>
+      </w:r>
+      <w:r>
+        <w:rPr>
+          <w:rFonts w:hint="eastAsia"/>
+        </w:rPr>
+        <w:t>分布式文件系统中产品的性能数据应保存</w:t>
       </w:r>
       <w:r>
         <w:rPr>
@@ -10610,7 +11353,19 @@
         <w:rPr>
           <w:rFonts w:hint="eastAsia"/>
         </w:rPr>
-        <w:t>个月，数据库中产品的性能数据应永久保存；</w:t>
+        <w:t>个月</w:t>
+      </w:r>
+      <w:r>
+        <w:rPr>
+          <w:rFonts w:hint="eastAsia"/>
+        </w:rPr>
+        <w:t>；</w:t>
+      </w:r>
+      <w:r>
+        <w:rPr>
+          <w:rFonts w:hint="eastAsia"/>
+        </w:rPr>
+        <w:t>数据库中产品的性能数据应永久保存；</w:t>
       </w:r>
       <w:r>
         <w:rPr>
@@ -10657,6 +11412,7 @@
         <w:rPr>
           <w:rFonts w:hint="eastAsia"/>
         </w:rPr>
+        <w:lastRenderedPageBreak/>
         <w:t xml:space="preserve"> </w:t>
       </w:r>
       <w:r>
@@ -10669,29 +11425,12 @@
     <w:p>
       <w:pPr>
         <w:ind w:firstLine="420"/>
-        <w:rPr>
-          <w:rFonts w:hint="eastAsia"/>
-        </w:rPr>
-      </w:pPr>
-      <w:r>
-        <w:rPr>
-          <w:rFonts w:hint="eastAsia"/>
-        </w:rPr>
-        <w:t>本章从微软小</w:t>
-      </w:r>
-      <w:proofErr w:type="gramStart"/>
-      <w:r>
-        <w:rPr>
-          <w:rFonts w:hint="eastAsia"/>
-        </w:rPr>
-        <w:t>娜</w:t>
-      </w:r>
-      <w:proofErr w:type="gramEnd"/>
-      <w:r>
-        <w:rPr>
-          <w:rFonts w:hint="eastAsia"/>
-        </w:rPr>
-        <w:t>性能分析系统的业务流程入手，介绍了性能分析数据的详细流程，</w:t>
+      </w:pPr>
+      <w:r>
+        <w:rPr>
+          <w:rFonts w:hint="eastAsia"/>
+        </w:rPr>
+        <w:t>本章从微软小娜性能分析系统的业务流程入手，介绍了性能分析数据的详细流程，</w:t>
       </w:r>
       <w:r>
         <w:rPr>
@@ -10703,21 +11442,7 @@
         <w:rPr>
           <w:rFonts w:hint="eastAsia"/>
         </w:rPr>
-        <w:t>微软小</w:t>
-      </w:r>
-      <w:proofErr w:type="gramStart"/>
-      <w:r>
-        <w:rPr>
-          <w:rFonts w:hint="eastAsia"/>
-        </w:rPr>
-        <w:t>娜</w:t>
-      </w:r>
-      <w:proofErr w:type="gramEnd"/>
-      <w:r>
-        <w:rPr>
-          <w:rFonts w:hint="eastAsia"/>
-        </w:rPr>
-        <w:t>性能分析系统</w:t>
+        <w:t>微软小娜性能分析系统</w:t>
       </w:r>
       <w:r>
         <w:rPr>
@@ -10753,28 +11478,7 @@
         <w:rPr>
           <w:rFonts w:hint="eastAsia"/>
         </w:rPr>
-        <w:t>四个功能模块入手，对业务的需求进行详细剖析；在非功能性需求中，对微软小</w:t>
-      </w:r>
-      <w:proofErr w:type="gramStart"/>
-      <w:r>
-        <w:rPr>
-          <w:rFonts w:hint="eastAsia"/>
-        </w:rPr>
-        <w:t>娜</w:t>
-      </w:r>
-      <w:proofErr w:type="gramEnd"/>
-      <w:r>
-        <w:rPr>
-          <w:rFonts w:hint="eastAsia"/>
-        </w:rPr>
-        <w:t>性能分析系统的性能需求</w:t>
-      </w:r>
-      <w:r>
-        <w:rPr>
-          <w:rFonts w:hint="eastAsia"/>
-        </w:rPr>
-        <w:lastRenderedPageBreak/>
-        <w:t>和扩展性需求进行详细的说明。</w:t>
+        <w:t>四个功能模块入手，对业务的需求进行详细剖析；在非功能性需求中，对微软小娜性能分析系统的性能需求和扩展性需求进行详细的说明。</w:t>
       </w:r>
       <w:r>
         <w:rPr>
@@ -10782,8 +11486,6 @@
         </w:rPr>
         <w:t>详细的需求分析是微软小娜性能分析系统的基础环节，保证设计有序展开及最终的实现结果能够满足要求。</w:t>
       </w:r>
-      <w:bookmarkStart w:id="0" w:name="_GoBack"/>
-      <w:bookmarkEnd w:id="0"/>
     </w:p>
     <w:p/>
     <w:sectPr>

</xml_diff>

<commit_message>
overall design discipline part 1
</commit_message>
<xml_diff>
--- a/GraduationPaper.docx
+++ b/GraduationPaper.docx
@@ -2789,7 +2789,7 @@
     </w:p>
     <w:p>
       <w:pPr>
-        <w:pStyle w:val="ab"/>
+        <w:pStyle w:val="ac"/>
         <w:ind w:firstLineChars="0"/>
       </w:pPr>
       <w:r>
@@ -2969,7 +2969,7 @@
     </w:p>
     <w:p>
       <w:pPr>
-        <w:pStyle w:val="ab"/>
+        <w:pStyle w:val="ac"/>
         <w:ind w:firstLineChars="0"/>
       </w:pPr>
       <w:r>
@@ -3215,7 +3215,7 @@
     </w:p>
     <w:p>
       <w:pPr>
-        <w:pStyle w:val="ab"/>
+        <w:pStyle w:val="ac"/>
         <w:ind w:firstLineChars="0"/>
       </w:pPr>
       <w:r>
@@ -3305,7 +3305,7 @@
     </w:p>
     <w:p>
       <w:pPr>
-        <w:pStyle w:val="ab"/>
+        <w:pStyle w:val="ac"/>
         <w:ind w:firstLineChars="0"/>
       </w:pPr>
       <w:r>
@@ -7709,19 +7709,7 @@
         <w:rPr>
           <w:rFonts w:hint="eastAsia"/>
         </w:rPr>
-        <w:t>版本号</w:t>
-      </w:r>
-      <w:r>
-        <w:rPr>
-          <w:rFonts w:hint="eastAsia"/>
-        </w:rPr>
-        <w:t>的具体规定为正式</w:t>
-      </w:r>
-      <w:r>
-        <w:rPr>
-          <w:rFonts w:hint="eastAsia"/>
-        </w:rPr>
-        <w:t>版本以</w:t>
+        <w:t>版本号的具体规定为正式版本以</w:t>
       </w:r>
       <w:r>
         <w:rPr>
@@ -7733,30 +7721,24 @@
         <w:rPr>
           <w:rFonts w:hint="eastAsia"/>
         </w:rPr>
+        <w:t>结尾，测试版以</w:t>
+      </w:r>
+      <w:r>
+        <w:rPr>
+          <w:rFonts w:hint="eastAsia"/>
+        </w:rPr>
+        <w:t>-dev</w:t>
+      </w:r>
+      <w:r>
+        <w:rPr>
+          <w:rFonts w:hint="eastAsia"/>
+        </w:rPr>
         <w:t>结尾，</w:t>
       </w:r>
       <w:r>
         <w:rPr>
           <w:rFonts w:hint="eastAsia"/>
         </w:rPr>
-        <w:t>测试版以</w:t>
-      </w:r>
-      <w:r>
-        <w:rPr>
-          <w:rFonts w:hint="eastAsia"/>
-        </w:rPr>
-        <w:t>-dev</w:t>
-      </w:r>
-      <w:r>
-        <w:rPr>
-          <w:rFonts w:hint="eastAsia"/>
-        </w:rPr>
-        <w:t>结尾，</w:t>
-      </w:r>
-      <w:r>
-        <w:rPr>
-          <w:rFonts w:hint="eastAsia"/>
-        </w:rPr>
         <w:t>微软小娜产品的</w:t>
       </w:r>
       <w:r>
@@ -7775,13 +7757,7 @@
         <w:rPr>
           <w:rFonts w:hint="eastAsia"/>
         </w:rPr>
-        <w:t>个十进制数</w:t>
-      </w:r>
-      <w:r>
-        <w:rPr>
-          <w:rFonts w:hint="eastAsia"/>
-        </w:rPr>
-        <w:t>组成</w:t>
+        <w:t>个十进制数组成</w:t>
       </w:r>
       <w:r>
         <w:rPr>
@@ -11277,8 +11253,6 @@
         </w:rPr>
         <w:t>非功能性需求</w:t>
       </w:r>
-      <w:bookmarkStart w:id="0" w:name="_GoBack"/>
-      <w:bookmarkEnd w:id="0"/>
     </w:p>
     <w:p>
       <w:pPr>
@@ -11488,6 +11462,718 @@
       </w:r>
     </w:p>
     <w:p/>
+    <w:p>
+      <w:pPr>
+        <w:widowControl/>
+        <w:spacing w:line="240" w:lineRule="auto"/>
+        <w:jc w:val="left"/>
+      </w:pPr>
+      <w:r>
+        <w:br w:type="page"/>
+      </w:r>
+    </w:p>
+    <w:p>
+      <w:pPr>
+        <w:pStyle w:val="1"/>
+      </w:pPr>
+      <w:r>
+        <w:rPr>
+          <w:rFonts w:hint="eastAsia"/>
+        </w:rPr>
+        <w:lastRenderedPageBreak/>
+        <w:t xml:space="preserve"> </w:t>
+      </w:r>
+      <w:r>
+        <w:rPr>
+          <w:rFonts w:hint="eastAsia"/>
+        </w:rPr>
+        <w:t>微软小娜性能分析系统</w:t>
+      </w:r>
+      <w:r>
+        <w:rPr>
+          <w:rFonts w:hint="eastAsia"/>
+        </w:rPr>
+        <w:t>总体</w:t>
+      </w:r>
+      <w:r>
+        <w:rPr>
+          <w:rFonts w:hint="eastAsia"/>
+        </w:rPr>
+        <w:t>设计</w:t>
+      </w:r>
+    </w:p>
+    <w:p>
+      <w:pPr>
+        <w:ind w:firstLine="420"/>
+      </w:pPr>
+      <w:r>
+        <w:rPr>
+          <w:rFonts w:hint="eastAsia"/>
+        </w:rPr>
+        <w:t>微软小娜性能分析系统</w:t>
+      </w:r>
+      <w:r>
+        <w:rPr>
+          <w:rFonts w:hint="eastAsia"/>
+        </w:rPr>
+        <w:t>总体</w:t>
+      </w:r>
+      <w:r>
+        <w:rPr>
+          <w:rFonts w:hint="eastAsia"/>
+        </w:rPr>
+        <w:t>设计的主要任务是把需求分析得到的系统</w:t>
+      </w:r>
+      <w:r>
+        <w:rPr>
+          <w:rFonts w:hint="eastAsia"/>
+        </w:rPr>
+        <w:t>功能性和非功能性需求</w:t>
+      </w:r>
+      <w:r>
+        <w:rPr>
+          <w:rFonts w:hint="eastAsia"/>
+        </w:rPr>
+        <w:t>换为软件结构和数据结构</w:t>
+      </w:r>
+      <w:r>
+        <w:rPr>
+          <w:rFonts w:hint="eastAsia"/>
+        </w:rPr>
+        <w:t>。本章</w:t>
+      </w:r>
+      <w:r>
+        <w:rPr>
+          <w:rFonts w:hint="eastAsia"/>
+        </w:rPr>
+        <w:t>将</w:t>
+      </w:r>
+      <w:r>
+        <w:rPr>
+          <w:rFonts w:hint="eastAsia"/>
+        </w:rPr>
+        <w:t>微软小娜性能分析</w:t>
+      </w:r>
+      <w:r>
+        <w:rPr>
+          <w:rFonts w:hint="eastAsia"/>
+        </w:rPr>
+        <w:t>系统按功能进行模块划分、建立模块的层次结构及调用关系、确定模块间的接口及</w:t>
+      </w:r>
+      <w:r>
+        <w:rPr>
+          <w:rFonts w:hint="eastAsia"/>
+        </w:rPr>
+        <w:t>网站界面</w:t>
+      </w:r>
+      <w:r>
+        <w:rPr>
+          <w:rFonts w:hint="eastAsia"/>
+        </w:rPr>
+        <w:t>等。</w:t>
+      </w:r>
+      <w:r>
+        <w:rPr>
+          <w:rFonts w:hint="eastAsia"/>
+        </w:rPr>
+        <w:t>除此之外本章还会对</w:t>
+      </w:r>
+      <w:r>
+        <w:rPr>
+          <w:rFonts w:hint="eastAsia"/>
+        </w:rPr>
+        <w:t>数据结构</w:t>
+      </w:r>
+      <w:r>
+        <w:rPr>
+          <w:rFonts w:hint="eastAsia"/>
+        </w:rPr>
+        <w:t>进行</w:t>
+      </w:r>
+      <w:r>
+        <w:rPr>
+          <w:rFonts w:hint="eastAsia"/>
+        </w:rPr>
+        <w:t>设计</w:t>
+      </w:r>
+      <w:r>
+        <w:rPr>
+          <w:rFonts w:hint="eastAsia"/>
+        </w:rPr>
+        <w:t>，</w:t>
+      </w:r>
+      <w:r>
+        <w:rPr>
+          <w:rFonts w:hint="eastAsia"/>
+        </w:rPr>
+        <w:t>包括</w:t>
+      </w:r>
+      <w:r>
+        <w:rPr>
+          <w:rFonts w:hint="eastAsia"/>
+        </w:rPr>
+        <w:t>性能</w:t>
+      </w:r>
+      <w:r>
+        <w:rPr>
+          <w:rFonts w:hint="eastAsia"/>
+        </w:rPr>
+        <w:t>数据特征的描述、确定</w:t>
+      </w:r>
+      <w:r>
+        <w:rPr>
+          <w:rFonts w:hint="eastAsia"/>
+        </w:rPr>
+        <w:t>数据</w:t>
+      </w:r>
+      <w:r>
+        <w:rPr>
+          <w:rFonts w:hint="eastAsia"/>
+        </w:rPr>
+        <w:t>的</w:t>
+      </w:r>
+      <w:r>
+        <w:rPr>
+          <w:rFonts w:hint="eastAsia"/>
+        </w:rPr>
+        <w:t>组成</w:t>
+      </w:r>
+      <w:r>
+        <w:rPr>
+          <w:rFonts w:hint="eastAsia"/>
+        </w:rPr>
+        <w:t>结构、以及数据库的设计。</w:t>
+      </w:r>
+      <w:r>
+        <w:rPr>
+          <w:rFonts w:hint="eastAsia"/>
+        </w:rPr>
+        <w:t>下面将</w:t>
+      </w:r>
+      <w:r>
+        <w:rPr>
+          <w:rFonts w:hint="eastAsia"/>
+        </w:rPr>
+        <w:t>详细介绍</w:t>
+      </w:r>
+      <w:r>
+        <w:rPr>
+          <w:rFonts w:hint="eastAsia"/>
+        </w:rPr>
+        <w:t>微软小娜性能分析系统的</w:t>
+      </w:r>
+      <w:r>
+        <w:rPr>
+          <w:rFonts w:hint="eastAsia"/>
+        </w:rPr>
+        <w:t>总体</w:t>
+      </w:r>
+      <w:r>
+        <w:rPr>
+          <w:rFonts w:hint="eastAsia"/>
+        </w:rPr>
+        <w:t>设计。</w:t>
+      </w:r>
+    </w:p>
+    <w:p>
+      <w:pPr>
+        <w:pStyle w:val="a1"/>
+      </w:pPr>
+      <w:r>
+        <w:rPr>
+          <w:rFonts w:hint="eastAsia"/>
+        </w:rPr>
+        <w:t xml:space="preserve"> </w:t>
+      </w:r>
+      <w:r>
+        <w:rPr>
+          <w:rFonts w:hint="eastAsia"/>
+        </w:rPr>
+        <w:t>设计目标</w:t>
+      </w:r>
+    </w:p>
+    <w:p>
+      <w:pPr>
+        <w:ind w:firstLine="420"/>
+      </w:pPr>
+      <w:r>
+        <w:rPr>
+          <w:rFonts w:hint="eastAsia"/>
+        </w:rPr>
+        <w:t>微软小娜性能分析系统是为了更有效的实现快速化、规范化、流程化的分析微软小娜产品性能而建立的分析系统。通过微软小娜性能分析系统，可以</w:t>
+      </w:r>
+      <w:r>
+        <w:rPr>
+          <w:rFonts w:hint="eastAsia"/>
+        </w:rPr>
+        <w:t>有效的收集</w:t>
+      </w:r>
+      <w:r>
+        <w:rPr>
+          <w:rFonts w:hint="eastAsia"/>
+        </w:rPr>
+        <w:t>存储</w:t>
+      </w:r>
+      <w:r>
+        <w:rPr>
+          <w:rFonts w:hint="eastAsia"/>
+        </w:rPr>
+        <w:t>大规模</w:t>
+      </w:r>
+      <w:r>
+        <w:rPr>
+          <w:rFonts w:hint="eastAsia"/>
+        </w:rPr>
+        <w:t>产品日志数据，快速</w:t>
+      </w:r>
+      <w:r>
+        <w:rPr>
+          <w:rFonts w:hint="eastAsia"/>
+        </w:rPr>
+        <w:t>有效</w:t>
+      </w:r>
+      <w:r>
+        <w:rPr>
+          <w:rFonts w:hint="eastAsia"/>
+        </w:rPr>
+        <w:t>的计算产品</w:t>
+      </w:r>
+      <w:r>
+        <w:rPr>
+          <w:rFonts w:hint="eastAsia"/>
+        </w:rPr>
+        <w:t>性能</w:t>
+      </w:r>
+      <w:r>
+        <w:rPr>
+          <w:rFonts w:hint="eastAsia"/>
+        </w:rPr>
+        <w:t>以及更加直观的看出产品性能数据，</w:t>
+      </w:r>
+      <w:r>
+        <w:rPr>
+          <w:rFonts w:hint="eastAsia"/>
+        </w:rPr>
+        <w:t>这样</w:t>
+      </w:r>
+      <w:r>
+        <w:rPr>
+          <w:rFonts w:hint="eastAsia"/>
+        </w:rPr>
+        <w:t>可以极大的提高性能分析工作的效率，提升</w:t>
+      </w:r>
+      <w:r>
+        <w:rPr>
+          <w:rFonts w:hint="eastAsia"/>
+        </w:rPr>
+        <w:t>微软小娜产品的</w:t>
+      </w:r>
+      <w:r>
+        <w:rPr>
+          <w:rFonts w:hint="eastAsia"/>
+        </w:rPr>
+        <w:t>研发能力和综合实力。</w:t>
+      </w:r>
+    </w:p>
+    <w:p>
+      <w:pPr>
+        <w:ind w:firstLine="420"/>
+      </w:pPr>
+      <w:r>
+        <w:rPr>
+          <w:rFonts w:hint="eastAsia"/>
+        </w:rPr>
+        <w:t>微软小娜性能分析系统各个子模块间应该能够相互独立的工作也可以动态的进行组合，根据不同的使用场景系统可以提供不同的操作项。这样既可以增强系统的可维护性，又增加了系统的可扩展性。系统</w:t>
+      </w:r>
+      <w:r>
+        <w:rPr>
+          <w:rFonts w:hint="eastAsia"/>
+        </w:rPr>
+        <w:t>要达到的目标就是提供一个可靠、稳定、快速获得产品性能数据的性能分析系统，为了达到这个目标，制定如下设计目标</w:t>
+      </w:r>
+      <w:r>
+        <w:rPr>
+          <w:rFonts w:hint="eastAsia"/>
+        </w:rPr>
+        <w:t>：</w:t>
+      </w:r>
+    </w:p>
+    <w:p>
+      <w:pPr>
+        <w:ind w:firstLine="420"/>
+      </w:pPr>
+      <w:r>
+        <w:rPr>
+          <w:rFonts w:hint="eastAsia"/>
+        </w:rPr>
+        <w:t>（</w:t>
+      </w:r>
+      <w:r>
+        <w:rPr>
+          <w:rFonts w:hint="eastAsia"/>
+        </w:rPr>
+        <w:t>1</w:t>
+      </w:r>
+      <w:r>
+        <w:rPr>
+          <w:rFonts w:hint="eastAsia"/>
+        </w:rPr>
+        <w:t>）</w:t>
+      </w:r>
+      <w:r>
+        <w:rPr>
+          <w:rFonts w:hint="eastAsia"/>
+        </w:rPr>
+        <w:t>使用模块化、标准化和参数化的设计标准，保证系统的</w:t>
+      </w:r>
+      <w:r>
+        <w:rPr>
+          <w:rFonts w:hint="eastAsia"/>
+        </w:rPr>
+        <w:t>灵活性、</w:t>
+      </w:r>
+      <w:r>
+        <w:rPr>
+          <w:rFonts w:hint="eastAsia"/>
+        </w:rPr>
+        <w:t>实用性、稳定性、开放性、先进性和可扩展性，</w:t>
+      </w:r>
+      <w:r>
+        <w:rPr>
+          <w:rFonts w:hint="eastAsia"/>
+        </w:rPr>
+        <w:t>使任何新的业务需求和产品需求都可以快速实现；</w:t>
+      </w:r>
+    </w:p>
+    <w:p>
+      <w:pPr>
+        <w:ind w:firstLine="420"/>
+      </w:pPr>
+      <w:r>
+        <w:rPr>
+          <w:rFonts w:hint="eastAsia"/>
+        </w:rPr>
+        <w:t>（</w:t>
+      </w:r>
+      <w:r>
+        <w:rPr>
+          <w:rFonts w:hint="eastAsia"/>
+        </w:rPr>
+        <w:t>2</w:t>
+      </w:r>
+      <w:r>
+        <w:rPr>
+          <w:rFonts w:hint="eastAsia"/>
+        </w:rPr>
+        <w:t>）微软小娜性能分析系统需提供数据统计和决策支持的功能，帮助开发人员快速获得产品性能参数和市场投放效果，并根据用户行为用户习惯完善产品的功能；</w:t>
+      </w:r>
+    </w:p>
+    <w:p>
+      <w:pPr>
+        <w:ind w:firstLine="420"/>
+        <w:rPr>
+          <w:rFonts w:hint="eastAsia"/>
+        </w:rPr>
+      </w:pPr>
+      <w:r>
+        <w:rPr>
+          <w:rFonts w:hint="eastAsia"/>
+        </w:rPr>
+        <w:t>（</w:t>
+      </w:r>
+      <w:r>
+        <w:rPr>
+          <w:rFonts w:hint="eastAsia"/>
+        </w:rPr>
+        <w:t>3</w:t>
+      </w:r>
+      <w:r>
+        <w:rPr>
+          <w:rFonts w:hint="eastAsia"/>
+        </w:rPr>
+        <w:t>）微软小娜性能分析系统应该具有一定的容错能力，在日志数据出现异常的情况下也不会崩溃，而是可以出现合理的解决提示。</w:t>
+      </w:r>
+    </w:p>
+    <w:p>
+      <w:pPr>
+        <w:pStyle w:val="a1"/>
+      </w:pPr>
+      <w:r>
+        <w:rPr>
+          <w:rFonts w:hint="eastAsia"/>
+        </w:rPr>
+        <w:t xml:space="preserve"> </w:t>
+      </w:r>
+      <w:r>
+        <w:rPr>
+          <w:rFonts w:hint="eastAsia"/>
+        </w:rPr>
+        <w:t>设计原则</w:t>
+      </w:r>
+    </w:p>
+    <w:p>
+      <w:pPr>
+        <w:ind w:firstLine="420"/>
+      </w:pPr>
+      <w:r>
+        <w:rPr>
+          <w:rFonts w:hint="eastAsia"/>
+        </w:rPr>
+        <w:t>为了实现一个</w:t>
+      </w:r>
+      <w:r>
+        <w:rPr>
+          <w:rFonts w:hint="eastAsia"/>
+        </w:rPr>
+        <w:t>可靠、稳定、</w:t>
+      </w:r>
+      <w:r>
+        <w:rPr>
+          <w:rFonts w:hint="eastAsia"/>
+        </w:rPr>
+        <w:t>可以</w:t>
+      </w:r>
+      <w:r>
+        <w:rPr>
+          <w:rFonts w:hint="eastAsia"/>
+        </w:rPr>
+        <w:t>快速获得产品性能数据的性能分析系统</w:t>
+      </w:r>
+      <w:r>
+        <w:rPr>
+          <w:rFonts w:hint="eastAsia"/>
+        </w:rPr>
+        <w:t>，特</w:t>
+      </w:r>
+      <w:r>
+        <w:rPr>
+          <w:rFonts w:hint="eastAsia"/>
+        </w:rPr>
+        <w:lastRenderedPageBreak/>
+        <w:t>制定如下设计原则：</w:t>
+      </w:r>
+    </w:p>
+    <w:p>
+      <w:pPr>
+        <w:ind w:firstLine="420"/>
+      </w:pPr>
+      <w:r>
+        <w:rPr>
+          <w:rFonts w:hint="eastAsia"/>
+        </w:rPr>
+        <w:t>（</w:t>
+      </w:r>
+      <w:r>
+        <w:rPr>
+          <w:rFonts w:hint="eastAsia"/>
+        </w:rPr>
+        <w:t>1</w:t>
+      </w:r>
+      <w:r>
+        <w:rPr>
+          <w:rFonts w:hint="eastAsia"/>
+        </w:rPr>
+        <w:t>）可靠性原则：对于性能分析系统来说，数据源的准确性和完整性是整个系统的基础，对于整个性能分析系统至关重要，这涉及到后面的计算环节，如果用户日志数据不准确、不完整将直接影响到产品性能数据的准确性，影响到整个系统的可信度，这就要求日志的收集和存储需要有高度的可靠性；</w:t>
+      </w:r>
+    </w:p>
+    <w:p>
+      <w:pPr>
+        <w:ind w:firstLine="420"/>
+      </w:pPr>
+      <w:r>
+        <w:rPr>
+          <w:rFonts w:hint="eastAsia"/>
+        </w:rPr>
+        <w:t>（</w:t>
+      </w:r>
+      <w:r>
+        <w:rPr>
+          <w:rFonts w:hint="eastAsia"/>
+        </w:rPr>
+        <w:t>2</w:t>
+      </w:r>
+      <w:r>
+        <w:rPr>
+          <w:rFonts w:hint="eastAsia"/>
+        </w:rPr>
+        <w:t>）健壮性原则：</w:t>
+      </w:r>
+      <w:r>
+        <w:rPr>
+          <w:rFonts w:hint="eastAsia"/>
+        </w:rPr>
+        <w:t>系统需保证无论在何种优化和调试情况下，无论发生什么异常情况，都要保证系统的</w:t>
+      </w:r>
+      <w:r>
+        <w:rPr>
+          <w:rFonts w:hint="eastAsia"/>
+        </w:rPr>
+        <w:t>稳定运行，获得的数据必须稳定、可靠、可信赖，要保证数据库数据的准确性，所有存储在数据库中的数据必须是准确的，可以作为评估产品指标的；</w:t>
+      </w:r>
+    </w:p>
+    <w:p>
+      <w:pPr>
+        <w:ind w:firstLine="420"/>
+      </w:pPr>
+      <w:r>
+        <w:rPr>
+          <w:rFonts w:hint="eastAsia"/>
+        </w:rPr>
+        <w:t>（</w:t>
+      </w:r>
+      <w:r>
+        <w:rPr>
+          <w:rFonts w:hint="eastAsia"/>
+        </w:rPr>
+        <w:t>3</w:t>
+      </w:r>
+      <w:r>
+        <w:rPr>
+          <w:rFonts w:hint="eastAsia"/>
+        </w:rPr>
+        <w:t>）先进性原则：先进性需要系统能够最大程度适应业务需求变化、产品需求变化以及技术发展变化，因此，在设计系统时需要采用先进的设计模式和开放的</w:t>
+      </w:r>
+      <w:r>
+        <w:rPr>
+          <w:rFonts w:hint="eastAsia"/>
+        </w:rPr>
+        <w:t>技术框架</w:t>
+      </w:r>
+      <w:r>
+        <w:rPr>
+          <w:rFonts w:hint="eastAsia"/>
+        </w:rPr>
+        <w:t>，使用先进的管理方式，保证系统的先进性</w:t>
+      </w:r>
+      <w:r>
+        <w:rPr>
+          <w:rFonts w:hint="eastAsia"/>
+        </w:rPr>
+        <w:t>；</w:t>
+      </w:r>
+    </w:p>
+    <w:p>
+      <w:pPr>
+        <w:ind w:firstLine="420"/>
+        <w:rPr>
+          <w:rFonts w:hint="eastAsia"/>
+        </w:rPr>
+      </w:pPr>
+      <w:r>
+        <w:rPr>
+          <w:rFonts w:hint="eastAsia"/>
+        </w:rPr>
+        <w:t>（</w:t>
+      </w:r>
+      <w:r>
+        <w:rPr>
+          <w:rFonts w:hint="eastAsia"/>
+        </w:rPr>
+        <w:t>4</w:t>
+      </w:r>
+      <w:r>
+        <w:rPr>
+          <w:rFonts w:hint="eastAsia"/>
+        </w:rPr>
+        <w:t>）可扩展性原则：</w:t>
+      </w:r>
+      <w:r>
+        <w:rPr>
+          <w:rFonts w:hint="eastAsia"/>
+        </w:rPr>
+        <w:t>在设计系统时需要采用参数化、规范化的配置方式，模块化的设计理念使系统的各项指标都可以灵活设置，使系统具有良好的可移植性，另外数据存储结构的设计也需要满足先进、可扩展、易维护的要求。可扩展性是评价一个系统性能优劣的重要指标之一</w:t>
+      </w:r>
+      <w:r>
+        <w:rPr>
+          <w:rFonts w:hint="eastAsia"/>
+        </w:rPr>
+        <w:t>，良好的可扩展性必然可以提高系统的可维护性，这是软件项目开发过程中很重要的部分。</w:t>
+      </w:r>
+      <w:bookmarkStart w:id="0" w:name="_GoBack"/>
+      <w:bookmarkEnd w:id="0"/>
+    </w:p>
+    <w:p>
+      <w:pPr>
+        <w:pStyle w:val="a1"/>
+      </w:pPr>
+      <w:r>
+        <w:rPr>
+          <w:rFonts w:hint="eastAsia"/>
+        </w:rPr>
+        <w:t xml:space="preserve"> </w:t>
+      </w:r>
+      <w:r>
+        <w:rPr>
+          <w:rFonts w:hint="eastAsia"/>
+        </w:rPr>
+        <w:t>性能分析系统业务逻辑</w:t>
+      </w:r>
+    </w:p>
+    <w:p>
+      <w:pPr>
+        <w:pStyle w:val="a1"/>
+      </w:pPr>
+      <w:r>
+        <w:rPr>
+          <w:rFonts w:hint="eastAsia"/>
+        </w:rPr>
+        <w:t xml:space="preserve"> </w:t>
+      </w:r>
+      <w:r>
+        <w:rPr>
+          <w:rFonts w:hint="eastAsia"/>
+        </w:rPr>
+        <w:t>性能分析系统</w:t>
+      </w:r>
+      <w:r>
+        <w:rPr>
+          <w:rFonts w:hint="eastAsia"/>
+        </w:rPr>
+        <w:t>功能设计</w:t>
+      </w:r>
+    </w:p>
+    <w:p>
+      <w:pPr>
+        <w:pStyle w:val="a1"/>
+      </w:pPr>
+      <w:r>
+        <w:rPr>
+          <w:rFonts w:hint="eastAsia"/>
+        </w:rPr>
+        <w:t xml:space="preserve"> </w:t>
+      </w:r>
+      <w:r>
+        <w:rPr>
+          <w:rFonts w:hint="eastAsia"/>
+        </w:rPr>
+        <w:t>性能分析系统架构设计</w:t>
+      </w:r>
+    </w:p>
+    <w:p>
+      <w:pPr>
+        <w:pStyle w:val="a1"/>
+        <w:rPr>
+          <w:rFonts w:hint="eastAsia"/>
+        </w:rPr>
+      </w:pPr>
+      <w:r>
+        <w:rPr>
+          <w:rFonts w:hint="eastAsia"/>
+        </w:rPr>
+        <w:t xml:space="preserve"> </w:t>
+      </w:r>
+      <w:r>
+        <w:rPr>
+          <w:rFonts w:hint="eastAsia"/>
+        </w:rPr>
+        <w:t>性能分析系统数据库设计</w:t>
+      </w:r>
+    </w:p>
+    <w:p>
+      <w:pPr>
+        <w:ind w:firstLine="420"/>
+      </w:pPr>
+    </w:p>
     <w:sectPr>
       <w:pgSz w:w="11906" w:h="16838" w:code="9"/>
       <w:pgMar w:top="2155" w:right="1814" w:bottom="2155" w:left="1814" w:header="1701" w:footer="1701" w:gutter="0"/>
@@ -11553,8 +12239,8 @@
   <w:abstractNum w:abstractNumId="0" w15:restartNumberingAfterBreak="0">
     <w:nsid w:val="016C2E41"/>
     <w:multiLevelType w:val="hybridMultilevel"/>
-    <w:tmpl w:val="7B8AF854"/>
-    <w:lvl w:ilvl="0" w:tplc="1C60FB02">
+    <w:tmpl w:val="F5E6054E"/>
+    <w:lvl w:ilvl="0" w:tplc="C4FA277C">
       <w:start w:val="1"/>
       <w:numFmt w:val="decimal"/>
       <w:pStyle w:val="a"/>
@@ -12365,19 +13051,17 @@
     </w:lvl>
   </w:abstractNum>
   <w:abstractNum w:abstractNumId="8" w15:restartNumberingAfterBreak="0">
-    <w:nsid w:val="42CC5859"/>
+    <w:nsid w:val="426D0AB3"/>
     <w:multiLevelType w:val="hybridMultilevel"/>
-    <w:tmpl w:val="B1AE0772"/>
-    <w:lvl w:ilvl="0" w:tplc="5F50FF32">
+    <w:tmpl w:val="43626544"/>
+    <w:lvl w:ilvl="0" w:tplc="41C47ED8">
       <w:start w:val="1"/>
       <w:numFmt w:val="decimal"/>
-      <w:lvlText w:val="%1．"/>
+      <w:pStyle w:val="a1"/>
+      <w:lvlText w:val="4.%1"/>
       <w:lvlJc w:val="left"/>
       <w:pPr>
-        <w:tabs>
-          <w:tab w:val="num" w:pos="360"/>
-        </w:tabs>
-        <w:ind w:left="360" w:hanging="360"/>
+        <w:ind w:left="420" w:hanging="420"/>
       </w:pPr>
       <w:rPr>
         <w:rFonts w:hint="eastAsia"/>
@@ -12389,9 +13073,6 @@
       <w:lvlText w:val="%2)"/>
       <w:lvlJc w:val="left"/>
       <w:pPr>
-        <w:tabs>
-          <w:tab w:val="num" w:pos="840"/>
-        </w:tabs>
         <w:ind w:left="840" w:hanging="420"/>
       </w:pPr>
     </w:lvl>
@@ -12401,9 +13082,6 @@
       <w:lvlText w:val="%3."/>
       <w:lvlJc w:val="right"/>
       <w:pPr>
-        <w:tabs>
-          <w:tab w:val="num" w:pos="1260"/>
-        </w:tabs>
         <w:ind w:left="1260" w:hanging="420"/>
       </w:pPr>
     </w:lvl>
@@ -12413,9 +13091,6 @@
       <w:lvlText w:val="%4."/>
       <w:lvlJc w:val="left"/>
       <w:pPr>
-        <w:tabs>
-          <w:tab w:val="num" w:pos="1680"/>
-        </w:tabs>
         <w:ind w:left="1680" w:hanging="420"/>
       </w:pPr>
     </w:lvl>
@@ -12425,9 +13100,6 @@
       <w:lvlText w:val="%5)"/>
       <w:lvlJc w:val="left"/>
       <w:pPr>
-        <w:tabs>
-          <w:tab w:val="num" w:pos="2100"/>
-        </w:tabs>
         <w:ind w:left="2100" w:hanging="420"/>
       </w:pPr>
     </w:lvl>
@@ -12437,9 +13109,6 @@
       <w:lvlText w:val="%6."/>
       <w:lvlJc w:val="right"/>
       <w:pPr>
-        <w:tabs>
-          <w:tab w:val="num" w:pos="2520"/>
-        </w:tabs>
         <w:ind w:left="2520" w:hanging="420"/>
       </w:pPr>
     </w:lvl>
@@ -12449,9 +13118,6 @@
       <w:lvlText w:val="%7."/>
       <w:lvlJc w:val="left"/>
       <w:pPr>
-        <w:tabs>
-          <w:tab w:val="num" w:pos="2940"/>
-        </w:tabs>
         <w:ind w:left="2940" w:hanging="420"/>
       </w:pPr>
     </w:lvl>
@@ -12461,9 +13127,6 @@
       <w:lvlText w:val="%8)"/>
       <w:lvlJc w:val="left"/>
       <w:pPr>
-        <w:tabs>
-          <w:tab w:val="num" w:pos="3360"/>
-        </w:tabs>
         <w:ind w:left="3360" w:hanging="420"/>
       </w:pPr>
     </w:lvl>
@@ -12473,6 +13136,119 @@
       <w:lvlText w:val="%9."/>
       <w:lvlJc w:val="right"/>
       <w:pPr>
+        <w:ind w:left="3780" w:hanging="420"/>
+      </w:pPr>
+    </w:lvl>
+  </w:abstractNum>
+  <w:abstractNum w:abstractNumId="9" w15:restartNumberingAfterBreak="0">
+    <w:nsid w:val="42CC5859"/>
+    <w:multiLevelType w:val="hybridMultilevel"/>
+    <w:tmpl w:val="B1AE0772"/>
+    <w:lvl w:ilvl="0" w:tplc="5F50FF32">
+      <w:start w:val="1"/>
+      <w:numFmt w:val="decimal"/>
+      <w:lvlText w:val="%1．"/>
+      <w:lvlJc w:val="left"/>
+      <w:pPr>
+        <w:tabs>
+          <w:tab w:val="num" w:pos="360"/>
+        </w:tabs>
+        <w:ind w:left="360" w:hanging="360"/>
+      </w:pPr>
+      <w:rPr>
+        <w:rFonts w:hint="eastAsia"/>
+      </w:rPr>
+    </w:lvl>
+    <w:lvl w:ilvl="1" w:tplc="04090019" w:tentative="1">
+      <w:start w:val="1"/>
+      <w:numFmt w:val="lowerLetter"/>
+      <w:lvlText w:val="%2)"/>
+      <w:lvlJc w:val="left"/>
+      <w:pPr>
+        <w:tabs>
+          <w:tab w:val="num" w:pos="840"/>
+        </w:tabs>
+        <w:ind w:left="840" w:hanging="420"/>
+      </w:pPr>
+    </w:lvl>
+    <w:lvl w:ilvl="2" w:tplc="0409001B" w:tentative="1">
+      <w:start w:val="1"/>
+      <w:numFmt w:val="lowerRoman"/>
+      <w:lvlText w:val="%3."/>
+      <w:lvlJc w:val="right"/>
+      <w:pPr>
+        <w:tabs>
+          <w:tab w:val="num" w:pos="1260"/>
+        </w:tabs>
+        <w:ind w:left="1260" w:hanging="420"/>
+      </w:pPr>
+    </w:lvl>
+    <w:lvl w:ilvl="3" w:tplc="0409000F" w:tentative="1">
+      <w:start w:val="1"/>
+      <w:numFmt w:val="decimal"/>
+      <w:lvlText w:val="%4."/>
+      <w:lvlJc w:val="left"/>
+      <w:pPr>
+        <w:tabs>
+          <w:tab w:val="num" w:pos="1680"/>
+        </w:tabs>
+        <w:ind w:left="1680" w:hanging="420"/>
+      </w:pPr>
+    </w:lvl>
+    <w:lvl w:ilvl="4" w:tplc="04090019" w:tentative="1">
+      <w:start w:val="1"/>
+      <w:numFmt w:val="lowerLetter"/>
+      <w:lvlText w:val="%5)"/>
+      <w:lvlJc w:val="left"/>
+      <w:pPr>
+        <w:tabs>
+          <w:tab w:val="num" w:pos="2100"/>
+        </w:tabs>
+        <w:ind w:left="2100" w:hanging="420"/>
+      </w:pPr>
+    </w:lvl>
+    <w:lvl w:ilvl="5" w:tplc="0409001B" w:tentative="1">
+      <w:start w:val="1"/>
+      <w:numFmt w:val="lowerRoman"/>
+      <w:lvlText w:val="%6."/>
+      <w:lvlJc w:val="right"/>
+      <w:pPr>
+        <w:tabs>
+          <w:tab w:val="num" w:pos="2520"/>
+        </w:tabs>
+        <w:ind w:left="2520" w:hanging="420"/>
+      </w:pPr>
+    </w:lvl>
+    <w:lvl w:ilvl="6" w:tplc="0409000F" w:tentative="1">
+      <w:start w:val="1"/>
+      <w:numFmt w:val="decimal"/>
+      <w:lvlText w:val="%7."/>
+      <w:lvlJc w:val="left"/>
+      <w:pPr>
+        <w:tabs>
+          <w:tab w:val="num" w:pos="2940"/>
+        </w:tabs>
+        <w:ind w:left="2940" w:hanging="420"/>
+      </w:pPr>
+    </w:lvl>
+    <w:lvl w:ilvl="7" w:tplc="04090019" w:tentative="1">
+      <w:start w:val="1"/>
+      <w:numFmt w:val="lowerLetter"/>
+      <w:lvlText w:val="%8)"/>
+      <w:lvlJc w:val="left"/>
+      <w:pPr>
+        <w:tabs>
+          <w:tab w:val="num" w:pos="3360"/>
+        </w:tabs>
+        <w:ind w:left="3360" w:hanging="420"/>
+      </w:pPr>
+    </w:lvl>
+    <w:lvl w:ilvl="8" w:tplc="0409001B" w:tentative="1">
+      <w:start w:val="1"/>
+      <w:numFmt w:val="lowerRoman"/>
+      <w:lvlText w:val="%9."/>
+      <w:lvlJc w:val="right"/>
+      <w:pPr>
         <w:tabs>
           <w:tab w:val="num" w:pos="3780"/>
         </w:tabs>
@@ -12480,7 +13256,7 @@
       </w:pPr>
     </w:lvl>
   </w:abstractNum>
-  <w:abstractNum w:abstractNumId="9" w15:restartNumberingAfterBreak="0">
+  <w:abstractNum w:abstractNumId="10" w15:restartNumberingAfterBreak="0">
     <w:nsid w:val="63CA0825"/>
     <w:multiLevelType w:val="hybridMultilevel"/>
     <w:tmpl w:val="5220140A"/>
@@ -12569,7 +13345,7 @@
       </w:pPr>
     </w:lvl>
   </w:abstractNum>
-  <w:abstractNum w:abstractNumId="10" w15:restartNumberingAfterBreak="0">
+  <w:abstractNum w:abstractNumId="11" w15:restartNumberingAfterBreak="0">
     <w:nsid w:val="647D67AA"/>
     <w:multiLevelType w:val="multilevel"/>
     <w:tmpl w:val="FAC620CA"/>
@@ -12698,13 +13474,13 @@
     <w:abstractNumId w:val="2"/>
   </w:num>
   <w:num w:numId="3">
-    <w:abstractNumId w:val="8"/>
+    <w:abstractNumId w:val="9"/>
   </w:num>
   <w:num w:numId="4">
-    <w:abstractNumId w:val="10"/>
+    <w:abstractNumId w:val="11"/>
   </w:num>
   <w:num w:numId="5">
-    <w:abstractNumId w:val="9"/>
+    <w:abstractNumId w:val="10"/>
   </w:num>
   <w:num w:numId="6">
     <w:abstractNumId w:val="5"/>
@@ -12723,6 +13499,9 @@
   </w:num>
   <w:num w:numId="11">
     <w:abstractNumId w:val="0"/>
+  </w:num>
+  <w:num w:numId="12">
+    <w:abstractNumId w:val="8"/>
   </w:num>
 </w:numbering>
 </file>
@@ -13116,7 +13895,7 @@
     <w:lsdException w:name="Mention" w:semiHidden="1" w:unhideWhenUsed="1"/>
     <w:lsdException w:name="Smart Hyperlink" w:semiHidden="1" w:unhideWhenUsed="1"/>
   </w:latentStyles>
-  <w:style w:type="paragraph" w:default="1" w:styleId="a1">
+  <w:style w:type="paragraph" w:default="1" w:styleId="a2">
     <w:name w:val="Normal"/>
     <w:qFormat/>
     <w:rsid w:val="009E0ECB"/>
@@ -13133,8 +13912,8 @@
   <w:style w:type="paragraph" w:styleId="1">
     <w:name w:val="heading 1"/>
     <w:aliases w:val="大标题"/>
-    <w:basedOn w:val="a1"/>
-    <w:next w:val="a1"/>
+    <w:basedOn w:val="a2"/>
+    <w:next w:val="a2"/>
     <w:link w:val="10"/>
     <w:uiPriority w:val="9"/>
     <w:qFormat/>
@@ -13161,8 +13940,8 @@
   <w:style w:type="paragraph" w:styleId="2">
     <w:name w:val="heading 2"/>
     <w:aliases w:val="一级节标题"/>
-    <w:basedOn w:val="a1"/>
-    <w:next w:val="a1"/>
+    <w:basedOn w:val="a2"/>
+    <w:next w:val="a2"/>
     <w:link w:val="20"/>
     <w:uiPriority w:val="9"/>
     <w:unhideWhenUsed/>
@@ -13186,13 +13965,13 @@
       <w:szCs w:val="32"/>
     </w:rPr>
   </w:style>
-  <w:style w:type="character" w:default="1" w:styleId="a2">
+  <w:style w:type="character" w:default="1" w:styleId="a3">
     <w:name w:val="Default Paragraph Font"/>
     <w:uiPriority w:val="1"/>
     <w:semiHidden/>
     <w:unhideWhenUsed/>
   </w:style>
-  <w:style w:type="table" w:default="1" w:styleId="a3">
+  <w:style w:type="table" w:default="1" w:styleId="a4">
     <w:name w:val="Normal Table"/>
     <w:uiPriority w:val="99"/>
     <w:semiHidden/>
@@ -13207,16 +13986,16 @@
       </w:tblCellMar>
     </w:tblPr>
   </w:style>
-  <w:style w:type="numbering" w:default="1" w:styleId="a4">
+  <w:style w:type="numbering" w:default="1" w:styleId="a5">
     <w:name w:val="No List"/>
     <w:uiPriority w:val="99"/>
     <w:semiHidden/>
     <w:unhideWhenUsed/>
   </w:style>
-  <w:style w:type="paragraph" w:styleId="a5">
+  <w:style w:type="paragraph" w:styleId="a6">
     <w:name w:val="header"/>
-    <w:basedOn w:val="a1"/>
-    <w:link w:val="a6"/>
+    <w:basedOn w:val="a2"/>
+    <w:link w:val="a7"/>
     <w:uiPriority w:val="99"/>
     <w:unhideWhenUsed/>
     <w:rsid w:val="00C62F44"/>
@@ -13236,10 +14015,10 @@
       <w:szCs w:val="18"/>
     </w:rPr>
   </w:style>
-  <w:style w:type="character" w:customStyle="1" w:styleId="a6">
+  <w:style w:type="character" w:customStyle="1" w:styleId="a7">
     <w:name w:val="页眉 字符"/>
-    <w:basedOn w:val="a2"/>
-    <w:link w:val="a5"/>
+    <w:basedOn w:val="a3"/>
+    <w:link w:val="a6"/>
     <w:uiPriority w:val="99"/>
     <w:rsid w:val="00C62F44"/>
     <w:rPr>
@@ -13247,10 +14026,10 @@
       <w:szCs w:val="18"/>
     </w:rPr>
   </w:style>
-  <w:style w:type="paragraph" w:styleId="a7">
+  <w:style w:type="paragraph" w:styleId="a8">
     <w:name w:val="footer"/>
-    <w:basedOn w:val="a1"/>
-    <w:link w:val="a8"/>
+    <w:basedOn w:val="a2"/>
+    <w:link w:val="a9"/>
     <w:uiPriority w:val="99"/>
     <w:unhideWhenUsed/>
     <w:rsid w:val="00C62F44"/>
@@ -13267,10 +14046,10 @@
       <w:szCs w:val="18"/>
     </w:rPr>
   </w:style>
-  <w:style w:type="character" w:customStyle="1" w:styleId="a8">
+  <w:style w:type="character" w:customStyle="1" w:styleId="a9">
     <w:name w:val="页脚 字符"/>
-    <w:basedOn w:val="a2"/>
-    <w:link w:val="a7"/>
+    <w:basedOn w:val="a3"/>
+    <w:link w:val="a8"/>
     <w:uiPriority w:val="99"/>
     <w:rsid w:val="00C62F44"/>
     <w:rPr>
@@ -13280,7 +14059,7 @@
   </w:style>
   <w:style w:type="paragraph" w:customStyle="1" w:styleId="CharChar1">
     <w:name w:val="Char Char1"/>
-    <w:basedOn w:val="a1"/>
+    <w:basedOn w:val="a2"/>
     <w:autoRedefine/>
     <w:rsid w:val="00C62F44"/>
     <w:pPr>
@@ -13298,7 +14077,7 @@
   <w:style w:type="character" w:customStyle="1" w:styleId="10">
     <w:name w:val="标题 1 字符"/>
     <w:aliases w:val="大标题 字符"/>
-    <w:basedOn w:val="a2"/>
+    <w:basedOn w:val="a3"/>
     <w:link w:val="1"/>
     <w:uiPriority w:val="9"/>
     <w:rsid w:val="00053733"/>
@@ -13314,7 +14093,7 @@
   <w:style w:type="character" w:customStyle="1" w:styleId="20">
     <w:name w:val="标题 2 字符"/>
     <w:aliases w:val="一级节标题 字符"/>
-    <w:basedOn w:val="a2"/>
+    <w:basedOn w:val="a3"/>
     <w:link w:val="2"/>
     <w:uiPriority w:val="9"/>
     <w:rsid w:val="00A96E64"/>
@@ -13326,10 +14105,10 @@
       <w:szCs w:val="32"/>
     </w:rPr>
   </w:style>
-  <w:style w:type="paragraph" w:styleId="a9">
+  <w:style w:type="paragraph" w:styleId="aa">
     <w:name w:val="Balloon Text"/>
-    <w:basedOn w:val="a1"/>
-    <w:link w:val="aa"/>
+    <w:basedOn w:val="a2"/>
+    <w:link w:val="ab"/>
     <w:uiPriority w:val="99"/>
     <w:semiHidden/>
     <w:unhideWhenUsed/>
@@ -13339,10 +14118,10 @@
       <w:szCs w:val="18"/>
     </w:rPr>
   </w:style>
-  <w:style w:type="character" w:customStyle="1" w:styleId="aa">
+  <w:style w:type="character" w:customStyle="1" w:styleId="ab">
     <w:name w:val="批注框文本 字符"/>
-    <w:basedOn w:val="a2"/>
-    <w:link w:val="a9"/>
+    <w:basedOn w:val="a3"/>
+    <w:link w:val="aa"/>
     <w:uiPriority w:val="99"/>
     <w:semiHidden/>
     <w:rsid w:val="0018197B"/>
@@ -13351,9 +14130,9 @@
       <w:szCs w:val="18"/>
     </w:rPr>
   </w:style>
-  <w:style w:type="paragraph" w:styleId="ab">
+  <w:style w:type="paragraph" w:styleId="ac">
     <w:name w:val="List Paragraph"/>
-    <w:basedOn w:val="a1"/>
+    <w:basedOn w:val="a2"/>
     <w:uiPriority w:val="34"/>
     <w:qFormat/>
     <w:rsid w:val="001006E9"/>
@@ -13364,9 +14143,9 @@
   <w:style w:type="paragraph" w:styleId="a0">
     <w:name w:val="Title"/>
     <w:aliases w:val="第二章一级节标题"/>
-    <w:basedOn w:val="a1"/>
-    <w:next w:val="a1"/>
-    <w:link w:val="ac"/>
+    <w:basedOn w:val="a2"/>
+    <w:next w:val="a2"/>
+    <w:link w:val="ad"/>
     <w:uiPriority w:val="10"/>
     <w:qFormat/>
     <w:rsid w:val="008B6749"/>
@@ -13385,10 +14164,10 @@
       <w:szCs w:val="32"/>
     </w:rPr>
   </w:style>
-  <w:style w:type="character" w:customStyle="1" w:styleId="ac">
+  <w:style w:type="character" w:customStyle="1" w:styleId="ad">
     <w:name w:val="标题 字符"/>
     <w:aliases w:val="第二章一级节标题 字符"/>
-    <w:basedOn w:val="a2"/>
+    <w:basedOn w:val="a3"/>
     <w:link w:val="a0"/>
     <w:uiPriority w:val="10"/>
     <w:rsid w:val="008B6749"/>
@@ -13400,9 +14179,9 @@
       <w:szCs w:val="32"/>
     </w:rPr>
   </w:style>
-  <w:style w:type="character" w:styleId="ad">
+  <w:style w:type="character" w:styleId="ae">
     <w:name w:val="Placeholder Text"/>
-    <w:basedOn w:val="a2"/>
+    <w:basedOn w:val="a3"/>
     <w:uiPriority w:val="99"/>
     <w:semiHidden/>
     <w:rsid w:val="00F21B6D"/>
@@ -13413,9 +14192,9 @@
   <w:style w:type="paragraph" w:styleId="a">
     <w:name w:val="Subtitle"/>
     <w:aliases w:val="第三章第一节标题"/>
-    <w:basedOn w:val="a1"/>
-    <w:next w:val="a1"/>
-    <w:link w:val="ae"/>
+    <w:basedOn w:val="a2"/>
+    <w:next w:val="a2"/>
+    <w:link w:val="af"/>
     <w:uiPriority w:val="11"/>
     <w:qFormat/>
     <w:rsid w:val="003C6824"/>
@@ -13435,13 +14214,39 @@
       <w:szCs w:val="32"/>
     </w:rPr>
   </w:style>
-  <w:style w:type="character" w:customStyle="1" w:styleId="ae">
+  <w:style w:type="character" w:customStyle="1" w:styleId="af">
     <w:name w:val="副标题 字符"/>
     <w:aliases w:val="第三章第一节标题 字符"/>
-    <w:basedOn w:val="a2"/>
+    <w:basedOn w:val="a3"/>
     <w:link w:val="a"/>
     <w:uiPriority w:val="11"/>
     <w:rsid w:val="003C6824"/>
+    <w:rPr>
+      <w:rFonts w:eastAsia="黑体"/>
+      <w:b/>
+      <w:bCs/>
+      <w:kern w:val="28"/>
+      <w:sz w:val="28"/>
+      <w:szCs w:val="32"/>
+    </w:rPr>
+  </w:style>
+  <w:style w:type="paragraph" w:customStyle="1" w:styleId="a1">
+    <w:name w:val="第四章小节"/>
+    <w:basedOn w:val="a"/>
+    <w:link w:val="af0"/>
+    <w:qFormat/>
+    <w:rsid w:val="0072539C"/>
+    <w:pPr>
+      <w:numPr>
+        <w:numId w:val="12"/>
+      </w:numPr>
+    </w:pPr>
+  </w:style>
+  <w:style w:type="character" w:customStyle="1" w:styleId="af0">
+    <w:name w:val="第四章小节 字符"/>
+    <w:basedOn w:val="af"/>
+    <w:link w:val="a1"/>
+    <w:rsid w:val="0072539C"/>
     <w:rPr>
       <w:rFonts w:eastAsia="黑体"/>
       <w:b/>

</xml_diff>

<commit_message>
write system implement part 1
</commit_message>
<xml_diff>
--- a/GraduationPaper.docx
+++ b/GraduationPaper.docx
@@ -1025,33 +1025,7 @@
         <w:rPr>
           <w:rFonts w:hint="eastAsia"/>
         </w:rPr>
-        <w:t>通过网络进行通信和数据传输</w:t>
-      </w:r>
-      <w:r>
-        <w:rPr>
-          <w:rFonts w:hint="eastAsia"/>
-          <w:vertAlign w:val="superscript"/>
-        </w:rPr>
-        <w:t>[</w:t>
-      </w:r>
-      <w:r>
-        <w:rPr>
-          <w:vertAlign w:val="superscript"/>
-        </w:rPr>
-        <w:t>3</w:t>
-      </w:r>
-      <w:r>
-        <w:rPr>
-          <w:rFonts w:hint="eastAsia"/>
-          <w:vertAlign w:val="superscript"/>
-        </w:rPr>
-        <w:t>]</w:t>
-      </w:r>
-      <w:r>
-        <w:rPr>
-          <w:rFonts w:hint="eastAsia"/>
-        </w:rPr>
-        <w:t>。在使用</w:t>
+        <w:t>通过网络进行通信和数据传输。在使用</w:t>
       </w:r>
       <w:r>
         <w:rPr>
@@ -1239,33 +1213,7 @@
         <w:rPr>
           <w:rFonts w:hint="eastAsia"/>
         </w:rPr>
-        <w:t>用于日志的收集和分析</w:t>
-      </w:r>
-      <w:r>
-        <w:rPr>
-          <w:rFonts w:hint="eastAsia"/>
-          <w:vertAlign w:val="superscript"/>
-        </w:rPr>
-        <w:t>[</w:t>
-      </w:r>
-      <w:r>
-        <w:rPr>
-          <w:vertAlign w:val="superscript"/>
-        </w:rPr>
-        <w:t>4</w:t>
-      </w:r>
-      <w:r>
-        <w:rPr>
-          <w:rFonts w:hint="eastAsia"/>
-          <w:vertAlign w:val="superscript"/>
-        </w:rPr>
-        <w:t>]</w:t>
-      </w:r>
-      <w:r>
-        <w:rPr>
-          <w:rFonts w:hint="eastAsia"/>
-        </w:rPr>
-        <w:t>。</w:t>
+        <w:t>用于日志的收集和分析。</w:t>
       </w:r>
       <w:r>
         <w:rPr>
@@ -1325,33 +1273,7 @@
         <w:rPr>
           <w:rFonts w:hint="eastAsia"/>
         </w:rPr>
-        <w:t>的可伸缩性和鲁棒性</w:t>
-      </w:r>
-      <w:r>
-        <w:rPr>
-          <w:rFonts w:hint="eastAsia"/>
-          <w:vertAlign w:val="superscript"/>
-        </w:rPr>
-        <w:t>[</w:t>
-      </w:r>
-      <w:r>
-        <w:rPr>
-          <w:vertAlign w:val="superscript"/>
-        </w:rPr>
-        <w:t>5</w:t>
-      </w:r>
-      <w:r>
-        <w:rPr>
-          <w:rFonts w:hint="eastAsia"/>
-          <w:vertAlign w:val="superscript"/>
-        </w:rPr>
-        <w:t>]</w:t>
-      </w:r>
-      <w:r>
-        <w:rPr>
-          <w:rFonts w:hint="eastAsia"/>
-        </w:rPr>
-        <w:t>。该框架提供采集数据的客户端</w:t>
+        <w:t>的可伸缩性和鲁棒性。该框架提供采集数据的客户端</w:t>
       </w:r>
       <w:r>
         <w:rPr>
@@ -1435,14 +1357,14 @@
         <w:rPr>
           <w:rFonts w:hint="eastAsia"/>
         </w:rPr>
-        <w:t>提供</w:t>
+        <w:t>提供的</w:t>
       </w:r>
       <w:r>
         <w:rPr>
           <w:rFonts w:hint="eastAsia"/>
         </w:rPr>
         <w:lastRenderedPageBreak/>
-        <w:t>的一个分布式</w:t>
+        <w:t>一个分布式</w:t>
       </w:r>
       <w:r>
         <w:rPr>
@@ -1454,33 +1376,7 @@
         <w:rPr>
           <w:rFonts w:hint="eastAsia"/>
         </w:rPr>
-        <w:t>的海量日志采集、聚合和传输系统</w:t>
-      </w:r>
-      <w:r>
-        <w:rPr>
-          <w:rFonts w:hint="eastAsia"/>
-          <w:vertAlign w:val="superscript"/>
-        </w:rPr>
-        <w:t>[</w:t>
-      </w:r>
-      <w:r>
-        <w:rPr>
-          <w:vertAlign w:val="superscript"/>
-        </w:rPr>
-        <w:t>6</w:t>
-      </w:r>
-      <w:r>
-        <w:rPr>
-          <w:rFonts w:hint="eastAsia"/>
-          <w:vertAlign w:val="superscript"/>
-        </w:rPr>
-        <w:t>]</w:t>
-      </w:r>
-      <w:r>
-        <w:rPr>
-          <w:rFonts w:hint="eastAsia"/>
-        </w:rPr>
-        <w:t>。</w:t>
+        <w:t>的海量日志采集、聚合和传输系统。</w:t>
       </w:r>
       <w:r>
         <w:rPr>
@@ -2340,24 +2236,6 @@
           <w:rFonts w:hint="eastAsia"/>
         </w:rPr>
         <w:t>SQL SERVER 2012</w:t>
-      </w:r>
-      <w:r>
-        <w:rPr>
-          <w:vertAlign w:val="superscript"/>
-        </w:rPr>
-        <w:t>[</w:t>
-      </w:r>
-      <w:r>
-        <w:rPr>
-          <w:vertAlign w:val="superscript"/>
-        </w:rPr>
-        <w:t>7</w:t>
-      </w:r>
-      <w:r>
-        <w:rPr>
-          <w:vertAlign w:val="superscript"/>
-        </w:rPr>
-        <w:t>]</w:t>
       </w:r>
       <w:r>
         <w:rPr>
@@ -15099,7 +14977,7 @@
           <v:shape id="_x0000_i1025" type="#_x0000_t75" style="width:376.5pt;height:345.5pt" o:ole="">
             <v:imagedata r:id="rId12" o:title=""/>
           </v:shape>
-          <o:OLEObject Type="Embed" ProgID="Visio.Drawing.15" ShapeID="_x0000_i1025" DrawAspect="Content" ObjectID="_1532104743" r:id="rId13"/>
+          <o:OLEObject Type="Embed" ProgID="Visio.Drawing.15" ShapeID="_x0000_i1025" DrawAspect="Content" ObjectID="_1532160620" r:id="rId13"/>
         </w:object>
       </w:r>
     </w:p>
@@ -15693,7 +15571,7 @@
           <v:shape id="_x0000_i1026" type="#_x0000_t75" style="width:253pt;height:462.5pt" o:ole="">
             <v:imagedata r:id="rId14" o:title=""/>
           </v:shape>
-          <o:OLEObject Type="Embed" ProgID="Visio.Drawing.15" ShapeID="_x0000_i1026" DrawAspect="Content" ObjectID="_1532104744" r:id="rId15"/>
+          <o:OLEObject Type="Embed" ProgID="Visio.Drawing.15" ShapeID="_x0000_i1026" DrawAspect="Content" ObjectID="_1532160621" r:id="rId15"/>
         </w:object>
       </w:r>
     </w:p>
@@ -19383,7 +19261,7 @@
           <v:shape id="_x0000_i1027" type="#_x0000_t75" style="width:98.5pt;height:194pt" o:ole="">
             <v:imagedata r:id="rId16" o:title=""/>
           </v:shape>
-          <o:OLEObject Type="Embed" ProgID="Visio.Drawing.11" ShapeID="_x0000_i1027" DrawAspect="Content" ObjectID="_1532104745" r:id="rId17"/>
+          <o:OLEObject Type="Embed" ProgID="Visio.Drawing.11" ShapeID="_x0000_i1027" DrawAspect="Content" ObjectID="_1532160622" r:id="rId17"/>
         </w:object>
       </w:r>
     </w:p>
@@ -20221,6 +20099,12 @@
         <w:rPr>
           <w:rFonts w:hint="eastAsia"/>
         </w:rPr>
+        <w:t>微软小娜性能分析</w:t>
+      </w:r>
+      <w:r>
+        <w:rPr>
+          <w:rFonts w:hint="eastAsia"/>
+        </w:rPr>
         <w:t>系统开发</w:t>
       </w:r>
       <w:r>
@@ -20281,17 +20165,26 @@
     <w:p>
       <w:pPr>
         <w:ind w:firstLine="420"/>
-      </w:pPr>
-      <w:r>
         <w:rPr>
           <w:bCs/>
         </w:rPr>
-        <w:t>系统开发</w:t>
+      </w:pPr>
+      <w:r>
+        <w:rPr>
+          <w:rFonts w:hint="eastAsia"/>
+        </w:rPr>
+        <w:t>微软小娜性能分析系统</w:t>
       </w:r>
       <w:r>
         <w:rPr>
           <w:bCs/>
         </w:rPr>
+        <w:t>开发</w:t>
+      </w:r>
+      <w:r>
+        <w:rPr>
+          <w:bCs/>
+        </w:rPr>
         <w:t>使用的操作系统为</w:t>
       </w:r>
       <w:r>
@@ -20381,43 +20274,926 @@
         <w:rPr>
           <w:bCs/>
         </w:rPr>
-        <w:t>数据库</w:t>
+        <w:t>数据库管理系统为</w:t>
+      </w:r>
+      <w:r>
+        <w:rPr>
+          <w:bCs/>
+        </w:rPr>
+        <w:t>SQL Server</w:t>
+      </w:r>
+      <w:r>
+        <w:rPr>
+          <w:rFonts w:hint="eastAsia"/>
+          <w:bCs/>
+        </w:rPr>
+        <w:t>。服务器操作系统遵循最小安装与最小服务原则，即安装稳定的操作系统补丁，禁用不必要的服务。</w:t>
+      </w:r>
+    </w:p>
+    <w:p>
+      <w:pPr>
+        <w:pStyle w:val="6"/>
+      </w:pPr>
+      <w:r>
+        <w:rPr>
+          <w:rFonts w:hint="eastAsia"/>
+        </w:rPr>
+        <w:t xml:space="preserve"> </w:t>
+      </w:r>
+      <w:r>
+        <w:rPr>
+          <w:rFonts w:hint="eastAsia"/>
+        </w:rPr>
+        <w:t>日志收集模块实现</w:t>
+      </w:r>
+    </w:p>
+    <w:p>
+      <w:pPr>
+        <w:ind w:firstLine="420"/>
+        <w:rPr>
+          <w:bCs/>
+        </w:rPr>
+      </w:pPr>
+      <w:r>
+        <w:rPr>
+          <w:rFonts w:hint="eastAsia"/>
+          <w:bCs/>
+        </w:rPr>
+        <w:t>日志收集模块的主要功能为将微软小娜客户端产生的日志数据发送到</w:t>
+      </w:r>
+      <w:r>
+        <w:rPr>
+          <w:rFonts w:hint="eastAsia"/>
+          <w:bCs/>
+        </w:rPr>
+        <w:t>Aria</w:t>
+      </w:r>
+      <w:r>
+        <w:rPr>
+          <w:rFonts w:hint="eastAsia"/>
+          <w:bCs/>
+        </w:rPr>
+        <w:t>日志收集平台。</w:t>
+      </w:r>
+      <w:r>
+        <w:rPr>
+          <w:rFonts w:hint="eastAsia"/>
+          <w:bCs/>
+        </w:rPr>
+        <w:t>本模块主要</w:t>
+      </w:r>
+      <w:r>
+        <w:rPr>
+          <w:rFonts w:hint="eastAsia"/>
+          <w:bCs/>
+        </w:rPr>
+        <w:t>实现为将性能的分析</w:t>
+      </w:r>
+      <w:r>
+        <w:rPr>
+          <w:rFonts w:hint="eastAsia"/>
+          <w:bCs/>
+        </w:rPr>
+        <w:t>需要的产品信息和用户操作信息封装为类，并使用</w:t>
+      </w:r>
+      <w:r>
+        <w:rPr>
+          <w:rFonts w:hint="eastAsia"/>
+          <w:bCs/>
+        </w:rPr>
+        <w:t>性能分析需要的数据</w:t>
+      </w:r>
+      <w:r>
+        <w:rPr>
+          <w:rFonts w:hint="eastAsia"/>
+          <w:bCs/>
+        </w:rPr>
+        <w:t>初始化类，然后将这些封装好的日志信息发送到服务器。</w:t>
+      </w:r>
+    </w:p>
+    <w:p>
+      <w:pPr>
+        <w:ind w:firstLine="420"/>
+        <w:rPr>
+          <w:bCs/>
+        </w:rPr>
+      </w:pPr>
+      <w:r>
+        <w:rPr>
+          <w:rFonts w:hint="eastAsia"/>
+          <w:bCs/>
+        </w:rPr>
+        <w:t>本模块的实现主要在客户端</w:t>
+      </w:r>
+      <w:r>
+        <w:rPr>
+          <w:rFonts w:hint="eastAsia"/>
+          <w:bCs/>
+        </w:rPr>
+        <w:t>，</w:t>
+      </w:r>
+      <w:r>
+        <w:rPr>
+          <w:rFonts w:hint="eastAsia"/>
+          <w:bCs/>
+        </w:rPr>
+        <w:t>在客户端我们实现一个日志类</w:t>
+      </w:r>
+      <w:r>
+        <w:rPr>
+          <w:rFonts w:hint="eastAsia"/>
+          <w:bCs/>
+        </w:rPr>
+        <w:t>Log</w:t>
+      </w:r>
+      <w:r>
+        <w:rPr>
+          <w:rFonts w:hint="eastAsia"/>
+          <w:bCs/>
+        </w:rPr>
+        <w:t>，主要功能为添加日志中的各种属性，包含的数据成员有</w:t>
+      </w:r>
+      <w:r>
+        <w:rPr>
+          <w:rFonts w:hint="eastAsia"/>
+          <w:bCs/>
+        </w:rPr>
+        <w:t>日志产生时间、</w:t>
+      </w:r>
+      <w:r>
+        <w:rPr>
+          <w:rFonts w:hint="eastAsia"/>
+          <w:bCs/>
+        </w:rPr>
+        <w:t>产品</w:t>
+      </w:r>
+      <w:r>
+        <w:rPr>
+          <w:rFonts w:hint="eastAsia"/>
+          <w:bCs/>
+        </w:rPr>
+        <w:t>发布</w:t>
+      </w:r>
+      <w:r>
+        <w:rPr>
+          <w:rFonts w:hint="eastAsia"/>
+          <w:bCs/>
+        </w:rPr>
+        <w:t>市场</w:t>
+      </w:r>
+      <w:r>
+        <w:rPr>
+          <w:rFonts w:hint="eastAsia"/>
+          <w:bCs/>
+        </w:rPr>
+        <w:t>、</w:t>
+      </w:r>
+      <w:r>
+        <w:rPr>
+          <w:rFonts w:hint="eastAsia"/>
+          <w:bCs/>
+        </w:rPr>
+        <w:t>产品版本号</w:t>
+      </w:r>
+      <w:r>
+        <w:rPr>
+          <w:rFonts w:hint="eastAsia"/>
+          <w:bCs/>
+        </w:rPr>
+        <w:t>、</w:t>
+      </w:r>
+      <w:r>
+        <w:rPr>
+          <w:rFonts w:hint="eastAsia"/>
+          <w:bCs/>
+        </w:rPr>
+        <w:t>日志编号</w:t>
+      </w:r>
+      <w:r>
+        <w:rPr>
+          <w:rFonts w:hint="eastAsia"/>
+          <w:bCs/>
+        </w:rPr>
+        <w:t>、</w:t>
+      </w:r>
+      <w:r>
+        <w:rPr>
+          <w:rFonts w:hint="eastAsia"/>
+          <w:bCs/>
+        </w:rPr>
+        <w:t>日志</w:t>
+      </w:r>
+      <w:r>
+        <w:rPr>
+          <w:rFonts w:hint="eastAsia"/>
+          <w:bCs/>
+        </w:rPr>
+        <w:t>所代表功能</w:t>
+      </w:r>
+      <w:r>
+        <w:rPr>
+          <w:rFonts w:hint="eastAsia"/>
+          <w:bCs/>
+        </w:rPr>
+        <w:t>名称</w:t>
+      </w:r>
+      <w:r>
+        <w:rPr>
+          <w:rFonts w:hint="eastAsia"/>
+          <w:bCs/>
+        </w:rPr>
+        <w:t>、</w:t>
+      </w:r>
+      <w:r>
+        <w:rPr>
+          <w:rFonts w:hint="eastAsia"/>
+          <w:bCs/>
+        </w:rPr>
+        <w:t>语言</w:t>
+      </w:r>
+      <w:r>
+        <w:rPr>
+          <w:rFonts w:hint="eastAsia"/>
+          <w:bCs/>
+        </w:rPr>
+        <w:t>、客户端网络情况</w:t>
+      </w:r>
+      <w:r>
+        <w:rPr>
+          <w:rFonts w:hint="eastAsia"/>
+          <w:bCs/>
+        </w:rPr>
+        <w:t>、客户端操作系统版本</w:t>
+      </w:r>
+      <w:r>
+        <w:rPr>
+          <w:rFonts w:hint="eastAsia"/>
+          <w:bCs/>
+        </w:rPr>
+        <w:t>和一个可以添加属性的字典成员</w:t>
+      </w:r>
+      <w:r>
+        <w:rPr>
+          <w:rFonts w:hint="eastAsia"/>
+          <w:bCs/>
+        </w:rPr>
+        <w:t>。日志类还</w:t>
+      </w:r>
+      <w:r>
+        <w:rPr>
+          <w:rFonts w:hint="eastAsia"/>
+          <w:bCs/>
+        </w:rPr>
+        <w:t>包含一个</w:t>
+      </w:r>
+      <w:r>
+        <w:rPr>
+          <w:rFonts w:hint="eastAsia"/>
+          <w:bCs/>
+        </w:rPr>
+        <w:t>GetTimeStamp</w:t>
+      </w:r>
+      <w:r>
+        <w:rPr>
+          <w:rFonts w:hint="eastAsia"/>
+          <w:bCs/>
+        </w:rPr>
+        <w:t>()</w:t>
+      </w:r>
+      <w:r>
+        <w:rPr>
+          <w:rFonts w:hint="eastAsia"/>
+          <w:bCs/>
+        </w:rPr>
+        <w:t>函数负责获取</w:t>
+      </w:r>
+      <w:r>
+        <w:rPr>
+          <w:rFonts w:hint="eastAsia"/>
+          <w:bCs/>
+        </w:rPr>
+        <w:t>日志产生时间，日志产生时间需要</w:t>
+      </w:r>
+      <w:r>
+        <w:rPr>
+          <w:rFonts w:hint="eastAsia"/>
+          <w:bCs/>
+        </w:rPr>
+        <w:t>精确到毫秒，</w:t>
+      </w:r>
+      <w:r>
+        <w:rPr>
+          <w:rFonts w:hint="eastAsia"/>
+          <w:bCs/>
+        </w:rPr>
+        <w:t>还有</w:t>
+      </w:r>
+      <w:r>
+        <w:rPr>
+          <w:rFonts w:hint="eastAsia"/>
+          <w:bCs/>
+        </w:rPr>
+        <w:t>一个负责获取</w:t>
+      </w:r>
+      <w:r>
+        <w:rPr>
+          <w:rFonts w:hint="eastAsia"/>
+          <w:bCs/>
+        </w:rPr>
+        <w:t>日志编号</w:t>
+      </w:r>
+      <w:r>
+        <w:rPr>
+          <w:rFonts w:hint="eastAsia"/>
+          <w:bCs/>
+        </w:rPr>
+        <w:t>的函数</w:t>
+      </w:r>
+      <w:r>
+        <w:rPr>
+          <w:rFonts w:hint="eastAsia"/>
+          <w:bCs/>
+        </w:rPr>
+        <w:t>GetImpressionID()</w:t>
+      </w:r>
+      <w:r>
+        <w:rPr>
+          <w:rFonts w:hint="eastAsia"/>
+          <w:bCs/>
+        </w:rPr>
+        <w:t>，日志编号是用来区分不同会话（</w:t>
+      </w:r>
+      <w:r>
+        <w:rPr>
+          <w:rFonts w:hint="eastAsia"/>
+          <w:bCs/>
+        </w:rPr>
+        <w:t>Session</w:t>
+      </w:r>
+      <w:r>
+        <w:rPr>
+          <w:rFonts w:hint="eastAsia"/>
+          <w:bCs/>
+        </w:rPr>
+        <w:t>）的日志</w:t>
+      </w:r>
+      <w:r>
+        <w:rPr>
+          <w:rFonts w:hint="eastAsia"/>
+          <w:bCs/>
+        </w:rPr>
+        <w:t>；客户端也包含</w:t>
+      </w:r>
+      <w:r>
+        <w:rPr>
+          <w:rFonts w:hint="eastAsia"/>
+          <w:bCs/>
+        </w:rPr>
+        <w:t>一个发送日志的</w:t>
+      </w:r>
+      <w:r>
+        <w:rPr>
+          <w:rFonts w:hint="eastAsia"/>
+          <w:bCs/>
+        </w:rPr>
+        <w:t>LogEventInit</w:t>
+      </w:r>
+      <w:r>
+        <w:rPr>
+          <w:rFonts w:hint="eastAsia"/>
+          <w:bCs/>
+        </w:rPr>
+        <w:t>类</w:t>
+      </w:r>
+      <w:r>
+        <w:rPr>
+          <w:rFonts w:hint="eastAsia"/>
+          <w:bCs/>
+        </w:rPr>
+        <w:t>，</w:t>
+      </w:r>
+      <w:r>
+        <w:rPr>
+          <w:rFonts w:hint="eastAsia"/>
+          <w:bCs/>
+        </w:rPr>
+        <w:t>LogEventInit</w:t>
+      </w:r>
+      <w:r>
+        <w:rPr>
+          <w:rFonts w:hint="eastAsia"/>
+          <w:bCs/>
+        </w:rPr>
+        <w:t>类用单例设计模式实现，</w:t>
+      </w:r>
+      <w:r>
+        <w:rPr>
+          <w:rFonts w:hint="eastAsia"/>
+          <w:bCs/>
+        </w:rPr>
+        <w:t>主要功能为初始化日志发送端和发送日志，包含一个构造函数</w:t>
+      </w:r>
+      <w:r>
+        <w:rPr>
+          <w:rFonts w:hint="eastAsia"/>
+          <w:bCs/>
+        </w:rPr>
+        <w:t>LogEventInit(string</w:t>
+      </w:r>
+      <w:r>
+        <w:rPr>
+          <w:bCs/>
+        </w:rPr>
+        <w:t xml:space="preserve"> Tenant</w:t>
+      </w:r>
+      <w:r>
+        <w:rPr>
+          <w:bCs/>
+        </w:rPr>
+        <w:t>Token</w:t>
+      </w:r>
+      <w:r>
+        <w:rPr>
+          <w:rFonts w:hint="eastAsia"/>
+          <w:bCs/>
+        </w:rPr>
+        <w:t>)</w:t>
+      </w:r>
+      <w:r>
+        <w:rPr>
+          <w:rFonts w:hint="eastAsia"/>
+          <w:bCs/>
+        </w:rPr>
+        <w:t>负责客户端发送日志的初始化，包含一个</w:t>
+      </w:r>
+      <w:r>
+        <w:rPr>
+          <w:rFonts w:hint="eastAsia"/>
+          <w:bCs/>
+        </w:rPr>
+        <w:t>LogEventSend()</w:t>
+      </w:r>
+      <w:r>
+        <w:rPr>
+          <w:rFonts w:hint="eastAsia"/>
+          <w:bCs/>
+        </w:rPr>
+        <w:t>函数负责发送日志，类图如下所示：</w:t>
       </w:r>
       <w:bookmarkStart w:id="0" w:name="_GoBack"/>
       <w:bookmarkEnd w:id="0"/>
-      <w:r>
-        <w:rPr>
-          <w:bCs/>
-        </w:rPr>
-        <w:t>管理系统为</w:t>
-      </w:r>
-      <w:r>
-        <w:rPr>
-          <w:bCs/>
-        </w:rPr>
-        <w:t>SQL Server</w:t>
-      </w:r>
-      <w:r>
-        <w:rPr>
-          <w:rFonts w:hint="eastAsia"/>
-          <w:bCs/>
-        </w:rPr>
-        <w:t>。服务器操作系统遵循最小安装与最小服务原则，即安装稳定的操作系统补丁，禁用不必要的服务，防止服务漏洞攻击，将生产服务器放在内网，由防火墙保护安全。</w:t>
-      </w:r>
     </w:p>
     <w:p>
       <w:pPr>
-        <w:ind w:left="420"/>
-      </w:pPr>
+        <w:spacing w:line="240" w:lineRule="auto"/>
+        <w:jc w:val="center"/>
+        <w:rPr>
+          <w:rFonts w:hint="eastAsia"/>
+        </w:rPr>
+      </w:pPr>
+      <w:r>
+        <w:rPr>
+          <w:b/>
+          <w:bCs/>
+          <w:noProof/>
+        </w:rPr>
+        <w:lastRenderedPageBreak/>
+        <w:drawing>
+          <wp:inline distT="0" distB="0" distL="0" distR="0">
+            <wp:extent cx="3848100" cy="2038350"/>
+            <wp:effectExtent l="0" t="0" r="0" b="0"/>
+            <wp:docPr id="8" name="图片 8"/>
+            <wp:cNvGraphicFramePr>
+              <a:graphicFrameLocks xmlns:a="http://schemas.openxmlformats.org/drawingml/2006/main" noChangeAspect="1"/>
+            </wp:cNvGraphicFramePr>
+            <a:graphic xmlns:a="http://schemas.openxmlformats.org/drawingml/2006/main">
+              <a:graphicData uri="http://schemas.openxmlformats.org/drawingml/2006/picture">
+                <pic:pic xmlns:pic="http://schemas.openxmlformats.org/drawingml/2006/picture">
+                  <pic:nvPicPr>
+                    <pic:cNvPr id="0" name="Picture 4"/>
+                    <pic:cNvPicPr>
+                      <a:picLocks noChangeAspect="1" noChangeArrowheads="1"/>
+                    </pic:cNvPicPr>
+                  </pic:nvPicPr>
+                  <pic:blipFill>
+                    <a:blip r:embed="rId22">
+                      <a:extLst>
+                        <a:ext uri="{28A0092B-C50C-407E-A947-70E740481C1C}">
+                          <a14:useLocalDpi xmlns:a14="http://schemas.microsoft.com/office/drawing/2010/main" val="0"/>
+                        </a:ext>
+                      </a:extLst>
+                    </a:blip>
+                    <a:srcRect/>
+                    <a:stretch>
+                      <a:fillRect/>
+                    </a:stretch>
+                  </pic:blipFill>
+                  <pic:spPr bwMode="auto">
+                    <a:xfrm>
+                      <a:off x="0" y="0"/>
+                      <a:ext cx="3848100" cy="2038350"/>
+                    </a:xfrm>
+                    <a:prstGeom prst="rect">
+                      <a:avLst/>
+                    </a:prstGeom>
+                    <a:noFill/>
+                    <a:ln>
+                      <a:noFill/>
+                    </a:ln>
+                  </pic:spPr>
+                </pic:pic>
+              </a:graphicData>
+            </a:graphic>
+          </wp:inline>
+        </w:drawing>
+      </w:r>
     </w:p>
     <w:p>
       <w:pPr>
-        <w:rPr>
-          <w:rFonts w:eastAsia="黑体" w:cstheme="majorBidi"/>
-          <w:sz w:val="28"/>
-          <w:szCs w:val="32"/>
-        </w:rPr>
-      </w:pPr>
+        <w:ind w:left="420"/>
+      </w:pPr>
+    </w:p>
+    <w:p>
+      <w:pPr>
+        <w:ind w:firstLine="420"/>
+      </w:pPr>
+      <w:r>
+        <w:rPr>
+          <w:rFonts w:hint="eastAsia"/>
+        </w:rPr>
+        <w:t>在</w:t>
+      </w:r>
+      <w:r>
+        <w:rPr>
+          <w:rFonts w:hint="eastAsia"/>
+        </w:rPr>
+        <w:t>LogEventInit</w:t>
+      </w:r>
+      <w:r>
+        <w:rPr>
+          <w:rFonts w:hint="eastAsia"/>
+        </w:rPr>
+        <w:t>中包含一个</w:t>
+      </w:r>
+      <w:r>
+        <w:rPr>
+          <w:rFonts w:hint="eastAsia"/>
+        </w:rPr>
+        <w:t>Tenant</w:t>
+      </w:r>
+      <w:r>
+        <w:t xml:space="preserve"> T</w:t>
+      </w:r>
+      <w:r>
+        <w:rPr>
+          <w:rFonts w:hint="eastAsia"/>
+        </w:rPr>
+        <w:t>oken</w:t>
+      </w:r>
+      <w:r>
+        <w:rPr>
+          <w:rFonts w:hint="eastAsia"/>
+        </w:rPr>
+        <w:t>变量，</w:t>
+      </w:r>
+      <w:r>
+        <w:rPr>
+          <w:rFonts w:hint="eastAsia"/>
+        </w:rPr>
+        <w:t>Tenant</w:t>
+      </w:r>
+      <w:r>
+        <w:t xml:space="preserve"> T</w:t>
+      </w:r>
+      <w:r>
+        <w:rPr>
+          <w:rFonts w:hint="eastAsia"/>
+        </w:rPr>
+        <w:t>oken</w:t>
+      </w:r>
+      <w:r>
+        <w:rPr>
+          <w:rFonts w:hint="eastAsia"/>
+        </w:rPr>
+        <w:t>是专属</w:t>
+      </w:r>
+      <w:r>
+        <w:rPr>
+          <w:rFonts w:hint="eastAsia"/>
+        </w:rPr>
+        <w:t>Aria</w:t>
+      </w:r>
+      <w:r>
+        <w:rPr>
+          <w:rFonts w:hint="eastAsia"/>
+        </w:rPr>
+        <w:t>日志收集平台的一个字符串，主要目的是将日志数据与微软小娜产品相关联起来，因此在初始化</w:t>
+      </w:r>
+      <w:r>
+        <w:rPr>
+          <w:rFonts w:hint="eastAsia"/>
+        </w:rPr>
+        <w:t>LogEventInit</w:t>
+      </w:r>
+      <w:r>
+        <w:rPr>
+          <w:rFonts w:hint="eastAsia"/>
+        </w:rPr>
+        <w:t>时需要用</w:t>
+      </w:r>
+      <w:r>
+        <w:rPr>
+          <w:rFonts w:hint="eastAsia"/>
+        </w:rPr>
+        <w:t>Tenant</w:t>
+      </w:r>
+      <w:r>
+        <w:t xml:space="preserve"> T</w:t>
+      </w:r>
+      <w:r>
+        <w:rPr>
+          <w:rFonts w:hint="eastAsia"/>
+        </w:rPr>
+        <w:t>oken</w:t>
+      </w:r>
+      <w:r>
+        <w:rPr>
+          <w:rFonts w:hint="eastAsia"/>
+        </w:rPr>
+        <w:t>初始化日志控制器，除此之外还需要将发送日志后的回调函数注册进日志控制器中，最后生成一个负责发送日志的对象。</w:t>
+      </w:r>
+    </w:p>
+    <w:p>
+      <w:pPr>
+        <w:ind w:firstLine="420"/>
+      </w:pPr>
+      <w:r>
+        <w:rPr>
+          <w:rFonts w:hint="eastAsia"/>
+        </w:rPr>
+        <w:t>在</w:t>
+      </w:r>
+      <w:r>
+        <w:rPr>
+          <w:rFonts w:hint="eastAsia"/>
+        </w:rPr>
+        <w:t>Log</w:t>
+      </w:r>
+      <w:r>
+        <w:rPr>
+          <w:rFonts w:hint="eastAsia"/>
+        </w:rPr>
+        <w:t>中包含一个</w:t>
+      </w:r>
+      <w:r>
+        <w:rPr>
+          <w:rFonts w:hint="eastAsia"/>
+        </w:rPr>
+        <w:t>Impression</w:t>
+      </w:r>
+      <w:r>
+        <w:t xml:space="preserve"> I</w:t>
+      </w:r>
+      <w:r>
+        <w:rPr>
+          <w:rFonts w:hint="eastAsia"/>
+        </w:rPr>
+        <w:t>D</w:t>
+      </w:r>
+      <w:r>
+        <w:rPr>
+          <w:rFonts w:hint="eastAsia"/>
+        </w:rPr>
+        <w:t>变量，可以理解为日志的编号，</w:t>
+      </w:r>
+      <w:r>
+        <w:rPr>
+          <w:rFonts w:hint="eastAsia"/>
+        </w:rPr>
+        <w:t>日志收集模块</w:t>
+      </w:r>
+      <w:r>
+        <w:rPr>
+          <w:rFonts w:hint="eastAsia"/>
+        </w:rPr>
+        <w:t>为每次会话使用</w:t>
+      </w:r>
+      <w:r>
+        <w:rPr>
+          <w:rFonts w:hint="eastAsia"/>
+          <w:bCs/>
+        </w:rPr>
+        <w:t>GetImpressionID()</w:t>
+      </w:r>
+      <w:r>
+        <w:rPr>
+          <w:rFonts w:hint="eastAsia"/>
+        </w:rPr>
+        <w:t>产生一个</w:t>
+      </w:r>
+      <w:r>
+        <w:rPr>
+          <w:rFonts w:hint="eastAsia"/>
+        </w:rPr>
+        <w:t>UUID</w:t>
+      </w:r>
+      <w:r>
+        <w:rPr>
+          <w:rFonts w:hint="eastAsia"/>
+        </w:rPr>
+        <w:t>编号</w:t>
+      </w:r>
+      <w:r>
+        <w:rPr>
+          <w:rFonts w:hint="eastAsia"/>
+        </w:rPr>
+        <w:t>，使用</w:t>
+      </w:r>
+      <w:r>
+        <w:rPr>
+          <w:rFonts w:hint="eastAsia"/>
+        </w:rPr>
+        <w:t>通用唯一标识符</w:t>
+      </w:r>
+      <w:r>
+        <w:rPr>
+          <w:rFonts w:hint="eastAsia"/>
+        </w:rPr>
+        <w:t>可以保证标号的唯一性。</w:t>
+      </w:r>
+      <w:r>
+        <w:rPr>
+          <w:rFonts w:hint="eastAsia"/>
+        </w:rPr>
+        <w:t>在每次生成日志时，</w:t>
+      </w:r>
+      <w:r>
+        <w:rPr>
+          <w:rFonts w:hint="eastAsia"/>
+        </w:rPr>
+        <w:t>日志收集模块</w:t>
+      </w:r>
+      <w:r>
+        <w:rPr>
+          <w:rFonts w:hint="eastAsia"/>
+        </w:rPr>
+        <w:t>希望获取产生日志的具体时间，</w:t>
+      </w:r>
+      <w:r>
+        <w:rPr>
+          <w:rFonts w:hint="eastAsia"/>
+        </w:rPr>
+        <w:t>这是采用时间戳的表示方法记录当前的时间。</w:t>
+      </w:r>
+    </w:p>
+    <w:p>
+      <w:pPr>
+        <w:ind w:firstLine="420"/>
+        <w:rPr>
+          <w:rFonts w:hint="eastAsia"/>
+        </w:rPr>
+      </w:pPr>
+      <w:r>
+        <w:rPr>
+          <w:rFonts w:hint="eastAsia"/>
+        </w:rPr>
+        <w:t>当用户进行每一项操作</w:t>
+      </w:r>
+      <w:r>
+        <w:rPr>
+          <w:rFonts w:hint="eastAsia"/>
+        </w:rPr>
+        <w:t>或</w:t>
+      </w:r>
+      <w:r>
+        <w:rPr>
+          <w:rFonts w:hint="eastAsia"/>
+        </w:rPr>
+        <w:t>微软小娜客户端</w:t>
+      </w:r>
+      <w:r>
+        <w:rPr>
+          <w:rFonts w:hint="eastAsia"/>
+        </w:rPr>
+        <w:t>发生一次状态变化时</w:t>
+      </w:r>
+      <w:r>
+        <w:rPr>
+          <w:rFonts w:hint="eastAsia"/>
+        </w:rPr>
+        <w:t>，</w:t>
+      </w:r>
+      <w:r>
+        <w:rPr>
+          <w:rFonts w:hint="eastAsia"/>
+        </w:rPr>
+        <w:t>日志记录</w:t>
+      </w:r>
+      <w:r>
+        <w:rPr>
+          <w:rFonts w:hint="eastAsia"/>
+        </w:rPr>
+        <w:t>类会记录操作的各项数据信息，然后将日志</w:t>
+      </w:r>
+      <w:r>
+        <w:rPr>
+          <w:rFonts w:hint="eastAsia"/>
+        </w:rPr>
+        <w:t>封装并</w:t>
+      </w:r>
+      <w:r>
+        <w:rPr>
+          <w:rFonts w:hint="eastAsia"/>
+        </w:rPr>
+        <w:t>保存起来</w:t>
+      </w:r>
+      <w:r>
+        <w:rPr>
+          <w:rFonts w:hint="eastAsia"/>
+        </w:rPr>
+        <w:t>，日志封装采用将日志的属性名和属性值以</w:t>
+      </w:r>
+      <w:r>
+        <w:rPr>
+          <w:rFonts w:hint="eastAsia"/>
+        </w:rPr>
+        <w:t>Key-Value</w:t>
+      </w:r>
+      <w:r>
+        <w:rPr>
+          <w:rFonts w:hint="eastAsia"/>
+        </w:rPr>
+        <w:t>的方式插入字典中</w:t>
+      </w:r>
+      <w:r>
+        <w:rPr>
+          <w:rFonts w:hint="eastAsia"/>
+        </w:rPr>
+        <w:t>。等到一个固定的时间</w:t>
+      </w:r>
+      <w:r>
+        <w:rPr>
+          <w:rFonts w:hint="eastAsia"/>
+        </w:rPr>
+        <w:t>或日志积累到一定数量</w:t>
+      </w:r>
+      <w:r>
+        <w:rPr>
+          <w:rFonts w:hint="eastAsia"/>
+        </w:rPr>
+        <w:t>后将所有日志统一发送到</w:t>
+      </w:r>
+      <w:r>
+        <w:rPr>
+          <w:rFonts w:hint="eastAsia"/>
+        </w:rPr>
+        <w:t>Aria</w:t>
+      </w:r>
+      <w:r>
+        <w:rPr>
+          <w:rFonts w:hint="eastAsia"/>
+        </w:rPr>
+        <w:t>平台，这样做的目的是因为如果每次生成日志之后就马上发送会使发送次数过多，即会是客户端浪费更多电量，也会使</w:t>
+      </w:r>
+      <w:r>
+        <w:rPr>
+          <w:rFonts w:hint="eastAsia"/>
+        </w:rPr>
+        <w:t>Aria</w:t>
+      </w:r>
+      <w:r>
+        <w:rPr>
+          <w:rFonts w:hint="eastAsia"/>
+        </w:rPr>
+        <w:t>服务器增加负担。在每次发送日志后，注册在日志控制器中的日志回调函数会返回日志是否发送成功的信号，如果日志没有发送成功，</w:t>
+      </w:r>
+      <w:r>
+        <w:rPr>
+          <w:rFonts w:hint="eastAsia"/>
+          <w:bCs/>
+        </w:rPr>
+        <w:t>日志</w:t>
+      </w:r>
+      <w:r>
+        <w:rPr>
+          <w:rFonts w:hint="eastAsia"/>
+          <w:bCs/>
+        </w:rPr>
+        <w:t>收集</w:t>
+      </w:r>
+      <w:r>
+        <w:rPr>
+          <w:rFonts w:hint="eastAsia"/>
+          <w:bCs/>
+        </w:rPr>
+        <w:t>模块</w:t>
+      </w:r>
+      <w:r>
+        <w:rPr>
+          <w:rFonts w:hint="eastAsia"/>
+        </w:rPr>
+        <w:t>会重新发送该日志。</w:t>
+      </w:r>
     </w:p>
     <w:sectPr>
       <w:pgSz w:w="11906" w:h="16838" w:code="9"/>
@@ -23704,7 +24480,7 @@
 </file>
 
 <file path=customXml/itemProps1.xml><?xml version="1.0" encoding="utf-8"?>
-<ds:datastoreItem xmlns:ds="http://schemas.openxmlformats.org/officeDocument/2006/customXml" ds:itemID="{7F69838F-C071-45BB-96B7-7AC071EABB3E}">
+<ds:datastoreItem xmlns:ds="http://schemas.openxmlformats.org/officeDocument/2006/customXml" ds:itemID="{5A43B7B8-4629-4528-A54E-A84A3F359C06}">
   <ds:schemaRefs>
     <ds:schemaRef ds:uri="http://schemas.openxmlformats.org/officeDocument/2006/bibliography"/>
   </ds:schemaRefs>

</xml_diff>

<commit_message>
write system implement part 2
</commit_message>
<xml_diff>
--- a/GraduationPaper.docx
+++ b/GraduationPaper.docx
@@ -14977,7 +14977,7 @@
           <v:shape id="_x0000_i1025" type="#_x0000_t75" style="width:376.5pt;height:345.5pt" o:ole="">
             <v:imagedata r:id="rId12" o:title=""/>
           </v:shape>
-          <o:OLEObject Type="Embed" ProgID="Visio.Drawing.15" ShapeID="_x0000_i1025" DrawAspect="Content" ObjectID="_1532160620" r:id="rId13"/>
+          <o:OLEObject Type="Embed" ProgID="Visio.Drawing.15" ShapeID="_x0000_i1025" DrawAspect="Content" ObjectID="_1532182372" r:id="rId13"/>
         </w:object>
       </w:r>
     </w:p>
@@ -15571,7 +15571,7 @@
           <v:shape id="_x0000_i1026" type="#_x0000_t75" style="width:253pt;height:462.5pt" o:ole="">
             <v:imagedata r:id="rId14" o:title=""/>
           </v:shape>
-          <o:OLEObject Type="Embed" ProgID="Visio.Drawing.15" ShapeID="_x0000_i1026" DrawAspect="Content" ObjectID="_1532160621" r:id="rId15"/>
+          <o:OLEObject Type="Embed" ProgID="Visio.Drawing.15" ShapeID="_x0000_i1026" DrawAspect="Content" ObjectID="_1532182373" r:id="rId15"/>
         </w:object>
       </w:r>
     </w:p>
@@ -19261,7 +19261,7 @@
           <v:shape id="_x0000_i1027" type="#_x0000_t75" style="width:98.5pt;height:194pt" o:ole="">
             <v:imagedata r:id="rId16" o:title=""/>
           </v:shape>
-          <o:OLEObject Type="Embed" ProgID="Visio.Drawing.11" ShapeID="_x0000_i1027" DrawAspect="Content" ObjectID="_1532160622" r:id="rId17"/>
+          <o:OLEObject Type="Embed" ProgID="Visio.Drawing.11" ShapeID="_x0000_i1027" DrawAspect="Content" ObjectID="_1532182374" r:id="rId17"/>
         </w:object>
       </w:r>
     </w:p>
@@ -20740,16 +20740,11 @@
         </w:rPr>
         <w:t>函数负责发送日志，类图如下所示：</w:t>
       </w:r>
-      <w:bookmarkStart w:id="0" w:name="_GoBack"/>
-      <w:bookmarkEnd w:id="0"/>
     </w:p>
     <w:p>
       <w:pPr>
         <w:spacing w:line="240" w:lineRule="auto"/>
         <w:jc w:val="center"/>
-        <w:rPr>
-          <w:rFonts w:hint="eastAsia"/>
-        </w:rPr>
       </w:pPr>
       <w:r>
         <w:rPr>
@@ -21049,9 +21044,6 @@
     <w:p>
       <w:pPr>
         <w:ind w:firstLine="420"/>
-        <w:rPr>
-          <w:rFonts w:hint="eastAsia"/>
-        </w:rPr>
       </w:pPr>
       <w:r>
         <w:rPr>
@@ -21172,19 +21164,881 @@
           <w:rFonts w:hint="eastAsia"/>
           <w:bCs/>
         </w:rPr>
-        <w:t>日志</w:t>
-      </w:r>
-      <w:r>
-        <w:rPr>
-          <w:rFonts w:hint="eastAsia"/>
-          <w:bCs/>
-        </w:rPr>
-        <w:t>收集</w:t>
-      </w:r>
-      <w:r>
-        <w:rPr>
-          <w:rFonts w:hint="eastAsia"/>
-          <w:bCs/>
+        <w:t>日志收集模块</w:t>
+      </w:r>
+      <w:r>
+        <w:rPr>
+          <w:rFonts w:hint="eastAsia"/>
+        </w:rPr>
+        <w:t>会重新发送该日志。</w:t>
+      </w:r>
+    </w:p>
+    <w:p>
+      <w:pPr>
+        <w:pStyle w:val="6"/>
+      </w:pPr>
+      <w:r>
+        <w:rPr>
+          <w:rFonts w:hint="eastAsia"/>
+        </w:rPr>
+        <w:t xml:space="preserve"> </w:t>
+      </w:r>
+      <w:r>
+        <w:rPr>
+          <w:rFonts w:hint="eastAsia"/>
+        </w:rPr>
+        <w:t>性能数据计算模块实现</w:t>
+      </w:r>
+    </w:p>
+    <w:p>
+      <w:pPr>
+        <w:ind w:firstLine="420"/>
+      </w:pPr>
+      <w:r>
+        <w:rPr>
+          <w:rFonts w:hint="eastAsia"/>
+        </w:rPr>
+        <w:t>性能数据计算模块采用</w:t>
+      </w:r>
+      <w:r>
+        <w:rPr>
+          <w:rFonts w:hint="eastAsia"/>
+        </w:rPr>
+        <w:t>Scope</w:t>
+      </w:r>
+      <w:r>
+        <w:rPr>
+          <w:rFonts w:hint="eastAsia"/>
+        </w:rPr>
+        <w:t>脚本语言与</w:t>
+      </w:r>
+      <w:r>
+        <w:rPr>
+          <w:rFonts w:hint="eastAsia"/>
+        </w:rPr>
+        <w:t>C#</w:t>
+      </w:r>
+      <w:r>
+        <w:rPr>
+          <w:rFonts w:hint="eastAsia"/>
+        </w:rPr>
+        <w:t>相结合的方式实现</w:t>
+      </w:r>
+      <w:r>
+        <w:rPr>
+          <w:rFonts w:hint="eastAsia"/>
+        </w:rPr>
+        <w:t>，</w:t>
+      </w:r>
+      <w:r>
+        <w:rPr>
+          <w:rFonts w:hint="eastAsia"/>
+        </w:rPr>
+        <w:t>在</w:t>
+      </w:r>
+      <w:r>
+        <w:rPr>
+          <w:rFonts w:hint="eastAsia"/>
+        </w:rPr>
+        <w:t>Scope</w:t>
+      </w:r>
+      <w:r>
+        <w:rPr>
+          <w:rFonts w:hint="eastAsia"/>
+        </w:rPr>
+        <w:t>中可以调用</w:t>
+      </w:r>
+      <w:r>
+        <w:rPr>
+          <w:rFonts w:hint="eastAsia"/>
+        </w:rPr>
+        <w:t>C#</w:t>
+      </w:r>
+      <w:r>
+        <w:rPr>
+          <w:rFonts w:hint="eastAsia"/>
+        </w:rPr>
+        <w:t>的相关函数。</w:t>
+      </w:r>
+    </w:p>
+    <w:p>
+      <w:pPr>
+        <w:ind w:firstLine="420"/>
+        <w:rPr>
+          <w:rFonts w:hint="eastAsia"/>
+        </w:rPr>
+      </w:pPr>
+      <w:r>
+        <w:rPr>
+          <w:rFonts w:hint="eastAsia"/>
+        </w:rPr>
+        <w:lastRenderedPageBreak/>
+        <w:t>在实现计算脚本语言之前，性能</w:t>
+      </w:r>
+      <w:r>
+        <w:rPr>
+          <w:rFonts w:hint="eastAsia"/>
+        </w:rPr>
+        <w:t>数据</w:t>
+      </w:r>
+      <w:r>
+        <w:rPr>
+          <w:rFonts w:hint="eastAsia"/>
+        </w:rPr>
+        <w:t>计算模块应该先把</w:t>
+      </w:r>
+      <w:r>
+        <w:rPr>
+          <w:rFonts w:hint="eastAsia"/>
+        </w:rPr>
+        <w:t>Scope</w:t>
+      </w:r>
+      <w:r>
+        <w:rPr>
+          <w:rFonts w:hint="eastAsia"/>
+        </w:rPr>
+        <w:t>脚本</w:t>
+      </w:r>
+      <w:r>
+        <w:rPr>
+          <w:rFonts w:hint="eastAsia"/>
+        </w:rPr>
+        <w:t>需要的</w:t>
+      </w:r>
+      <w:r>
+        <w:rPr>
+          <w:rFonts w:hint="eastAsia"/>
+        </w:rPr>
+        <w:t>C#</w:t>
+      </w:r>
+      <w:r>
+        <w:rPr>
+          <w:rFonts w:hint="eastAsia"/>
+        </w:rPr>
+        <w:t>相关函数实现，</w:t>
+      </w:r>
+      <w:r>
+        <w:rPr>
+          <w:rFonts w:hint="eastAsia"/>
+        </w:rPr>
+        <w:t>C#</w:t>
+      </w:r>
+      <w:r>
+        <w:rPr>
+          <w:rFonts w:hint="eastAsia"/>
+        </w:rPr>
+        <w:t>实现的计算函数主要有</w:t>
+      </w:r>
+      <w:r>
+        <w:rPr>
+          <w:rFonts w:hint="eastAsia"/>
+        </w:rPr>
+        <w:t>:</w:t>
+      </w:r>
+    </w:p>
+    <w:p>
+      <w:pPr>
+        <w:ind w:firstLine="420"/>
+      </w:pPr>
+      <w:r>
+        <w:rPr>
+          <w:rFonts w:hint="eastAsia"/>
+        </w:rPr>
+        <w:t>（</w:t>
+      </w:r>
+      <w:r>
+        <w:rPr>
+          <w:rFonts w:hint="eastAsia"/>
+        </w:rPr>
+        <w:t>1</w:t>
+      </w:r>
+      <w:r>
+        <w:rPr>
+          <w:rFonts w:hint="eastAsia"/>
+        </w:rPr>
+        <w:t>）</w:t>
+      </w:r>
+      <w:r>
+        <w:rPr>
+          <w:rFonts w:hint="eastAsia"/>
+        </w:rPr>
+        <w:t>SafeDivide(double</w:t>
+      </w:r>
+      <w:r>
+        <w:t xml:space="preserve"> </w:t>
+      </w:r>
+      <w:r>
+        <w:rPr>
+          <w:rFonts w:hint="eastAsia"/>
+        </w:rPr>
+        <w:t>nume,</w:t>
+      </w:r>
+      <w:r>
+        <w:t xml:space="preserve"> </w:t>
+      </w:r>
+      <w:r>
+        <w:rPr>
+          <w:rFonts w:hint="eastAsia"/>
+        </w:rPr>
+        <w:t>double</w:t>
+      </w:r>
+      <w:r>
+        <w:t xml:space="preserve"> deno</w:t>
+      </w:r>
+      <w:r>
+        <w:rPr>
+          <w:rFonts w:hint="eastAsia"/>
+        </w:rPr>
+        <w:t>)</w:t>
+      </w:r>
+      <w:r>
+        <w:rPr>
+          <w:rFonts w:hint="eastAsia"/>
+        </w:rPr>
+        <w:t>函数，该函数负责安全的计算两个数的除法，安全体现在</w:t>
+      </w:r>
+      <w:r>
+        <w:rPr>
+          <w:rFonts w:hint="eastAsia"/>
+        </w:rPr>
+        <w:t>当分母为零时返回</w:t>
+      </w:r>
+      <w:r>
+        <w:rPr>
+          <w:rFonts w:hint="eastAsia"/>
+        </w:rPr>
+        <w:t>-1</w:t>
+      </w:r>
+      <w:r>
+        <w:rPr>
+          <w:rFonts w:hint="eastAsia"/>
+        </w:rPr>
+        <w:t>而不是异常退出；</w:t>
+      </w:r>
+    </w:p>
+    <w:p>
+      <w:pPr>
+        <w:ind w:firstLine="420"/>
+      </w:pPr>
+      <w:r>
+        <w:rPr>
+          <w:rFonts w:hint="eastAsia"/>
+        </w:rPr>
+        <w:t>（</w:t>
+      </w:r>
+      <w:r>
+        <w:rPr>
+          <w:rFonts w:hint="eastAsia"/>
+        </w:rPr>
+        <w:t>2</w:t>
+      </w:r>
+      <w:r>
+        <w:rPr>
+          <w:rFonts w:hint="eastAsia"/>
+        </w:rPr>
+        <w:t>）</w:t>
+      </w:r>
+      <w:r>
+        <w:rPr>
+          <w:rFonts w:hint="eastAsia"/>
+        </w:rPr>
+        <w:t>GetPro</w:t>
+      </w:r>
+      <w:r>
+        <w:t>p</w:t>
+      </w:r>
+      <w:r>
+        <w:rPr>
+          <w:rFonts w:hint="eastAsia"/>
+        </w:rPr>
+        <w:t>erty</w:t>
+      </w:r>
+      <w:r>
+        <w:t>Dictionary(Dictionary&lt;string,</w:t>
+      </w:r>
+      <w:r>
+        <w:t xml:space="preserve"> </w:t>
+      </w:r>
+      <w:r>
+        <w:t>Bonded&lt;Extension&gt;&gt; data)</w:t>
+      </w:r>
+      <w:r>
+        <w:rPr>
+          <w:rFonts w:hint="eastAsia"/>
+        </w:rPr>
+        <w:t>函数，该函数负责将原始日志的数据转化为属性名与属性值相对应的字典。这是因为</w:t>
+      </w:r>
+      <w:r>
+        <w:rPr>
+          <w:rFonts w:hint="eastAsia"/>
+        </w:rPr>
+        <w:t>Aria</w:t>
+      </w:r>
+      <w:r>
+        <w:rPr>
+          <w:rFonts w:hint="eastAsia"/>
+        </w:rPr>
+        <w:t>平台在存储数据时采用的是</w:t>
+      </w:r>
+      <w:r>
+        <w:t>Bonded&lt;Extension&gt;</w:t>
+      </w:r>
+      <w:r>
+        <w:rPr>
+          <w:rFonts w:hint="eastAsia"/>
+        </w:rPr>
+        <w:t>格式，计算模块首先需要将数据格式进行转化，这就要用到</w:t>
+      </w:r>
+      <w:r>
+        <w:rPr>
+          <w:rFonts w:hint="eastAsia"/>
+        </w:rPr>
+        <w:t>GetPro</w:t>
+      </w:r>
+      <w:r>
+        <w:t>p</w:t>
+      </w:r>
+      <w:r>
+        <w:rPr>
+          <w:rFonts w:hint="eastAsia"/>
+        </w:rPr>
+        <w:t>erty</w:t>
+      </w:r>
+      <w:r>
+        <w:t>Dictionary</w:t>
+      </w:r>
+      <w:r>
+        <w:t>()</w:t>
+      </w:r>
+      <w:r>
+        <w:rPr>
+          <w:rFonts w:hint="eastAsia"/>
+        </w:rPr>
+        <w:t>函数；</w:t>
+      </w:r>
+    </w:p>
+    <w:p>
+      <w:pPr>
+        <w:ind w:firstLine="420"/>
+      </w:pPr>
+      <w:r>
+        <w:rPr>
+          <w:rFonts w:hint="eastAsia"/>
+        </w:rPr>
+        <w:t>（</w:t>
+      </w:r>
+      <w:r>
+        <w:rPr>
+          <w:rFonts w:hint="eastAsia"/>
+        </w:rPr>
+        <w:t>3</w:t>
+      </w:r>
+      <w:r>
+        <w:rPr>
+          <w:rFonts w:hint="eastAsia"/>
+        </w:rPr>
+        <w:t>）</w:t>
+      </w:r>
+      <w:r>
+        <w:rPr>
+          <w:rFonts w:hint="eastAsia"/>
+        </w:rPr>
+        <w:t>Get</w:t>
+      </w:r>
+      <w:r>
+        <w:t>Property(Dictionary&lt;string, string&gt;</w:t>
+      </w:r>
+      <w:r>
+        <w:t xml:space="preserve"> PropertyDict, string keyName</w:t>
+      </w:r>
+      <w:r>
+        <w:t>)</w:t>
+      </w:r>
+      <w:r>
+        <w:rPr>
+          <w:rFonts w:hint="eastAsia"/>
+        </w:rPr>
+        <w:t>函数，该函数是将上一步获得的</w:t>
+      </w:r>
+      <w:r>
+        <w:t>PropertyDict</w:t>
+      </w:r>
+      <w:r>
+        <w:rPr>
+          <w:rFonts w:hint="eastAsia"/>
+        </w:rPr>
+        <w:t>字典作为参数，然后选择与</w:t>
+      </w:r>
+      <w:r>
+        <w:t>keyName</w:t>
+      </w:r>
+      <w:r>
+        <w:rPr>
+          <w:rFonts w:hint="eastAsia"/>
+        </w:rPr>
+        <w:t>相同的属性名返回其属性值，如果没有找到属性名相同的元素就返回</w:t>
+      </w:r>
+      <w:r>
+        <w:rPr>
+          <w:rFonts w:hint="eastAsia"/>
+        </w:rPr>
+        <w:t>null</w:t>
+      </w:r>
+      <w:r>
+        <w:rPr>
+          <w:rFonts w:hint="eastAsia"/>
+        </w:rPr>
+        <w:t>；</w:t>
+      </w:r>
+    </w:p>
+    <w:p>
+      <w:pPr>
+        <w:ind w:firstLine="420"/>
+      </w:pPr>
+      <w:r>
+        <w:rPr>
+          <w:rFonts w:hint="eastAsia"/>
+        </w:rPr>
+        <w:t>（</w:t>
+      </w:r>
+      <w:r>
+        <w:rPr>
+          <w:rFonts w:hint="eastAsia"/>
+        </w:rPr>
+        <w:t>4</w:t>
+      </w:r>
+      <w:r>
+        <w:rPr>
+          <w:rFonts w:hint="eastAsia"/>
+        </w:rPr>
+        <w:t>）</w:t>
+      </w:r>
+      <w:r>
+        <w:rPr>
+          <w:rFonts w:hint="eastAsia"/>
+        </w:rPr>
+        <w:t>RewriteNetwork(</w:t>
+      </w:r>
+      <w:r>
+        <w:t xml:space="preserve">string </w:t>
+      </w:r>
+      <w:r>
+        <w:rPr>
+          <w:rFonts w:hint="eastAsia"/>
+        </w:rPr>
+        <w:t>provider, string typeName</w:t>
+      </w:r>
+      <w:r>
+        <w:rPr>
+          <w:rFonts w:hint="eastAsia"/>
+        </w:rPr>
+        <w:t>)</w:t>
+      </w:r>
+      <w:r>
+        <w:rPr>
+          <w:rFonts w:hint="eastAsia"/>
+        </w:rPr>
+        <w:t>函数，该函数的目的是将各个原始日志进行标准化处理，</w:t>
+      </w:r>
+      <w:r>
+        <w:rPr>
+          <w:rFonts w:hint="eastAsia"/>
+        </w:rPr>
+        <w:t>provider</w:t>
+      </w:r>
+      <w:r>
+        <w:rPr>
+          <w:rFonts w:hint="eastAsia"/>
+        </w:rPr>
+        <w:t>指网络运营商，</w:t>
+      </w:r>
+      <w:r>
+        <w:rPr>
+          <w:rFonts w:hint="eastAsia"/>
+        </w:rPr>
+        <w:t>typeName</w:t>
+      </w:r>
+      <w:r>
+        <w:rPr>
+          <w:rFonts w:hint="eastAsia"/>
+        </w:rPr>
+        <w:t>指网络制式，该函数的最终结果是所有网络运营商写作：中国移动、中国联通或中国电信，所有网络类型根据其网络制式与传输速度划分为：</w:t>
+      </w:r>
+      <w:r>
+        <w:rPr>
+          <w:rFonts w:hint="eastAsia"/>
+        </w:rPr>
+        <w:t>Wi-Fi</w:t>
+      </w:r>
+      <w:r>
+        <w:rPr>
+          <w:rFonts w:hint="eastAsia"/>
+        </w:rPr>
+        <w:t>网络、</w:t>
+      </w:r>
+      <w:r>
+        <w:rPr>
+          <w:rFonts w:hint="eastAsia"/>
+        </w:rPr>
+        <w:t>2G</w:t>
+      </w:r>
+      <w:r>
+        <w:rPr>
+          <w:rFonts w:hint="eastAsia"/>
+        </w:rPr>
+        <w:t>网络、</w:t>
+      </w:r>
+      <w:r>
+        <w:rPr>
+          <w:rFonts w:hint="eastAsia"/>
+        </w:rPr>
+        <w:t>3G</w:t>
+      </w:r>
+      <w:r>
+        <w:rPr>
+          <w:rFonts w:hint="eastAsia"/>
+        </w:rPr>
+        <w:t>网络和</w:t>
+      </w:r>
+      <w:r>
+        <w:rPr>
+          <w:rFonts w:hint="eastAsia"/>
+        </w:rPr>
+        <w:t>4G</w:t>
+      </w:r>
+      <w:r>
+        <w:rPr>
+          <w:rFonts w:hint="eastAsia"/>
+        </w:rPr>
+        <w:t>网络</w:t>
+      </w:r>
+      <w:r>
+        <w:t>;</w:t>
+      </w:r>
+    </w:p>
+    <w:p>
+      <w:pPr>
+        <w:ind w:firstLine="420"/>
+      </w:pPr>
+      <w:r>
+        <w:rPr>
+          <w:rFonts w:hint="eastAsia"/>
+        </w:rPr>
+        <w:t>（</w:t>
+      </w:r>
+      <w:r>
+        <w:rPr>
+          <w:rFonts w:hint="eastAsia"/>
+        </w:rPr>
+        <w:t>5</w:t>
+      </w:r>
+      <w:r>
+        <w:rPr>
+          <w:rFonts w:hint="eastAsia"/>
+        </w:rPr>
+        <w:t>）</w:t>
+      </w:r>
+      <w:r>
+        <w:rPr>
+          <w:rFonts w:hint="eastAsia"/>
+        </w:rPr>
+        <w:t>RewriteDomain(</w:t>
+      </w:r>
+      <w:r>
+        <w:t>string actionUrl</w:t>
+      </w:r>
+      <w:r>
+        <w:rPr>
+          <w:rFonts w:hint="eastAsia"/>
+        </w:rPr>
+        <w:t>)</w:t>
+      </w:r>
+      <w:r>
+        <w:rPr>
+          <w:rFonts w:hint="eastAsia"/>
+        </w:rPr>
+        <w:t>函数，该函数的目的是将每个</w:t>
+      </w:r>
+      <w:r>
+        <w:rPr>
+          <w:rFonts w:hint="eastAsia"/>
+        </w:rPr>
+        <w:t>actionUrl</w:t>
+      </w:r>
+      <w:r>
+        <w:rPr>
+          <w:rFonts w:hint="eastAsia"/>
+        </w:rPr>
+        <w:t>转换为功能名称，</w:t>
+      </w:r>
+      <w:r>
+        <w:rPr>
+          <w:rFonts w:hint="eastAsia"/>
+        </w:rPr>
+        <w:t>因为在获取的原始日志中，每个功能模块会有很多不同的</w:t>
+      </w:r>
+      <w:r>
+        <w:rPr>
+          <w:rFonts w:hint="eastAsia"/>
+        </w:rPr>
+        <w:t>actionUrl</w:t>
+      </w:r>
+      <w:r>
+        <w:rPr>
+          <w:rFonts w:hint="eastAsia"/>
+        </w:rPr>
+        <w:t>，例如闹钟功能会有打开和关闭闹钟，但是都属于闹钟功能模块。该函数将所有</w:t>
+      </w:r>
+      <w:r>
+        <w:rPr>
+          <w:rFonts w:hint="eastAsia"/>
+        </w:rPr>
+        <w:t>actionUrl</w:t>
+      </w:r>
+      <w:r>
+        <w:rPr>
+          <w:rFonts w:hint="eastAsia"/>
+        </w:rPr>
+        <w:t>进行标准化处理，将功能分类为网页搜索、闹钟、打电话、发短信、启动应用程序、寻找联系人、作笔记、提醒和日期；</w:t>
+      </w:r>
+    </w:p>
+    <w:p>
+      <w:pPr>
+        <w:ind w:firstLine="420"/>
+      </w:pPr>
+      <w:r>
+        <w:rPr>
+          <w:rFonts w:hint="eastAsia"/>
+        </w:rPr>
+        <w:t>（</w:t>
+      </w:r>
+      <w:r>
+        <w:rPr>
+          <w:rFonts w:hint="eastAsia"/>
+        </w:rPr>
+        <w:t>6</w:t>
+      </w:r>
+      <w:r>
+        <w:rPr>
+          <w:rFonts w:hint="eastAsia"/>
+        </w:rPr>
+        <w:t>）</w:t>
+      </w:r>
+      <w:r>
+        <w:rPr>
+          <w:rFonts w:hint="eastAsia"/>
+        </w:rPr>
+        <w:t>IsReleaseVersion(</w:t>
+      </w:r>
+      <w:r>
+        <w:t>string version</w:t>
+      </w:r>
+      <w:r>
+        <w:rPr>
+          <w:rFonts w:hint="eastAsia"/>
+        </w:rPr>
+        <w:t>)</w:t>
+      </w:r>
+      <w:r>
+        <w:rPr>
+          <w:rFonts w:hint="eastAsia"/>
+        </w:rPr>
+        <w:t>函数，该函数的目的是判断一个版本号是否是正式发布版本，因为在开发测试过程中，一个功能模块的日志会出现在很多版本中，为了使性能分析的结构更加可信，数据计算模块需要对版本号进行判断，判断的基本标准为版本号必须以</w:t>
+      </w:r>
+      <w:r>
+        <w:rPr>
+          <w:rFonts w:hint="eastAsia"/>
+        </w:rPr>
+        <w:t>-release</w:t>
+      </w:r>
+      <w:r>
+        <w:rPr>
+          <w:rFonts w:hint="eastAsia"/>
+        </w:rPr>
+        <w:t>结尾，不能包含</w:t>
+      </w:r>
+      <w:r>
+        <w:rPr>
+          <w:rFonts w:hint="eastAsia"/>
+        </w:rPr>
+        <w:t>dev</w:t>
+      </w:r>
+      <w:r>
+        <w:rPr>
+          <w:rFonts w:hint="eastAsia"/>
+        </w:rPr>
+        <w:t>和</w:t>
+      </w:r>
+      <w:r>
+        <w:rPr>
+          <w:rFonts w:hint="eastAsia"/>
+        </w:rPr>
+        <w:t>rc</w:t>
+      </w:r>
+      <w:r>
+        <w:rPr>
+          <w:rFonts w:hint="eastAsia"/>
+        </w:rPr>
+        <w:t>，必须有</w:t>
+      </w:r>
+      <w:r>
+        <w:rPr>
+          <w:rFonts w:hint="eastAsia"/>
+        </w:rPr>
+        <w:t>4</w:t>
+      </w:r>
+      <w:r>
+        <w:rPr>
+          <w:rFonts w:hint="eastAsia"/>
+        </w:rPr>
+        <w:t>为版本号，且每一位以点号分隔。</w:t>
+      </w:r>
+    </w:p>
+    <w:p>
+      <w:pPr>
+        <w:ind w:firstLine="420"/>
+      </w:pPr>
+      <w:r>
+        <w:rPr>
+          <w:rFonts w:hint="eastAsia"/>
+        </w:rPr>
+        <w:t>脚本计算的第一步是将需要计算的日志从整个日志文件中取出，主要的几个条件为</w:t>
+      </w:r>
+      <w:r>
+        <w:rPr>
+          <w:rFonts w:hint="eastAsia"/>
+        </w:rPr>
+        <w:t>:</w:t>
+      </w:r>
+      <w:r>
+        <w:rPr>
+          <w:rFonts w:hint="eastAsia"/>
+        </w:rPr>
+        <w:t>开始日期、结束日期、版本号、微软小娜产品序列号和日志名称，根据这几个关键信息，性能数据计算模块将需要的日志取出。脚本计算的第二步是规范化日志数据，使用</w:t>
+      </w:r>
+      <w:r>
+        <w:rPr>
+          <w:rFonts w:hint="eastAsia"/>
+        </w:rPr>
+        <w:t>GetPro</w:t>
+      </w:r>
+      <w:r>
+        <w:t>p</w:t>
+      </w:r>
+      <w:r>
+        <w:rPr>
+          <w:rFonts w:hint="eastAsia"/>
+        </w:rPr>
+        <w:t>erty</w:t>
+      </w:r>
+      <w:r>
+        <w:t>Dictionary</w:t>
+      </w:r>
+      <w:r>
+        <w:t>()</w:t>
+      </w:r>
+      <w:r>
+        <w:rPr>
+          <w:rFonts w:hint="eastAsia"/>
+        </w:rPr>
+        <w:t>、</w:t>
+      </w:r>
+      <w:r>
+        <w:rPr>
+          <w:rFonts w:hint="eastAsia"/>
+        </w:rPr>
+        <w:t>RewriteNetwork</w:t>
+      </w:r>
+      <w:r>
+        <w:t>()</w:t>
+      </w:r>
+      <w:r>
+        <w:rPr>
+          <w:rFonts w:hint="eastAsia"/>
+        </w:rPr>
+        <w:t>和</w:t>
+      </w:r>
+      <w:r>
+        <w:rPr>
+          <w:rFonts w:hint="eastAsia"/>
+        </w:rPr>
+        <w:t>RewriteDomain</w:t>
+      </w:r>
+      <w:r>
+        <w:t>()</w:t>
+      </w:r>
+      <w:r>
+        <w:rPr>
+          <w:rFonts w:hint="eastAsia"/>
+        </w:rPr>
+        <w:t>三个函数规范日志数据。日志的计算主要可以分为</w:t>
+      </w:r>
+      <w:r>
+        <w:rPr>
+          <w:rFonts w:hint="eastAsia"/>
+        </w:rPr>
+        <w:t>3</w:t>
+      </w:r>
+      <w:r>
+        <w:rPr>
+          <w:rFonts w:hint="eastAsia"/>
+        </w:rPr>
+        <w:t>部分：每个功能模块称功率</w:t>
+      </w:r>
+      <w:r>
+        <w:rPr>
+          <w:rFonts w:hint="eastAsia"/>
+        </w:rPr>
+        <w:lastRenderedPageBreak/>
+        <w:t>的计算、每个功能模块延迟时间的计算和每个功能模块</w:t>
+      </w:r>
+      <w:r>
+        <w:rPr>
+          <w:rFonts w:hint="eastAsia"/>
+        </w:rPr>
+        <w:t>活跃用户量的计算。</w:t>
+      </w:r>
+    </w:p>
+    <w:p>
+      <w:pPr>
+        <w:ind w:firstLine="420"/>
+        <w:rPr>
+          <w:rFonts w:hint="eastAsia"/>
+        </w:rPr>
+      </w:pPr>
+      <w:r>
+        <w:rPr>
+          <w:rFonts w:hint="eastAsia"/>
+        </w:rPr>
+        <w:t>本文以语音识别模块为例介绍性能数据计算模块的实现过程。</w:t>
+      </w:r>
+      <w:r>
+        <w:rPr>
+          <w:rFonts w:hint="eastAsia"/>
+        </w:rPr>
+        <w:t>为了计算语音识别模块的成功率，程序需要获取</w:t>
+      </w:r>
+      <w:r>
+        <w:rPr>
+          <w:rFonts w:hint="eastAsia"/>
+        </w:rPr>
+        <w:t>语音识别</w:t>
+      </w:r>
+      <w:r>
+        <w:rPr>
+          <w:rFonts w:hint="eastAsia"/>
+        </w:rPr>
+        <w:t>模块开始和</w:t>
+      </w:r>
+      <w:r>
+        <w:rPr>
+          <w:rFonts w:hint="eastAsia"/>
+        </w:rPr>
+        <w:t>语音识别</w:t>
+      </w:r>
+      <w:r>
+        <w:rPr>
+          <w:rFonts w:hint="eastAsia"/>
         </w:rPr>
         <w:t>模块</w:t>
       </w:r>
@@ -21192,8 +22046,267 @@
         <w:rPr>
           <w:rFonts w:hint="eastAsia"/>
         </w:rPr>
-        <w:t>会重新发送该日志。</w:t>
-      </w:r>
+        <w:t>结束的日志数据。语音识别模块成功率的计算方法为</w:t>
+      </w:r>
+      <w:r>
+        <w:rPr>
+          <w:rFonts w:hint="eastAsia"/>
+        </w:rPr>
+        <w:t>语音识别</w:t>
+      </w:r>
+      <w:r>
+        <w:rPr>
+          <w:rFonts w:hint="eastAsia"/>
+        </w:rPr>
+        <w:t>结束模块日志除以数语音开始模块日志数与用户取消语音识别的日志数之差，即为语音识别模块的成功率。首先，将日志名为“</w:t>
+      </w:r>
+      <w:r>
+        <w:t xml:space="preserve">i audio </w:t>
+      </w:r>
+      <w:r>
+        <w:t>start</w:t>
+      </w:r>
+      <w:r>
+        <w:rPr>
+          <w:rFonts w:hint="eastAsia"/>
+        </w:rPr>
+        <w:t>”</w:t>
+      </w:r>
+      <w:r>
+        <w:rPr>
+          <w:rFonts w:hint="eastAsia"/>
+        </w:rPr>
+        <w:t xml:space="preserve"> </w:t>
+      </w:r>
+      <w:r>
+        <w:rPr>
+          <w:rFonts w:hint="eastAsia"/>
+        </w:rPr>
+        <w:t>的日志</w:t>
+      </w:r>
+      <w:r>
+        <w:rPr>
+          <w:rFonts w:hint="eastAsia"/>
+        </w:rPr>
+        <w:t>取出，这些日志代表</w:t>
+      </w:r>
+      <w:r>
+        <w:rPr>
+          <w:rFonts w:hint="eastAsia"/>
+        </w:rPr>
+        <w:t>语音识别</w:t>
+      </w:r>
+      <w:r>
+        <w:rPr>
+          <w:rFonts w:hint="eastAsia"/>
+        </w:rPr>
+        <w:t>开始</w:t>
+      </w:r>
+      <w:r>
+        <w:rPr>
+          <w:rFonts w:hint="eastAsia"/>
+        </w:rPr>
+        <w:t>；然后，将日志名为“</w:t>
+      </w:r>
+      <w:r>
+        <w:rPr>
+          <w:rFonts w:hint="eastAsia"/>
+        </w:rPr>
+        <w:t>i</w:t>
+      </w:r>
+      <w:r>
+        <w:t xml:space="preserve"> </w:t>
+      </w:r>
+      <w:r>
+        <w:rPr>
+          <w:rFonts w:hint="eastAsia"/>
+        </w:rPr>
+        <w:t>audio</w:t>
+      </w:r>
+      <w:r>
+        <w:t xml:space="preserve"> </w:t>
+      </w:r>
+      <w:r>
+        <w:rPr>
+          <w:rFonts w:hint="eastAsia"/>
+        </w:rPr>
+        <w:t>complete</w:t>
+      </w:r>
+      <w:r>
+        <w:rPr>
+          <w:rFonts w:hint="eastAsia"/>
+        </w:rPr>
+        <w:t>”的日志取出，</w:t>
+      </w:r>
+      <w:r>
+        <w:rPr>
+          <w:rFonts w:hint="eastAsia"/>
+        </w:rPr>
+        <w:t>这些日志代表</w:t>
+      </w:r>
+      <w:r>
+        <w:rPr>
+          <w:rFonts w:hint="eastAsia"/>
+        </w:rPr>
+        <w:t>语音识别完成</w:t>
+      </w:r>
+      <w:r>
+        <w:rPr>
+          <w:rFonts w:hint="eastAsia"/>
+        </w:rPr>
+        <w:t>；</w:t>
+      </w:r>
+      <w:r>
+        <w:rPr>
+          <w:rFonts w:hint="eastAsia"/>
+        </w:rPr>
+        <w:t>最后，将日志名为“</w:t>
+      </w:r>
+      <w:r>
+        <w:rPr>
+          <w:rFonts w:hint="eastAsia"/>
+        </w:rPr>
+        <w:t>i</w:t>
+      </w:r>
+      <w:r>
+        <w:t xml:space="preserve"> </w:t>
+      </w:r>
+      <w:r>
+        <w:rPr>
+          <w:rFonts w:hint="eastAsia"/>
+        </w:rPr>
+        <w:t>audio</w:t>
+      </w:r>
+      <w:r>
+        <w:t xml:space="preserve"> </w:t>
+      </w:r>
+      <w:r>
+        <w:rPr>
+          <w:rFonts w:hint="eastAsia"/>
+        </w:rPr>
+        <w:t>cancel</w:t>
+      </w:r>
+      <w:r>
+        <w:rPr>
+          <w:rFonts w:hint="eastAsia"/>
+        </w:rPr>
+        <w:t>”的日志取出，这些日志代表用户手动取消语音识别</w:t>
+      </w:r>
+      <w:r>
+        <w:rPr>
+          <w:rFonts w:hint="eastAsia"/>
+        </w:rPr>
+        <w:t>。接下来让语音识别开始的日志与用户手动取消语音识别的日志做左连接（</w:t>
+      </w:r>
+      <w:r>
+        <w:rPr>
+          <w:rFonts w:hint="eastAsia"/>
+        </w:rPr>
+        <w:t>left</w:t>
+      </w:r>
+      <w:r>
+        <w:t xml:space="preserve"> </w:t>
+      </w:r>
+      <w:r>
+        <w:rPr>
+          <w:rFonts w:hint="eastAsia"/>
+        </w:rPr>
+        <w:t>join</w:t>
+      </w:r>
+      <w:r>
+        <w:rPr>
+          <w:rFonts w:hint="eastAsia"/>
+        </w:rPr>
+        <w:t>），连接条件为两条日志的编号（</w:t>
+      </w:r>
+      <w:r>
+        <w:rPr>
+          <w:rFonts w:hint="eastAsia"/>
+        </w:rPr>
+        <w:t>Impression</w:t>
+      </w:r>
+      <w:r>
+        <w:t xml:space="preserve"> I</w:t>
+      </w:r>
+      <w:r>
+        <w:rPr>
+          <w:rFonts w:hint="eastAsia"/>
+        </w:rPr>
+        <w:t>D</w:t>
+      </w:r>
+      <w:r>
+        <w:rPr>
+          <w:rFonts w:hint="eastAsia"/>
+        </w:rPr>
+        <w:t>）相同</w:t>
+      </w:r>
+      <w:r>
+        <w:rPr>
+          <w:rFonts w:hint="eastAsia"/>
+        </w:rPr>
+        <w:t>，取出为被用户手动取消的日志。接下来分别计算出没有被用户取消语音识别的日志数量和成功完成语音识别模块的日志数量。</w:t>
+      </w:r>
+      <w:r>
+        <w:rPr>
+          <w:rFonts w:hint="eastAsia"/>
+        </w:rPr>
+        <w:t>最后将这两份日志数量按照日期相同做内连接（</w:t>
+      </w:r>
+      <w:r>
+        <w:rPr>
+          <w:rFonts w:hint="eastAsia"/>
+        </w:rPr>
+        <w:t>inner</w:t>
+      </w:r>
+      <w:r>
+        <w:t xml:space="preserve"> </w:t>
+      </w:r>
+      <w:r>
+        <w:rPr>
+          <w:rFonts w:hint="eastAsia"/>
+        </w:rPr>
+        <w:t>join</w:t>
+      </w:r>
+      <w:r>
+        <w:rPr>
+          <w:rFonts w:hint="eastAsia"/>
+        </w:rPr>
+        <w:t>），并用</w:t>
+      </w:r>
+      <w:r>
+        <w:rPr>
+          <w:rFonts w:hint="eastAsia"/>
+        </w:rPr>
+        <w:t>没有被用户取消语音识别的日志数量</w:t>
+      </w:r>
+      <w:r>
+        <w:rPr>
+          <w:rFonts w:hint="eastAsia"/>
+        </w:rPr>
+        <w:t>除以</w:t>
+      </w:r>
+      <w:r>
+        <w:rPr>
+          <w:rFonts w:hint="eastAsia"/>
+        </w:rPr>
+        <w:t>成功完成语音识别模块的日志数量</w:t>
+      </w:r>
+      <w:r>
+        <w:rPr>
+          <w:rFonts w:hint="eastAsia"/>
+        </w:rPr>
+        <w:t>，即语音识别模块的成功率。</w:t>
+      </w:r>
+      <w:bookmarkStart w:id="0" w:name="_GoBack"/>
+      <w:bookmarkEnd w:id="0"/>
+    </w:p>
+    <w:p>
+      <w:pPr>
+        <w:ind w:firstLine="420"/>
+        <w:rPr>
+          <w:rFonts w:hint="eastAsia"/>
+        </w:rPr>
+      </w:pPr>
     </w:p>
     <w:sectPr>
       <w:pgSz w:w="11906" w:h="16838" w:code="9"/>
@@ -24480,7 +25593,7 @@
 </file>
 
 <file path=customXml/itemProps1.xml><?xml version="1.0" encoding="utf-8"?>
-<ds:datastoreItem xmlns:ds="http://schemas.openxmlformats.org/officeDocument/2006/customXml" ds:itemID="{5A43B7B8-4629-4528-A54E-A84A3F359C06}">
+<ds:datastoreItem xmlns:ds="http://schemas.openxmlformats.org/officeDocument/2006/customXml" ds:itemID="{50E237B5-2B87-425A-8374-2DA4ECC7CF7A}">
   <ds:schemaRefs>
     <ds:schemaRef ds:uri="http://schemas.openxmlformats.org/officeDocument/2006/bibliography"/>
   </ds:schemaRefs>

</xml_diff>

<commit_message>
finished implement part 4
</commit_message>
<xml_diff>
--- a/GraduationPaper.docx
+++ b/GraduationPaper.docx
@@ -15793,7 +15793,7 @@
           <v:shape id="_x0000_i1025" type="#_x0000_t75" style="width:376.5pt;height:345.5pt" o:ole="">
             <v:imagedata r:id="rId12" o:title=""/>
           </v:shape>
-          <o:OLEObject Type="Embed" ProgID="Visio.Drawing.15" ShapeID="_x0000_i1025" DrawAspect="Content" ObjectID="_1532245652" r:id="rId13"/>
+          <o:OLEObject Type="Embed" ProgID="Visio.Drawing.15" ShapeID="_x0000_i1025" DrawAspect="Content" ObjectID="_1532267666" r:id="rId13"/>
         </w:object>
       </w:r>
     </w:p>
@@ -16387,7 +16387,7 @@
           <v:shape id="_x0000_i1026" type="#_x0000_t75" style="width:253pt;height:462.5pt" o:ole="">
             <v:imagedata r:id="rId14" o:title=""/>
           </v:shape>
-          <o:OLEObject Type="Embed" ProgID="Visio.Drawing.15" ShapeID="_x0000_i1026" DrawAspect="Content" ObjectID="_1532245653" r:id="rId15"/>
+          <o:OLEObject Type="Embed" ProgID="Visio.Drawing.15" ShapeID="_x0000_i1026" DrawAspect="Content" ObjectID="_1532267667" r:id="rId15"/>
         </w:object>
       </w:r>
     </w:p>
@@ -20077,7 +20077,7 @@
           <v:shape id="_x0000_i1027" type="#_x0000_t75" style="width:98.5pt;height:194pt" o:ole="">
             <v:imagedata r:id="rId16" o:title=""/>
           </v:shape>
-          <o:OLEObject Type="Embed" ProgID="Visio.Drawing.11" ShapeID="_x0000_i1027" DrawAspect="Content" ObjectID="_1532245654" r:id="rId17"/>
+          <o:OLEObject Type="Embed" ProgID="Visio.Drawing.11" ShapeID="_x0000_i1027" DrawAspect="Content" ObjectID="_1532267668" r:id="rId17"/>
         </w:object>
       </w:r>
     </w:p>
@@ -24201,9 +24201,6 @@
     <w:p>
       <w:pPr>
         <w:ind w:firstLine="420"/>
-        <w:rPr>
-          <w:rFonts w:hint="eastAsia"/>
-        </w:rPr>
       </w:pPr>
       <w:r>
         <w:rPr>
@@ -24940,11 +24937,6 @@
             </w:r>
           </w:p>
           <w:p>
-            <w:pPr>
-              <w:rPr>
-                <w:rFonts w:hint="eastAsia"/>
-              </w:rPr>
-            </w:pPr>
             <w:r>
               <w:rPr>
                 <w:rFonts w:eastAsiaTheme="minorEastAsia" w:cs="Times New Roman"/>
@@ -24958,194 +24950,167 @@
         </w:tc>
       </w:tr>
     </w:tbl>
+    <w:p/>
     <w:p>
       <w:pPr>
-        <w:rPr>
-          <w:rFonts w:hint="eastAsia"/>
-        </w:rPr>
-      </w:pPr>
+        <w:ind w:firstLine="420"/>
+      </w:pPr>
+      <w:r>
+        <w:rPr>
+          <w:rFonts w:hint="eastAsia"/>
+        </w:rPr>
+        <w:t>（</w:t>
+      </w:r>
+      <w:r>
+        <w:rPr>
+          <w:rFonts w:hint="eastAsia"/>
+        </w:rPr>
+        <w:t>7</w:t>
+      </w:r>
+      <w:r>
+        <w:rPr>
+          <w:rFonts w:hint="eastAsia"/>
+        </w:rPr>
+        <w:t>）新起一个进程执行数据导入命令，并在数据导入日志文件中完成数据导入日志</w:t>
+      </w:r>
+      <w:r>
+        <w:rPr>
+          <w:rFonts w:hint="eastAsia"/>
+        </w:rPr>
+        <w:t>信息</w:t>
+      </w:r>
+      <w:r>
+        <w:rPr>
+          <w:rFonts w:hint="eastAsia"/>
+        </w:rPr>
+        <w:t>。在导入数据时，自动化使用</w:t>
+      </w:r>
+      <w:r>
+        <w:rPr>
+          <w:rFonts w:hint="eastAsia"/>
+        </w:rPr>
+        <w:t>SQL Server</w:t>
+      </w:r>
+      <w:r>
+        <w:rPr>
+          <w:rFonts w:hint="eastAsia"/>
+        </w:rPr>
+        <w:t>提供的批处理命令（</w:t>
+      </w:r>
+      <w:r>
+        <w:rPr>
+          <w:rFonts w:hint="eastAsia"/>
+        </w:rPr>
+        <w:t>BCP</w:t>
+      </w:r>
+      <w:r>
+        <w:rPr>
+          <w:rFonts w:hint="eastAsia"/>
+        </w:rPr>
+        <w:t>），</w:t>
+      </w:r>
+      <w:r>
+        <w:rPr>
+          <w:rFonts w:hint="eastAsia"/>
+        </w:rPr>
+        <w:t>BCP</w:t>
+      </w:r>
+      <w:r>
+        <w:rPr>
+          <w:rFonts w:hint="eastAsia"/>
+        </w:rPr>
+        <w:t>是</w:t>
+      </w:r>
+      <w:r>
+        <w:rPr>
+          <w:rFonts w:hint="eastAsia"/>
+        </w:rPr>
+        <w:t>SQL Server</w:t>
+      </w:r>
+      <w:r>
+        <w:rPr>
+          <w:rFonts w:hint="eastAsia"/>
+        </w:rPr>
+        <w:t>中负责导入导出数据的一个命令行工具，是基于</w:t>
+      </w:r>
+      <w:r>
+        <w:rPr>
+          <w:rFonts w:hint="eastAsia"/>
+        </w:rPr>
+        <w:t>DB-Library</w:t>
+      </w:r>
+      <w:r>
+        <w:rPr>
+          <w:rFonts w:hint="eastAsia"/>
+        </w:rPr>
+        <w:t>的能以并行的方式高效的导入导出大批量数据。在使用</w:t>
+      </w:r>
+      <w:r>
+        <w:rPr>
+          <w:rFonts w:hint="eastAsia"/>
+        </w:rPr>
+        <w:t>BCP</w:t>
+      </w:r>
+      <w:r>
+        <w:rPr>
+          <w:rFonts w:hint="eastAsia"/>
+        </w:rPr>
+        <w:t>导入数据之前性能分析系统需要生成数据表的格式文件，命令为：</w:t>
+      </w:r>
     </w:p>
     <w:p>
       <w:pPr>
-        <w:ind w:firstLine="420"/>
-        <w:rPr>
-          <w:rFonts w:hint="eastAsia"/>
-        </w:rPr>
-      </w:pPr>
-      <w:r>
-        <w:rPr>
-          <w:rFonts w:hint="eastAsia"/>
-        </w:rPr>
-        <w:t>（</w:t>
-      </w:r>
-      <w:r>
-        <w:rPr>
-          <w:rFonts w:hint="eastAsia"/>
-        </w:rPr>
-        <w:t>7</w:t>
-      </w:r>
-      <w:r>
-        <w:rPr>
-          <w:rFonts w:hint="eastAsia"/>
-        </w:rPr>
-        <w:t>）新起一个进程执行数据导入命令，并在数据导入日志文件中完成数据导入日志</w:t>
-      </w:r>
-      <w:r>
-        <w:rPr>
-          <w:rFonts w:hint="eastAsia"/>
-        </w:rPr>
-        <w:t>信息</w:t>
-      </w:r>
-      <w:r>
-        <w:rPr>
-          <w:rFonts w:hint="eastAsia"/>
-        </w:rPr>
-        <w:t>。</w:t>
-      </w:r>
-      <w:r>
-        <w:rPr>
-          <w:rFonts w:hint="eastAsia"/>
-        </w:rPr>
-        <w:t>在导入数据时，</w:t>
-      </w:r>
-      <w:r>
-        <w:rPr>
-          <w:rFonts w:hint="eastAsia"/>
-        </w:rPr>
-        <w:t>自动化</w:t>
-      </w:r>
-      <w:r>
-        <w:rPr>
-          <w:rFonts w:hint="eastAsia"/>
-        </w:rPr>
-        <w:t>使用</w:t>
-      </w:r>
-      <w:r>
-        <w:rPr>
-          <w:rFonts w:hint="eastAsia"/>
-        </w:rPr>
-        <w:t>SQL Server</w:t>
-      </w:r>
-      <w:r>
-        <w:rPr>
-          <w:rFonts w:hint="eastAsia"/>
-        </w:rPr>
-        <w:t>提供的批处理命令（</w:t>
-      </w:r>
-      <w:r>
-        <w:rPr>
-          <w:rFonts w:hint="eastAsia"/>
-        </w:rPr>
-        <w:t>BCP</w:t>
-      </w:r>
-      <w:r>
-        <w:rPr>
-          <w:rFonts w:hint="eastAsia"/>
-        </w:rPr>
-        <w:t>）</w:t>
-      </w:r>
-      <w:r>
-        <w:rPr>
-          <w:rFonts w:hint="eastAsia"/>
-        </w:rPr>
-        <w:t>，</w:t>
-      </w:r>
-      <w:r>
-        <w:rPr>
-          <w:rFonts w:hint="eastAsia"/>
-        </w:rPr>
-        <w:t>BCP</w:t>
-      </w:r>
-      <w:r>
-        <w:rPr>
-          <w:rFonts w:hint="eastAsia"/>
-        </w:rPr>
-        <w:t>是</w:t>
-      </w:r>
-      <w:r>
-        <w:rPr>
-          <w:rFonts w:hint="eastAsia"/>
-        </w:rPr>
-        <w:t>SQL Server</w:t>
-      </w:r>
-      <w:r>
-        <w:rPr>
-          <w:rFonts w:hint="eastAsia"/>
-        </w:rPr>
-        <w:t>中负责导入导出数据的一个命令行工具，是基于</w:t>
-      </w:r>
-      <w:r>
-        <w:rPr>
-          <w:rFonts w:hint="eastAsia"/>
-        </w:rPr>
-        <w:t>DB-Library</w:t>
-      </w:r>
-      <w:r>
-        <w:rPr>
-          <w:rFonts w:hint="eastAsia"/>
-        </w:rPr>
-        <w:t>的能以并行的方式高效的导入导出大批量数据。在使用</w:t>
-      </w:r>
-      <w:r>
-        <w:rPr>
-          <w:rFonts w:hint="eastAsia"/>
-        </w:rPr>
-        <w:t>BCP</w:t>
-      </w:r>
-      <w:r>
-        <w:rPr>
-          <w:rFonts w:hint="eastAsia"/>
-        </w:rPr>
-        <w:t>导入数据之前</w:t>
-      </w:r>
-      <w:r>
-        <w:rPr>
-          <w:rFonts w:hint="eastAsia"/>
-        </w:rPr>
-        <w:t>性能分析系统</w:t>
-      </w:r>
-      <w:r>
-        <w:rPr>
-          <w:rFonts w:hint="eastAsia"/>
-        </w:rPr>
-        <w:t>需要生成数据表的格式文件，命令为：</w:t>
+        <w:jc w:val="center"/>
+      </w:pPr>
+      <w:r>
+        <w:t>bcp [Table] format nul –f table.fmt –c –T</w:t>
       </w:r>
     </w:p>
     <w:p>
-      <w:pPr>
-        <w:jc w:val="center"/>
-      </w:pPr>
-      <w:r>
-        <w:t>bcp [Table] format nul –f table.fmt –c –T</w:t>
+      <w:r>
+        <w:rPr>
+          <w:rFonts w:hint="eastAsia"/>
+        </w:rPr>
+        <w:t>则可以生成数据表的格式文件，之后使用导入数据的命令：</w:t>
       </w:r>
     </w:p>
     <w:p>
       <w:pPr>
-        <w:rPr>
-          <w:rFonts w:hint="eastAsia"/>
-        </w:rPr>
-      </w:pPr>
-      <w:r>
-        <w:rPr>
-          <w:rFonts w:hint="eastAsia"/>
-        </w:rPr>
-        <w:t>则可以生成数据表的格式文件，之后使用导入数据的命令：</w:t>
+        <w:jc w:val="center"/>
+      </w:pPr>
+      <w:r>
+        <w:t>bcp [Table] in data.txt –T –f table.fmt</w:t>
       </w:r>
     </w:p>
     <w:p>
-      <w:pPr>
-        <w:jc w:val="center"/>
-      </w:pPr>
-      <w:r>
-        <w:t>bcp [Table] in data.txt –T –f table.fmt</w:t>
+      <w:r>
+        <w:rPr>
+          <w:rFonts w:hint="eastAsia"/>
+        </w:rPr>
+        <w:t>将数据导入数据库中；</w:t>
       </w:r>
     </w:p>
     <w:p>
-      <w:r>
-        <w:rPr>
-          <w:rFonts w:hint="eastAsia"/>
-        </w:rPr>
-        <w:t>将数据导入数据库中；</w:t>
+      <w:pPr>
+        <w:ind w:firstLine="420"/>
+      </w:pPr>
+      <w:r>
+        <w:rPr>
+          <w:rFonts w:hint="eastAsia"/>
+        </w:rPr>
+        <w:t>（</w:t>
+      </w:r>
+      <w:r>
+        <w:rPr>
+          <w:rFonts w:hint="eastAsia"/>
+        </w:rPr>
+        <w:t>8</w:t>
+      </w:r>
+      <w:r>
+        <w:rPr>
+          <w:rFonts w:hint="eastAsia"/>
+        </w:rPr>
+        <w:t>）待所有脚本提交完成，所有数据导入完成，程序退出。</w:t>
       </w:r>
     </w:p>
     <w:p>
@@ -25156,231 +25121,2129 @@
         <w:rPr>
           <w:rFonts w:hint="eastAsia"/>
         </w:rPr>
+        <w:t>在自动化工具中还有一项特别重要的任务就是异常处理，异常处理主要分为两步：第一步是在异常发生时，立即抓住异常并恢复上下文；第二步是在本地日志文件中记录异常的详细信息，供开发人员查看；第三步是邮件通知开发人员，</w:t>
+      </w:r>
+      <w:r>
+        <w:rPr>
+          <w:rFonts w:hint="eastAsia"/>
+        </w:rPr>
+        <w:t>使其</w:t>
+      </w:r>
+      <w:r>
+        <w:rPr>
+          <w:rFonts w:hint="eastAsia"/>
+        </w:rPr>
+        <w:t>尽快查看并修复出现的问题。自动化工具模块为每个任务在本地维护四个日志文件：</w:t>
+      </w:r>
+      <w:r>
+        <w:rPr>
+          <w:rFonts w:hint="eastAsia"/>
+        </w:rPr>
+        <w:t>Log.txt</w:t>
+      </w:r>
+      <w:r>
+        <w:rPr>
+          <w:rFonts w:hint="eastAsia"/>
+        </w:rPr>
+        <w:t>，</w:t>
+      </w:r>
+      <w:r>
+        <w:rPr>
+          <w:rFonts w:hint="eastAsia"/>
+        </w:rPr>
+        <w:t>Errorlist.txt</w:t>
+      </w:r>
+      <w:r>
+        <w:rPr>
+          <w:rFonts w:hint="eastAsia"/>
+        </w:rPr>
+        <w:t>，</w:t>
+      </w:r>
+      <w:r>
+        <w:rPr>
+          <w:rFonts w:hint="eastAsia"/>
+        </w:rPr>
+        <w:t>RecordSubmit.txt</w:t>
+      </w:r>
+      <w:r>
+        <w:rPr>
+          <w:rFonts w:hint="eastAsia"/>
+        </w:rPr>
+        <w:t>，</w:t>
+      </w:r>
+      <w:r>
+        <w:rPr>
+          <w:rFonts w:hint="eastAsia"/>
+        </w:rPr>
+        <w:t>RecordImport.txt</w:t>
+      </w:r>
+      <w:r>
+        <w:rPr>
+          <w:rFonts w:hint="eastAsia"/>
+        </w:rPr>
+        <w:t>。</w:t>
+      </w:r>
+      <w:r>
+        <w:rPr>
+          <w:rFonts w:hint="eastAsia"/>
+        </w:rPr>
+        <w:t>Log.txt</w:t>
+      </w:r>
+      <w:r>
+        <w:rPr>
+          <w:rFonts w:hint="eastAsia"/>
+        </w:rPr>
+        <w:t>存放脚本提交时间和脚本名称；</w:t>
+      </w:r>
+      <w:r>
+        <w:rPr>
+          <w:rFonts w:hint="eastAsia"/>
+        </w:rPr>
+        <w:t>Errorlist.txt</w:t>
+      </w:r>
+      <w:r>
+        <w:rPr>
+          <w:rFonts w:hint="eastAsia"/>
+        </w:rPr>
+        <w:t>存放脚本提交或者数据导入时出现的异常详细信息，当出现异常时查看</w:t>
+      </w:r>
+      <w:r>
+        <w:rPr>
+          <w:rFonts w:hint="eastAsia"/>
+        </w:rPr>
+        <w:t>Errorlist.txt</w:t>
+      </w:r>
+      <w:r>
+        <w:rPr>
+          <w:rFonts w:hint="eastAsia"/>
+        </w:rPr>
+        <w:t>文件可以查看异常信息寻找解决方法；</w:t>
+      </w:r>
+      <w:r>
+        <w:rPr>
+          <w:rFonts w:hint="eastAsia"/>
+        </w:rPr>
+        <w:t>RecordSubmit.txt</w:t>
+      </w:r>
+      <w:r>
+        <w:rPr>
+          <w:rFonts w:hint="eastAsia"/>
+        </w:rPr>
+        <w:t>存放已经提交脚本的</w:t>
+      </w:r>
+      <w:r>
+        <w:rPr>
+          <w:rFonts w:hint="eastAsia"/>
+        </w:rPr>
+        <w:t>日期</w:t>
+      </w:r>
+      <w:r>
+        <w:rPr>
+          <w:rFonts w:hint="eastAsia"/>
+        </w:rPr>
+        <w:t>，</w:t>
+      </w:r>
+      <w:r>
+        <w:rPr>
+          <w:rFonts w:hint="eastAsia"/>
+        </w:rPr>
+        <w:t>目的是</w:t>
+      </w:r>
+      <w:r>
+        <w:rPr>
+          <w:rFonts w:hint="eastAsia"/>
+        </w:rPr>
+        <w:t>防止重复提交</w:t>
+      </w:r>
+      <w:r>
+        <w:rPr>
+          <w:rFonts w:hint="eastAsia"/>
+        </w:rPr>
+        <w:t>脚本</w:t>
+      </w:r>
+      <w:r>
+        <w:rPr>
+          <w:rFonts w:hint="eastAsia"/>
+        </w:rPr>
+        <w:t>；</w:t>
+      </w:r>
+      <w:r>
+        <w:rPr>
+          <w:rFonts w:hint="eastAsia"/>
+        </w:rPr>
+        <w:t>RecordImport.txt</w:t>
+      </w:r>
+      <w:r>
+        <w:rPr>
+          <w:rFonts w:hint="eastAsia"/>
+        </w:rPr>
+        <w:t>存放已经导入数据库的数据</w:t>
+      </w:r>
+      <w:r>
+        <w:rPr>
+          <w:rFonts w:hint="eastAsia"/>
+        </w:rPr>
+        <w:t>日期</w:t>
+      </w:r>
+      <w:r>
+        <w:rPr>
+          <w:rFonts w:hint="eastAsia"/>
+        </w:rPr>
+        <w:t>，</w:t>
+      </w:r>
+      <w:r>
+        <w:rPr>
+          <w:rFonts w:hint="eastAsia"/>
+        </w:rPr>
+        <w:t>目的是</w:t>
+      </w:r>
+      <w:r>
+        <w:rPr>
+          <w:rFonts w:hint="eastAsia"/>
+        </w:rPr>
+        <w:t>防止重复导入数据。</w:t>
+      </w:r>
+    </w:p>
+    <w:p>
+      <w:pPr>
+        <w:ind w:firstLine="420"/>
+      </w:pPr>
+      <w:r>
+        <w:rPr>
+          <w:rFonts w:hint="eastAsia"/>
+        </w:rPr>
+        <w:t>自动化工具模块采用面向对象设计方法实现，其类图如图所示，在图中可以看到自动化工具实现了</w:t>
+      </w:r>
+      <w:r>
+        <w:rPr>
+          <w:rFonts w:hint="eastAsia"/>
+        </w:rPr>
+        <w:t>StoreXMLHelper</w:t>
+      </w:r>
+      <w:r>
+        <w:rPr>
+          <w:rFonts w:hint="eastAsia"/>
+        </w:rPr>
+        <w:t>类、</w:t>
+      </w:r>
+      <w:r>
+        <w:rPr>
+          <w:rFonts w:hint="eastAsia"/>
+        </w:rPr>
+        <w:t>ImportTask</w:t>
+      </w:r>
+      <w:r>
+        <w:rPr>
+          <w:rFonts w:hint="eastAsia"/>
+        </w:rPr>
+        <w:t>类、</w:t>
+      </w:r>
+      <w:r>
+        <w:rPr>
+          <w:rFonts w:hint="eastAsia"/>
+        </w:rPr>
+        <w:t>SubmitTask</w:t>
+      </w:r>
+      <w:r>
+        <w:rPr>
+          <w:rFonts w:hint="eastAsia"/>
+        </w:rPr>
+        <w:t>类、</w:t>
+      </w:r>
+      <w:r>
+        <w:rPr>
+          <w:rFonts w:hint="eastAsia"/>
+        </w:rPr>
+        <w:t>CopyAndImport</w:t>
+      </w:r>
+      <w:r>
+        <w:rPr>
+          <w:rFonts w:hint="eastAsia"/>
+        </w:rPr>
+        <w:t>类、</w:t>
+      </w:r>
+      <w:r>
+        <w:rPr>
+          <w:rFonts w:hint="eastAsia"/>
+        </w:rPr>
+        <w:t>StoreConstant</w:t>
+      </w:r>
+      <w:r>
+        <w:rPr>
+          <w:rFonts w:hint="eastAsia"/>
+        </w:rPr>
+        <w:t>类、</w:t>
+      </w:r>
+      <w:r>
+        <w:rPr>
+          <w:rFonts w:hint="eastAsia"/>
+        </w:rPr>
+        <w:t>CommandAreaLibrary</w:t>
+      </w:r>
+      <w:r>
+        <w:rPr>
+          <w:rFonts w:hint="eastAsia"/>
+        </w:rPr>
+        <w:t>类和</w:t>
+      </w:r>
+      <w:r>
+        <w:rPr>
+          <w:rFonts w:hint="eastAsia"/>
+        </w:rPr>
+        <w:t>StoreScopeHelper</w:t>
+      </w:r>
+      <w:r>
+        <w:rPr>
+          <w:rFonts w:hint="eastAsia"/>
+        </w:rPr>
+        <w:t>类，接下来详细介绍每个类的功能及其实现方法。</w:t>
+      </w:r>
+    </w:p>
+    <w:p>
+      <w:pPr>
+        <w:ind w:firstLine="420"/>
+        <w:rPr>
+          <w:rFonts w:hint="eastAsia"/>
+        </w:rPr>
+      </w:pPr>
+      <w:r>
+        <w:rPr>
+          <w:rFonts w:hint="eastAsia"/>
+        </w:rPr>
+        <w:t>StoreXMLHelper</w:t>
+      </w:r>
+      <w:r>
+        <w:rPr>
+          <w:rFonts w:hint="eastAsia"/>
+        </w:rPr>
+        <w:t>类</w:t>
+      </w:r>
+      <w:r>
+        <w:rPr>
+          <w:rFonts w:hint="eastAsia"/>
+        </w:rPr>
+        <w:t>的功能为将</w:t>
+      </w:r>
+      <w:r>
+        <w:rPr>
+          <w:rFonts w:hint="eastAsia"/>
+        </w:rPr>
+        <w:t>XML</w:t>
+      </w:r>
+      <w:r>
+        <w:rPr>
+          <w:rFonts w:hint="eastAsia"/>
+        </w:rPr>
+        <w:t>中存放的提交脚本和导入数据的具体</w:t>
+      </w:r>
+      <w:r>
+        <w:rPr>
+          <w:rFonts w:hint="eastAsia"/>
+        </w:rPr>
+        <w:lastRenderedPageBreak/>
+        <w:t>参数提取出来，包含两个方法：</w:t>
+      </w:r>
+      <w:r>
+        <w:t>List&lt;SubmitTask&gt;</w:t>
+      </w:r>
+      <w:r>
+        <w:t xml:space="preserve"> </w:t>
+      </w:r>
+      <w:r>
+        <w:t>GetSubmitListFromXML(string xmlPath)</w:t>
+      </w:r>
+      <w:r>
+        <w:rPr>
+          <w:rFonts w:hint="eastAsia"/>
+        </w:rPr>
+        <w:t>和</w:t>
+      </w:r>
+      <w:r>
+        <w:t>List&lt;SubmitTask&gt;</w:t>
+      </w:r>
+      <w:r>
+        <w:t xml:space="preserve"> </w:t>
+      </w:r>
+      <w:r>
+        <w:t>GetImportListFromXML(string xmlPath)</w:t>
+      </w:r>
+      <w:r>
+        <w:rPr>
+          <w:rFonts w:hint="eastAsia"/>
+        </w:rPr>
+        <w:t>。因为这两个方法基本实现相同，本文以</w:t>
+      </w:r>
+      <w:r>
+        <w:t>GetSubmitListFromXML(</w:t>
+      </w:r>
+      <w:r>
+        <w:rPr>
+          <w:rFonts w:hint="eastAsia"/>
+        </w:rPr>
+        <w:t>)</w:t>
+      </w:r>
+      <w:r>
+        <w:rPr>
+          <w:rFonts w:hint="eastAsia"/>
+        </w:rPr>
+        <w:t>方法为例介绍此类的</w:t>
+      </w:r>
+      <w:r>
+        <w:rPr>
+          <w:rFonts w:hint="eastAsia"/>
+        </w:rPr>
+        <w:t>实现。</w:t>
+      </w:r>
+      <w:r>
+        <w:t>GetSubmitListFromXML(</w:t>
+      </w:r>
+      <w:r>
+        <w:rPr>
+          <w:rFonts w:hint="eastAsia"/>
+        </w:rPr>
+        <w:t>)</w:t>
+      </w:r>
+      <w:r>
+        <w:rPr>
+          <w:rFonts w:hint="eastAsia"/>
+        </w:rPr>
+        <w:t>方法</w:t>
+      </w:r>
+      <w:r>
+        <w:rPr>
+          <w:rFonts w:hint="eastAsia"/>
+        </w:rPr>
+        <w:t>使用</w:t>
+      </w:r>
+      <w:r>
+        <w:t>XmlDocument</w:t>
+      </w:r>
+      <w:r>
+        <w:rPr>
+          <w:rFonts w:hint="eastAsia"/>
+        </w:rPr>
+        <w:t>对象创建</w:t>
+      </w:r>
+      <w:r>
+        <w:rPr>
+          <w:rFonts w:hint="eastAsia"/>
+        </w:rPr>
+        <w:t>XML</w:t>
+      </w:r>
+      <w:r>
+        <w:rPr>
+          <w:rFonts w:hint="eastAsia"/>
+        </w:rPr>
+        <w:t>文档对象，然后将</w:t>
+      </w:r>
+      <w:r>
+        <w:rPr>
+          <w:rFonts w:hint="eastAsia"/>
+        </w:rPr>
+        <w:t>XML</w:t>
+      </w:r>
+      <w:r>
+        <w:rPr>
+          <w:rFonts w:hint="eastAsia"/>
+        </w:rPr>
+        <w:t>文件的路径信息传递给</w:t>
+      </w:r>
+      <w:r>
+        <w:t>XmlDocument</w:t>
+      </w:r>
+      <w:r>
+        <w:rPr>
+          <w:rFonts w:hint="eastAsia"/>
+        </w:rPr>
+        <w:t>对象</w:t>
+      </w:r>
+      <w:r>
+        <w:rPr>
+          <w:rFonts w:hint="eastAsia"/>
+        </w:rPr>
+        <w:t>，这样</w:t>
+      </w:r>
+      <w:r>
+        <w:t>XmlDocument</w:t>
+      </w:r>
+      <w:r>
+        <w:rPr>
+          <w:rFonts w:hint="eastAsia"/>
+        </w:rPr>
+        <w:t>对象</w:t>
+      </w:r>
+      <w:r>
+        <w:rPr>
+          <w:rFonts w:hint="eastAsia"/>
+        </w:rPr>
+        <w:t>就可以直接访问</w:t>
+      </w:r>
+      <w:r>
+        <w:rPr>
+          <w:rFonts w:hint="eastAsia"/>
+        </w:rPr>
+        <w:t>XML</w:t>
+      </w:r>
+      <w:r>
+        <w:rPr>
+          <w:rFonts w:hint="eastAsia"/>
+        </w:rPr>
+        <w:t>文件中的每一个节点。</w:t>
+      </w:r>
+      <w:r>
+        <w:t>GetSubmitListFromXML(</w:t>
+      </w:r>
+      <w:r>
+        <w:rPr>
+          <w:rFonts w:hint="eastAsia"/>
+        </w:rPr>
+        <w:t>)</w:t>
+      </w:r>
+      <w:r>
+        <w:rPr>
+          <w:rFonts w:hint="eastAsia"/>
+        </w:rPr>
+        <w:t>方法</w:t>
+      </w:r>
+      <w:r>
+        <w:rPr>
+          <w:rFonts w:hint="eastAsia"/>
+        </w:rPr>
+        <w:t>使用</w:t>
+      </w:r>
+      <w:r>
+        <w:t>XmlDocument</w:t>
+      </w:r>
+      <w:r>
+        <w:rPr>
+          <w:rFonts w:hint="eastAsia"/>
+        </w:rPr>
+        <w:t>对象</w:t>
+      </w:r>
+      <w:r>
+        <w:rPr>
+          <w:rFonts w:hint="eastAsia"/>
+        </w:rPr>
+        <w:t>遍历</w:t>
+      </w:r>
+      <w:r>
+        <w:rPr>
+          <w:rFonts w:hint="eastAsia"/>
+        </w:rPr>
+        <w:t>XML</w:t>
+      </w:r>
+      <w:r>
+        <w:rPr>
+          <w:rFonts w:hint="eastAsia"/>
+        </w:rPr>
+        <w:t>的每一个节点，并将</w:t>
+      </w:r>
+      <w:r>
+        <w:rPr>
+          <w:rFonts w:hint="eastAsia"/>
+        </w:rPr>
+        <w:t>XML</w:t>
+      </w:r>
+      <w:r>
+        <w:rPr>
+          <w:rFonts w:hint="eastAsia"/>
+        </w:rPr>
+        <w:t>中保存的</w:t>
+      </w:r>
+      <w:r>
+        <w:rPr>
+          <w:rFonts w:hint="eastAsia"/>
+        </w:rPr>
+        <w:t>提交脚本和导入数据的具体参数提取出来</w:t>
+      </w:r>
+      <w:r>
+        <w:rPr>
+          <w:rFonts w:hint="eastAsia"/>
+        </w:rPr>
+        <w:t>存放进链表中返回，供调用者使用。</w:t>
+      </w:r>
+    </w:p>
+    <w:p>
+      <w:pPr>
+        <w:spacing w:line="240" w:lineRule="auto"/>
+        <w:jc w:val="center"/>
+        <w:rPr>
+          <w:rFonts w:hint="eastAsia"/>
+        </w:rPr>
+      </w:pPr>
+      <w:r>
+        <w:rPr>
+          <w:rFonts w:hint="eastAsia"/>
+          <w:bCs/>
+          <w:noProof/>
+        </w:rPr>
+        <w:drawing>
+          <wp:inline distT="0" distB="0" distL="0" distR="0">
+            <wp:extent cx="5094605" cy="4768215"/>
+            <wp:effectExtent l="0" t="0" r="0" b="0"/>
+            <wp:docPr id="9" name="图片 9"/>
+            <wp:cNvGraphicFramePr>
+              <a:graphicFrameLocks xmlns:a="http://schemas.openxmlformats.org/drawingml/2006/main" noChangeAspect="1"/>
+            </wp:cNvGraphicFramePr>
+            <a:graphic xmlns:a="http://schemas.openxmlformats.org/drawingml/2006/main">
+              <a:graphicData uri="http://schemas.openxmlformats.org/drawingml/2006/picture">
+                <pic:pic xmlns:pic="http://schemas.openxmlformats.org/drawingml/2006/picture">
+                  <pic:nvPicPr>
+                    <pic:cNvPr id="0" name="Picture 4"/>
+                    <pic:cNvPicPr>
+                      <a:picLocks noChangeAspect="1" noChangeArrowheads="1"/>
+                    </pic:cNvPicPr>
+                  </pic:nvPicPr>
+                  <pic:blipFill>
+                    <a:blip r:embed="rId23">
+                      <a:extLst>
+                        <a:ext uri="{28A0092B-C50C-407E-A947-70E740481C1C}">
+                          <a14:useLocalDpi xmlns:a14="http://schemas.microsoft.com/office/drawing/2010/main" val="0"/>
+                        </a:ext>
+                      </a:extLst>
+                    </a:blip>
+                    <a:srcRect/>
+                    <a:stretch>
+                      <a:fillRect/>
+                    </a:stretch>
+                  </pic:blipFill>
+                  <pic:spPr bwMode="auto">
+                    <a:xfrm>
+                      <a:off x="0" y="0"/>
+                      <a:ext cx="5094605" cy="4768215"/>
+                    </a:xfrm>
+                    <a:prstGeom prst="rect">
+                      <a:avLst/>
+                    </a:prstGeom>
+                    <a:noFill/>
+                    <a:ln>
+                      <a:noFill/>
+                    </a:ln>
+                  </pic:spPr>
+                </pic:pic>
+              </a:graphicData>
+            </a:graphic>
+          </wp:inline>
+        </w:drawing>
+      </w:r>
+    </w:p>
+    <w:p>
+      <w:pPr>
+        <w:ind w:firstLine="420"/>
+      </w:pPr>
+      <w:r>
+        <w:rPr>
+          <w:rFonts w:hint="eastAsia"/>
+        </w:rPr>
+        <w:t>SubmitTask</w:t>
+      </w:r>
+      <w:r>
+        <w:rPr>
+          <w:rFonts w:hint="eastAsia"/>
+        </w:rPr>
+        <w:t>类</w:t>
+      </w:r>
+      <w:r>
+        <w:rPr>
+          <w:rFonts w:hint="eastAsia"/>
+        </w:rPr>
+        <w:t>为提交脚本所需要的参数封装起来的对象，主要包括的数据成员有</w:t>
+      </w:r>
+      <w:r>
+        <w:rPr>
+          <w:rFonts w:hint="eastAsia"/>
+        </w:rPr>
+        <w:t>：</w:t>
+      </w:r>
+      <w:r>
+        <w:rPr>
+          <w:rFonts w:hint="eastAsia"/>
+        </w:rPr>
+        <w:t>Ready</w:t>
+      </w:r>
+      <w:r>
+        <w:rPr>
+          <w:rFonts w:hint="eastAsia"/>
+        </w:rPr>
+        <w:t>（脚本是否可以提交）、</w:t>
+      </w:r>
+      <w:r>
+        <w:rPr>
+          <w:rFonts w:hint="eastAsia"/>
+        </w:rPr>
+        <w:t>taskName</w:t>
+      </w:r>
+      <w:r>
+        <w:rPr>
+          <w:rFonts w:hint="eastAsia"/>
+        </w:rPr>
+        <w:t>（任务名称）、</w:t>
+      </w:r>
+      <w:r>
+        <w:rPr>
+          <w:rFonts w:hint="eastAsia"/>
+        </w:rPr>
+        <w:t>scriptName</w:t>
+      </w:r>
+      <w:r>
+        <w:rPr>
+          <w:rFonts w:hint="eastAsia"/>
+        </w:rPr>
+        <w:t>（脚本名称）、</w:t>
+      </w:r>
+      <w:r>
+        <w:rPr>
+          <w:rFonts w:hint="eastAsia"/>
+        </w:rPr>
+        <w:t>script</w:t>
+      </w:r>
+      <w:r>
+        <w:t>Path</w:t>
+      </w:r>
+      <w:r>
+        <w:rPr>
+          <w:rFonts w:hint="eastAsia"/>
+        </w:rPr>
+        <w:t>（脚本路径）、</w:t>
+      </w:r>
+      <w:r>
+        <w:rPr>
+          <w:rFonts w:hint="eastAsia"/>
+        </w:rPr>
+        <w:t>priority</w:t>
+      </w:r>
+      <w:r>
+        <w:rPr>
+          <w:rFonts w:hint="eastAsia"/>
+        </w:rPr>
+        <w:t>（脚本执行优先级）、</w:t>
+      </w:r>
+      <w:r>
+        <w:rPr>
+          <w:rFonts w:hint="eastAsia"/>
+        </w:rPr>
+        <w:t>startDate</w:t>
+      </w:r>
+      <w:r>
+        <w:rPr>
+          <w:rFonts w:hint="eastAsia"/>
+        </w:rPr>
+        <w:t>（起始日期）、</w:t>
+      </w:r>
+      <w:r>
+        <w:rPr>
+          <w:rFonts w:hint="eastAsia"/>
+        </w:rPr>
+        <w:lastRenderedPageBreak/>
+        <w:t>endDate</w:t>
+      </w:r>
+      <w:r>
+        <w:rPr>
+          <w:rFonts w:hint="eastAsia"/>
+        </w:rPr>
+        <w:t>（结束日期）、</w:t>
+      </w:r>
+      <w:r>
+        <w:rPr>
+          <w:rFonts w:hint="eastAsia"/>
+        </w:rPr>
+        <w:t>recordFileName</w:t>
+      </w:r>
+      <w:r>
+        <w:rPr>
+          <w:rFonts w:hint="eastAsia"/>
+        </w:rPr>
+        <w:t>（记录文件名称）、</w:t>
+      </w:r>
+      <w:r>
+        <w:rPr>
+          <w:rFonts w:hint="eastAsia"/>
+        </w:rPr>
+        <w:t>c</w:t>
+      </w:r>
+      <w:r>
+        <w:t>heckDataExistsPath</w:t>
+      </w:r>
+      <w:r>
+        <w:rPr>
+          <w:rFonts w:hint="eastAsia"/>
+        </w:rPr>
+        <w:t>（脚本依赖文件路径）。</w:t>
+      </w:r>
+    </w:p>
+    <w:p>
+      <w:pPr>
+        <w:ind w:firstLine="420"/>
+      </w:pPr>
+      <w:r>
+        <w:rPr>
+          <w:rFonts w:hint="eastAsia"/>
+        </w:rPr>
+        <w:t>Import</w:t>
+      </w:r>
+      <w:r>
+        <w:rPr>
+          <w:rFonts w:hint="eastAsia"/>
+        </w:rPr>
+        <w:t>Task</w:t>
+      </w:r>
+      <w:r>
+        <w:rPr>
+          <w:rFonts w:hint="eastAsia"/>
+        </w:rPr>
+        <w:t>类</w:t>
+      </w:r>
+      <w:r>
+        <w:rPr>
+          <w:rFonts w:hint="eastAsia"/>
+        </w:rPr>
+        <w:t>将</w:t>
+      </w:r>
+      <w:r>
+        <w:rPr>
+          <w:rFonts w:hint="eastAsia"/>
+        </w:rPr>
+        <w:t>XML</w:t>
+      </w:r>
+      <w:r>
+        <w:rPr>
+          <w:rFonts w:hint="eastAsia"/>
+        </w:rPr>
+        <w:t>中</w:t>
+      </w:r>
+      <w:r>
+        <w:rPr>
+          <w:rFonts w:hint="eastAsia"/>
+        </w:rPr>
+        <w:t>导入数据</w:t>
+      </w:r>
+      <w:r>
+        <w:rPr>
+          <w:rFonts w:hint="eastAsia"/>
+        </w:rPr>
+        <w:t>所需要的参数封装起来，主要包括的数据成员有</w:t>
+      </w:r>
+      <w:r>
+        <w:rPr>
+          <w:rFonts w:hint="eastAsia"/>
+        </w:rPr>
+        <w:t>：</w:t>
+      </w:r>
+      <w:r>
+        <w:rPr>
+          <w:rFonts w:hint="eastAsia"/>
+        </w:rPr>
+        <w:t>Ready</w:t>
+      </w:r>
+      <w:r>
+        <w:rPr>
+          <w:rFonts w:hint="eastAsia"/>
+        </w:rPr>
         <w:t>（</w:t>
       </w:r>
       <w:r>
         <w:rPr>
           <w:rFonts w:hint="eastAsia"/>
         </w:rPr>
-        <w:t>8</w:t>
-      </w:r>
-      <w:r>
-        <w:rPr>
-          <w:rFonts w:hint="eastAsia"/>
-        </w:rPr>
-        <w:t>）待所有脚本提交完成，所有数据导入完成，程序退出。</w:t>
+        <w:t>数据</w:t>
+      </w:r>
+      <w:r>
+        <w:rPr>
+          <w:rFonts w:hint="eastAsia"/>
+        </w:rPr>
+        <w:t>是否</w:t>
+      </w:r>
+      <w:r>
+        <w:rPr>
+          <w:rFonts w:hint="eastAsia"/>
+        </w:rPr>
+        <w:t>应该导入</w:t>
+      </w:r>
+      <w:r>
+        <w:rPr>
+          <w:rFonts w:hint="eastAsia"/>
+        </w:rPr>
+        <w:t>）、</w:t>
+      </w:r>
+      <w:r>
+        <w:rPr>
+          <w:rFonts w:hint="eastAsia"/>
+        </w:rPr>
+        <w:t>taskName</w:t>
+      </w:r>
+      <w:r>
+        <w:rPr>
+          <w:rFonts w:hint="eastAsia"/>
+        </w:rPr>
+        <w:t>（任务名称）、</w:t>
+      </w:r>
+      <w:r>
+        <w:rPr>
+          <w:rFonts w:hint="eastAsia"/>
+        </w:rPr>
+        <w:t>startDate</w:t>
+      </w:r>
+      <w:r>
+        <w:rPr>
+          <w:rFonts w:hint="eastAsia"/>
+        </w:rPr>
+        <w:t>（起始日期）、</w:t>
+      </w:r>
+      <w:r>
+        <w:rPr>
+          <w:rFonts w:hint="eastAsia"/>
+        </w:rPr>
+        <w:t>endDate</w:t>
+      </w:r>
+      <w:r>
+        <w:rPr>
+          <w:rFonts w:hint="eastAsia"/>
+        </w:rPr>
+        <w:t>（结束日期）、</w:t>
+      </w:r>
+      <w:r>
+        <w:rPr>
+          <w:rFonts w:hint="eastAsia"/>
+        </w:rPr>
+        <w:t>f</w:t>
+      </w:r>
+      <w:r>
+        <w:t>ileSubPathOnCosmos</w:t>
+      </w:r>
+      <w:r>
+        <w:rPr>
+          <w:rFonts w:hint="eastAsia"/>
+        </w:rPr>
+        <w:t>（</w:t>
+      </w:r>
+      <w:r>
+        <w:rPr>
+          <w:rFonts w:hint="eastAsia"/>
+        </w:rPr>
+        <w:t>需要导入的文件在</w:t>
+      </w:r>
+      <w:r>
+        <w:rPr>
+          <w:rFonts w:hint="eastAsia"/>
+        </w:rPr>
+        <w:t>Cosmos</w:t>
+      </w:r>
+      <w:r>
+        <w:rPr>
+          <w:rFonts w:hint="eastAsia"/>
+        </w:rPr>
+        <w:t>上的路径</w:t>
+      </w:r>
+      <w:r>
+        <w:rPr>
+          <w:rFonts w:hint="eastAsia"/>
+        </w:rPr>
+        <w:t>）、</w:t>
+      </w:r>
+      <w:r>
+        <w:rPr>
+          <w:rFonts w:hint="eastAsia"/>
+        </w:rPr>
+        <w:t>f</w:t>
+      </w:r>
+      <w:r>
+        <w:t>ormatFilePath</w:t>
+      </w:r>
+      <w:r>
+        <w:rPr>
+          <w:rFonts w:hint="eastAsia"/>
+        </w:rPr>
+        <w:t>（导入数据格式文件</w:t>
+      </w:r>
+      <w:r>
+        <w:rPr>
+          <w:rFonts w:hint="eastAsia"/>
+        </w:rPr>
+        <w:t>路径</w:t>
+      </w:r>
+      <w:r>
+        <w:rPr>
+          <w:rFonts w:hint="eastAsia"/>
+        </w:rPr>
+        <w:t>）、</w:t>
+      </w:r>
+      <w:r>
+        <w:t>ServerName</w:t>
+      </w:r>
+      <w:r>
+        <w:rPr>
+          <w:rFonts w:hint="eastAsia"/>
+        </w:rPr>
+        <w:t>（数据库服务器名称）、</w:t>
+      </w:r>
+      <w:r>
+        <w:rPr>
+          <w:rFonts w:hint="eastAsia"/>
+        </w:rPr>
+        <w:t>d</w:t>
+      </w:r>
+      <w:r>
+        <w:t>ataBaseName</w:t>
+      </w:r>
+      <w:r>
+        <w:rPr>
+          <w:rFonts w:hint="eastAsia"/>
+        </w:rPr>
+        <w:t>（</w:t>
+      </w:r>
+      <w:r>
+        <w:rPr>
+          <w:rFonts w:hint="eastAsia"/>
+        </w:rPr>
+        <w:t>数据库名称</w:t>
+      </w:r>
+      <w:r>
+        <w:rPr>
+          <w:rFonts w:hint="eastAsia"/>
+        </w:rPr>
+        <w:t>）</w:t>
+      </w:r>
+      <w:r>
+        <w:rPr>
+          <w:rFonts w:hint="eastAsia"/>
+        </w:rPr>
+        <w:t>、</w:t>
+      </w:r>
+      <w:r>
+        <w:t>LocalPath</w:t>
+      </w:r>
+      <w:r>
+        <w:rPr>
+          <w:rFonts w:hint="eastAsia"/>
+        </w:rPr>
+        <w:t>（</w:t>
+      </w:r>
+      <w:r>
+        <w:rPr>
+          <w:rFonts w:hint="eastAsia"/>
+        </w:rPr>
+        <w:t>数据被下载的本地路径</w:t>
+      </w:r>
+      <w:r>
+        <w:rPr>
+          <w:rFonts w:hint="eastAsia"/>
+        </w:rPr>
+        <w:t>）。</w:t>
+      </w:r>
+    </w:p>
+    <w:p>
+      <w:pPr>
+        <w:ind w:firstLine="420"/>
+      </w:pPr>
+      <w:r>
+        <w:t>CopyAndImport</w:t>
+      </w:r>
+      <w:r>
+        <w:rPr>
+          <w:rFonts w:hint="eastAsia"/>
+        </w:rPr>
+        <w:t>类将从配置文件中</w:t>
+      </w:r>
+      <w:r>
+        <w:rPr>
+          <w:rFonts w:hint="eastAsia"/>
+        </w:rPr>
+        <w:t>导入数据所需要的</w:t>
+      </w:r>
+      <w:r>
+        <w:rPr>
+          <w:rFonts w:hint="eastAsia"/>
+        </w:rPr>
+        <w:t>各种</w:t>
+      </w:r>
+      <w:r>
+        <w:rPr>
+          <w:rFonts w:hint="eastAsia"/>
+        </w:rPr>
+        <w:t>参数封装起来</w:t>
+      </w:r>
+      <w:r>
+        <w:rPr>
+          <w:rFonts w:hint="eastAsia"/>
+        </w:rPr>
+        <w:t>的</w:t>
+      </w:r>
+      <w:r>
+        <w:rPr>
+          <w:rFonts w:hint="eastAsia"/>
+        </w:rPr>
+        <w:t>ImportTask</w:t>
+      </w:r>
+      <w:r>
+        <w:rPr>
+          <w:rFonts w:hint="eastAsia"/>
+        </w:rPr>
+        <w:t>类</w:t>
+      </w:r>
+      <w:r>
+        <w:rPr>
+          <w:rFonts w:hint="eastAsia"/>
+        </w:rPr>
+        <w:t>进行整理，主要包括的数据成员有：</w:t>
+      </w:r>
+      <w:r>
+        <w:rPr>
+          <w:rFonts w:hint="eastAsia"/>
+        </w:rPr>
+        <w:t>fileName</w:t>
+      </w:r>
+      <w:r>
+        <w:rPr>
+          <w:rFonts w:hint="eastAsia"/>
+        </w:rPr>
+        <w:t>（需要导入数据库的数据文件名称）、</w:t>
+      </w:r>
+      <w:r>
+        <w:rPr>
+          <w:rFonts w:hint="eastAsia"/>
+        </w:rPr>
+        <w:t>f</w:t>
+      </w:r>
+      <w:r>
+        <w:t>ormatFileName</w:t>
+      </w:r>
+      <w:r>
+        <w:rPr>
+          <w:rFonts w:hint="eastAsia"/>
+        </w:rPr>
+        <w:t>（该文件的存储格式）、</w:t>
+      </w:r>
+      <w:r>
+        <w:rPr>
+          <w:rFonts w:hint="eastAsia"/>
+        </w:rPr>
+        <w:t>local</w:t>
+      </w:r>
+      <w:r>
+        <w:t>Path</w:t>
+      </w:r>
+      <w:r>
+        <w:rPr>
+          <w:rFonts w:hint="eastAsia"/>
+        </w:rPr>
+        <w:t>（该文件的本地路径）、</w:t>
+      </w:r>
+      <w:r>
+        <w:t>ServerName</w:t>
+      </w:r>
+      <w:r>
+        <w:rPr>
+          <w:rFonts w:hint="eastAsia"/>
+        </w:rPr>
+        <w:t>（数据库服务器名称）、</w:t>
+      </w:r>
+      <w:r>
+        <w:rPr>
+          <w:rFonts w:hint="eastAsia"/>
+        </w:rPr>
+        <w:t>dataTableFull</w:t>
+      </w:r>
+      <w:r>
+        <w:t>Name</w:t>
+      </w:r>
+      <w:r>
+        <w:rPr>
+          <w:rFonts w:hint="eastAsia"/>
+        </w:rPr>
+        <w:t>（数据库表名）、</w:t>
+      </w:r>
+      <w:r>
+        <w:rPr>
+          <w:rFonts w:hint="eastAsia"/>
+        </w:rPr>
+        <w:t>f</w:t>
+      </w:r>
+      <w:r>
+        <w:t>ormatFilePath</w:t>
+      </w:r>
+      <w:r>
+        <w:rPr>
+          <w:rFonts w:hint="eastAsia"/>
+        </w:rPr>
+        <w:t>（</w:t>
+      </w:r>
+      <w:r>
+        <w:rPr>
+          <w:rFonts w:hint="eastAsia"/>
+        </w:rPr>
+        <w:t>该文件中数据的</w:t>
+      </w:r>
+      <w:r>
+        <w:rPr>
+          <w:rFonts w:hint="eastAsia"/>
+        </w:rPr>
+        <w:t>格式文件</w:t>
+      </w:r>
+      <w:r>
+        <w:rPr>
+          <w:rFonts w:hint="eastAsia"/>
+        </w:rPr>
+        <w:t>路径</w:t>
+      </w:r>
+      <w:r>
+        <w:rPr>
+          <w:rFonts w:hint="eastAsia"/>
+        </w:rPr>
+        <w:t>）</w:t>
+      </w:r>
+      <w:r>
+        <w:rPr>
+          <w:rFonts w:hint="eastAsia"/>
+        </w:rPr>
+        <w:t>。</w:t>
+      </w:r>
+    </w:p>
+    <w:p>
+      <w:pPr>
+        <w:ind w:firstLine="420"/>
+      </w:pPr>
+      <w:r>
+        <w:rPr>
+          <w:rFonts w:hint="eastAsia"/>
+        </w:rPr>
+        <w:t>StoreConstant</w:t>
+      </w:r>
+      <w:r>
+        <w:rPr>
+          <w:rFonts w:hint="eastAsia"/>
+        </w:rPr>
+        <w:t>类保存</w:t>
+      </w:r>
+      <w:r>
+        <w:rPr>
+          <w:rFonts w:hint="eastAsia"/>
+        </w:rPr>
+        <w:t>自动化工具模块</w:t>
+      </w:r>
+      <w:r>
+        <w:rPr>
+          <w:rFonts w:hint="eastAsia"/>
+        </w:rPr>
+        <w:t>中所需的一些常量</w:t>
+      </w:r>
+      <w:r>
+        <w:rPr>
+          <w:rFonts w:hint="eastAsia"/>
+        </w:rPr>
+        <w:t>，包括</w:t>
+      </w:r>
+      <w:r>
+        <w:t>XMLName</w:t>
+      </w:r>
+      <w:r>
+        <w:rPr>
+          <w:rFonts w:hint="eastAsia"/>
+        </w:rPr>
+        <w:t>（</w:t>
+      </w:r>
+      <w:r>
+        <w:rPr>
+          <w:rFonts w:hint="eastAsia"/>
+        </w:rPr>
+        <w:t>XML</w:t>
+      </w:r>
+      <w:r>
+        <w:rPr>
+          <w:rFonts w:hint="eastAsia"/>
+        </w:rPr>
+        <w:t>文件名称）、</w:t>
+      </w:r>
+      <w:r>
+        <w:rPr>
+          <w:rFonts w:hint="eastAsia"/>
+        </w:rPr>
+        <w:t>vc</w:t>
+      </w:r>
+      <w:r>
+        <w:rPr>
+          <w:rFonts w:hint="eastAsia"/>
+        </w:rPr>
+        <w:t>（</w:t>
+      </w:r>
+      <w:r>
+        <w:rPr>
+          <w:rFonts w:hint="eastAsia"/>
+        </w:rPr>
+        <w:t>Cosmos</w:t>
+      </w:r>
+      <w:r>
+        <w:rPr>
+          <w:rFonts w:hint="eastAsia"/>
+        </w:rPr>
+        <w:t>上运行脚本的虚拟集群名称）、</w:t>
+      </w:r>
+      <w:r>
+        <w:t>dateToCheckBack</w:t>
+      </w:r>
+      <w:r>
+        <w:rPr>
+          <w:rFonts w:hint="eastAsia"/>
+        </w:rPr>
+        <w:t>（执行脚本前需要向前查找的日期）、</w:t>
+      </w:r>
+      <w:r>
+        <w:rPr>
+          <w:rFonts w:hint="eastAsia"/>
+        </w:rPr>
+        <w:t>s</w:t>
+      </w:r>
+      <w:r>
+        <w:t>copeSDKDirectory</w:t>
+      </w:r>
+      <w:r>
+        <w:rPr>
+          <w:rFonts w:hint="eastAsia"/>
+        </w:rPr>
+        <w:t>（</w:t>
+      </w:r>
+      <w:r>
+        <w:rPr>
+          <w:rFonts w:hint="eastAsia"/>
+        </w:rPr>
+        <w:t>Scope</w:t>
+      </w:r>
+      <w:r>
+        <w:t xml:space="preserve"> S</w:t>
+      </w:r>
+      <w:r>
+        <w:rPr>
+          <w:rFonts w:hint="eastAsia"/>
+        </w:rPr>
+        <w:t>DK</w:t>
+      </w:r>
+      <w:r>
+        <w:rPr>
+          <w:rFonts w:hint="eastAsia"/>
+        </w:rPr>
+        <w:t>的路径）。</w:t>
+      </w:r>
+    </w:p>
+    <w:p>
+      <w:pPr>
+        <w:ind w:firstLine="420"/>
+      </w:pPr>
+      <w:r>
+        <w:t>CommandAreaLibrary</w:t>
+      </w:r>
+      <w:r>
+        <w:rPr>
+          <w:rFonts w:hint="eastAsia"/>
+        </w:rPr>
+        <w:t>类包括</w:t>
+      </w:r>
+      <w:r>
+        <w:rPr>
+          <w:rFonts w:hint="eastAsia"/>
+        </w:rPr>
+        <w:t>自动化工具模块中所需的一些</w:t>
+      </w:r>
+      <w:r>
+        <w:rPr>
+          <w:rFonts w:hint="eastAsia"/>
+        </w:rPr>
+        <w:t>通用操作，包括执行命令函数</w:t>
+      </w:r>
+      <w:r>
+        <w:rPr>
+          <w:rFonts w:hint="eastAsia"/>
+        </w:rPr>
+        <w:t>e</w:t>
+      </w:r>
+      <w:r>
+        <w:t>xecute(string command, int seconds)</w:t>
+      </w:r>
+      <w:r>
+        <w:rPr>
+          <w:rFonts w:hint="eastAsia"/>
+        </w:rPr>
+        <w:t>、根据日志信息获取已经执行日期函数</w:t>
+      </w:r>
+      <w:r>
+        <w:t>GetRecordDates(string FilePath</w:t>
+      </w:r>
+      <w:r>
+        <w:rPr>
+          <w:rFonts w:hint="eastAsia"/>
+        </w:rPr>
+        <w:t>)</w:t>
+      </w:r>
+      <w:r>
+        <w:rPr>
+          <w:rFonts w:hint="eastAsia"/>
+        </w:rPr>
+        <w:t>、写日志函数</w:t>
+      </w:r>
+      <w:r>
+        <w:t>WriteLog(string logs, string logFilePath)</w:t>
+      </w:r>
+      <w:r>
+        <w:rPr>
+          <w:rFonts w:hint="eastAsia"/>
+        </w:rPr>
+        <w:t>、获取</w:t>
+      </w:r>
+      <w:r>
+        <w:rPr>
+          <w:rFonts w:hint="eastAsia"/>
+        </w:rPr>
+        <w:t>数据</w:t>
+      </w:r>
+      <w:r>
+        <w:rPr>
+          <w:rFonts w:hint="eastAsia"/>
+        </w:rPr>
+        <w:t>表</w:t>
+      </w:r>
+      <w:r>
+        <w:rPr>
+          <w:rFonts w:hint="eastAsia"/>
+        </w:rPr>
+        <w:t>中数据</w:t>
+      </w:r>
+      <w:r>
+        <w:rPr>
+          <w:rFonts w:hint="eastAsia"/>
+        </w:rPr>
+        <w:t>的格式文件名</w:t>
+      </w:r>
+      <w:r>
+        <w:t>Get</w:t>
+      </w:r>
+      <w:r>
+        <w:t>BCPFormatFileName(string DataBa</w:t>
+      </w:r>
+      <w:r>
+        <w:t>seName)</w:t>
+      </w:r>
+      <w:r>
+        <w:rPr>
+          <w:rFonts w:hint="eastAsia"/>
+        </w:rPr>
+        <w:t>。</w:t>
+      </w:r>
+      <w:r>
+        <w:t>execute</w:t>
+      </w:r>
+      <w:r>
+        <w:rPr>
+          <w:rFonts w:hint="eastAsia"/>
+        </w:rPr>
+        <w:t>()</w:t>
+      </w:r>
+      <w:r>
+        <w:rPr>
+          <w:rFonts w:hint="eastAsia"/>
+        </w:rPr>
+        <w:t>函数采用多进程方法执行命令，首先函数拼接字符串组成命令行然后使用</w:t>
+      </w:r>
+      <w:r>
+        <w:rPr>
+          <w:rFonts w:hint="eastAsia"/>
+        </w:rPr>
+        <w:t>cmd.exe</w:t>
+      </w:r>
+      <w:r>
+        <w:rPr>
+          <w:rFonts w:hint="eastAsia"/>
+        </w:rPr>
+        <w:t>执行执行命令。</w:t>
+      </w:r>
+      <w:r>
+        <w:t>GetRecordDates</w:t>
+      </w:r>
+      <w:r>
+        <w:t>()</w:t>
+      </w:r>
+      <w:r>
+        <w:rPr>
+          <w:rFonts w:hint="eastAsia"/>
+        </w:rPr>
+        <w:t>函数读取日志信息，将已经执行的日期输出。</w:t>
+      </w:r>
+      <w:r>
+        <w:t>WriteLog</w:t>
+      </w:r>
+      <w:r>
+        <w:rPr>
+          <w:rFonts w:hint="eastAsia"/>
+        </w:rPr>
+        <w:t>函数将制定的日志信息输出到相应的文件中。</w:t>
+      </w:r>
+      <w:r>
+        <w:t>GetBCPFormatFileNam</w:t>
+      </w:r>
+      <w:r>
+        <w:rPr>
+          <w:rFonts w:hint="eastAsia"/>
+        </w:rPr>
+        <w:t>e</w:t>
+      </w:r>
+      <w:r>
+        <w:t>()</w:t>
+      </w:r>
+      <w:r>
+        <w:rPr>
+          <w:rFonts w:hint="eastAsia"/>
+        </w:rPr>
+        <w:t>根据数据表名称和数据表与格式文件名称的规则返回格式文件名称。</w:t>
+      </w:r>
+    </w:p>
+    <w:p>
+      <w:pPr>
+        <w:ind w:firstLine="420"/>
+      </w:pPr>
+      <w:r>
+        <w:t>StoreScopeHelper</w:t>
+      </w:r>
+      <w:r>
+        <w:rPr>
+          <w:rFonts w:hint="eastAsia"/>
+        </w:rPr>
+        <w:t>类主要是获取提交脚本和导入数据的一些命令行信息，包括获取提交脚本所需的命令行函数</w:t>
+      </w:r>
+      <w:r>
+        <w:rPr>
+          <w:rFonts w:hint="eastAsia"/>
+        </w:rPr>
+        <w:t>g</w:t>
+      </w:r>
+      <w:r>
+        <w:t>etSubmitString(SubmitTask t)</w:t>
+      </w:r>
+      <w:r>
+        <w:rPr>
+          <w:rFonts w:hint="eastAsia"/>
+        </w:rPr>
+        <w:t>、</w:t>
+      </w:r>
+      <w:r>
+        <w:rPr>
+          <w:rFonts w:hint="eastAsia"/>
+        </w:rPr>
+        <w:t>获取</w:t>
+      </w:r>
+      <w:r>
+        <w:rPr>
+          <w:rFonts w:hint="eastAsia"/>
+        </w:rPr>
+        <w:t>导入数据</w:t>
+      </w:r>
+      <w:r>
+        <w:rPr>
+          <w:rFonts w:hint="eastAsia"/>
+        </w:rPr>
+        <w:t>所需的命令行函数</w:t>
+      </w:r>
+      <w:r>
+        <w:rPr>
+          <w:rFonts w:hint="eastAsia"/>
+        </w:rPr>
+        <w:t>g</w:t>
+      </w:r>
+      <w:r>
+        <w:t>etCopyFileFromCosmos(CopyAndImport c)</w:t>
+      </w:r>
+      <w:r>
+        <w:rPr>
+          <w:rFonts w:hint="eastAsia"/>
+        </w:rPr>
+        <w:t>、获取</w:t>
+      </w:r>
+      <w:r>
+        <w:rPr>
+          <w:rFonts w:hint="eastAsia"/>
+        </w:rPr>
+        <w:t>BCP</w:t>
+      </w:r>
+      <w:r>
+        <w:rPr>
+          <w:rFonts w:hint="eastAsia"/>
+        </w:rPr>
+        <w:t>命令函数</w:t>
+      </w:r>
+      <w:r>
+        <w:rPr>
+          <w:rFonts w:hint="eastAsia"/>
+        </w:rPr>
+        <w:t>g</w:t>
+      </w:r>
+      <w:r>
+        <w:t>etBCPString(CopyAndImport c)</w:t>
+      </w:r>
+      <w:r>
+        <w:rPr>
+          <w:rFonts w:hint="eastAsia"/>
+        </w:rPr>
+        <w:t>和检查</w:t>
+      </w:r>
+      <w:r>
+        <w:rPr>
+          <w:rFonts w:hint="eastAsia"/>
+        </w:rPr>
+        <w:t>Cosmos</w:t>
+      </w:r>
+      <w:r>
+        <w:rPr>
+          <w:rFonts w:hint="eastAsia"/>
+        </w:rPr>
+        <w:t>分布式文件系统上路径是否存在的函数</w:t>
+      </w:r>
+      <w:r>
+        <w:t>CheckExistsOnCosmos(string fileName)</w:t>
+      </w:r>
+      <w:r>
+        <w:rPr>
+          <w:rFonts w:hint="eastAsia"/>
+        </w:rPr>
+        <w:t>。</w:t>
+      </w:r>
+      <w:r>
+        <w:rPr>
+          <w:rFonts w:hint="eastAsia"/>
+        </w:rPr>
+        <w:t>g</w:t>
+      </w:r>
+      <w:r>
+        <w:t>etSubmitString(</w:t>
+      </w:r>
+      <w:r>
+        <w:t>)</w:t>
+      </w:r>
+      <w:r>
+        <w:rPr>
+          <w:rFonts w:hint="eastAsia"/>
+        </w:rPr>
+        <w:t>将</w:t>
+      </w:r>
+      <w:r>
+        <w:t>SubmitTask</w:t>
+      </w:r>
+      <w:r>
+        <w:rPr>
+          <w:rFonts w:hint="eastAsia"/>
+        </w:rPr>
+        <w:t>对象</w:t>
+      </w:r>
+      <w:r>
+        <w:rPr>
+          <w:rFonts w:hint="eastAsia"/>
+        </w:rPr>
+        <w:t>的基本数据成员按照格式</w:t>
+      </w:r>
+    </w:p>
+    <w:p>
+      <w:pPr>
+        <w:jc w:val="center"/>
+      </w:pPr>
+      <w:r>
+        <w:t xml:space="preserve">scope.exe submit -i </w:t>
+      </w:r>
+      <w:r>
+        <w:rPr>
+          <w:rFonts w:hint="eastAsia"/>
+        </w:rPr>
+        <w:t>[</w:t>
+      </w:r>
+      <w:r>
+        <w:t>S</w:t>
+      </w:r>
+      <w:r>
+        <w:t>criptPath</w:t>
+      </w:r>
+      <w:r>
+        <w:rPr>
+          <w:rFonts w:hint="eastAsia"/>
+        </w:rPr>
+        <w:t>]</w:t>
+      </w:r>
+      <w:r>
+        <w:t xml:space="preserve"> -vc </w:t>
+      </w:r>
+      <w:r>
+        <w:t>[VCName]</w:t>
+      </w:r>
+    </w:p>
+    <w:p>
+      <w:r>
+        <w:rPr>
+          <w:rFonts w:hint="eastAsia"/>
+        </w:rPr>
+        <w:lastRenderedPageBreak/>
+        <w:t>拼接为提交脚本的命令。</w:t>
+      </w:r>
+      <w:r>
+        <w:rPr>
+          <w:rFonts w:hint="eastAsia"/>
+        </w:rPr>
+        <w:t>g</w:t>
+      </w:r>
+      <w:r>
+        <w:t>etCopyFileFromCosmos()</w:t>
+      </w:r>
+      <w:r>
+        <w:rPr>
+          <w:rFonts w:hint="eastAsia"/>
+        </w:rPr>
+        <w:t>函数将</w:t>
+      </w:r>
+      <w:r>
+        <w:t>CopyAndImport</w:t>
+      </w:r>
+      <w:r>
+        <w:rPr>
+          <w:rFonts w:hint="eastAsia"/>
+        </w:rPr>
+        <w:t>对象的基本数据成员按照格式</w:t>
+      </w:r>
+    </w:p>
+    <w:p>
+      <w:pPr>
+        <w:jc w:val="center"/>
+      </w:pPr>
+      <w:r>
+        <w:t>scope</w:t>
+      </w:r>
+      <w:r>
+        <w:t xml:space="preserve">.exe copy </w:t>
+      </w:r>
+      <w:r>
+        <w:rPr>
+          <w:rFonts w:hint="eastAsia"/>
+        </w:rPr>
+        <w:t>[</w:t>
+      </w:r>
+      <w:r>
+        <w:t>CosmosFile</w:t>
+      </w:r>
+      <w:r>
+        <w:rPr>
+          <w:rFonts w:hint="eastAsia"/>
+        </w:rPr>
+        <w:t>Path]</w:t>
+      </w:r>
+      <w:r>
+        <w:t xml:space="preserve"> </w:t>
+      </w:r>
+      <w:r>
+        <w:rPr>
+          <w:rFonts w:hint="eastAsia"/>
+        </w:rPr>
+        <w:t>[</w:t>
+      </w:r>
+      <w:r>
+        <w:t>LocalPath</w:t>
+      </w:r>
+      <w:r>
+        <w:rPr>
+          <w:rFonts w:hint="eastAsia"/>
+        </w:rPr>
+        <w:t>]</w:t>
+      </w:r>
+      <w:r>
+        <w:t xml:space="preserve"> -overwrite</w:t>
+      </w:r>
+    </w:p>
+    <w:p>
+      <w:pPr>
+        <w:rPr>
+          <w:rFonts w:hint="eastAsia"/>
+        </w:rPr>
+      </w:pPr>
+      <w:r>
+        <w:rPr>
+          <w:rFonts w:hint="eastAsia"/>
+        </w:rPr>
+        <w:t>拼接为下载文件的命令。</w:t>
+      </w:r>
+    </w:p>
+    <w:p>
+      <w:pPr>
+        <w:ind w:firstLine="420"/>
+        <w:rPr>
+          <w:rFonts w:hint="eastAsia"/>
+        </w:rPr>
+      </w:pPr>
+      <w:r>
+        <w:rPr>
+          <w:rFonts w:hint="eastAsia"/>
+        </w:rPr>
+        <w:t>最后一个主窗口类</w:t>
+      </w:r>
+      <w:r>
+        <w:rPr>
+          <w:rFonts w:hint="eastAsia"/>
+        </w:rPr>
+        <w:t>Form1</w:t>
+      </w:r>
+      <w:r>
+        <w:rPr>
+          <w:rFonts w:hint="eastAsia"/>
+        </w:rPr>
+        <w:t>会将之前所有的类与方法组合起来调用，具体实现过程如下</w:t>
+      </w:r>
+      <w:r>
+        <w:rPr>
+          <w:rFonts w:hint="eastAsia"/>
+        </w:rPr>
+        <w:t>:</w:t>
+      </w:r>
+    </w:p>
+    <w:p>
+      <w:pPr>
+        <w:ind w:firstLine="420"/>
+      </w:pPr>
+      <w:r>
+        <w:rPr>
+          <w:rFonts w:hint="eastAsia"/>
+        </w:rPr>
+        <w:t>第一步使用配置文件初始化</w:t>
+      </w:r>
+      <w:r>
+        <w:rPr>
+          <w:rFonts w:hint="eastAsia"/>
+        </w:rPr>
+        <w:t>StoreXMLHelper</w:t>
+      </w:r>
+      <w:r>
+        <w:rPr>
+          <w:rFonts w:hint="eastAsia"/>
+        </w:rPr>
+        <w:t>类和</w:t>
+      </w:r>
+      <w:r>
+        <w:rPr>
+          <w:rFonts w:hint="eastAsia"/>
+        </w:rPr>
+        <w:t>StoreScopeHelper</w:t>
+      </w:r>
+      <w:r>
+        <w:rPr>
+          <w:rFonts w:hint="eastAsia"/>
+        </w:rPr>
+        <w:t>类</w:t>
+      </w:r>
+    </w:p>
+    <w:p>
+      <w:pPr>
+        <w:ind w:firstLine="420"/>
+      </w:pPr>
+      <w:r>
+        <w:rPr>
+          <w:rFonts w:hint="eastAsia"/>
+        </w:rPr>
+        <w:t>第二步调用</w:t>
+      </w:r>
+      <w:r>
+        <w:rPr>
+          <w:rFonts w:hint="eastAsia"/>
+        </w:rPr>
+        <w:t>submit</w:t>
+      </w:r>
+      <w:r>
+        <w:t>Task()</w:t>
+      </w:r>
+      <w:r>
+        <w:rPr>
+          <w:rFonts w:hint="eastAsia"/>
+        </w:rPr>
+        <w:t>函数，</w:t>
+      </w:r>
+      <w:r>
+        <w:rPr>
+          <w:rFonts w:hint="eastAsia"/>
+        </w:rPr>
+        <w:t>submit</w:t>
+      </w:r>
+      <w:r>
+        <w:t>Task</w:t>
+      </w:r>
+      <w:r>
+        <w:rPr>
+          <w:rFonts w:hint="eastAsia"/>
+        </w:rPr>
+        <w:t>()</w:t>
+      </w:r>
+      <w:r>
+        <w:rPr>
+          <w:rFonts w:hint="eastAsia"/>
+        </w:rPr>
+        <w:t>函数将</w:t>
+      </w:r>
+      <w:r>
+        <w:t>GetSubmitListFromXML</w:t>
+      </w:r>
+      <w:r>
+        <w:t>()</w:t>
+      </w:r>
+      <w:r>
+        <w:rPr>
+          <w:rFonts w:hint="eastAsia"/>
+        </w:rPr>
+        <w:t>获得的提交脚本参数与</w:t>
+      </w:r>
+      <w:r>
+        <w:t>StoreConstant</w:t>
+      </w:r>
+      <w:r>
+        <w:rPr>
+          <w:rFonts w:hint="eastAsia"/>
+        </w:rPr>
+        <w:t>中的参数结合构成可以被</w:t>
+      </w:r>
+      <w:r>
+        <w:rPr>
+          <w:rFonts w:hint="eastAsia"/>
+        </w:rPr>
+        <w:t>cmd.exe</w:t>
+      </w:r>
+      <w:r>
+        <w:rPr>
+          <w:rFonts w:hint="eastAsia"/>
+        </w:rPr>
+        <w:t>执行的提交脚本命令行，然后调用</w:t>
+      </w:r>
+      <w:r>
+        <w:rPr>
+          <w:rFonts w:hint="eastAsia"/>
+        </w:rPr>
+        <w:t>e</w:t>
+      </w:r>
+      <w:r>
+        <w:t>xecute</w:t>
+      </w:r>
+      <w:r>
+        <w:t>()</w:t>
+      </w:r>
+      <w:r>
+        <w:rPr>
+          <w:rFonts w:hint="eastAsia"/>
+        </w:rPr>
+        <w:t>执行命令行并将执行数据写入日志文件中；</w:t>
+      </w:r>
+    </w:p>
+    <w:p>
+      <w:pPr>
+        <w:ind w:firstLine="420"/>
+      </w:pPr>
+      <w:r>
+        <w:rPr>
+          <w:rFonts w:hint="eastAsia"/>
+        </w:rPr>
+        <w:t>第三步</w:t>
+      </w:r>
+      <w:r>
+        <w:rPr>
+          <w:rFonts w:hint="eastAsia"/>
+        </w:rPr>
+        <w:t>调用</w:t>
+      </w:r>
+      <w:r>
+        <w:rPr>
+          <w:rFonts w:hint="eastAsia"/>
+        </w:rPr>
+        <w:t>i</w:t>
+      </w:r>
+      <w:r>
+        <w:t xml:space="preserve">mportTask </w:t>
+      </w:r>
+      <w:r>
+        <w:t>()</w:t>
+      </w:r>
+      <w:r>
+        <w:rPr>
+          <w:rFonts w:hint="eastAsia"/>
+        </w:rPr>
+        <w:t>函数</w:t>
+      </w:r>
+      <w:r>
+        <w:rPr>
+          <w:rFonts w:hint="eastAsia"/>
+        </w:rPr>
+        <w:t>，</w:t>
+      </w:r>
+      <w:r>
+        <w:rPr>
+          <w:rFonts w:hint="eastAsia"/>
+        </w:rPr>
+        <w:t>i</w:t>
+      </w:r>
+      <w:r>
+        <w:t xml:space="preserve">mportTask </w:t>
+      </w:r>
+      <w:r>
+        <w:t>()</w:t>
+      </w:r>
+      <w:r>
+        <w:rPr>
+          <w:rFonts w:hint="eastAsia"/>
+        </w:rPr>
+        <w:t>函数</w:t>
+      </w:r>
+      <w:r>
+        <w:rPr>
+          <w:rFonts w:hint="eastAsia"/>
+        </w:rPr>
+        <w:t>将</w:t>
+      </w:r>
+      <w:r>
+        <w:t>GetImportListFromXML</w:t>
+      </w:r>
+      <w:r>
+        <w:rPr>
+          <w:rFonts w:hint="eastAsia"/>
+        </w:rPr>
+        <w:t>()</w:t>
+      </w:r>
+      <w:r>
+        <w:rPr>
+          <w:rFonts w:hint="eastAsia"/>
+        </w:rPr>
+        <w:t>获得的导入数据参数与</w:t>
+      </w:r>
+      <w:r>
+        <w:t>StoreConstant</w:t>
+      </w:r>
+      <w:r>
+        <w:rPr>
+          <w:rFonts w:hint="eastAsia"/>
+        </w:rPr>
+        <w:t>中的参数构成</w:t>
+      </w:r>
+      <w:r>
+        <w:t>CopyAndImport</w:t>
+      </w:r>
+      <w:r>
+        <w:rPr>
+          <w:rFonts w:hint="eastAsia"/>
+        </w:rPr>
+        <w:t>类，然后将</w:t>
+      </w:r>
+      <w:r>
+        <w:t>CopyAndImport</w:t>
+      </w:r>
+      <w:r>
+        <w:rPr>
+          <w:rFonts w:hint="eastAsia"/>
+        </w:rPr>
+        <w:t>类</w:t>
+      </w:r>
+      <w:r>
+        <w:rPr>
+          <w:rFonts w:hint="eastAsia"/>
+        </w:rPr>
+        <w:t>的数据拼接成</w:t>
+      </w:r>
+      <w:r>
+        <w:rPr>
+          <w:rFonts w:hint="eastAsia"/>
+        </w:rPr>
+        <w:t>可以被</w:t>
+      </w:r>
+      <w:r>
+        <w:rPr>
+          <w:rFonts w:hint="eastAsia"/>
+        </w:rPr>
+        <w:t>cmd.exe</w:t>
+      </w:r>
+      <w:r>
+        <w:rPr>
+          <w:rFonts w:hint="eastAsia"/>
+        </w:rPr>
+        <w:t>执行的</w:t>
+      </w:r>
+      <w:r>
+        <w:rPr>
+          <w:rFonts w:hint="eastAsia"/>
+        </w:rPr>
+        <w:t>导入数据</w:t>
+      </w:r>
+      <w:r>
+        <w:rPr>
+          <w:rFonts w:hint="eastAsia"/>
+        </w:rPr>
+        <w:t>命令行，然后调用</w:t>
+      </w:r>
+      <w:r>
+        <w:rPr>
+          <w:rFonts w:hint="eastAsia"/>
+        </w:rPr>
+        <w:t>e</w:t>
+      </w:r>
+      <w:r>
+        <w:t>xecute</w:t>
+      </w:r>
+      <w:r>
+        <w:t>()</w:t>
+      </w:r>
+      <w:r>
+        <w:rPr>
+          <w:rFonts w:hint="eastAsia"/>
+        </w:rPr>
+        <w:t>执行命令行</w:t>
+      </w:r>
+      <w:r>
+        <w:rPr>
+          <w:rFonts w:hint="eastAsia"/>
+        </w:rPr>
+        <w:t>将数据导入到数据库中</w:t>
+      </w:r>
+      <w:r>
+        <w:rPr>
+          <w:rFonts w:hint="eastAsia"/>
+        </w:rPr>
+        <w:t>并将执行数据写入</w:t>
+      </w:r>
+      <w:r>
+        <w:rPr>
+          <w:rFonts w:hint="eastAsia"/>
+        </w:rPr>
+        <w:t>日志文件中。</w:t>
+      </w:r>
+    </w:p>
+    <w:p>
+      <w:pPr>
+        <w:ind w:firstLine="420"/>
+        <w:rPr>
+          <w:rFonts w:hint="eastAsia"/>
+        </w:rPr>
+      </w:pPr>
+      <w:r>
+        <w:rPr>
+          <w:rFonts w:hint="eastAsia"/>
+        </w:rPr>
+        <w:t>以上介绍了</w:t>
+      </w:r>
+      <w:r>
+        <w:rPr>
+          <w:rFonts w:hint="eastAsia"/>
+        </w:rPr>
+        <w:t>自动化工具模块</w:t>
+      </w:r>
+      <w:r>
+        <w:rPr>
+          <w:rFonts w:hint="eastAsia"/>
+        </w:rPr>
+        <w:t>实现过程中需要的类和数据结构，通过实现以上所有类和其数据成员以及方法本文实现了</w:t>
+      </w:r>
+      <w:r>
+        <w:rPr>
+          <w:rFonts w:hint="eastAsia"/>
+        </w:rPr>
+        <w:t>自动化工具模块</w:t>
+      </w:r>
+      <w:r>
+        <w:rPr>
+          <w:rFonts w:hint="eastAsia"/>
+        </w:rPr>
+        <w:t>。</w:t>
       </w:r>
       <w:bookmarkStart w:id="0" w:name="_GoBack"/>
       <w:bookmarkEnd w:id="0"/>
-    </w:p>
-    <w:p>
-      <w:pPr>
-        <w:ind w:firstLine="420"/>
-        <w:rPr>
-          <w:rFonts w:hint="eastAsia"/>
-        </w:rPr>
-      </w:pPr>
-      <w:r>
-        <w:rPr>
-          <w:rFonts w:hint="eastAsia"/>
-        </w:rPr>
-        <w:t>在自动化工具中还有一项特别重要的任务就是异常处理，异常处理主要分为两步：第一步是在异常发生时，立即抓住异常并恢复上下文；第二步是在本地日志文件中记录异常的详细信息，供开发人员查看；第三步是邮件通知开发人员，</w:t>
-      </w:r>
-      <w:r>
-        <w:rPr>
-          <w:rFonts w:hint="eastAsia"/>
-        </w:rPr>
-        <w:t>使其</w:t>
-      </w:r>
-      <w:r>
-        <w:rPr>
-          <w:rFonts w:hint="eastAsia"/>
-        </w:rPr>
-        <w:t>尽快查看并修复出现的问题。自动化工具模块为每个任务在本地维护四个日志文件：</w:t>
-      </w:r>
-      <w:r>
-        <w:rPr>
-          <w:rFonts w:hint="eastAsia"/>
-        </w:rPr>
-        <w:t>Log.txt</w:t>
-      </w:r>
-      <w:r>
-        <w:rPr>
-          <w:rFonts w:hint="eastAsia"/>
-        </w:rPr>
-        <w:t>，</w:t>
-      </w:r>
-      <w:r>
-        <w:rPr>
-          <w:rFonts w:hint="eastAsia"/>
-        </w:rPr>
-        <w:t>Errorlist.txt</w:t>
-      </w:r>
-      <w:r>
-        <w:rPr>
-          <w:rFonts w:hint="eastAsia"/>
-        </w:rPr>
-        <w:t>，</w:t>
-      </w:r>
-      <w:r>
-        <w:rPr>
-          <w:rFonts w:hint="eastAsia"/>
-        </w:rPr>
-        <w:t>RecordSubmit.txt</w:t>
-      </w:r>
-      <w:r>
-        <w:rPr>
-          <w:rFonts w:hint="eastAsia"/>
-        </w:rPr>
-        <w:t>，</w:t>
-      </w:r>
-      <w:r>
-        <w:rPr>
-          <w:rFonts w:hint="eastAsia"/>
-        </w:rPr>
-        <w:t>RecordImport.txt</w:t>
-      </w:r>
-      <w:r>
-        <w:rPr>
-          <w:rFonts w:hint="eastAsia"/>
-        </w:rPr>
-        <w:t>。</w:t>
-      </w:r>
-      <w:r>
-        <w:rPr>
-          <w:rFonts w:hint="eastAsia"/>
-        </w:rPr>
-        <w:t>Log.txt</w:t>
-      </w:r>
-      <w:r>
-        <w:rPr>
-          <w:rFonts w:hint="eastAsia"/>
-        </w:rPr>
-        <w:t>存放脚本提交时间和脚本名称；</w:t>
-      </w:r>
-      <w:r>
-        <w:rPr>
-          <w:rFonts w:hint="eastAsia"/>
-        </w:rPr>
-        <w:t>Errorlist.txt</w:t>
-      </w:r>
-      <w:r>
-        <w:rPr>
-          <w:rFonts w:hint="eastAsia"/>
-        </w:rPr>
-        <w:t>存放脚本提交或者数据导入时出现的异常详细信息，当出现异常时查看</w:t>
-      </w:r>
-      <w:r>
-        <w:rPr>
-          <w:rFonts w:hint="eastAsia"/>
-        </w:rPr>
-        <w:t>Errorlist.txt</w:t>
-      </w:r>
-      <w:r>
-        <w:rPr>
-          <w:rFonts w:hint="eastAsia"/>
-        </w:rPr>
-        <w:t>文件可以查看异常信息寻找解决方法；</w:t>
-      </w:r>
-      <w:r>
-        <w:rPr>
-          <w:rFonts w:hint="eastAsia"/>
-        </w:rPr>
-        <w:t>RecordSubmit.txt</w:t>
-      </w:r>
-      <w:r>
-        <w:rPr>
-          <w:rFonts w:hint="eastAsia"/>
-        </w:rPr>
-        <w:t>存放已经提交脚本的</w:t>
-      </w:r>
-      <w:r>
-        <w:rPr>
-          <w:rFonts w:hint="eastAsia"/>
-        </w:rPr>
-        <w:t>日期</w:t>
-      </w:r>
-      <w:r>
-        <w:rPr>
-          <w:rFonts w:hint="eastAsia"/>
-        </w:rPr>
-        <w:t>，</w:t>
-      </w:r>
-      <w:r>
-        <w:rPr>
-          <w:rFonts w:hint="eastAsia"/>
-        </w:rPr>
-        <w:t>目的是</w:t>
-      </w:r>
-      <w:r>
-        <w:rPr>
-          <w:rFonts w:hint="eastAsia"/>
-        </w:rPr>
-        <w:t>防止重复提交</w:t>
-      </w:r>
-      <w:r>
-        <w:rPr>
-          <w:rFonts w:hint="eastAsia"/>
-        </w:rPr>
-        <w:t>脚本</w:t>
-      </w:r>
-      <w:r>
-        <w:rPr>
-          <w:rFonts w:hint="eastAsia"/>
-        </w:rPr>
-        <w:t>；</w:t>
-      </w:r>
-      <w:r>
-        <w:rPr>
-          <w:rFonts w:hint="eastAsia"/>
-        </w:rPr>
-        <w:t>RecordImport.txt</w:t>
-      </w:r>
-      <w:r>
-        <w:rPr>
-          <w:rFonts w:hint="eastAsia"/>
-        </w:rPr>
-        <w:t>存放已经导入数据库的数据</w:t>
-      </w:r>
-      <w:r>
-        <w:rPr>
-          <w:rFonts w:hint="eastAsia"/>
-        </w:rPr>
-        <w:t>日期</w:t>
-      </w:r>
-      <w:r>
-        <w:rPr>
-          <w:rFonts w:hint="eastAsia"/>
-        </w:rPr>
-        <w:t>，</w:t>
-      </w:r>
-      <w:r>
-        <w:rPr>
-          <w:rFonts w:hint="eastAsia"/>
-        </w:rPr>
-        <w:t>目的是</w:t>
-      </w:r>
-      <w:r>
-        <w:rPr>
-          <w:rFonts w:hint="eastAsia"/>
-        </w:rPr>
-        <w:t>防止重复导入数据。</w:t>
-      </w:r>
-    </w:p>
-    <w:p>
-      <w:pPr>
-        <w:ind w:firstLine="420"/>
-        <w:rPr>
-          <w:rFonts w:hint="eastAsia"/>
-        </w:rPr>
-      </w:pPr>
-    </w:p>
-    <w:p>
-      <w:pPr>
-        <w:rPr>
-          <w:rFonts w:hint="eastAsia"/>
-        </w:rPr>
-      </w:pPr>
     </w:p>
     <w:sectPr>
       <w:pgSz w:w="11906" w:h="16838" w:code="9"/>
@@ -28685,7 +30548,7 @@
 </file>
 
 <file path=customXml/itemProps1.xml><?xml version="1.0" encoding="utf-8"?>
-<ds:datastoreItem xmlns:ds="http://schemas.openxmlformats.org/officeDocument/2006/customXml" ds:itemID="{DBFE1483-ABBF-447B-AF4C-53398C1C245D}">
+<ds:datastoreItem xmlns:ds="http://schemas.openxmlformats.org/officeDocument/2006/customXml" ds:itemID="{F77E7144-E6A3-45D0-BA73-4EF9F4BD41F4}">
   <ds:schemaRefs>
     <ds:schemaRef ds:uri="http://schemas.openxmlformats.org/officeDocument/2006/bibliography"/>
   </ds:schemaRefs>

</xml_diff>

<commit_message>
change based on third advice
</commit_message>
<xml_diff>
--- a/GraduationPaper.docx
+++ b/GraduationPaper.docx
@@ -4455,9 +4455,9 @@
         <w:t xml:space="preserve">og, Cortana </w:t>
       </w:r>
     </w:p>
-    <w:bookmarkStart w:id="2" w:name="_Toc460318270" w:displacedByCustomXml="next"/>
+    <w:bookmarkStart w:id="2" w:name="_Toc464396058" w:displacedByCustomXml="next"/>
     <w:bookmarkStart w:id="3" w:name="_Toc461310979" w:displacedByCustomXml="next"/>
-    <w:bookmarkStart w:id="4" w:name="_Toc464396058" w:displacedByCustomXml="next"/>
+    <w:bookmarkStart w:id="4" w:name="_Toc460318270" w:displacedByCustomXml="next"/>
     <w:sdt>
       <w:sdtPr>
         <w:rPr>
@@ -24801,19 +24801,99 @@
         <w:rPr>
           <w:rFonts w:hint="eastAsia"/>
         </w:rPr>
-        <w:t>分布式文件系统存储模块与自动化运行脚本工具的交互，自动化工具与数据库模块的交互，网站与数据库的交互</w:t>
-      </w:r>
-      <w:r>
-        <w:rPr>
-          <w:rFonts w:hint="eastAsia"/>
-        </w:rPr>
-        <w:t>，系统</w:t>
+        <w:t>分布式文件系统存储模块与自动化运行脚本工具的交互，自动化</w:t>
+      </w:r>
+      <w:r>
+        <w:rPr>
+          <w:rFonts w:hint="eastAsia"/>
+        </w:rPr>
+        <w:t>运行脚本</w:t>
+      </w:r>
+      <w:r>
+        <w:rPr>
+          <w:rFonts w:hint="eastAsia"/>
+        </w:rPr>
+        <w:t>工具与数据库模块的交互，网站</w:t>
+      </w:r>
+      <w:r>
+        <w:rPr>
+          <w:rFonts w:hint="eastAsia"/>
+        </w:rPr>
+        <w:t>展示</w:t>
+      </w:r>
+      <w:r>
+        <w:t>模块</w:t>
+      </w:r>
+      <w:r>
+        <w:rPr>
+          <w:rFonts w:hint="eastAsia"/>
+        </w:rPr>
+        <w:t>与数据库</w:t>
+      </w:r>
+      <w:r>
+        <w:rPr>
+          <w:rFonts w:hint="eastAsia"/>
+        </w:rPr>
+        <w:t>模块</w:t>
+      </w:r>
+      <w:r>
+        <w:rPr>
+          <w:rFonts w:hint="eastAsia"/>
+        </w:rPr>
+        <w:t>的交互</w:t>
+      </w:r>
+      <w:r>
+        <w:rPr>
+          <w:rFonts w:hint="eastAsia"/>
+        </w:rPr>
+        <w:t>。根据</w:t>
+      </w:r>
+      <w:r>
+        <w:rPr>
+          <w:rFonts w:hint="eastAsia"/>
+        </w:rPr>
+        <w:t>微软小</w:t>
+      </w:r>
+      <w:proofErr w:type="gramStart"/>
+      <w:r>
+        <w:rPr>
+          <w:rFonts w:hint="eastAsia"/>
+        </w:rPr>
+        <w:t>娜</w:t>
+      </w:r>
+      <w:proofErr w:type="gramEnd"/>
+      <w:r>
+        <w:rPr>
+          <w:rFonts w:hint="eastAsia"/>
+        </w:rPr>
+        <w:t>性能分析系统</w:t>
+      </w:r>
+      <w:r>
+        <w:rPr>
+          <w:rFonts w:hint="eastAsia"/>
+        </w:rPr>
+        <w:t>模块的</w:t>
+      </w:r>
+      <w:r>
+        <w:t>功能</w:t>
+      </w:r>
+      <w:r>
+        <w:rPr>
+          <w:rFonts w:hint="eastAsia"/>
+        </w:rPr>
+        <w:t>得到系统</w:t>
       </w:r>
       <w:r>
         <w:rPr>
           <w:rFonts w:hint="eastAsia"/>
         </w:rPr>
         <w:t>结构设计</w:t>
+      </w:r>
+      <w:r>
+        <w:rPr>
+          <w:rFonts w:hint="eastAsia"/>
+        </w:rPr>
+        <w:t>图</w:t>
       </w:r>
       <w:r>
         <w:rPr>
@@ -24842,6 +24922,42 @@
     </w:p>
     <w:p>
       <w:pPr>
+        <w:ind w:firstLine="420"/>
+      </w:pPr>
+      <w:r>
+        <w:rPr>
+          <w:rFonts w:hint="eastAsia"/>
+        </w:rPr>
+        <w:lastRenderedPageBreak/>
+        <w:t>（</w:t>
+      </w:r>
+      <w:r>
+        <w:rPr>
+          <w:rFonts w:hint="eastAsia"/>
+        </w:rPr>
+        <w:t>1</w:t>
+      </w:r>
+      <w:r>
+        <w:rPr>
+          <w:rFonts w:hint="eastAsia"/>
+        </w:rPr>
+        <w:t>）日志模块：负责收集用户日志、整理用户日志并将用户日志数据保存在</w:t>
+      </w:r>
+      <w:r>
+        <w:rPr>
+          <w:rFonts w:hint="eastAsia"/>
+        </w:rPr>
+        <w:t>Cosmos</w:t>
+      </w:r>
+      <w:r>
+        <w:rPr>
+          <w:rFonts w:hint="eastAsia"/>
+        </w:rPr>
+        <w:t>分布式文件系统中；</w:t>
+      </w:r>
+    </w:p>
+    <w:p>
+      <w:pPr>
         <w:spacing w:line="240" w:lineRule="auto"/>
         <w:jc w:val="center"/>
       </w:pPr>
@@ -24849,7 +24965,6 @@
         <w:rPr>
           <w:noProof/>
         </w:rPr>
-        <w:lastRenderedPageBreak/>
         <w:drawing>
           <wp:inline distT="0" distB="0" distL="0" distR="0" wp14:anchorId="12FD40A8" wp14:editId="06568494">
             <wp:extent cx="4337050" cy="3029633"/>
@@ -24938,6 +25053,8 @@
         </w:rPr>
         <w:t>图</w:t>
       </w:r>
+      <w:bookmarkStart w:id="27" w:name="_GoBack"/>
+      <w:bookmarkEnd w:id="27"/>
     </w:p>
     <w:p>
       <w:pPr>
@@ -24953,37 +25070,37 @@
         <w:rPr>
           <w:rFonts w:hint="eastAsia"/>
         </w:rPr>
-        <w:t>1</w:t>
-      </w:r>
-      <w:r>
-        <w:rPr>
-          <w:rFonts w:hint="eastAsia"/>
-        </w:rPr>
-        <w:t>）日志</w:t>
-      </w:r>
-      <w:r>
-        <w:rPr>
-          <w:rFonts w:hint="eastAsia"/>
-        </w:rPr>
-        <w:t>模块</w:t>
-      </w:r>
-      <w:r>
-        <w:rPr>
-          <w:rFonts w:hint="eastAsia"/>
-        </w:rPr>
-        <w:t>：收集用户日志、整理用户日志</w:t>
-      </w:r>
-      <w:r>
-        <w:rPr>
-          <w:rFonts w:hint="eastAsia"/>
-        </w:rPr>
-        <w:t>并</w:t>
-      </w:r>
-      <w:r>
-        <w:rPr>
-          <w:rFonts w:hint="eastAsia"/>
-        </w:rPr>
-        <w:t>将用户日志</w:t>
+        <w:t>2</w:t>
+      </w:r>
+      <w:r>
+        <w:rPr>
+          <w:rFonts w:hint="eastAsia"/>
+        </w:rPr>
+        <w:t>）</w:t>
+      </w:r>
+      <w:r>
+        <w:rPr>
+          <w:rFonts w:hint="eastAsia"/>
+        </w:rPr>
+        <w:t>性能数据</w:t>
+      </w:r>
+      <w:r>
+        <w:rPr>
+          <w:rFonts w:hint="eastAsia"/>
+        </w:rPr>
+        <w:t>计算：根据</w:t>
+      </w:r>
+      <w:r>
+        <w:rPr>
+          <w:rFonts w:hint="eastAsia"/>
+        </w:rPr>
+        <w:t>业务需求和</w:t>
+      </w:r>
+      <w:r>
+        <w:rPr>
+          <w:rFonts w:hint="eastAsia"/>
+        </w:rPr>
+        <w:t>产品需求计算日志</w:t>
       </w:r>
       <w:r>
         <w:rPr>
@@ -24995,19 +25112,55 @@
         <w:rPr>
           <w:rFonts w:hint="eastAsia"/>
         </w:rPr>
-        <w:t>保存在</w:t>
-      </w:r>
-      <w:r>
-        <w:rPr>
-          <w:rFonts w:hint="eastAsia"/>
-        </w:rPr>
-        <w:t>Cosmos</w:t>
-      </w:r>
-      <w:r>
-        <w:rPr>
-          <w:rFonts w:hint="eastAsia"/>
-        </w:rPr>
-        <w:t>分布式文件系统中；</w:t>
+        <w:t>获得产品</w:t>
+      </w:r>
+      <w:r>
+        <w:rPr>
+          <w:rFonts w:hint="eastAsia"/>
+        </w:rPr>
+        <w:t>的</w:t>
+      </w:r>
+      <w:r>
+        <w:rPr>
+          <w:rFonts w:hint="eastAsia"/>
+        </w:rPr>
+        <w:t>性能</w:t>
+      </w:r>
+      <w:r>
+        <w:rPr>
+          <w:rFonts w:hint="eastAsia"/>
+        </w:rPr>
+        <w:t>参数</w:t>
+      </w:r>
+      <w:r>
+        <w:rPr>
+          <w:rFonts w:hint="eastAsia"/>
+        </w:rPr>
+        <w:t>，主要包括功能模块</w:t>
+      </w:r>
+      <w:r>
+        <w:rPr>
+          <w:rFonts w:hint="eastAsia"/>
+        </w:rPr>
+        <w:t>的</w:t>
+      </w:r>
+      <w:r>
+        <w:rPr>
+          <w:rFonts w:hint="eastAsia"/>
+        </w:rPr>
+        <w:t>成功率，功能模块</w:t>
+      </w:r>
+      <w:r>
+        <w:rPr>
+          <w:rFonts w:hint="eastAsia"/>
+        </w:rPr>
+        <w:t>的</w:t>
+      </w:r>
+      <w:r>
+        <w:rPr>
+          <w:rFonts w:hint="eastAsia"/>
+        </w:rPr>
+        <w:t>延迟时间和功能模块的活跃用户量；</w:t>
       </w:r>
     </w:p>
     <w:p>
@@ -25024,97 +25177,61 @@
         <w:rPr>
           <w:rFonts w:hint="eastAsia"/>
         </w:rPr>
-        <w:t>2</w:t>
-      </w:r>
-      <w:r>
-        <w:rPr>
-          <w:rFonts w:hint="eastAsia"/>
-        </w:rPr>
-        <w:t>）</w:t>
-      </w:r>
-      <w:r>
-        <w:rPr>
-          <w:rFonts w:hint="eastAsia"/>
-        </w:rPr>
-        <w:t>性能数据</w:t>
-      </w:r>
-      <w:r>
-        <w:rPr>
-          <w:rFonts w:hint="eastAsia"/>
-        </w:rPr>
-        <w:t>计算：根据</w:t>
-      </w:r>
-      <w:r>
-        <w:rPr>
-          <w:rFonts w:hint="eastAsia"/>
-        </w:rPr>
-        <w:t>业务需求和</w:t>
-      </w:r>
-      <w:r>
-        <w:rPr>
-          <w:rFonts w:hint="eastAsia"/>
-        </w:rPr>
-        <w:t>产品需求计算日志</w:t>
-      </w:r>
-      <w:r>
-        <w:rPr>
-          <w:rFonts w:hint="eastAsia"/>
-        </w:rPr>
-        <w:t>数据</w:t>
-      </w:r>
-      <w:r>
-        <w:rPr>
-          <w:rFonts w:hint="eastAsia"/>
-        </w:rPr>
-        <w:t>获得产品</w:t>
-      </w:r>
-      <w:r>
-        <w:rPr>
-          <w:rFonts w:hint="eastAsia"/>
-        </w:rPr>
-        <w:t>的</w:t>
-      </w:r>
-      <w:r>
-        <w:rPr>
-          <w:rFonts w:hint="eastAsia"/>
-        </w:rPr>
-        <w:t>性能</w:t>
-      </w:r>
-      <w:r>
-        <w:rPr>
-          <w:rFonts w:hint="eastAsia"/>
-        </w:rPr>
-        <w:t>参数</w:t>
-      </w:r>
-      <w:r>
-        <w:rPr>
-          <w:rFonts w:hint="eastAsia"/>
-        </w:rPr>
-        <w:t>，主要包括功能模块</w:t>
-      </w:r>
-      <w:r>
-        <w:rPr>
-          <w:rFonts w:hint="eastAsia"/>
-        </w:rPr>
-        <w:t>的</w:t>
-      </w:r>
-      <w:r>
-        <w:rPr>
-          <w:rFonts w:hint="eastAsia"/>
-        </w:rPr>
-        <w:t>成功率，功能模块</w:t>
-      </w:r>
-      <w:r>
-        <w:rPr>
-          <w:rFonts w:hint="eastAsia"/>
-        </w:rPr>
-        <w:t>的</w:t>
-      </w:r>
-      <w:r>
-        <w:rPr>
-          <w:rFonts w:hint="eastAsia"/>
-        </w:rPr>
-        <w:t>延迟时间和功能模块的活跃用户量；</w:t>
+        <w:t>3</w:t>
+      </w:r>
+      <w:r>
+        <w:rPr>
+          <w:rFonts w:hint="eastAsia"/>
+        </w:rPr>
+        <w:t>）自动化工具：自动化工具</w:t>
+      </w:r>
+      <w:r>
+        <w:rPr>
+          <w:rFonts w:hint="eastAsia"/>
+        </w:rPr>
+        <w:t>需要</w:t>
+      </w:r>
+      <w:r>
+        <w:rPr>
+          <w:rFonts w:hint="eastAsia"/>
+        </w:rPr>
+        <w:t>每天定时提交脚本</w:t>
+      </w:r>
+      <w:r>
+        <w:rPr>
+          <w:rFonts w:hint="eastAsia"/>
+        </w:rPr>
+        <w:t>并</w:t>
+      </w:r>
+      <w:r>
+        <w:rPr>
+          <w:rFonts w:hint="eastAsia"/>
+        </w:rPr>
+        <w:t>计算</w:t>
+      </w:r>
+      <w:r>
+        <w:rPr>
+          <w:rFonts w:hint="eastAsia"/>
+        </w:rPr>
+        <w:t>日志</w:t>
+      </w:r>
+      <w:r>
+        <w:rPr>
+          <w:rFonts w:hint="eastAsia"/>
+        </w:rPr>
+        <w:t>数据，然后将计算的产品性能数据保存在数据库中</w:t>
+      </w:r>
+      <w:r>
+        <w:rPr>
+          <w:rFonts w:hint="eastAsia"/>
+        </w:rPr>
+        <w:t>，在数据和工具出现异常时，自动化工具需要对异常进行自动处理</w:t>
+      </w:r>
+      <w:r>
+        <w:rPr>
+          <w:rFonts w:hint="eastAsia"/>
+        </w:rPr>
+        <w:t>；</w:t>
       </w:r>
     </w:p>
     <w:p>
@@ -25131,49 +25248,13 @@
         <w:rPr>
           <w:rFonts w:hint="eastAsia"/>
         </w:rPr>
-        <w:t>3</w:t>
-      </w:r>
-      <w:r>
-        <w:rPr>
-          <w:rFonts w:hint="eastAsia"/>
-        </w:rPr>
-        <w:t>）自动化工具：自动化工具</w:t>
-      </w:r>
-      <w:r>
-        <w:rPr>
-          <w:rFonts w:hint="eastAsia"/>
-        </w:rPr>
-        <w:t>需要</w:t>
-      </w:r>
-      <w:r>
-        <w:rPr>
-          <w:rFonts w:hint="eastAsia"/>
-        </w:rPr>
-        <w:t>每天定时提交脚本</w:t>
-      </w:r>
-      <w:r>
-        <w:rPr>
-          <w:rFonts w:hint="eastAsia"/>
-        </w:rPr>
-        <w:t>并</w:t>
-      </w:r>
-      <w:r>
-        <w:rPr>
-          <w:rFonts w:hint="eastAsia"/>
-        </w:rPr>
-        <w:t>计算</w:t>
-      </w:r>
-      <w:r>
-        <w:rPr>
-          <w:rFonts w:hint="eastAsia"/>
-        </w:rPr>
-        <w:t>日志</w:t>
-      </w:r>
-      <w:r>
-        <w:rPr>
-          <w:rFonts w:hint="eastAsia"/>
-        </w:rPr>
-        <w:t>数据，然后将计算的产品性能数据保存在数据库中；</w:t>
+        <w:t>4</w:t>
+      </w:r>
+      <w:r>
+        <w:rPr>
+          <w:rFonts w:hint="eastAsia"/>
+        </w:rPr>
+        <w:t>）网站：网站将保存在数据库中的性能数据展示在网页上，根据不同的业务需求以不同的方式展示不同的数据。</w:t>
       </w:r>
     </w:p>
     <w:p>
@@ -25184,29 +25265,6 @@
         <w:rPr>
           <w:rFonts w:hint="eastAsia"/>
         </w:rPr>
-        <w:t>（</w:t>
-      </w:r>
-      <w:r>
-        <w:rPr>
-          <w:rFonts w:hint="eastAsia"/>
-        </w:rPr>
-        <w:t>4</w:t>
-      </w:r>
-      <w:r>
-        <w:rPr>
-          <w:rFonts w:hint="eastAsia"/>
-        </w:rPr>
-        <w:t>）网站：网站将保存在数据库中的性能数据展示在网页上，根据不同的业务需求以不同的方式展示不同的数据。</w:t>
-      </w:r>
-    </w:p>
-    <w:p>
-      <w:pPr>
-        <w:ind w:firstLine="420"/>
-      </w:pPr>
-      <w:r>
-        <w:rPr>
-          <w:rFonts w:hint="eastAsia"/>
-        </w:rPr>
         <w:t>为了提高微软小</w:t>
       </w:r>
       <w:proofErr w:type="gramStart"/>
@@ -25298,6 +25356,117 @@
           <w:rFonts w:hint="eastAsia"/>
         </w:rPr>
         <w:t>所示</w:t>
+      </w:r>
+      <w:r>
+        <w:rPr>
+          <w:rFonts w:hint="eastAsia"/>
+        </w:rPr>
+        <w:t>，客户端</w:t>
+      </w:r>
+      <w:r>
+        <w:t>先产生日志，</w:t>
+      </w:r>
+      <w:r>
+        <w:rPr>
+          <w:rFonts w:hint="eastAsia"/>
+        </w:rPr>
+        <w:t>然后</w:t>
+      </w:r>
+      <w:r>
+        <w:t>系统</w:t>
+      </w:r>
+      <w:r>
+        <w:rPr>
+          <w:rFonts w:hint="eastAsia"/>
+        </w:rPr>
+        <w:t>收集</w:t>
+      </w:r>
+      <w:r>
+        <w:t>日志并用</w:t>
+      </w:r>
+      <w:r>
+        <w:t>Cosmos</w:t>
+      </w:r>
+      <w:r>
+        <w:t>文件系统存储日志</w:t>
+      </w:r>
+      <w:r>
+        <w:rPr>
+          <w:rFonts w:hint="eastAsia"/>
+        </w:rPr>
+        <w:t>，</w:t>
+      </w:r>
+      <w:r>
+        <w:t>接下来使用</w:t>
+      </w:r>
+      <w:r>
+        <w:t>Scope</w:t>
+      </w:r>
+      <w:r>
+        <w:t>脚本计算</w:t>
+      </w:r>
+      <w:r>
+        <w:rPr>
+          <w:rFonts w:hint="eastAsia"/>
+        </w:rPr>
+        <w:t>功能</w:t>
+      </w:r>
+      <w:r>
+        <w:t>模块的</w:t>
+      </w:r>
+      <w:r>
+        <w:rPr>
+          <w:rFonts w:hint="eastAsia"/>
+        </w:rPr>
+        <w:t>成功率</w:t>
+      </w:r>
+      <w:r>
+        <w:t>、延迟时间</w:t>
+      </w:r>
+      <w:r>
+        <w:rPr>
+          <w:rFonts w:hint="eastAsia"/>
+        </w:rPr>
+        <w:t>和活跃用户量，然后</w:t>
+      </w:r>
+      <w:r>
+        <w:t>将计算的性能数据保存在数据库中，</w:t>
+      </w:r>
+      <w:r>
+        <w:rPr>
+          <w:rFonts w:hint="eastAsia"/>
+        </w:rPr>
+        <w:t>最后</w:t>
+      </w:r>
+      <w:r>
+        <w:t>网站</w:t>
+      </w:r>
+      <w:r>
+        <w:rPr>
+          <w:rFonts w:hint="eastAsia"/>
+        </w:rPr>
+        <w:t>从</w:t>
+      </w:r>
+      <w:r>
+        <w:t>数据库中读取</w:t>
+      </w:r>
+      <w:r>
+        <w:rPr>
+          <w:rFonts w:hint="eastAsia"/>
+        </w:rPr>
+        <w:t>性能</w:t>
+      </w:r>
+      <w:r>
+        <w:t>数据并展示</w:t>
+      </w:r>
+      <w:r>
+        <w:rPr>
+          <w:rFonts w:hint="eastAsia"/>
+        </w:rPr>
+        <w:t>在</w:t>
+      </w:r>
+      <w:r>
+        <w:t>网页上</w:t>
       </w:r>
       <w:r>
         <w:rPr>
@@ -25529,7 +25698,7 @@
         </w:rPr>
         <w:t>连接过程的成功率和延迟。在通信顺序进程相关的日志中，系统会记录会话失败的原因，在展示数据的时候我们把每天失败的原因以饼状图的形式展示出来，可以直观的看到通信顺序进程连接中最多的失败原因，并加以改进。</w:t>
       </w:r>
-      <w:bookmarkStart w:id="27" w:name="_Toc464396081"/>
+      <w:bookmarkStart w:id="28" w:name="_Toc464396081"/>
     </w:p>
     <w:p>
       <w:pPr>
@@ -25541,7 +25710,7 @@
         </w:rPr>
         <w:t>性能分析系统架构设计</w:t>
       </w:r>
-      <w:bookmarkEnd w:id="27"/>
+      <w:bookmarkEnd w:id="28"/>
     </w:p>
     <w:p>
       <w:pPr>
@@ -26003,14 +26172,14 @@
       <w:pPr>
         <w:pStyle w:val="a2"/>
       </w:pPr>
-      <w:bookmarkStart w:id="28" w:name="_Toc464396082"/>
+      <w:bookmarkStart w:id="29" w:name="_Toc464396082"/>
       <w:r>
         <w:rPr>
           <w:rFonts w:hint="eastAsia"/>
         </w:rPr>
         <w:t>性能分析系统数据库设计</w:t>
       </w:r>
-      <w:bookmarkEnd w:id="28"/>
+      <w:bookmarkEnd w:id="29"/>
     </w:p>
     <w:p>
       <w:pPr>
@@ -27712,27 +27881,27 @@
       <w:r>
         <w:t xml:space="preserve"> </w:t>
       </w:r>
-      <w:bookmarkStart w:id="29" w:name="_Toc464396083"/>
+      <w:bookmarkStart w:id="30" w:name="_Toc464396083"/>
       <w:r>
         <w:rPr>
           <w:rFonts w:hint="eastAsia"/>
         </w:rPr>
         <w:t>模块设计</w:t>
       </w:r>
-      <w:bookmarkEnd w:id="29"/>
+      <w:bookmarkEnd w:id="30"/>
     </w:p>
     <w:p>
       <w:pPr>
         <w:pStyle w:val="a1"/>
       </w:pPr>
-      <w:bookmarkStart w:id="30" w:name="_Toc464396084"/>
+      <w:bookmarkStart w:id="31" w:name="_Toc464396084"/>
       <w:r>
         <w:rPr>
           <w:rFonts w:hint="eastAsia"/>
         </w:rPr>
         <w:t>日志收集模块设计</w:t>
       </w:r>
-      <w:bookmarkEnd w:id="30"/>
+      <w:bookmarkEnd w:id="31"/>
     </w:p>
     <w:p>
       <w:pPr>
@@ -28308,14 +28477,14 @@
       <w:pPr>
         <w:pStyle w:val="a1"/>
       </w:pPr>
-      <w:bookmarkStart w:id="31" w:name="_Toc464396085"/>
+      <w:bookmarkStart w:id="32" w:name="_Toc464396085"/>
       <w:r>
         <w:rPr>
           <w:rFonts w:hint="eastAsia"/>
         </w:rPr>
         <w:t>性能数据计算模块设计</w:t>
       </w:r>
-      <w:bookmarkEnd w:id="31"/>
+      <w:bookmarkEnd w:id="32"/>
     </w:p>
     <w:p>
       <w:pPr>
@@ -28703,7 +28872,7 @@
           <v:shape id="_x0000_i1025" type="#_x0000_t75" style="width:305pt;height:280.5pt" o:ole="">
             <v:imagedata r:id="rId20" o:title=""/>
           </v:shape>
-          <o:OLEObject Type="Embed" ProgID="Visio.Drawing.15" ShapeID="_x0000_i1025" DrawAspect="Content" ObjectID="_1539091762" r:id="rId21"/>
+          <o:OLEObject Type="Embed" ProgID="Visio.Drawing.15" ShapeID="_x0000_i1025" DrawAspect="Content" ObjectID="_1539093103" r:id="rId21"/>
         </w:object>
       </w:r>
     </w:p>
@@ -28749,7 +28918,7 @@
           <v:shape id="_x0000_i1026" type="#_x0000_t75" style="width:270.5pt;height:496.5pt" o:ole="">
             <v:imagedata r:id="rId22" o:title=""/>
           </v:shape>
-          <o:OLEObject Type="Embed" ProgID="Visio.Drawing.15" ShapeID="_x0000_i1026" DrawAspect="Content" ObjectID="_1539091763" r:id="rId23"/>
+          <o:OLEObject Type="Embed" ProgID="Visio.Drawing.15" ShapeID="_x0000_i1026" DrawAspect="Content" ObjectID="_1539093104" r:id="rId23"/>
         </w:object>
       </w:r>
     </w:p>
@@ -32314,14 +32483,14 @@
       <w:pPr>
         <w:pStyle w:val="a1"/>
       </w:pPr>
-      <w:bookmarkStart w:id="32" w:name="_Toc464396086"/>
+      <w:bookmarkStart w:id="33" w:name="_Toc464396086"/>
       <w:r>
         <w:rPr>
           <w:rFonts w:hint="eastAsia"/>
         </w:rPr>
         <w:t>自动化工具模块设计</w:t>
       </w:r>
-      <w:bookmarkEnd w:id="32"/>
+      <w:bookmarkEnd w:id="33"/>
     </w:p>
     <w:p>
       <w:pPr>
@@ -32516,7 +32685,7 @@
           <v:shape id="_x0000_i1027" type="#_x0000_t75" style="width:116pt;height:231pt" o:ole="">
             <v:imagedata r:id="rId24" o:title=""/>
           </v:shape>
-          <o:OLEObject Type="Embed" ProgID="Visio.Drawing.11" ShapeID="_x0000_i1027" DrawAspect="Content" ObjectID="_1539091764" r:id="rId25"/>
+          <o:OLEObject Type="Embed" ProgID="Visio.Drawing.11" ShapeID="_x0000_i1027" DrawAspect="Content" ObjectID="_1539093105" r:id="rId25"/>
         </w:object>
       </w:r>
     </w:p>
@@ -33172,7 +33341,6 @@
         <w:spacing w:line="240" w:lineRule="auto"/>
         <w:jc w:val="left"/>
         <w:rPr>
-          <w:rFonts w:hint="eastAsia"/>
           <w:sz w:val="21"/>
           <w:szCs w:val="21"/>
         </w:rPr>
@@ -33188,7 +33356,7 @@
       <w:pPr>
         <w:pStyle w:val="a1"/>
       </w:pPr>
-      <w:bookmarkStart w:id="33" w:name="_Toc464396087"/>
+      <w:bookmarkStart w:id="34" w:name="_Toc464396087"/>
       <w:r>
         <w:rPr>
           <w:rFonts w:hint="eastAsia"/>
@@ -33196,7 +33364,7 @@
         <w:lastRenderedPageBreak/>
         <w:t>数据展示模块设计</w:t>
       </w:r>
-      <w:bookmarkEnd w:id="33"/>
+      <w:bookmarkEnd w:id="34"/>
     </w:p>
     <w:p>
       <w:pPr>
@@ -33482,14 +33650,14 @@
       <w:r>
         <w:t xml:space="preserve"> </w:t>
       </w:r>
-      <w:bookmarkStart w:id="34" w:name="_Toc464396088"/>
+      <w:bookmarkStart w:id="35" w:name="_Toc464396088"/>
       <w:r>
         <w:rPr>
           <w:rFonts w:hint="eastAsia"/>
         </w:rPr>
         <w:t>本章小结</w:t>
       </w:r>
-      <w:bookmarkEnd w:id="34"/>
+      <w:bookmarkEnd w:id="35"/>
     </w:p>
     <w:p>
       <w:pPr>
@@ -33545,54 +33713,12 @@
         <w:lastRenderedPageBreak/>
         <w:t xml:space="preserve"> </w:t>
       </w:r>
-      <w:bookmarkStart w:id="35" w:name="_Toc464396089"/>
+      <w:bookmarkStart w:id="36" w:name="_Toc464396089"/>
       <w:r>
         <w:rPr>
           <w:rFonts w:hint="eastAsia"/>
         </w:rPr>
         <w:t>微软小娜性能分析系统实现</w:t>
-      </w:r>
-      <w:bookmarkEnd w:id="35"/>
-    </w:p>
-    <w:p>
-      <w:pPr>
-        <w:ind w:firstLine="420"/>
-      </w:pPr>
-      <w:r>
-        <w:rPr>
-          <w:rFonts w:hint="eastAsia"/>
-        </w:rPr>
-        <w:t>通过对微软小娜性能分析系统的总体设计以及详细功能设计，为系统的最终实现奠定了良好的基础，本章主要介绍微软小娜性能分析系统的</w:t>
-      </w:r>
-      <w:r>
-        <w:rPr>
-          <w:rFonts w:hint="eastAsia"/>
-        </w:rPr>
-        <w:t>开发环境以及部署环境，并具体地描述系统各个功能模块的实现</w:t>
-      </w:r>
-      <w:r>
-        <w:rPr>
-          <w:rFonts w:hint="eastAsia"/>
-        </w:rPr>
-        <w:t>。</w:t>
-      </w:r>
-    </w:p>
-    <w:p>
-      <w:pPr>
-        <w:pStyle w:val="a5"/>
-      </w:pPr>
-      <w:r>
-        <w:rPr>
-          <w:rFonts w:hint="eastAsia"/>
-        </w:rPr>
-        <w:t xml:space="preserve"> </w:t>
-      </w:r>
-      <w:bookmarkStart w:id="36" w:name="_Toc464396090"/>
-      <w:r>
-        <w:rPr>
-          <w:rFonts w:hint="eastAsia"/>
-        </w:rPr>
-        <w:t>系统平台的搭建</w:t>
       </w:r>
       <w:bookmarkEnd w:id="36"/>
     </w:p>
@@ -33604,273 +33730,315 @@
         <w:rPr>
           <w:rFonts w:hint="eastAsia"/>
         </w:rPr>
-        <w:t>微软小</w:t>
-      </w:r>
-      <w:proofErr w:type="gramStart"/>
-      <w:r>
-        <w:rPr>
-          <w:rFonts w:hint="eastAsia"/>
-        </w:rPr>
-        <w:t>娜</w:t>
-      </w:r>
-      <w:proofErr w:type="gramEnd"/>
-      <w:r>
-        <w:rPr>
-          <w:rFonts w:hint="eastAsia"/>
-        </w:rPr>
-        <w:t>性能分析</w:t>
-      </w:r>
-      <w:r>
-        <w:rPr>
-          <w:rFonts w:hint="eastAsia"/>
-        </w:rPr>
-        <w:t>系统开发</w:t>
-      </w:r>
-      <w:r>
-        <w:rPr>
-          <w:rFonts w:hint="eastAsia"/>
-        </w:rPr>
-        <w:t>采用面向对象与面向过程相结合的设计方法，针对每个子系统选择相应的开发方法，开发框架主要选择微软的</w:t>
-      </w:r>
-      <w:r>
-        <w:rPr>
-          <w:rFonts w:hint="eastAsia"/>
-        </w:rPr>
-        <w:t>.NET</w:t>
-      </w:r>
-      <w:r>
-        <w:rPr>
-          <w:rFonts w:hint="eastAsia"/>
-        </w:rPr>
-        <w:t>框架，网页设计采用</w:t>
-      </w:r>
-      <w:r>
-        <w:rPr>
-          <w:rFonts w:hint="eastAsia"/>
-        </w:rPr>
-        <w:t>ASP.NET</w:t>
-      </w:r>
-      <w:r>
-        <w:rPr>
-          <w:rFonts w:hint="eastAsia"/>
-        </w:rPr>
-        <w:t>框架</w:t>
-      </w:r>
-      <w:r>
-        <w:rPr>
-          <w:vertAlign w:val="superscript"/>
-        </w:rPr>
-        <w:fldChar w:fldCharType="begin"/>
-      </w:r>
-      <w:r>
-        <w:rPr>
-          <w:vertAlign w:val="superscript"/>
-        </w:rPr>
-        <w:instrText xml:space="preserve"> </w:instrText>
-      </w:r>
-      <w:r>
-        <w:rPr>
-          <w:rFonts w:hint="eastAsia"/>
-          <w:vertAlign w:val="superscript"/>
-        </w:rPr>
-        <w:instrText>REF _Ref458868872 \r \h</w:instrText>
-      </w:r>
-      <w:r>
-        <w:rPr>
-          <w:vertAlign w:val="superscript"/>
-        </w:rPr>
-        <w:instrText xml:space="preserve"> </w:instrText>
-      </w:r>
-      <w:r>
-        <w:rPr>
-          <w:vertAlign w:val="superscript"/>
-        </w:rPr>
-        <w:instrText xml:space="preserve"> \* MERGEFORMAT </w:instrText>
-      </w:r>
-      <w:r>
-        <w:rPr>
-          <w:vertAlign w:val="superscript"/>
-        </w:rPr>
-      </w:r>
-      <w:r>
-        <w:rPr>
-          <w:vertAlign w:val="superscript"/>
-        </w:rPr>
-        <w:fldChar w:fldCharType="separate"/>
-      </w:r>
-      <w:r>
-        <w:rPr>
-          <w:vertAlign w:val="superscript"/>
-        </w:rPr>
-        <w:t>[29]</w:t>
-      </w:r>
-      <w:r>
-        <w:rPr>
-          <w:vertAlign w:val="superscript"/>
-        </w:rPr>
-        <w:fldChar w:fldCharType="end"/>
-      </w:r>
-      <w:r>
-        <w:rPr>
-          <w:rFonts w:hint="eastAsia"/>
-        </w:rPr>
-        <w:t>，脚本的开发采用微软为</w:t>
-      </w:r>
-      <w:r>
-        <w:rPr>
-          <w:rFonts w:hint="eastAsia"/>
-        </w:rPr>
-        <w:t>Cosmos</w:t>
-      </w:r>
-      <w:r>
-        <w:rPr>
-          <w:rFonts w:hint="eastAsia"/>
-        </w:rPr>
-        <w:t>开发的</w:t>
-      </w:r>
-      <w:r>
-        <w:rPr>
-          <w:rFonts w:hint="eastAsia"/>
-        </w:rPr>
-        <w:t>Scope</w:t>
-      </w:r>
-      <w:r>
-        <w:rPr>
-          <w:rFonts w:hint="eastAsia"/>
-        </w:rPr>
-        <w:t>语言。</w:t>
+        <w:t>通过对微软小娜性能分析系统的总体设计以及详细功能设计，为系统的最终实现奠定了良好的基础，本章主要介绍微软小娜性能分析系统的</w:t>
+      </w:r>
+      <w:r>
+        <w:rPr>
+          <w:rFonts w:hint="eastAsia"/>
+        </w:rPr>
+        <w:t>开发环境以及部署环境，并具体地描述系统各个功能模块的实现</w:t>
+      </w:r>
+      <w:r>
+        <w:rPr>
+          <w:rFonts w:hint="eastAsia"/>
+        </w:rPr>
+        <w:t>。</w:t>
       </w:r>
     </w:p>
     <w:p>
       <w:pPr>
-        <w:ind w:firstLine="420"/>
-        <w:rPr>
-          <w:bCs/>
-        </w:rPr>
-      </w:pPr>
-      <w:r>
-        <w:rPr>
-          <w:rFonts w:hint="eastAsia"/>
-        </w:rPr>
-        <w:t>微软小娜性能分析系统</w:t>
-      </w:r>
-      <w:r>
-        <w:rPr>
-          <w:bCs/>
-        </w:rPr>
-        <w:t>开发</w:t>
-      </w:r>
-      <w:r>
-        <w:rPr>
-          <w:bCs/>
-        </w:rPr>
-        <w:t>使用的操作系统为</w:t>
-      </w:r>
-      <w:r>
-        <w:rPr>
-          <w:bCs/>
-        </w:rPr>
-        <w:t xml:space="preserve">Windows </w:t>
-      </w:r>
-      <w:r>
-        <w:rPr>
-          <w:rFonts w:hint="eastAsia"/>
-          <w:bCs/>
-        </w:rPr>
-        <w:t>10</w:t>
-      </w:r>
-      <w:r>
-        <w:rPr>
-          <w:rFonts w:hint="eastAsia"/>
-          <w:bCs/>
-        </w:rPr>
-        <w:t>，</w:t>
-      </w:r>
-      <w:r>
-        <w:rPr>
-          <w:bCs/>
-        </w:rPr>
-        <w:t>部署服务器系统为</w:t>
-      </w:r>
-      <w:r>
-        <w:rPr>
-          <w:bCs/>
-        </w:rPr>
-        <w:t>Windows Server 2012</w:t>
-      </w:r>
-      <w:r>
-        <w:rPr>
-          <w:rFonts w:hint="eastAsia"/>
-          <w:bCs/>
-        </w:rPr>
-        <w:t>，系统的</w:t>
-      </w:r>
-      <w:r>
-        <w:rPr>
-          <w:bCs/>
-        </w:rPr>
-        <w:t>开发工具使用</w:t>
-      </w:r>
-      <w:r>
-        <w:rPr>
-          <w:bCs/>
-        </w:rPr>
-        <w:t>Microsoft Visual Studio 2015</w:t>
-      </w:r>
-      <w:r>
-        <w:rPr>
-          <w:rFonts w:hint="eastAsia"/>
-          <w:bCs/>
-        </w:rPr>
-        <w:t>，</w:t>
-      </w:r>
-      <w:r>
-        <w:rPr>
-          <w:bCs/>
-        </w:rPr>
-        <w:t>Web</w:t>
-      </w:r>
-      <w:r>
-        <w:rPr>
-          <w:bCs/>
-        </w:rPr>
-        <w:t>服务器使用</w:t>
-      </w:r>
-      <w:r>
-        <w:rPr>
-          <w:bCs/>
-        </w:rPr>
-        <w:t>Internet Information Services</w:t>
-      </w:r>
-      <w:r>
-        <w:rPr>
-          <w:rFonts w:hint="eastAsia"/>
-          <w:bCs/>
-        </w:rPr>
-        <w:t>，</w:t>
-      </w:r>
-      <w:r>
-        <w:rPr>
-          <w:bCs/>
-        </w:rPr>
-        <w:t>数据库管理系统为</w:t>
-      </w:r>
-      <w:r>
-        <w:rPr>
-          <w:bCs/>
-        </w:rPr>
-        <w:t>SQL Server</w:t>
-      </w:r>
-      <w:r>
-        <w:rPr>
-          <w:rFonts w:hint="eastAsia"/>
-          <w:bCs/>
-        </w:rPr>
-        <w:t>。服务器操作系统遵循最小安装与最小服务原则，即安装稳定的操作系统补丁，禁用不必要的服务。</w:t>
-      </w:r>
+        <w:pStyle w:val="a5"/>
+      </w:pPr>
+      <w:r>
+        <w:rPr>
+          <w:rFonts w:hint="eastAsia"/>
+        </w:rPr>
+        <w:t xml:space="preserve"> </w:t>
+      </w:r>
+      <w:bookmarkStart w:id="37" w:name="_Toc464396090"/>
+      <w:r>
+        <w:rPr>
+          <w:rFonts w:hint="eastAsia"/>
+        </w:rPr>
+        <w:t>系统平台的搭建</w:t>
+      </w:r>
+      <w:bookmarkEnd w:id="37"/>
     </w:p>
     <w:p>
       <w:pPr>
+        <w:ind w:firstLine="420"/>
+      </w:pPr>
+      <w:r>
+        <w:rPr>
+          <w:rFonts w:hint="eastAsia"/>
+        </w:rPr>
+        <w:t>微软小</w:t>
+      </w:r>
+      <w:proofErr w:type="gramStart"/>
+      <w:r>
+        <w:rPr>
+          <w:rFonts w:hint="eastAsia"/>
+        </w:rPr>
+        <w:t>娜</w:t>
+      </w:r>
+      <w:proofErr w:type="gramEnd"/>
+      <w:r>
+        <w:rPr>
+          <w:rFonts w:hint="eastAsia"/>
+        </w:rPr>
+        <w:t>性能分析</w:t>
+      </w:r>
+      <w:r>
+        <w:rPr>
+          <w:rFonts w:hint="eastAsia"/>
+        </w:rPr>
+        <w:t>系统开发</w:t>
+      </w:r>
+      <w:r>
+        <w:rPr>
+          <w:rFonts w:hint="eastAsia"/>
+        </w:rPr>
+        <w:t>采用面向对象与面向过程相结合的设计方法，针对每个子系统选择相应的开发方法，开发框架主要选择微软的</w:t>
+      </w:r>
+      <w:r>
+        <w:rPr>
+          <w:rFonts w:hint="eastAsia"/>
+        </w:rPr>
+        <w:t>.NET</w:t>
+      </w:r>
+      <w:r>
+        <w:rPr>
+          <w:rFonts w:hint="eastAsia"/>
+        </w:rPr>
+        <w:t>框架，网页设计采用</w:t>
+      </w:r>
+      <w:r>
+        <w:rPr>
+          <w:rFonts w:hint="eastAsia"/>
+        </w:rPr>
+        <w:t>ASP.NET</w:t>
+      </w:r>
+      <w:r>
+        <w:rPr>
+          <w:rFonts w:hint="eastAsia"/>
+        </w:rPr>
+        <w:t>框架</w:t>
+      </w:r>
+      <w:r>
+        <w:rPr>
+          <w:vertAlign w:val="superscript"/>
+        </w:rPr>
+        <w:fldChar w:fldCharType="begin"/>
+      </w:r>
+      <w:r>
+        <w:rPr>
+          <w:vertAlign w:val="superscript"/>
+        </w:rPr>
+        <w:instrText xml:space="preserve"> </w:instrText>
+      </w:r>
+      <w:r>
+        <w:rPr>
+          <w:rFonts w:hint="eastAsia"/>
+          <w:vertAlign w:val="superscript"/>
+        </w:rPr>
+        <w:instrText>REF _Ref458868872 \r \h</w:instrText>
+      </w:r>
+      <w:r>
+        <w:rPr>
+          <w:vertAlign w:val="superscript"/>
+        </w:rPr>
+        <w:instrText xml:space="preserve"> </w:instrText>
+      </w:r>
+      <w:r>
+        <w:rPr>
+          <w:vertAlign w:val="superscript"/>
+        </w:rPr>
+        <w:instrText xml:space="preserve"> \* MERGEFORMAT </w:instrText>
+      </w:r>
+      <w:r>
+        <w:rPr>
+          <w:vertAlign w:val="superscript"/>
+        </w:rPr>
+      </w:r>
+      <w:r>
+        <w:rPr>
+          <w:vertAlign w:val="superscript"/>
+        </w:rPr>
+        <w:fldChar w:fldCharType="separate"/>
+      </w:r>
+      <w:r>
+        <w:rPr>
+          <w:vertAlign w:val="superscript"/>
+        </w:rPr>
+        <w:t>[29]</w:t>
+      </w:r>
+      <w:r>
+        <w:rPr>
+          <w:vertAlign w:val="superscript"/>
+        </w:rPr>
+        <w:fldChar w:fldCharType="end"/>
+      </w:r>
+      <w:r>
+        <w:rPr>
+          <w:rFonts w:hint="eastAsia"/>
+        </w:rPr>
+        <w:t>，脚本的开发采用微软为</w:t>
+      </w:r>
+      <w:r>
+        <w:rPr>
+          <w:rFonts w:hint="eastAsia"/>
+        </w:rPr>
+        <w:t>Cosmos</w:t>
+      </w:r>
+      <w:r>
+        <w:rPr>
+          <w:rFonts w:hint="eastAsia"/>
+        </w:rPr>
+        <w:t>开发的</w:t>
+      </w:r>
+      <w:r>
+        <w:rPr>
+          <w:rFonts w:hint="eastAsia"/>
+        </w:rPr>
+        <w:t>Scope</w:t>
+      </w:r>
+      <w:r>
+        <w:rPr>
+          <w:rFonts w:hint="eastAsia"/>
+        </w:rPr>
+        <w:t>语言。</w:t>
+      </w:r>
+    </w:p>
+    <w:p>
+      <w:pPr>
+        <w:ind w:firstLine="420"/>
+        <w:rPr>
+          <w:bCs/>
+        </w:rPr>
+      </w:pPr>
+      <w:r>
+        <w:rPr>
+          <w:rFonts w:hint="eastAsia"/>
+        </w:rPr>
+        <w:t>微软小娜性能分析系统</w:t>
+      </w:r>
+      <w:r>
+        <w:rPr>
+          <w:bCs/>
+        </w:rPr>
+        <w:t>开发</w:t>
+      </w:r>
+      <w:r>
+        <w:rPr>
+          <w:bCs/>
+        </w:rPr>
+        <w:t>使用的操作系统为</w:t>
+      </w:r>
+      <w:r>
+        <w:rPr>
+          <w:bCs/>
+        </w:rPr>
+        <w:t xml:space="preserve">Windows </w:t>
+      </w:r>
+      <w:r>
+        <w:rPr>
+          <w:rFonts w:hint="eastAsia"/>
+          <w:bCs/>
+        </w:rPr>
+        <w:t>10</w:t>
+      </w:r>
+      <w:r>
+        <w:rPr>
+          <w:rFonts w:hint="eastAsia"/>
+          <w:bCs/>
+        </w:rPr>
+        <w:t>，</w:t>
+      </w:r>
+      <w:r>
+        <w:rPr>
+          <w:bCs/>
+        </w:rPr>
+        <w:t>部署服务器系统为</w:t>
+      </w:r>
+      <w:r>
+        <w:rPr>
+          <w:bCs/>
+        </w:rPr>
+        <w:t>Windows Server 2012</w:t>
+      </w:r>
+      <w:r>
+        <w:rPr>
+          <w:rFonts w:hint="eastAsia"/>
+          <w:bCs/>
+        </w:rPr>
+        <w:t>，系统的</w:t>
+      </w:r>
+      <w:r>
+        <w:rPr>
+          <w:bCs/>
+        </w:rPr>
+        <w:t>开发工具使用</w:t>
+      </w:r>
+      <w:r>
+        <w:rPr>
+          <w:bCs/>
+        </w:rPr>
+        <w:t>Microsoft Visual Studio 2015</w:t>
+      </w:r>
+      <w:r>
+        <w:rPr>
+          <w:rFonts w:hint="eastAsia"/>
+          <w:bCs/>
+        </w:rPr>
+        <w:t>，</w:t>
+      </w:r>
+      <w:r>
+        <w:rPr>
+          <w:bCs/>
+        </w:rPr>
+        <w:t>Web</w:t>
+      </w:r>
+      <w:r>
+        <w:rPr>
+          <w:bCs/>
+        </w:rPr>
+        <w:t>服务器使用</w:t>
+      </w:r>
+      <w:r>
+        <w:rPr>
+          <w:bCs/>
+        </w:rPr>
+        <w:t>Internet Information Services</w:t>
+      </w:r>
+      <w:r>
+        <w:rPr>
+          <w:rFonts w:hint="eastAsia"/>
+          <w:bCs/>
+        </w:rPr>
+        <w:t>，</w:t>
+      </w:r>
+      <w:r>
+        <w:rPr>
+          <w:bCs/>
+        </w:rPr>
+        <w:t>数据库管理系统为</w:t>
+      </w:r>
+      <w:r>
+        <w:rPr>
+          <w:bCs/>
+        </w:rPr>
+        <w:t>SQL Server</w:t>
+      </w:r>
+      <w:r>
+        <w:rPr>
+          <w:rFonts w:hint="eastAsia"/>
+          <w:bCs/>
+        </w:rPr>
+        <w:t>。服务器操作系统遵循最小安装与最小服务原则，即安装稳定的操作系统补丁，禁用不必要的服务。</w:t>
+      </w:r>
+    </w:p>
+    <w:p>
+      <w:pPr>
         <w:pStyle w:val="a5"/>
       </w:pPr>
       <w:r>
@@ -33879,14 +34047,14 @@
         </w:rPr>
         <w:t xml:space="preserve"> </w:t>
       </w:r>
-      <w:bookmarkStart w:id="37" w:name="_Toc464396091"/>
+      <w:bookmarkStart w:id="38" w:name="_Toc464396091"/>
       <w:r>
         <w:rPr>
           <w:rFonts w:hint="eastAsia"/>
         </w:rPr>
         <w:t>日志收集模块实现</w:t>
       </w:r>
-      <w:bookmarkEnd w:id="37"/>
+      <w:bookmarkEnd w:id="38"/>
     </w:p>
     <w:p>
       <w:pPr>
@@ -34767,14 +34935,14 @@
         </w:rPr>
         <w:t xml:space="preserve"> </w:t>
       </w:r>
-      <w:bookmarkStart w:id="38" w:name="_Toc464396092"/>
+      <w:bookmarkStart w:id="39" w:name="_Toc464396092"/>
       <w:r>
         <w:rPr>
           <w:rFonts w:hint="eastAsia"/>
         </w:rPr>
         <w:t>性能数据计算模块实现</w:t>
       </w:r>
-      <w:bookmarkEnd w:id="38"/>
+      <w:bookmarkEnd w:id="39"/>
     </w:p>
     <w:p>
       <w:pPr>
@@ -36287,14 +36455,14 @@
         </w:rPr>
         <w:t xml:space="preserve"> </w:t>
       </w:r>
-      <w:bookmarkStart w:id="39" w:name="_Toc464396093"/>
+      <w:bookmarkStart w:id="40" w:name="_Toc464396093"/>
       <w:r>
         <w:rPr>
           <w:rFonts w:hint="eastAsia"/>
         </w:rPr>
         <w:t>自动化工具模块实现</w:t>
       </w:r>
-      <w:bookmarkEnd w:id="39"/>
+      <w:bookmarkEnd w:id="40"/>
     </w:p>
     <w:p>
       <w:pPr>
@@ -39789,14 +39957,14 @@
         <w:lastRenderedPageBreak/>
         <w:t xml:space="preserve"> </w:t>
       </w:r>
-      <w:bookmarkStart w:id="40" w:name="_Toc464396094"/>
+      <w:bookmarkStart w:id="41" w:name="_Toc464396094"/>
       <w:r>
         <w:rPr>
           <w:rFonts w:hint="eastAsia"/>
         </w:rPr>
         <w:t>数据展示模块实现</w:t>
       </w:r>
-      <w:bookmarkEnd w:id="40"/>
+      <w:bookmarkEnd w:id="41"/>
     </w:p>
     <w:p>
       <w:pPr>
@@ -46133,14 +46301,7 @@
           <w:rFonts w:hint="eastAsia"/>
           <w:bCs/>
         </w:rPr>
-        <w:t>通信顺序进程页面、网络划分后的性能指标页面、核心数据页面和产品质量得分页面</w:t>
-      </w:r>
-      <w:r>
-        <w:rPr>
-          <w:rFonts w:hint="eastAsia"/>
-          <w:bCs/>
-        </w:rPr>
-        <w:t>，</w:t>
+        <w:t>通信顺序进程页面、网络划分后的性能指标页面、核心数据页面和产品质量得分页面，</w:t>
       </w:r>
       <w:r>
         <w:rPr>
@@ -46783,7 +46944,6 @@
     <w:p>
       <w:pPr>
         <w:rPr>
-          <w:rFonts w:hint="eastAsia"/>
           <w:bCs/>
         </w:rPr>
       </w:pPr>
@@ -47745,7 +47905,7 @@
         </w:rPr>
         <w:t>颜色。</w:t>
       </w:r>
-      <w:bookmarkStart w:id="41" w:name="_Toc464396095"/>
+      <w:bookmarkStart w:id="42" w:name="_Toc464396095"/>
     </w:p>
     <w:p>
       <w:pPr>
@@ -47764,7 +47924,7 @@
         </w:rPr>
         <w:t>本章小结</w:t>
       </w:r>
-      <w:bookmarkEnd w:id="41"/>
+      <w:bookmarkEnd w:id="42"/>
     </w:p>
     <w:p>
       <w:pPr>
@@ -47889,48 +48049,12 @@
         <w:lastRenderedPageBreak/>
         <w:t xml:space="preserve"> </w:t>
       </w:r>
-      <w:bookmarkStart w:id="42" w:name="_Toc464396096"/>
+      <w:bookmarkStart w:id="43" w:name="_Toc464396096"/>
       <w:r>
         <w:rPr>
           <w:rFonts w:hint="eastAsia"/>
         </w:rPr>
         <w:t>测试</w:t>
-      </w:r>
-      <w:bookmarkEnd w:id="42"/>
-    </w:p>
-    <w:p>
-      <w:pPr>
-        <w:ind w:firstLine="420"/>
-      </w:pPr>
-      <w:r>
-        <w:rPr>
-          <w:rFonts w:hint="eastAsia"/>
-        </w:rPr>
-        <w:t>采用合理适当的测试方法，能够全面细致地检测系统各项功能，</w:t>
-      </w:r>
-      <w:r>
-        <w:rPr>
-          <w:rFonts w:hint="eastAsia"/>
-        </w:rPr>
-        <w:t>并发现隐藏的问题，有利于系统的改进，进而提高系统的性能。</w:t>
-      </w:r>
-    </w:p>
-    <w:p>
-      <w:pPr>
-        <w:pStyle w:val="6"/>
-      </w:pPr>
-      <w:r>
-        <w:rPr>
-          <w:rFonts w:hint="eastAsia"/>
-        </w:rPr>
-        <w:t xml:space="preserve"> </w:t>
-      </w:r>
-      <w:bookmarkStart w:id="43" w:name="_Toc464396097"/>
-      <w:r>
-        <w:rPr>
-          <w:rFonts w:hint="eastAsia"/>
-        </w:rPr>
-        <w:t>测试环境及方法</w:t>
       </w:r>
       <w:bookmarkEnd w:id="43"/>
     </w:p>
@@ -47942,124 +48066,33 @@
         <w:rPr>
           <w:rFonts w:hint="eastAsia"/>
         </w:rPr>
-        <w:t>测试环境部署服务器均采用</w:t>
-      </w:r>
-      <w:r>
-        <w:rPr>
-          <w:rFonts w:hint="eastAsia"/>
-        </w:rPr>
-        <w:t>Windows</w:t>
-      </w:r>
-      <w:r>
-        <w:t xml:space="preserve"> S</w:t>
-      </w:r>
-      <w:r>
-        <w:rPr>
-          <w:rFonts w:hint="eastAsia"/>
-        </w:rPr>
-        <w:t>erver</w:t>
-      </w:r>
-      <w:r>
-        <w:t xml:space="preserve"> </w:t>
-      </w:r>
-      <w:r>
-        <w:rPr>
-          <w:rFonts w:hint="eastAsia"/>
-        </w:rPr>
-        <w:t>2012</w:t>
-      </w:r>
-      <w:r>
-        <w:rPr>
-          <w:rFonts w:hint="eastAsia"/>
-        </w:rPr>
-        <w:t>操作系统，</w:t>
-      </w:r>
-      <w:r>
-        <w:rPr>
-          <w:rFonts w:hint="eastAsia"/>
-        </w:rPr>
-        <w:t>Web</w:t>
-      </w:r>
-      <w:r>
-        <w:rPr>
-          <w:rFonts w:hint="eastAsia"/>
-        </w:rPr>
-        <w:t>服务器使用</w:t>
-      </w:r>
-      <w:r>
-        <w:rPr>
-          <w:rFonts w:hint="eastAsia"/>
-        </w:rPr>
-        <w:t>Internet Information Services</w:t>
-      </w:r>
-      <w:r>
-        <w:rPr>
-          <w:rFonts w:hint="eastAsia"/>
-        </w:rPr>
-        <w:t>，数据库</w:t>
-      </w:r>
-      <w:r>
-        <w:rPr>
-          <w:rFonts w:hint="eastAsia"/>
-        </w:rPr>
-        <w:t>使</w:t>
-      </w:r>
-      <w:r>
-        <w:rPr>
-          <w:rFonts w:hint="eastAsia"/>
-        </w:rPr>
-        <w:t>用</w:t>
-      </w:r>
-      <w:r>
-        <w:rPr>
-          <w:rFonts w:hint="eastAsia"/>
-        </w:rPr>
-        <w:t>SQL</w:t>
-      </w:r>
-      <w:r>
-        <w:t xml:space="preserve"> S</w:t>
-      </w:r>
-      <w:r>
-        <w:rPr>
-          <w:rFonts w:hint="eastAsia"/>
-        </w:rPr>
-        <w:t>erver</w:t>
-      </w:r>
-      <w:r>
-        <w:rPr>
-          <w:rFonts w:hint="eastAsia"/>
-        </w:rPr>
-        <w:t>。</w:t>
+        <w:t>采用合理适当的测试方法，能够全面细致地检测系统各项功能，</w:t>
+      </w:r>
+      <w:r>
+        <w:rPr>
+          <w:rFonts w:hint="eastAsia"/>
+        </w:rPr>
+        <w:t>并发现隐藏的问题，有利于系统的改进，进而提高系统的性能。</w:t>
       </w:r>
     </w:p>
     <w:p>
       <w:pPr>
-        <w:ind w:firstLine="420"/>
-      </w:pPr>
-      <w:r>
-        <w:rPr>
-          <w:rFonts w:hint="eastAsia"/>
-        </w:rPr>
-        <w:t>由于微软小娜性能分析系统主要是实现数据分析计算和展示功能，因此采用黑盒测试方法测试微软小娜性能分析系统运行情况，以及每个功能模块的运行情况。</w:t>
-      </w:r>
-      <w:r>
-        <w:rPr>
-          <w:rFonts w:hint="eastAsia"/>
-        </w:rPr>
-        <w:t>黑盒测试，也称功能测试，在微软小娜性能分析系统的功能规格设计的前提下，通过对各个功能模块</w:t>
-      </w:r>
-      <w:r>
-        <w:rPr>
-          <w:rFonts w:hint="eastAsia"/>
-        </w:rPr>
-        <w:t>的应用，来检测微软小娜性能分析系统是否满足最初的产品需求。</w:t>
-      </w:r>
-      <w:r>
-        <w:rPr>
-          <w:rFonts w:hint="eastAsia"/>
-        </w:rPr>
-        <w:t>理论上来说，黑盒测试需要列举所有可能发生的场景和测试用例才能保证检查出存在的问题，因此本文列举了尽可能多的测试用例来检测微软小娜性能分析系统。</w:t>
-      </w:r>
+        <w:pStyle w:val="6"/>
+      </w:pPr>
+      <w:r>
+        <w:rPr>
+          <w:rFonts w:hint="eastAsia"/>
+        </w:rPr>
+        <w:t xml:space="preserve"> </w:t>
+      </w:r>
+      <w:bookmarkStart w:id="44" w:name="_Toc464396097"/>
+      <w:r>
+        <w:rPr>
+          <w:rFonts w:hint="eastAsia"/>
+        </w:rPr>
+        <w:t>测试环境及方法</w:t>
+      </w:r>
+      <w:bookmarkEnd w:id="44"/>
     </w:p>
     <w:p>
       <w:pPr>
@@ -48069,35 +48102,162 @@
         <w:rPr>
           <w:rFonts w:hint="eastAsia"/>
         </w:rPr>
-        <w:t>除此之外还需要对微软小娜性能分析系统</w:t>
-      </w:r>
-      <w:r>
-        <w:rPr>
-          <w:rFonts w:hint="eastAsia"/>
-        </w:rPr>
-        <w:t>本身</w:t>
-      </w:r>
-      <w:r>
-        <w:rPr>
-          <w:rFonts w:hint="eastAsia"/>
-        </w:rPr>
-        <w:t>的性能进行测试，测试数据计算</w:t>
-      </w:r>
-      <w:r>
-        <w:rPr>
-          <w:rFonts w:hint="eastAsia"/>
-        </w:rPr>
-        <w:t>延迟</w:t>
-      </w:r>
-      <w:r>
-        <w:rPr>
-          <w:rFonts w:hint="eastAsia"/>
-        </w:rPr>
-        <w:t>时间，数据更新时间以及网页响应时间。</w:t>
+        <w:t>测试环境部署服务器均采用</w:t>
+      </w:r>
+      <w:r>
+        <w:rPr>
+          <w:rFonts w:hint="eastAsia"/>
+        </w:rPr>
+        <w:t>Windows</w:t>
+      </w:r>
+      <w:r>
+        <w:t xml:space="preserve"> S</w:t>
+      </w:r>
+      <w:r>
+        <w:rPr>
+          <w:rFonts w:hint="eastAsia"/>
+        </w:rPr>
+        <w:t>erver</w:t>
+      </w:r>
+      <w:r>
+        <w:t xml:space="preserve"> </w:t>
+      </w:r>
+      <w:r>
+        <w:rPr>
+          <w:rFonts w:hint="eastAsia"/>
+        </w:rPr>
+        <w:t>2012</w:t>
+      </w:r>
+      <w:r>
+        <w:rPr>
+          <w:rFonts w:hint="eastAsia"/>
+        </w:rPr>
+        <w:t>操作系统，</w:t>
+      </w:r>
+      <w:r>
+        <w:rPr>
+          <w:rFonts w:hint="eastAsia"/>
+        </w:rPr>
+        <w:t>Web</w:t>
+      </w:r>
+      <w:r>
+        <w:rPr>
+          <w:rFonts w:hint="eastAsia"/>
+        </w:rPr>
+        <w:t>服务器使用</w:t>
+      </w:r>
+      <w:r>
+        <w:rPr>
+          <w:rFonts w:hint="eastAsia"/>
+        </w:rPr>
+        <w:t>Internet Information Services</w:t>
+      </w:r>
+      <w:r>
+        <w:rPr>
+          <w:rFonts w:hint="eastAsia"/>
+        </w:rPr>
+        <w:t>，数据库</w:t>
+      </w:r>
+      <w:r>
+        <w:rPr>
+          <w:rFonts w:hint="eastAsia"/>
+        </w:rPr>
+        <w:t>使</w:t>
+      </w:r>
+      <w:r>
+        <w:rPr>
+          <w:rFonts w:hint="eastAsia"/>
+        </w:rPr>
+        <w:t>用</w:t>
+      </w:r>
+      <w:r>
+        <w:rPr>
+          <w:rFonts w:hint="eastAsia"/>
+        </w:rPr>
+        <w:t>SQL</w:t>
+      </w:r>
+      <w:r>
+        <w:t xml:space="preserve"> S</w:t>
+      </w:r>
+      <w:r>
+        <w:rPr>
+          <w:rFonts w:hint="eastAsia"/>
+        </w:rPr>
+        <w:t>erver</w:t>
+      </w:r>
+      <w:r>
+        <w:rPr>
+          <w:rFonts w:hint="eastAsia"/>
+        </w:rPr>
+        <w:t>。</w:t>
       </w:r>
     </w:p>
     <w:p>
       <w:pPr>
+        <w:ind w:firstLine="420"/>
+      </w:pPr>
+      <w:r>
+        <w:rPr>
+          <w:rFonts w:hint="eastAsia"/>
+        </w:rPr>
+        <w:t>由于微软小娜性能分析系统主要是实现数据分析计算和展示功能，因此采用黑盒测试方法测试微软小娜性能分析系统运行情况，以及每个功能模块的运行情况。</w:t>
+      </w:r>
+      <w:r>
+        <w:rPr>
+          <w:rFonts w:hint="eastAsia"/>
+        </w:rPr>
+        <w:t>黑盒测试，也称功能测试，在微软小娜性能分析系统的功能规格设计的前提下，通过对各个功能模块</w:t>
+      </w:r>
+      <w:r>
+        <w:rPr>
+          <w:rFonts w:hint="eastAsia"/>
+        </w:rPr>
+        <w:t>的应用，来检测微软小娜性能分析系统是否满足最初的产品需求。</w:t>
+      </w:r>
+      <w:r>
+        <w:rPr>
+          <w:rFonts w:hint="eastAsia"/>
+        </w:rPr>
+        <w:t>理论上来说，黑盒测试需要列举所有可能发生的场景和测试用例才能保证检查出存在的问题，因此本文列举了尽可能多的测试用例来检测微软小娜性能分析系统。</w:t>
+      </w:r>
+    </w:p>
+    <w:p>
+      <w:pPr>
+        <w:ind w:firstLine="420"/>
+      </w:pPr>
+      <w:r>
+        <w:rPr>
+          <w:rFonts w:hint="eastAsia"/>
+        </w:rPr>
+        <w:t>除此之外还需要对微软小娜性能分析系统</w:t>
+      </w:r>
+      <w:r>
+        <w:rPr>
+          <w:rFonts w:hint="eastAsia"/>
+        </w:rPr>
+        <w:t>本身</w:t>
+      </w:r>
+      <w:r>
+        <w:rPr>
+          <w:rFonts w:hint="eastAsia"/>
+        </w:rPr>
+        <w:t>的性能进行测试，测试数据计算</w:t>
+      </w:r>
+      <w:r>
+        <w:rPr>
+          <w:rFonts w:hint="eastAsia"/>
+        </w:rPr>
+        <w:t>延迟</w:t>
+      </w:r>
+      <w:r>
+        <w:rPr>
+          <w:rFonts w:hint="eastAsia"/>
+        </w:rPr>
+        <w:t>时间，数据更新时间以及网页响应时间。</w:t>
+      </w:r>
+    </w:p>
+    <w:p>
+      <w:pPr>
         <w:pStyle w:val="6"/>
       </w:pPr>
       <w:r>
@@ -48106,14 +48266,14 @@
         </w:rPr>
         <w:t xml:space="preserve"> </w:t>
       </w:r>
-      <w:bookmarkStart w:id="44" w:name="_Toc464396098"/>
+      <w:bookmarkStart w:id="45" w:name="_Toc464396098"/>
       <w:r>
         <w:rPr>
           <w:rFonts w:hint="eastAsia"/>
         </w:rPr>
         <w:t>功能测试</w:t>
       </w:r>
-      <w:bookmarkEnd w:id="44"/>
+      <w:bookmarkEnd w:id="45"/>
     </w:p>
     <w:p>
       <w:pPr>
@@ -52108,7 +52268,7 @@
           <w:docGrid w:type="lines" w:linePitch="312"/>
         </w:sectPr>
       </w:pPr>
-      <w:bookmarkStart w:id="45" w:name="_Toc464396099"/>
+      <w:bookmarkStart w:id="46" w:name="_Toc464396099"/>
     </w:p>
     <w:p>
       <w:pPr>
@@ -52127,7 +52287,7 @@
         </w:rPr>
         <w:t>性能测试</w:t>
       </w:r>
-      <w:bookmarkEnd w:id="45"/>
+      <w:bookmarkEnd w:id="46"/>
     </w:p>
     <w:p>
       <w:pPr>
@@ -52308,22 +52468,23 @@
     </w:p>
     <w:p>
       <w:pPr>
-        <w:ind w:firstLine="420"/>
+        <w:sectPr>
+          <w:pgSz w:w="11906" w:h="16838" w:code="9"/>
+          <w:pgMar w:top="2155" w:right="1814" w:bottom="2155" w:left="1814" w:header="1701" w:footer="1701" w:gutter="0"/>
+          <w:cols w:space="425"/>
+          <w:docGrid w:type="lines" w:linePitch="312"/>
+        </w:sectPr>
       </w:pPr>
     </w:p>
     <w:p>
       <w:pPr>
-        <w:ind w:firstLine="420"/>
-      </w:pPr>
-    </w:p>
-    <w:p>
-      <w:pPr>
         <w:pStyle w:val="aff4"/>
       </w:pPr>
       <w:r>
         <w:rPr>
           <w:rFonts w:hint="eastAsia"/>
         </w:rPr>
+        <w:lastRenderedPageBreak/>
         <w:t>表</w:t>
       </w:r>
       <w:r>
@@ -52348,7 +52509,21 @@
         <w:rPr>
           <w:rFonts w:hint="eastAsia"/>
         </w:rPr>
-        <w:t>微软小娜性能测试方法及测试结果</w:t>
+        <w:t>微软小</w:t>
+      </w:r>
+      <w:proofErr w:type="gramStart"/>
+      <w:r>
+        <w:rPr>
+          <w:rFonts w:hint="eastAsia"/>
+        </w:rPr>
+        <w:t>娜</w:t>
+      </w:r>
+      <w:proofErr w:type="gramEnd"/>
+      <w:r>
+        <w:rPr>
+          <w:rFonts w:hint="eastAsia"/>
+        </w:rPr>
+        <w:t>性能测试方法及测试结果</w:t>
       </w:r>
     </w:p>
     <w:tbl>
@@ -52944,14 +53119,14 @@
         </w:rPr>
         <w:t xml:space="preserve"> </w:t>
       </w:r>
-      <w:bookmarkStart w:id="46" w:name="_Toc464396100"/>
+      <w:bookmarkStart w:id="47" w:name="_Toc464396100"/>
       <w:r>
         <w:rPr>
           <w:rFonts w:hint="eastAsia"/>
         </w:rPr>
         <w:t>性能数据分析</w:t>
       </w:r>
-      <w:bookmarkEnd w:id="46"/>
+      <w:bookmarkEnd w:id="47"/>
     </w:p>
     <w:p>
       <w:pPr>
@@ -53716,56 +53891,62 @@
         <w:rPr>
           <w:rFonts w:hint="eastAsia"/>
         </w:rPr>
+        <w:t>毫秒，</w:t>
+      </w:r>
+      <w:r>
+        <w:rPr>
+          <w:rFonts w:hint="eastAsia"/>
+        </w:rPr>
+        <w:t>90%</w:t>
+      </w:r>
+      <w:r>
+        <w:rPr>
+          <w:rFonts w:hint="eastAsia"/>
+        </w:rPr>
+        <w:t>用户的延迟时间小于</w:t>
+      </w:r>
+      <w:r>
+        <w:rPr>
+          <w:rFonts w:hint="eastAsia"/>
+        </w:rPr>
+        <w:t>616</w:t>
+      </w:r>
+      <w:r>
+        <w:rPr>
+          <w:rFonts w:hint="eastAsia"/>
+        </w:rPr>
+        <w:t>毫秒，</w:t>
+      </w:r>
+      <w:r>
+        <w:rPr>
+          <w:rFonts w:hint="eastAsia"/>
+        </w:rPr>
+        <w:t>95%</w:t>
+      </w:r>
+      <w:r>
+        <w:rPr>
+          <w:rFonts w:hint="eastAsia"/>
+        </w:rPr>
+        <w:t>的用户的延迟时间小于</w:t>
+      </w:r>
+      <w:r>
+        <w:rPr>
+          <w:rFonts w:hint="eastAsia"/>
+        </w:rPr>
+        <w:t>1346</w:t>
+      </w:r>
+      <w:r>
+        <w:rPr>
+          <w:rFonts w:hint="eastAsia"/>
+        </w:rPr>
+        <w:t>毫</w:t>
+      </w:r>
+      <w:r>
+        <w:rPr>
+          <w:rFonts w:hint="eastAsia"/>
+        </w:rPr>
         <w:lastRenderedPageBreak/>
-        <w:t>毫秒，</w:t>
-      </w:r>
-      <w:r>
-        <w:rPr>
-          <w:rFonts w:hint="eastAsia"/>
-        </w:rPr>
-        <w:t>90%</w:t>
-      </w:r>
-      <w:r>
-        <w:rPr>
-          <w:rFonts w:hint="eastAsia"/>
-        </w:rPr>
-        <w:t>用户的延迟时间小于</w:t>
-      </w:r>
-      <w:r>
-        <w:rPr>
-          <w:rFonts w:hint="eastAsia"/>
-        </w:rPr>
-        <w:t>616</w:t>
-      </w:r>
-      <w:r>
-        <w:rPr>
-          <w:rFonts w:hint="eastAsia"/>
-        </w:rPr>
-        <w:t>毫秒，</w:t>
-      </w:r>
-      <w:r>
-        <w:rPr>
-          <w:rFonts w:hint="eastAsia"/>
-        </w:rPr>
-        <w:t>95%</w:t>
-      </w:r>
-      <w:r>
-        <w:rPr>
-          <w:rFonts w:hint="eastAsia"/>
-        </w:rPr>
-        <w:t>的用户的延迟时间小于</w:t>
-      </w:r>
-      <w:r>
-        <w:rPr>
-          <w:rFonts w:hint="eastAsia"/>
-        </w:rPr>
-        <w:t>1346</w:t>
-      </w:r>
-      <w:r>
-        <w:rPr>
-          <w:rFonts w:hint="eastAsia"/>
-        </w:rPr>
-        <w:t>毫秒；微软小娜客户端加载的成功率为</w:t>
+        <w:t>秒；微软小娜客户端加载的成功率为</w:t>
       </w:r>
       <w:r>
         <w:rPr>
@@ -53999,14 +54180,14 @@
         </w:rPr>
         <w:t xml:space="preserve"> </w:t>
       </w:r>
-      <w:bookmarkStart w:id="47" w:name="_Toc464396101"/>
+      <w:bookmarkStart w:id="48" w:name="_Toc464396101"/>
       <w:r>
         <w:rPr>
           <w:rFonts w:hint="eastAsia"/>
         </w:rPr>
         <w:t>本章小结</w:t>
       </w:r>
-      <w:bookmarkEnd w:id="47"/>
+      <w:bookmarkEnd w:id="48"/>
     </w:p>
     <w:p>
       <w:pPr>
@@ -54055,44 +54236,33 @@
         <w:lastRenderedPageBreak/>
         <w:t xml:space="preserve"> </w:t>
       </w:r>
-      <w:bookmarkStart w:id="48" w:name="_Toc464396102"/>
+      <w:bookmarkStart w:id="49" w:name="_Toc464396102"/>
       <w:r>
         <w:rPr>
           <w:rFonts w:hint="eastAsia"/>
         </w:rPr>
         <w:t>总结与展望</w:t>
-      </w:r>
-      <w:bookmarkEnd w:id="48"/>
-    </w:p>
-    <w:p>
-      <w:pPr>
-        <w:pStyle w:val="a6"/>
-      </w:pPr>
-      <w:r>
-        <w:rPr>
-          <w:rFonts w:hint="eastAsia"/>
-        </w:rPr>
-        <w:t xml:space="preserve"> </w:t>
-      </w:r>
-      <w:bookmarkStart w:id="49" w:name="_Toc464396103"/>
-      <w:r>
-        <w:rPr>
-          <w:rFonts w:hint="eastAsia"/>
-        </w:rPr>
-        <w:t>总结</w:t>
       </w:r>
       <w:bookmarkEnd w:id="49"/>
     </w:p>
     <w:p>
       <w:pPr>
-        <w:ind w:firstLine="420"/>
-      </w:pPr>
-      <w:r>
-        <w:rPr>
-          <w:rFonts w:hint="eastAsia"/>
-        </w:rPr>
-        <w:t>本文首先介绍了微软小娜性能分析系统的研究背景及其研究意义，从性能分析系统的实际应用出发，梳理出性能分析系统的基本需求，确定类系统的建设目标，细化了系统的功能模块，并对系统进行总体设计和模块设计，实现了日志收集模块、性能数据计算模块、自动化工具模块和数据展示模块四大模块，最后对系统进行测试，保证了系统的正确稳定运行。</w:t>
-      </w:r>
+        <w:pStyle w:val="a6"/>
+      </w:pPr>
+      <w:r>
+        <w:rPr>
+          <w:rFonts w:hint="eastAsia"/>
+        </w:rPr>
+        <w:t xml:space="preserve"> </w:t>
+      </w:r>
+      <w:bookmarkStart w:id="50" w:name="_Toc464396103"/>
+      <w:r>
+        <w:rPr>
+          <w:rFonts w:hint="eastAsia"/>
+        </w:rPr>
+        <w:t>总结</w:t>
+      </w:r>
+      <w:bookmarkEnd w:id="50"/>
     </w:p>
     <w:p>
       <w:pPr>
@@ -54102,55 +54272,7 @@
         <w:rPr>
           <w:rFonts w:hint="eastAsia"/>
         </w:rPr>
-        <w:t>该系统已于</w:t>
-      </w:r>
-      <w:r>
-        <w:rPr>
-          <w:rFonts w:hint="eastAsia"/>
-        </w:rPr>
-        <w:t>2015</w:t>
-      </w:r>
-      <w:r>
-        <w:rPr>
-          <w:rFonts w:hint="eastAsia"/>
-        </w:rPr>
-        <w:t>年下半年上线，到目前为止系统已经过</w:t>
-      </w:r>
-      <w:r>
-        <w:rPr>
-          <w:rFonts w:hint="eastAsia"/>
-        </w:rPr>
-        <w:t>4</w:t>
-      </w:r>
-      <w:r>
-        <w:rPr>
-          <w:rFonts w:hint="eastAsia"/>
-        </w:rPr>
-        <w:t>轮迭代，并运行良好</w:t>
-      </w:r>
-      <w:r>
-        <w:rPr>
-          <w:rFonts w:hint="eastAsia"/>
-        </w:rPr>
-        <w:t>，对微软小娜产品提供</w:t>
-      </w:r>
-      <w:r>
-        <w:rPr>
-          <w:rFonts w:hint="eastAsia"/>
-        </w:rPr>
-        <w:t>可靠准确</w:t>
-      </w:r>
-      <w:r>
-        <w:rPr>
-          <w:rFonts w:hint="eastAsia"/>
-        </w:rPr>
-        <w:t>的性能数据</w:t>
-      </w:r>
-      <w:r>
-        <w:rPr>
-          <w:rFonts w:hint="eastAsia"/>
-        </w:rPr>
-        <w:t>。</w:t>
+        <w:t>本文首先介绍了微软小娜性能分析系统的研究背景及其研究意义，从性能分析系统的实际应用出发，梳理出性能分析系统的基本需求，确定类系统的建设目标，细化了系统的功能模块，并对系统进行总体设计和模块设计，实现了日志收集模块、性能数据计算模块、自动化工具模块和数据展示模块四大模块，最后对系统进行测试，保证了系统的正确稳定运行。</w:t>
       </w:r>
     </w:p>
     <w:p>
@@ -54161,95 +54283,154 @@
         <w:rPr>
           <w:rFonts w:hint="eastAsia"/>
         </w:rPr>
-        <w:t>使用</w:t>
-      </w:r>
-      <w:r>
-        <w:rPr>
-          <w:rFonts w:hint="eastAsia"/>
-        </w:rPr>
-        <w:t>微软小娜性能分析系统</w:t>
-      </w:r>
-      <w:r>
-        <w:rPr>
-          <w:rFonts w:hint="eastAsia"/>
-        </w:rPr>
-        <w:t>在微软小娜</w:t>
-      </w:r>
-      <w:r>
-        <w:rPr>
-          <w:rFonts w:hint="eastAsia"/>
-        </w:rPr>
-        <w:t>产品</w:t>
-      </w:r>
-      <w:r>
-        <w:rPr>
-          <w:rFonts w:hint="eastAsia"/>
-        </w:rPr>
-        <w:t>正式发布之前提供了量化的发布指标，为</w:t>
-      </w:r>
-      <w:r>
-        <w:rPr>
-          <w:rFonts w:hint="eastAsia"/>
-        </w:rPr>
-        <w:t>微软</w:t>
-      </w:r>
-      <w:r>
-        <w:rPr>
-          <w:rFonts w:hint="eastAsia"/>
-        </w:rPr>
-        <w:t>小娜的正式发布提供了性能上的数据支持。在开发过程中，分析系统通过分析产品数据，更快的发现产品中隐含的问题，帮助开发人员更快的定位和解决问题。在</w:t>
-      </w:r>
-      <w:r>
-        <w:rPr>
-          <w:rFonts w:hint="eastAsia"/>
-        </w:rPr>
-        <w:t>微软</w:t>
-      </w:r>
-      <w:r>
-        <w:rPr>
-          <w:rFonts w:hint="eastAsia"/>
-        </w:rPr>
-        <w:t>小娜</w:t>
-      </w:r>
-      <w:r>
-        <w:rPr>
-          <w:rFonts w:hint="eastAsia"/>
-        </w:rPr>
-        <w:t>产品</w:t>
-      </w:r>
-      <w:r>
-        <w:rPr>
-          <w:rFonts w:hint="eastAsia"/>
-        </w:rPr>
-        <w:t>发布之后，</w:t>
-      </w:r>
-      <w:r>
-        <w:rPr>
-          <w:rFonts w:hint="eastAsia"/>
-        </w:rPr>
-        <w:t>系统分析产品运行数据，</w:t>
-      </w:r>
-      <w:r>
-        <w:rPr>
-          <w:rFonts w:hint="eastAsia"/>
-        </w:rPr>
-        <w:t>分析用户数据，分析用户使用习惯，为下一个版本的产品提供</w:t>
-      </w:r>
-      <w:r>
-        <w:rPr>
-          <w:rFonts w:hint="eastAsia"/>
-        </w:rPr>
-        <w:t>了</w:t>
-      </w:r>
-      <w:r>
-        <w:rPr>
-          <w:rFonts w:hint="eastAsia"/>
-        </w:rPr>
-        <w:t>建设性的意见。</w:t>
+        <w:t>该系统已于</w:t>
+      </w:r>
+      <w:r>
+        <w:rPr>
+          <w:rFonts w:hint="eastAsia"/>
+        </w:rPr>
+        <w:t>2015</w:t>
+      </w:r>
+      <w:r>
+        <w:rPr>
+          <w:rFonts w:hint="eastAsia"/>
+        </w:rPr>
+        <w:t>年下半年上线，到目前为止系统已经过</w:t>
+      </w:r>
+      <w:r>
+        <w:rPr>
+          <w:rFonts w:hint="eastAsia"/>
+        </w:rPr>
+        <w:t>4</w:t>
+      </w:r>
+      <w:r>
+        <w:rPr>
+          <w:rFonts w:hint="eastAsia"/>
+        </w:rPr>
+        <w:t>轮迭代，并运行良好</w:t>
+      </w:r>
+      <w:r>
+        <w:rPr>
+          <w:rFonts w:hint="eastAsia"/>
+        </w:rPr>
+        <w:t>，对微软小娜产品提供</w:t>
+      </w:r>
+      <w:r>
+        <w:rPr>
+          <w:rFonts w:hint="eastAsia"/>
+        </w:rPr>
+        <w:t>可靠准确</w:t>
+      </w:r>
+      <w:r>
+        <w:rPr>
+          <w:rFonts w:hint="eastAsia"/>
+        </w:rPr>
+        <w:t>的性能数据</w:t>
+      </w:r>
+      <w:r>
+        <w:rPr>
+          <w:rFonts w:hint="eastAsia"/>
+        </w:rPr>
+        <w:t>。</w:t>
       </w:r>
     </w:p>
     <w:p>
       <w:pPr>
+        <w:ind w:firstLine="420"/>
+      </w:pPr>
+      <w:r>
+        <w:rPr>
+          <w:rFonts w:hint="eastAsia"/>
+        </w:rPr>
+        <w:t>使用</w:t>
+      </w:r>
+      <w:r>
+        <w:rPr>
+          <w:rFonts w:hint="eastAsia"/>
+        </w:rPr>
+        <w:t>微软小娜性能分析系统</w:t>
+      </w:r>
+      <w:r>
+        <w:rPr>
+          <w:rFonts w:hint="eastAsia"/>
+        </w:rPr>
+        <w:t>在微软小娜</w:t>
+      </w:r>
+      <w:r>
+        <w:rPr>
+          <w:rFonts w:hint="eastAsia"/>
+        </w:rPr>
+        <w:t>产品</w:t>
+      </w:r>
+      <w:r>
+        <w:rPr>
+          <w:rFonts w:hint="eastAsia"/>
+        </w:rPr>
+        <w:t>正式发布之前提供了量化的发布指标，为</w:t>
+      </w:r>
+      <w:r>
+        <w:rPr>
+          <w:rFonts w:hint="eastAsia"/>
+        </w:rPr>
+        <w:t>微软</w:t>
+      </w:r>
+      <w:r>
+        <w:rPr>
+          <w:rFonts w:hint="eastAsia"/>
+        </w:rPr>
+        <w:t>小娜的正式发布提供了性能上的数据支持。在开发过程中，分析系统通过分析产品数据，更快的发现产品中隐含的问题，帮助开发人员更快的定位和解决问题。在</w:t>
+      </w:r>
+      <w:r>
+        <w:rPr>
+          <w:rFonts w:hint="eastAsia"/>
+        </w:rPr>
+        <w:t>微软</w:t>
+      </w:r>
+      <w:r>
+        <w:rPr>
+          <w:rFonts w:hint="eastAsia"/>
+        </w:rPr>
+        <w:t>小娜</w:t>
+      </w:r>
+      <w:r>
+        <w:rPr>
+          <w:rFonts w:hint="eastAsia"/>
+        </w:rPr>
+        <w:t>产品</w:t>
+      </w:r>
+      <w:r>
+        <w:rPr>
+          <w:rFonts w:hint="eastAsia"/>
+        </w:rPr>
+        <w:t>发布之后，</w:t>
+      </w:r>
+      <w:r>
+        <w:rPr>
+          <w:rFonts w:hint="eastAsia"/>
+        </w:rPr>
+        <w:t>系统分析产品运行数据，</w:t>
+      </w:r>
+      <w:r>
+        <w:rPr>
+          <w:rFonts w:hint="eastAsia"/>
+        </w:rPr>
+        <w:t>分析用户数据，分析用户使用习惯，为下一个版本的产品提供</w:t>
+      </w:r>
+      <w:r>
+        <w:rPr>
+          <w:rFonts w:hint="eastAsia"/>
+        </w:rPr>
+        <w:t>了</w:t>
+      </w:r>
+      <w:r>
+        <w:rPr>
+          <w:rFonts w:hint="eastAsia"/>
+        </w:rPr>
+        <w:t>建设性的意见。</w:t>
+      </w:r>
+    </w:p>
+    <w:p>
+      <w:pPr>
         <w:pStyle w:val="a6"/>
       </w:pPr>
       <w:r>
@@ -54258,14 +54439,14 @@
         </w:rPr>
         <w:t xml:space="preserve"> </w:t>
       </w:r>
-      <w:bookmarkStart w:id="50" w:name="_Toc464396104"/>
+      <w:bookmarkStart w:id="51" w:name="_Toc464396104"/>
       <w:r>
         <w:rPr>
           <w:rFonts w:hint="eastAsia"/>
         </w:rPr>
         <w:t>展望</w:t>
       </w:r>
-      <w:bookmarkEnd w:id="50"/>
+      <w:bookmarkEnd w:id="51"/>
     </w:p>
     <w:p>
       <w:pPr>
@@ -54473,7 +54654,7 @@
         </w:numPr>
         <w:ind w:right="240" w:firstLineChars="88" w:firstLine="283"/>
       </w:pPr>
-      <w:bookmarkStart w:id="51" w:name="_Toc464396105"/>
+      <w:bookmarkStart w:id="52" w:name="_Toc464396105"/>
       <w:r>
         <w:rPr>
           <w:rFonts w:hint="eastAsia"/>
@@ -54481,7 +54662,7 @@
         <w:lastRenderedPageBreak/>
         <w:t>参考文献</w:t>
       </w:r>
-      <w:bookmarkEnd w:id="51"/>
+      <w:bookmarkEnd w:id="52"/>
     </w:p>
     <w:p>
       <w:pPr>
@@ -54497,7 +54678,7 @@
           <w:szCs w:val="21"/>
         </w:rPr>
       </w:pPr>
-      <w:bookmarkStart w:id="52" w:name="_Ref458867435"/>
+      <w:bookmarkStart w:id="53" w:name="_Ref458867435"/>
       <w:r>
         <w:rPr>
           <w:rFonts w:hint="eastAsia"/>
@@ -54577,7 +54758,7 @@
         </w:rPr>
         <w:t>. [2016-08-01]</w:t>
       </w:r>
-      <w:bookmarkEnd w:id="52"/>
+      <w:bookmarkEnd w:id="53"/>
     </w:p>
     <w:p>
       <w:pPr>
@@ -54593,7 +54774,7 @@
           <w:szCs w:val="21"/>
         </w:rPr>
       </w:pPr>
-      <w:bookmarkStart w:id="53" w:name="_Ref458871013"/>
+      <w:bookmarkStart w:id="54" w:name="_Ref458871013"/>
       <w:r>
         <w:rPr>
           <w:sz w:val="21"/>
@@ -54636,7 +54817,7 @@
         </w:rPr>
         <w:t>493.</w:t>
       </w:r>
-      <w:bookmarkEnd w:id="53"/>
+      <w:bookmarkEnd w:id="54"/>
     </w:p>
     <w:p>
       <w:pPr>
@@ -54652,7 +54833,7 @@
           <w:szCs w:val="21"/>
         </w:rPr>
       </w:pPr>
-      <w:bookmarkStart w:id="54" w:name="_Ref458867566"/>
+      <w:bookmarkStart w:id="55" w:name="_Ref458867566"/>
       <w:r>
         <w:rPr>
           <w:rFonts w:hint="eastAsia"/>
@@ -54791,7 +54972,7 @@
         </w:rPr>
         <w:t>137</w:t>
       </w:r>
-      <w:bookmarkEnd w:id="54"/>
+      <w:bookmarkEnd w:id="55"/>
     </w:p>
     <w:p>
       <w:pPr>
@@ -54807,7 +54988,7 @@
           <w:szCs w:val="21"/>
         </w:rPr>
       </w:pPr>
-      <w:bookmarkStart w:id="55" w:name="_Ref458867611"/>
+      <w:bookmarkStart w:id="56" w:name="_Ref458867611"/>
       <w:r>
         <w:rPr>
           <w:rFonts w:hint="eastAsia"/>
@@ -54972,7 +55153,7 @@
           <w:t>http://www.cnki.net/kcms/detail/11.2560.TP.20151109.1526.001.html</w:t>
         </w:r>
       </w:hyperlink>
-      <w:bookmarkEnd w:id="55"/>
+      <w:bookmarkEnd w:id="56"/>
     </w:p>
     <w:p>
       <w:pPr>
@@ -54988,7 +55169,7 @@
           <w:szCs w:val="21"/>
         </w:rPr>
       </w:pPr>
-      <w:bookmarkStart w:id="56" w:name="_Ref458870201"/>
+      <w:bookmarkStart w:id="57" w:name="_Ref458870201"/>
       <w:r>
         <w:rPr>
           <w:sz w:val="21"/>
@@ -55038,7 +55219,7 @@
         </w:rPr>
         <w:t>132.</w:t>
       </w:r>
-      <w:bookmarkEnd w:id="56"/>
+      <w:bookmarkEnd w:id="57"/>
     </w:p>
     <w:p>
       <w:pPr>
@@ -55054,7 +55235,7 @@
           <w:szCs w:val="21"/>
         </w:rPr>
       </w:pPr>
-      <w:bookmarkStart w:id="57" w:name="_Ref458870358"/>
+      <w:bookmarkStart w:id="58" w:name="_Ref458870358"/>
       <w:r>
         <w:rPr>
           <w:sz w:val="21"/>
@@ -55090,7 +55271,7 @@
         </w:rPr>
         <w:t>126.</w:t>
       </w:r>
-      <w:bookmarkEnd w:id="57"/>
+      <w:bookmarkEnd w:id="58"/>
     </w:p>
     <w:p>
       <w:pPr>
@@ -55106,7 +55287,7 @@
           <w:szCs w:val="21"/>
         </w:rPr>
       </w:pPr>
-      <w:bookmarkStart w:id="58" w:name="_Ref458871212"/>
+      <w:bookmarkStart w:id="59" w:name="_Ref458871212"/>
       <w:r>
         <w:rPr>
           <w:sz w:val="21"/>
@@ -55170,7 +55351,7 @@
         </w:rPr>
         <w:t>: 4</w:t>
       </w:r>
-      <w:bookmarkEnd w:id="58"/>
+      <w:bookmarkEnd w:id="59"/>
     </w:p>
     <w:p>
       <w:pPr>
@@ -55186,7 +55367,7 @@
           <w:szCs w:val="21"/>
         </w:rPr>
       </w:pPr>
-      <w:bookmarkStart w:id="59" w:name="_Ref458867650"/>
+      <w:bookmarkStart w:id="60" w:name="_Ref458867650"/>
       <w:r>
         <w:rPr>
           <w:rFonts w:hint="eastAsia"/>
@@ -55364,7 +55545,7 @@
         </w:rPr>
         <w:t>10</w:t>
       </w:r>
-      <w:bookmarkEnd w:id="59"/>
+      <w:bookmarkEnd w:id="60"/>
     </w:p>
     <w:p>
       <w:pPr>
@@ -55380,7 +55561,7 @@
           <w:szCs w:val="21"/>
         </w:rPr>
       </w:pPr>
-      <w:bookmarkStart w:id="60" w:name="_Ref458867676"/>
+      <w:bookmarkStart w:id="61" w:name="_Ref458867676"/>
       <w:r>
         <w:rPr>
           <w:sz w:val="21"/>
@@ -55419,7 +55600,7 @@
         </w:rPr>
         <w:t>. [2016-04-10]</w:t>
       </w:r>
-      <w:bookmarkEnd w:id="60"/>
+      <w:bookmarkEnd w:id="61"/>
     </w:p>
     <w:p>
       <w:pPr>
@@ -55435,7 +55616,7 @@
           <w:szCs w:val="21"/>
         </w:rPr>
       </w:pPr>
-      <w:bookmarkStart w:id="61" w:name="_Ref458867699"/>
+      <w:bookmarkStart w:id="62" w:name="_Ref458867699"/>
       <w:r>
         <w:rPr>
           <w:rFonts w:hint="eastAsia"/>
@@ -55682,7 +55863,7 @@
         </w:rPr>
         <w:t>297</w:t>
       </w:r>
-      <w:bookmarkEnd w:id="61"/>
+      <w:bookmarkEnd w:id="62"/>
     </w:p>
     <w:p>
       <w:pPr>
@@ -55698,7 +55879,7 @@
           <w:szCs w:val="21"/>
         </w:rPr>
       </w:pPr>
-      <w:bookmarkStart w:id="62" w:name="_Ref458867723"/>
+      <w:bookmarkStart w:id="63" w:name="_Ref458867723"/>
       <w:r>
         <w:rPr>
           <w:rFonts w:hint="eastAsia"/>
@@ -55907,7 +56088,7 @@
         </w:rPr>
         <w:t>22</w:t>
       </w:r>
-      <w:bookmarkEnd w:id="62"/>
+      <w:bookmarkEnd w:id="63"/>
     </w:p>
     <w:p>
       <w:pPr>
@@ -55923,7 +56104,7 @@
           <w:szCs w:val="21"/>
         </w:rPr>
       </w:pPr>
-      <w:bookmarkStart w:id="63" w:name="_Ref458867750"/>
+      <w:bookmarkStart w:id="64" w:name="_Ref458867750"/>
       <w:r>
         <w:rPr>
           <w:rFonts w:hint="eastAsia"/>
@@ -56103,7 +56284,7 @@
         </w:rPr>
         <w:t>210</w:t>
       </w:r>
-      <w:bookmarkEnd w:id="63"/>
+      <w:bookmarkEnd w:id="64"/>
     </w:p>
     <w:p>
       <w:pPr>
@@ -56119,7 +56300,7 @@
           <w:szCs w:val="21"/>
         </w:rPr>
       </w:pPr>
-      <w:bookmarkStart w:id="64" w:name="_Ref458867785"/>
+      <w:bookmarkStart w:id="65" w:name="_Ref458867785"/>
       <w:r>
         <w:rPr>
           <w:rFonts w:hint="eastAsia"/>
@@ -56293,7 +56474,7 @@
         </w:rPr>
         <w:t>72</w:t>
       </w:r>
-      <w:bookmarkEnd w:id="64"/>
+      <w:bookmarkEnd w:id="65"/>
     </w:p>
     <w:p>
       <w:pPr>
@@ -56309,7 +56490,7 @@
           <w:szCs w:val="21"/>
         </w:rPr>
       </w:pPr>
-      <w:bookmarkStart w:id="65" w:name="_Ref458869960"/>
+      <w:bookmarkStart w:id="66" w:name="_Ref458869960"/>
       <w:r>
         <w:rPr>
           <w:sz w:val="21"/>
@@ -56345,7 +56526,7 @@
         </w:rPr>
         <w:t>Redmond: Microsoft Press, 2006.</w:t>
       </w:r>
-      <w:bookmarkEnd w:id="65"/>
+      <w:bookmarkEnd w:id="66"/>
     </w:p>
     <w:p>
       <w:pPr>
@@ -56361,7 +56542,7 @@
           <w:szCs w:val="21"/>
         </w:rPr>
       </w:pPr>
-      <w:bookmarkStart w:id="66" w:name="_Ref458870484"/>
+      <w:bookmarkStart w:id="67" w:name="_Ref458870484"/>
       <w:r>
         <w:rPr>
           <w:sz w:val="21"/>
@@ -56397,7 +56578,7 @@
         </w:rPr>
         <w:t>. SQL Server Pro, 2013, Vol.15 (5)</w:t>
       </w:r>
-      <w:bookmarkEnd w:id="66"/>
+      <w:bookmarkEnd w:id="67"/>
     </w:p>
     <w:p>
       <w:pPr>
@@ -56413,7 +56594,7 @@
           <w:szCs w:val="21"/>
         </w:rPr>
       </w:pPr>
-      <w:bookmarkStart w:id="67" w:name="_Ref458867810"/>
+      <w:bookmarkStart w:id="68" w:name="_Ref458867810"/>
       <w:r>
         <w:rPr>
           <w:rFonts w:hint="eastAsia"/>
@@ -56584,7 +56765,7 @@
         </w:rPr>
         <w:t>241</w:t>
       </w:r>
-      <w:bookmarkEnd w:id="67"/>
+      <w:bookmarkEnd w:id="68"/>
     </w:p>
     <w:p>
       <w:pPr>
@@ -56600,7 +56781,7 @@
           <w:szCs w:val="21"/>
         </w:rPr>
       </w:pPr>
-      <w:bookmarkStart w:id="68" w:name="_Ref458867869"/>
+      <w:bookmarkStart w:id="69" w:name="_Ref458867869"/>
       <w:r>
         <w:rPr>
           <w:sz w:val="21"/>
@@ -56636,7 +56817,7 @@
         </w:rPr>
         <w:t>. SQL Server Pro, 2014</w:t>
       </w:r>
-      <w:bookmarkEnd w:id="68"/>
+      <w:bookmarkEnd w:id="69"/>
     </w:p>
     <w:p>
       <w:pPr>
@@ -56652,7 +56833,7 @@
           <w:szCs w:val="21"/>
         </w:rPr>
       </w:pPr>
-      <w:bookmarkStart w:id="69" w:name="_Ref462053071"/>
+      <w:bookmarkStart w:id="70" w:name="_Ref462053071"/>
       <w:r>
         <w:rPr>
           <w:sz w:val="21"/>
@@ -56660,7 +56841,7 @@
         </w:rPr>
         <w:t>Han J, Pei J, Kamber M. Data mining: concepts and techniques[M]. Elsevier, 2011.</w:t>
       </w:r>
-      <w:bookmarkEnd w:id="69"/>
+      <w:bookmarkEnd w:id="70"/>
       <w:r>
         <w:rPr>
           <w:sz w:val="21"/>
@@ -56683,7 +56864,7 @@
           <w:szCs w:val="21"/>
         </w:rPr>
       </w:pPr>
-      <w:bookmarkStart w:id="70" w:name="_Ref458868961"/>
+      <w:bookmarkStart w:id="71" w:name="_Ref458868961"/>
       <w:r>
         <w:rPr>
           <w:sz w:val="21"/>
@@ -56740,7 +56921,7 @@
         </w:rPr>
         <w:t>52</w:t>
       </w:r>
-      <w:bookmarkEnd w:id="70"/>
+      <w:bookmarkEnd w:id="71"/>
     </w:p>
     <w:p>
       <w:pPr>
@@ -56756,7 +56937,7 @@
           <w:szCs w:val="21"/>
         </w:rPr>
       </w:pPr>
-      <w:bookmarkStart w:id="71" w:name="_Ref458868002"/>
+      <w:bookmarkStart w:id="72" w:name="_Ref458868002"/>
       <w:r>
         <w:rPr>
           <w:rFonts w:hint="eastAsia"/>
@@ -56958,7 +57139,7 @@
         </w:rPr>
         <w:t>150</w:t>
       </w:r>
-      <w:bookmarkEnd w:id="71"/>
+      <w:bookmarkEnd w:id="72"/>
     </w:p>
     <w:p>
       <w:pPr>
@@ -56974,7 +57155,7 @@
           <w:szCs w:val="21"/>
         </w:rPr>
       </w:pPr>
-      <w:bookmarkStart w:id="72" w:name="_Ref458868034"/>
+      <w:bookmarkStart w:id="73" w:name="_Ref458868034"/>
       <w:r>
         <w:rPr>
           <w:sz w:val="21"/>
@@ -57011,7 +57192,7 @@
         </w:rPr>
         <w:t>. Personal computer world. 2009, 32(7)</w:t>
       </w:r>
-      <w:bookmarkEnd w:id="72"/>
+      <w:bookmarkEnd w:id="73"/>
     </w:p>
     <w:p>
       <w:pPr>
@@ -57027,7 +57208,7 @@
           <w:szCs w:val="21"/>
         </w:rPr>
       </w:pPr>
-      <w:bookmarkStart w:id="73" w:name="_Ref458868064"/>
+      <w:bookmarkStart w:id="74" w:name="_Ref458868064"/>
       <w:r>
         <w:rPr>
           <w:rFonts w:hint="eastAsia"/>
@@ -57159,7 +57340,7 @@
         </w:rPr>
         <w:t>．</w:t>
       </w:r>
-      <w:bookmarkEnd w:id="73"/>
+      <w:bookmarkEnd w:id="74"/>
     </w:p>
     <w:p>
       <w:pPr>
@@ -57175,7 +57356,7 @@
           <w:szCs w:val="21"/>
         </w:rPr>
       </w:pPr>
-      <w:bookmarkStart w:id="74" w:name="_Ref458868092"/>
+      <w:bookmarkStart w:id="75" w:name="_Ref458868092"/>
       <w:r>
         <w:rPr>
           <w:sz w:val="21"/>
@@ -57239,7 +57420,7 @@
         </w:rPr>
         <w:t>1047</w:t>
       </w:r>
-      <w:bookmarkEnd w:id="74"/>
+      <w:bookmarkEnd w:id="75"/>
     </w:p>
     <w:p>
       <w:pPr>
@@ -57255,7 +57436,7 @@
           <w:szCs w:val="21"/>
         </w:rPr>
       </w:pPr>
-      <w:bookmarkStart w:id="75" w:name="_Ref458868126"/>
+      <w:bookmarkStart w:id="76" w:name="_Ref458868126"/>
       <w:r>
         <w:rPr>
           <w:rFonts w:hint="eastAsia"/>
@@ -57465,7 +57646,7 @@
         </w:rPr>
         <w:t>72</w:t>
       </w:r>
-      <w:bookmarkEnd w:id="75"/>
+      <w:bookmarkEnd w:id="76"/>
     </w:p>
     <w:p>
       <w:pPr>
@@ -57481,7 +57662,7 @@
           <w:szCs w:val="21"/>
         </w:rPr>
       </w:pPr>
-      <w:bookmarkStart w:id="76" w:name="_Ref458868434"/>
+      <w:bookmarkStart w:id="77" w:name="_Ref458868434"/>
       <w:r>
         <w:rPr>
           <w:sz w:val="21"/>
@@ -57549,7 +57730,7 @@
         </w:rPr>
         <w:t>. [2016-04-12]</w:t>
       </w:r>
-      <w:bookmarkEnd w:id="76"/>
+      <w:bookmarkEnd w:id="77"/>
     </w:p>
     <w:p>
       <w:pPr>
@@ -57565,7 +57746,7 @@
           <w:szCs w:val="21"/>
         </w:rPr>
       </w:pPr>
-      <w:bookmarkStart w:id="77" w:name="_Ref458868549"/>
+      <w:bookmarkStart w:id="78" w:name="_Ref458868549"/>
       <w:r>
         <w:rPr>
           <w:sz w:val="21"/>
@@ -57632,7 +57813,7 @@
         </w:rPr>
         <w:t>. [2016-04-12]</w:t>
       </w:r>
-      <w:bookmarkEnd w:id="77"/>
+      <w:bookmarkEnd w:id="78"/>
     </w:p>
     <w:p>
       <w:pPr>
@@ -57648,7 +57829,7 @@
           <w:szCs w:val="21"/>
         </w:rPr>
       </w:pPr>
-      <w:bookmarkStart w:id="78" w:name="_Ref458868584"/>
+      <w:bookmarkStart w:id="79" w:name="_Ref458868584"/>
       <w:r>
         <w:rPr>
           <w:rFonts w:hint="eastAsia"/>
@@ -57852,7 +58033,7 @@
         </w:rPr>
         <w:t>08</w:t>
       </w:r>
-      <w:bookmarkEnd w:id="78"/>
+      <w:bookmarkEnd w:id="79"/>
       <w:r>
         <w:rPr>
           <w:rFonts w:hint="eastAsia"/>
@@ -57876,7 +58057,7 @@
           <w:szCs w:val="21"/>
         </w:rPr>
       </w:pPr>
-      <w:bookmarkStart w:id="79" w:name="_Ref458868685"/>
+      <w:bookmarkStart w:id="80" w:name="_Ref458868685"/>
       <w:r>
         <w:rPr>
           <w:rFonts w:hint="eastAsia"/>
@@ -58009,7 +58190,7 @@
         </w:rPr>
         <w:t>2011</w:t>
       </w:r>
-      <w:bookmarkEnd w:id="79"/>
+      <w:bookmarkEnd w:id="80"/>
     </w:p>
     <w:p>
       <w:pPr>
@@ -58025,7 +58206,7 @@
           <w:szCs w:val="21"/>
         </w:rPr>
       </w:pPr>
-      <w:bookmarkStart w:id="80" w:name="_Ref458868872"/>
+      <w:bookmarkStart w:id="81" w:name="_Ref458868872"/>
       <w:r>
         <w:rPr>
           <w:rFonts w:hint="eastAsia"/>
@@ -58250,7 +58431,7 @@
         </w:rPr>
         <w:t>204</w:t>
       </w:r>
-      <w:bookmarkEnd w:id="80"/>
+      <w:bookmarkEnd w:id="81"/>
     </w:p>
     <w:p>
       <w:pPr>
@@ -59235,7 +59416,7 @@
           <w:docGrid w:type="lines" w:linePitch="312"/>
         </w:sectPr>
       </w:pPr>
-      <w:bookmarkStart w:id="83" w:name="_Ref458870984"/>
+      <w:bookmarkStart w:id="84" w:name="_Ref458870984"/>
       <w:r>
         <w:rPr>
           <w:sz w:val="21"/>
@@ -59292,7 +59473,7 @@
         </w:rPr>
         <w:t>154.</w:t>
       </w:r>
-      <w:bookmarkEnd w:id="83"/>
+      <w:bookmarkEnd w:id="84"/>
     </w:p>
     <w:p>
       <w:pPr>
@@ -59303,7 +59484,7 @@
         </w:numPr>
         <w:ind w:right="240" w:firstLineChars="88" w:firstLine="283"/>
       </w:pPr>
-      <w:bookmarkStart w:id="84" w:name="_Toc464396106"/>
+      <w:bookmarkStart w:id="85" w:name="_Toc464396106"/>
       <w:r>
         <w:rPr>
           <w:rFonts w:hint="eastAsia"/>
@@ -59311,7 +59492,7 @@
         <w:lastRenderedPageBreak/>
         <w:t>致谢</w:t>
       </w:r>
-      <w:bookmarkEnd w:id="84"/>
+      <w:bookmarkEnd w:id="85"/>
     </w:p>
     <w:p>
       <w:pPr>
@@ -59539,17 +59720,15 @@
         <w:spacing w:line="320" w:lineRule="exact"/>
         <w:ind w:firstLine="420"/>
         <w:rPr>
+          <w:rFonts w:ascii="仿宋" w:eastAsia="仿宋" w:hAnsi="仿宋"/>
+        </w:rPr>
+      </w:pPr>
+      <w:r>
+        <w:rPr>
           <w:rFonts w:ascii="仿宋" w:eastAsia="仿宋" w:hAnsi="仿宋" w:hint="eastAsia"/>
         </w:rPr>
-      </w:pPr>
-      <w:r>
-        <w:rPr>
-          <w:rFonts w:ascii="仿宋" w:eastAsia="仿宋" w:hAnsi="仿宋" w:hint="eastAsia"/>
-        </w:rPr>
         <w:t>特别感谢在百忙之中评审论文的各位专家老师！</w:t>
       </w:r>
-      <w:bookmarkStart w:id="85" w:name="_GoBack"/>
-      <w:bookmarkEnd w:id="85"/>
     </w:p>
     <w:p>
       <w:pPr>
@@ -59688,7 +59867,7 @@
             <w:szCs w:val="21"/>
             <w:lang w:val="zh-CN"/>
           </w:rPr>
-          <w:t>64</w:t>
+          <w:t>21</w:t>
         </w:r>
         <w:r>
           <w:rPr>
@@ -59906,7 +60085,7 @@
         <w:sz w:val="21"/>
         <w:szCs w:val="21"/>
       </w:rPr>
-      <w:t>第7章</w:t>
+      <w:t>第4章</w:t>
     </w:r>
     <w:r>
       <w:rPr>
@@ -59955,7 +60134,7 @@
         <w:sz w:val="21"/>
         <w:szCs w:val="21"/>
       </w:rPr>
-      <w:t>总结与展望</w:t>
+      <w:t>微软小娜性能分析系统总体设计和模块设计</w:t>
     </w:r>
     <w:r>
       <w:rPr>
@@ -60030,7 +60209,7 @@
         <w:sz w:val="21"/>
         <w:szCs w:val="21"/>
       </w:rPr>
-      <w:t>参考文献</w:t>
+      <w:t>致谢</w:t>
     </w:r>
     <w:r>
       <w:rPr>
@@ -60040,8 +60219,8 @@
       </w:rPr>
       <w:fldChar w:fldCharType="end"/>
     </w:r>
-    <w:bookmarkStart w:id="81" w:name="_Toc458933880"/>
-    <w:bookmarkStart w:id="82" w:name="_Toc460317497"/>
+    <w:bookmarkStart w:id="82" w:name="_Toc458933880"/>
+    <w:bookmarkStart w:id="83" w:name="_Toc460317497"/>
     <w:r>
       <w:rPr>
         <w:rFonts w:cs="Times New Roman"/>
@@ -60050,8 +60229,8 @@
       </w:rPr>
       <w:ptab w:relativeTo="margin" w:alignment="right" w:leader="none"/>
     </w:r>
-    <w:bookmarkEnd w:id="81"/>
     <w:bookmarkEnd w:id="82"/>
+    <w:bookmarkEnd w:id="83"/>
   </w:p>
 </w:hdr>
 </file>
@@ -63564,6 +63743,7 @@
   <w:style w:type="character" w:default="1" w:styleId="a9">
     <w:name w:val="Default Paragraph Font"/>
     <w:uiPriority w:val="1"/>
+    <w:semiHidden/>
     <w:unhideWhenUsed/>
   </w:style>
   <w:style w:type="table" w:default="1" w:styleId="aa">
@@ -64534,7 +64714,7 @@
 </file>
 
 <file path=customXml/itemProps1.xml><?xml version="1.0" encoding="utf-8"?>
-<ds:datastoreItem xmlns:ds="http://schemas.openxmlformats.org/officeDocument/2006/customXml" ds:itemID="{23771994-BE7F-4542-832E-35CF4077BB52}">
+<ds:datastoreItem xmlns:ds="http://schemas.openxmlformats.org/officeDocument/2006/customXml" ds:itemID="{42007C4F-CD9E-4697-B04E-B8DBA9D6EFFB}">
   <ds:schemaRefs>
     <ds:schemaRef ds:uri="http://schemas.openxmlformats.org/officeDocument/2006/bibliography"/>
   </ds:schemaRefs>

</xml_diff>